<commit_message>
matching to Graph Editor display
</commit_message>
<xml_diff>
--- a/EUConnect18/doc/LDWorkshopExercises.docx
+++ b/EUConnect18/doc/LDWorkshopExercises.docx
@@ -36,8 +36,17 @@
     </w:p>
     <w:p>
       <w:pPr>
-        <w:spacing w:after="0"/>
-        <w:jc w:val="center"/>
+        <w:pStyle w:val="ListParagraph"/>
+        <w:numPr>
+          <w:ilvl w:val="0"/>
+          <w:numId w:val="7"/>
+        </w:numPr>
+        <w:tabs>
+          <w:tab w:val="left" w:pos="3780"/>
+          <w:tab w:val="left" w:pos="3870"/>
+        </w:tabs>
+        <w:spacing w:after="120"/>
+        <w:ind w:left="720"/>
       </w:pPr>
     </w:p>
     <w:p>
@@ -2831,6 +2840,7 @@
       <w:bookmarkStart w:id="3" w:name="_Toc522285824"/>
       <w:bookmarkEnd w:id="0"/>
       <w:r>
+        <w:lastRenderedPageBreak/>
         <w:t>Introduction</w:t>
       </w:r>
       <w:bookmarkEnd w:id="1"/>
@@ -3271,10 +3281,10 @@
                   <v:path o:extrusionok="f" gradientshapeok="t" o:connecttype="rect"/>
                   <o:lock v:ext="edit" aspectratio="t"/>
                 </v:shapetype>
-                <v:shape id="_x0000_i1025" type="#_x0000_t75" style="width:36.6pt;height:26.4pt" o:ole="">
+                <v:shape id="_x0000_i1025" type="#_x0000_t75" style="width:36.55pt;height:26.2pt" o:ole="">
                   <v:imagedata r:id="rId9" o:title=""/>
                 </v:shape>
-                <o:OLEObject Type="Embed" ProgID="PBrush" ShapeID="_x0000_i1025" DrawAspect="Content" ObjectID="_1596303983" r:id="rId10"/>
+                <o:OLEObject Type="Embed" ProgID="PBrush" ShapeID="_x0000_i1025" DrawAspect="Content" ObjectID="_1598797392" r:id="rId10"/>
               </w:object>
             </w:r>
           </w:p>
@@ -3718,6 +3728,7 @@
         <w:rPr>
           <w:noProof/>
         </w:rPr>
+        <w:lastRenderedPageBreak/>
         <w:drawing>
           <wp:anchor distT="0" distB="0" distL="114300" distR="114300" simplePos="0" relativeHeight="251713536" behindDoc="1" locked="0" layoutInCell="1" allowOverlap="1" wp14:anchorId="7729BE6D" wp14:editId="306061C2">
             <wp:simplePos x="0" y="0"/>
@@ -4254,7 +4265,7 @@
                 <v:shape id="_x0000_i1026" type="#_x0000_t75" style="width:42pt;height:30pt" o:ole="">
                   <v:imagedata r:id="rId9" o:title=""/>
                 </v:shape>
-                <o:OLEObject Type="Embed" ProgID="PBrush" ShapeID="_x0000_i1026" DrawAspect="Content" ObjectID="_1596303984" r:id="rId16"/>
+                <o:OLEObject Type="Embed" ProgID="PBrush" ShapeID="_x0000_i1026" DrawAspect="Content" ObjectID="_1598797393" r:id="rId16"/>
               </w:object>
             </w:r>
             <w:r>
@@ -4667,6 +4678,7 @@
               <w:rPr>
                 <w:noProof/>
               </w:rPr>
+              <w:lastRenderedPageBreak/>
               <w:drawing>
                 <wp:inline distT="0" distB="0" distL="0" distR="0" wp14:anchorId="0F2FBA00" wp14:editId="34FF5A62">
                   <wp:extent cx="361950" cy="450230"/>
@@ -5063,61 +5075,6 @@
               <w:rPr>
                 <w:b/>
               </w:rPr>
-              <w:t>Prefix</w:t>
-            </w:r>
-            <w:r>
-              <w:rPr>
-                <w:b/>
-              </w:rPr>
-              <w:t>:</w:t>
-            </w:r>
-          </w:p>
-        </w:tc>
-        <w:tc>
-          <w:tcPr>
-            <w:tcW w:w="2345" w:type="dxa"/>
-            <w:tcBorders>
-              <w:right w:val="single" w:sz="4" w:space="0" w:color="auto"/>
-            </w:tcBorders>
-          </w:tcPr>
-          <w:p>
-            <w:r>
-              <w:t>eg</w:t>
-            </w:r>
-          </w:p>
-        </w:tc>
-        <w:tc>
-          <w:tcPr>
-            <w:tcW w:w="3420" w:type="dxa"/>
-            <w:tcBorders>
-              <w:top w:val="nil"/>
-              <w:left w:val="single" w:sz="4" w:space="0" w:color="auto"/>
-              <w:bottom w:val="nil"/>
-              <w:right w:val="nil"/>
-            </w:tcBorders>
-          </w:tcPr>
-          <w:p/>
-        </w:tc>
-      </w:tr>
-      <w:tr>
-        <w:trPr>
-          <w:trHeight w:val="54"/>
-        </w:trPr>
-        <w:tc>
-          <w:tcPr>
-            <w:tcW w:w="895" w:type="dxa"/>
-            <w:shd w:val="clear" w:color="auto" w:fill="D9D9D9" w:themeFill="background1" w:themeFillShade="D9"/>
-          </w:tcPr>
-          <w:p>
-            <w:pPr>
-              <w:rPr>
-                <w:b/>
-              </w:rPr>
-            </w:pPr>
-            <w:r>
-              <w:rPr>
-                <w:b/>
-              </w:rPr>
               <w:t>Type</w:t>
             </w:r>
             <w:r>
@@ -5170,6 +5127,58 @@
               <w:rPr>
                 <w:b/>
               </w:rPr>
+              <w:t>Prefix</w:t>
+            </w:r>
+            <w:r>
+              <w:rPr>
+                <w:b/>
+              </w:rPr>
+              <w:t>:</w:t>
+            </w:r>
+          </w:p>
+        </w:tc>
+        <w:tc>
+          <w:tcPr>
+            <w:tcW w:w="2345" w:type="dxa"/>
+            <w:tcBorders>
+              <w:right w:val="single" w:sz="4" w:space="0" w:color="auto"/>
+            </w:tcBorders>
+          </w:tcPr>
+          <w:p>
+            <w:r>
+              <w:t>eg</w:t>
+            </w:r>
+          </w:p>
+        </w:tc>
+        <w:tc>
+          <w:tcPr>
+            <w:tcW w:w="3420" w:type="dxa"/>
+            <w:tcBorders>
+              <w:top w:val="nil"/>
+              <w:left w:val="single" w:sz="4" w:space="0" w:color="auto"/>
+              <w:bottom w:val="nil"/>
+              <w:right w:val="nil"/>
+            </w:tcBorders>
+          </w:tcPr>
+          <w:p/>
+        </w:tc>
+      </w:tr>
+      <w:tr>
+        <w:tc>
+          <w:tcPr>
+            <w:tcW w:w="895" w:type="dxa"/>
+            <w:shd w:val="clear" w:color="auto" w:fill="D9D9D9" w:themeFill="background1" w:themeFillShade="D9"/>
+          </w:tcPr>
+          <w:p>
+            <w:pPr>
+              <w:rPr>
+                <w:b/>
+              </w:rPr>
+            </w:pPr>
+            <w:r>
+              <w:rPr>
+                <w:b/>
+              </w:rPr>
               <w:t>Label</w:t>
             </w:r>
             <w:r>
@@ -5199,15 +5208,7 @@
                 <w:color w:val="C00000"/>
                 <w:highlight w:val="yellow"/>
               </w:rPr>
-              <w:t>&lt;</w:t>
-            </w:r>
-            <w:r>
-              <w:rPr>
-                <w:i/>
-                <w:color w:val="C00000"/>
-                <w:highlight w:val="yellow"/>
-              </w:rPr>
-              <w:t>Info Sheet</w:t>
+              <w:t>&lt;Info Sheet</w:t>
             </w:r>
             <w:r>
               <w:rPr>
@@ -5301,25 +5302,7 @@
               <w:rPr>
                 <w:i/>
               </w:rPr>
-              <w:t xml:space="preserve">See </w:t>
-            </w:r>
-            <w:r>
-              <w:rPr>
-                <w:i/>
-              </w:rPr>
-              <w:t>Info Sheet</w:t>
-            </w:r>
-            <w:r>
-              <w:rPr>
-                <w:i/>
-              </w:rPr>
-              <w:t xml:space="preserve"> for v</w:t>
-            </w:r>
-            <w:r>
-              <w:rPr>
-                <w:i/>
-              </w:rPr>
-              <w:t>alue</w:t>
+              <w:t>See Info Sheet for value</w:t>
             </w:r>
           </w:p>
         </w:tc>
@@ -5335,10 +5318,10 @@
           <w:noProof/>
         </w:rPr>
         <w:drawing>
-          <wp:anchor distT="0" distB="0" distL="114300" distR="114300" simplePos="0" relativeHeight="251716608" behindDoc="1" locked="0" layoutInCell="1" allowOverlap="1" wp14:anchorId="3DEFBB84" wp14:editId="015C4F57">
+          <wp:anchor distT="0" distB="0" distL="114300" distR="114300" simplePos="0" relativeHeight="251716608" behindDoc="1" locked="0" layoutInCell="1" allowOverlap="1" wp14:anchorId="3DEFBB84" wp14:editId="5A56872E">
             <wp:simplePos x="0" y="0"/>
             <wp:positionH relativeFrom="column">
-              <wp:posOffset>4845050</wp:posOffset>
+              <wp:posOffset>5593022</wp:posOffset>
             </wp:positionH>
             <wp:positionV relativeFrom="paragraph">
               <wp:posOffset>196850</wp:posOffset>
@@ -5459,6 +5442,7 @@
       <w:r>
         <w:t xml:space="preserve"> the </w:t>
       </w:r>
+      <w:proofErr w:type="spellStart"/>
       <w:r>
         <w:rPr>
           <w:rFonts w:ascii="Courier New" w:hAnsi="Courier New" w:cs="Courier New"/>
@@ -5477,6 +5461,7 @@
         </w:rPr>
         <w:t>n</w:t>
       </w:r>
+      <w:proofErr w:type="spellEnd"/>
       <w:r>
         <w:rPr>
           <w:b/>
@@ -5488,7 +5473,13 @@
         <w:t>node</w:t>
       </w:r>
       <w:r>
-        <w:t>:</w:t>
+        <w:t>. You must edit the new link by double-clicking it and selecting the correct value from the list of available predicates</w:t>
+      </w:r>
+      <w:r>
+        <w:t>, then clicking Update/Hide</w:t>
+      </w:r>
+      <w:r>
+        <w:t>.</w:t>
       </w:r>
     </w:p>
     <w:tbl>
@@ -5564,12 +5555,6 @@
     <w:p>
       <w:pPr>
         <w:pStyle w:val="ListParagraph"/>
-        <w:ind w:left="2520"/>
-      </w:pPr>
-    </w:p>
-    <w:p>
-      <w:pPr>
-        <w:pStyle w:val="ListParagraph"/>
         <w:numPr>
           <w:ilvl w:val="0"/>
           <w:numId w:val="48"/>
@@ -5578,12 +5563,17 @@
         <w:ind w:left="720" w:hanging="450"/>
       </w:pPr>
       <w:r>
-        <w:t xml:space="preserve">Use the predicate </w:t>
+        <w:t>Create a</w:t>
+      </w:r>
+      <w:r>
+        <w:t xml:space="preserve"> predicate </w:t>
       </w:r>
       <w:proofErr w:type="spellStart"/>
       <w:r>
         <w:rPr>
-          <w:b/>
+          <w:rFonts w:ascii="Courier New" w:hAnsi="Courier New" w:cs="Courier New"/>
+          <w:b/>
+          <w:color w:val="C0504D" w:themeColor="accent2"/>
         </w:rPr>
         <w:t>ncit:phase</w:t>
       </w:r>
@@ -5962,6 +5952,9 @@
       <w:r>
         <w:t>.</w:t>
       </w:r>
+      <w:r>
+        <w:t xml:space="preserve"> Match the upper and lowercase for the labels exactly.</w:t>
+      </w:r>
     </w:p>
     <w:p>
       <w:pPr>
@@ -6012,61 +6005,6 @@
               <w:rPr>
                 <w:b/>
               </w:rPr>
-              <w:t>Prefix</w:t>
-            </w:r>
-            <w:r>
-              <w:rPr>
-                <w:b/>
-              </w:rPr>
-              <w:t>:</w:t>
-            </w:r>
-          </w:p>
-        </w:tc>
-        <w:tc>
-          <w:tcPr>
-            <w:tcW w:w="2885" w:type="dxa"/>
-            <w:tcBorders>
-              <w:right w:val="single" w:sz="4" w:space="0" w:color="auto"/>
-            </w:tcBorders>
-          </w:tcPr>
-          <w:p>
-            <w:r>
-              <w:t>eg</w:t>
-            </w:r>
-          </w:p>
-        </w:tc>
-        <w:tc>
-          <w:tcPr>
-            <w:tcW w:w="2880" w:type="dxa"/>
-            <w:tcBorders>
-              <w:top w:val="nil"/>
-              <w:left w:val="single" w:sz="4" w:space="0" w:color="auto"/>
-              <w:bottom w:val="nil"/>
-              <w:right w:val="nil"/>
-            </w:tcBorders>
-          </w:tcPr>
-          <w:p/>
-        </w:tc>
-      </w:tr>
-      <w:tr>
-        <w:trPr>
-          <w:trHeight w:val="54"/>
-        </w:trPr>
-        <w:tc>
-          <w:tcPr>
-            <w:tcW w:w="895" w:type="dxa"/>
-            <w:shd w:val="clear" w:color="auto" w:fill="D9D9D9" w:themeFill="background1" w:themeFillShade="D9"/>
-          </w:tcPr>
-          <w:p>
-            <w:pPr>
-              <w:rPr>
-                <w:b/>
-              </w:rPr>
-            </w:pPr>
-            <w:r>
-              <w:rPr>
-                <w:b/>
-              </w:rPr>
               <w:t>Type</w:t>
             </w:r>
             <w:r>
@@ -6119,6 +6057,60 @@
               <w:rPr>
                 <w:b/>
               </w:rPr>
+              <w:t>Prefix</w:t>
+            </w:r>
+            <w:r>
+              <w:rPr>
+                <w:b/>
+              </w:rPr>
+              <w:t>:</w:t>
+            </w:r>
+          </w:p>
+        </w:tc>
+        <w:tc>
+          <w:tcPr>
+            <w:tcW w:w="2885" w:type="dxa"/>
+            <w:tcBorders>
+              <w:right w:val="single" w:sz="4" w:space="0" w:color="auto"/>
+            </w:tcBorders>
+          </w:tcPr>
+          <w:p>
+            <w:proofErr w:type="spellStart"/>
+            <w:r>
+              <w:t>eg</w:t>
+            </w:r>
+            <w:proofErr w:type="spellEnd"/>
+          </w:p>
+        </w:tc>
+        <w:tc>
+          <w:tcPr>
+            <w:tcW w:w="2880" w:type="dxa"/>
+            <w:tcBorders>
+              <w:top w:val="nil"/>
+              <w:left w:val="single" w:sz="4" w:space="0" w:color="auto"/>
+              <w:bottom w:val="nil"/>
+              <w:right w:val="nil"/>
+            </w:tcBorders>
+          </w:tcPr>
+          <w:p/>
+        </w:tc>
+      </w:tr>
+      <w:tr>
+        <w:tc>
+          <w:tcPr>
+            <w:tcW w:w="895" w:type="dxa"/>
+            <w:shd w:val="clear" w:color="auto" w:fill="D9D9D9" w:themeFill="background1" w:themeFillShade="D9"/>
+          </w:tcPr>
+          <w:p>
+            <w:pPr>
+              <w:rPr>
+                <w:b/>
+              </w:rPr>
+            </w:pPr>
+            <w:r>
+              <w:rPr>
+                <w:b/>
+              </w:rPr>
               <w:t>Label</w:t>
             </w:r>
             <w:r>
@@ -6150,7 +6142,7 @@
                 <w:color w:val="C00000"/>
                 <w:highlight w:val="yellow"/>
               </w:rPr>
-              <w:t>&lt;</w:t>
+              <w:t>&lt;Info Sheet</w:t>
             </w:r>
             <w:r>
               <w:rPr>
@@ -6158,7 +6150,7 @@
                 <w:color w:val="C00000"/>
                 <w:highlight w:val="yellow"/>
               </w:rPr>
-              <w:t>Info Sheet</w:t>
+              <w:t>:</w:t>
             </w:r>
             <w:r>
               <w:rPr>
@@ -6166,39 +6158,7 @@
                 <w:color w:val="C00000"/>
                 <w:highlight w:val="yellow"/>
               </w:rPr>
-              <w:t>:</w:t>
-            </w:r>
-            <w:r>
-              <w:rPr>
-                <w:i/>
-                <w:color w:val="C00000"/>
-                <w:highlight w:val="yellow"/>
-              </w:rPr>
-              <w:t xml:space="preserve"> </w:t>
-            </w:r>
-            <w:r>
-              <w:rPr>
-                <w:i/>
-                <w:color w:val="C00000"/>
-                <w:highlight w:val="yellow"/>
-              </w:rPr>
-              <w:t>Treat Arm</w:t>
-            </w:r>
-            <w:r>
-              <w:rPr>
-                <w:i/>
-                <w:color w:val="C00000"/>
-                <w:highlight w:val="yellow"/>
-              </w:rPr>
-              <w:t xml:space="preserve"> One</w:t>
-            </w:r>
-            <w:r>
-              <w:rPr>
-                <w:i/>
-                <w:color w:val="C00000"/>
-                <w:highlight w:val="yellow"/>
-              </w:rPr>
-              <w:t>&gt;</w:t>
+              <w:t xml:space="preserve"> Treat Arm One&gt;</w:t>
             </w:r>
           </w:p>
         </w:tc>
@@ -6276,19 +6236,7 @@
               <w:rPr>
                 <w:i/>
               </w:rPr>
-              <w:t xml:space="preserve">See </w:t>
-            </w:r>
-            <w:r>
-              <w:rPr>
-                <w:i/>
-              </w:rPr>
-              <w:t xml:space="preserve">Info Sheet </w:t>
-            </w:r>
-            <w:r>
-              <w:rPr>
-                <w:i/>
-              </w:rPr>
-              <w:t>for value.</w:t>
+              <w:t>See Info Sheet for value.</w:t>
             </w:r>
           </w:p>
         </w:tc>
@@ -6348,61 +6296,6 @@
               <w:rPr>
                 <w:b/>
               </w:rPr>
-              <w:t>Prefix</w:t>
-            </w:r>
-            <w:r>
-              <w:rPr>
-                <w:b/>
-              </w:rPr>
-              <w:t>:</w:t>
-            </w:r>
-          </w:p>
-        </w:tc>
-        <w:tc>
-          <w:tcPr>
-            <w:tcW w:w="2885" w:type="dxa"/>
-            <w:tcBorders>
-              <w:right w:val="single" w:sz="4" w:space="0" w:color="auto"/>
-            </w:tcBorders>
-          </w:tcPr>
-          <w:p>
-            <w:r>
-              <w:t>eg</w:t>
-            </w:r>
-          </w:p>
-        </w:tc>
-        <w:tc>
-          <w:tcPr>
-            <w:tcW w:w="2880" w:type="dxa"/>
-            <w:tcBorders>
-              <w:top w:val="nil"/>
-              <w:left w:val="single" w:sz="4" w:space="0" w:color="auto"/>
-              <w:bottom w:val="nil"/>
-              <w:right w:val="nil"/>
-            </w:tcBorders>
-          </w:tcPr>
-          <w:p/>
-        </w:tc>
-      </w:tr>
-      <w:tr>
-        <w:trPr>
-          <w:trHeight w:val="54"/>
-        </w:trPr>
-        <w:tc>
-          <w:tcPr>
-            <w:tcW w:w="895" w:type="dxa"/>
-            <w:shd w:val="clear" w:color="auto" w:fill="D9D9D9" w:themeFill="background1" w:themeFillShade="D9"/>
-          </w:tcPr>
-          <w:p>
-            <w:pPr>
-              <w:rPr>
-                <w:b/>
-              </w:rPr>
-            </w:pPr>
-            <w:r>
-              <w:rPr>
-                <w:b/>
-              </w:rPr>
               <w:t>Type</w:t>
             </w:r>
             <w:r>
@@ -6455,6 +6348,58 @@
               <w:rPr>
                 <w:b/>
               </w:rPr>
+              <w:t>Prefix</w:t>
+            </w:r>
+            <w:r>
+              <w:rPr>
+                <w:b/>
+              </w:rPr>
+              <w:t>:</w:t>
+            </w:r>
+          </w:p>
+        </w:tc>
+        <w:tc>
+          <w:tcPr>
+            <w:tcW w:w="2885" w:type="dxa"/>
+            <w:tcBorders>
+              <w:right w:val="single" w:sz="4" w:space="0" w:color="auto"/>
+            </w:tcBorders>
+          </w:tcPr>
+          <w:p>
+            <w:r>
+              <w:t>eg</w:t>
+            </w:r>
+          </w:p>
+        </w:tc>
+        <w:tc>
+          <w:tcPr>
+            <w:tcW w:w="2880" w:type="dxa"/>
+            <w:tcBorders>
+              <w:top w:val="nil"/>
+              <w:left w:val="single" w:sz="4" w:space="0" w:color="auto"/>
+              <w:bottom w:val="nil"/>
+              <w:right w:val="nil"/>
+            </w:tcBorders>
+          </w:tcPr>
+          <w:p/>
+        </w:tc>
+      </w:tr>
+      <w:tr>
+        <w:tc>
+          <w:tcPr>
+            <w:tcW w:w="895" w:type="dxa"/>
+            <w:shd w:val="clear" w:color="auto" w:fill="D9D9D9" w:themeFill="background1" w:themeFillShade="D9"/>
+          </w:tcPr>
+          <w:p>
+            <w:pPr>
+              <w:rPr>
+                <w:b/>
+              </w:rPr>
+            </w:pPr>
+            <w:r>
+              <w:rPr>
+                <w:b/>
+              </w:rPr>
               <w:t>Label</w:t>
             </w:r>
             <w:r>
@@ -6485,7 +6430,7 @@
                 <w:color w:val="C00000"/>
                 <w:highlight w:val="yellow"/>
               </w:rPr>
-              <w:t>&lt;</w:t>
+              <w:t>&lt;Info Sheet</w:t>
             </w:r>
             <w:r>
               <w:rPr>
@@ -6493,7 +6438,7 @@
                 <w:color w:val="C00000"/>
                 <w:highlight w:val="yellow"/>
               </w:rPr>
-              <w:t>Info Sheet</w:t>
+              <w:t>:</w:t>
             </w:r>
             <w:r>
               <w:rPr>
@@ -6501,47 +6446,7 @@
                 <w:color w:val="C00000"/>
                 <w:highlight w:val="yellow"/>
               </w:rPr>
-              <w:t>:</w:t>
-            </w:r>
-            <w:r>
-              <w:rPr>
-                <w:i/>
-                <w:color w:val="C00000"/>
-                <w:highlight w:val="yellow"/>
-              </w:rPr>
-              <w:t xml:space="preserve"> </w:t>
-            </w:r>
-            <w:r>
-              <w:rPr>
-                <w:i/>
-                <w:color w:val="C00000"/>
-                <w:highlight w:val="yellow"/>
-              </w:rPr>
-              <w:t>T</w:t>
-            </w:r>
-            <w:r>
-              <w:rPr>
-                <w:i/>
-                <w:color w:val="C00000"/>
-                <w:highlight w:val="yellow"/>
-              </w:rPr>
-              <w:t>reat Arm</w:t>
-            </w:r>
-            <w:r>
-              <w:rPr>
-                <w:i/>
-                <w:color w:val="C00000"/>
-                <w:highlight w:val="yellow"/>
-              </w:rPr>
-              <w:t xml:space="preserve"> Two</w:t>
-            </w:r>
-            <w:r>
-              <w:rPr>
-                <w:i/>
-                <w:color w:val="C00000"/>
-                <w:highlight w:val="yellow"/>
-              </w:rPr>
-              <w:t>&gt;</w:t>
+              <w:t xml:space="preserve"> Treat Arm Two&gt;</w:t>
             </w:r>
           </w:p>
         </w:tc>
@@ -6742,6 +6647,7 @@
         <w:rPr>
           <w:noProof/>
         </w:rPr>
+        <w:lastRenderedPageBreak/>
         <w:drawing>
           <wp:anchor distT="0" distB="0" distL="114300" distR="114300" simplePos="0" relativeHeight="251718656" behindDoc="1" locked="0" layoutInCell="1" allowOverlap="1" wp14:anchorId="73E4E841" wp14:editId="49C774AF">
             <wp:simplePos x="0" y="0"/>
@@ -6819,7 +6725,9 @@
       <w:proofErr w:type="spellStart"/>
       <w:r>
         <w:rPr>
-          <w:b/>
+          <w:rFonts w:ascii="Courier New" w:hAnsi="Courier New" w:cs="Courier New"/>
+          <w:b/>
+          <w:color w:val="C0504D" w:themeColor="accent2"/>
         </w:rPr>
         <w:t>eg:trtArm</w:t>
       </w:r>
@@ -6992,33 +6900,33 @@
       </w:r>
       <w:r>
         <w:rPr>
-          <w:b/>
-          <w:i/>
-          <w:color w:val="632423" w:themeColor="accent2" w:themeShade="80"/>
+          <w:rFonts w:ascii="Courier New" w:hAnsi="Courier New" w:cs="Courier New"/>
+          <w:b/>
+          <w:color w:val="C0504D" w:themeColor="accent2"/>
         </w:rPr>
         <w:t>eg:</w:t>
       </w:r>
       <w:r>
         <w:rPr>
-          <w:b/>
-          <w:i/>
-          <w:color w:val="632423" w:themeColor="accent2" w:themeShade="80"/>
+          <w:rFonts w:ascii="Courier New" w:hAnsi="Courier New" w:cs="Courier New"/>
+          <w:b/>
+          <w:color w:val="C0504D" w:themeColor="accent2"/>
         </w:rPr>
         <w:t>trt</w:t>
       </w:r>
       <w:r>
         <w:rPr>
-          <w:b/>
-          <w:i/>
-          <w:color w:val="632423" w:themeColor="accent2" w:themeShade="80"/>
+          <w:rFonts w:ascii="Courier New" w:hAnsi="Courier New" w:cs="Courier New"/>
+          <w:b/>
+          <w:color w:val="C0504D" w:themeColor="accent2"/>
         </w:rPr>
         <w:t>A</w:t>
       </w:r>
       <w:r>
         <w:rPr>
-          <w:b/>
-          <w:i/>
-          <w:color w:val="632423" w:themeColor="accent2" w:themeShade="80"/>
+          <w:rFonts w:ascii="Courier New" w:hAnsi="Courier New" w:cs="Courier New"/>
+          <w:b/>
+          <w:color w:val="C0504D" w:themeColor="accent2"/>
         </w:rPr>
         <w:t>rm</w:t>
       </w:r>
@@ -7203,145 +7111,109 @@
         <w:t xml:space="preserve"> </w:t>
       </w:r>
       <w:r>
-        <w:t xml:space="preserve">node (created in </w:t>
-      </w:r>
-      <w:r>
-        <w:rPr>
-          <w:b/>
-        </w:rPr>
-        <w:t>S</w:t>
-      </w:r>
-      <w:r>
-        <w:rPr>
-          <w:b/>
-        </w:rPr>
-        <w:t xml:space="preserve">tep </w:t>
-      </w:r>
-      <w:r>
-        <w:rPr>
-          <w:b/>
-        </w:rPr>
-        <w:fldChar w:fldCharType="begin"/>
-      </w:r>
-      <w:r>
-        <w:rPr>
-          <w:b/>
-        </w:rPr>
-        <w:instrText xml:space="preserve"> REF _Ref505856609 \r \h </w:instrText>
-      </w:r>
-      <w:r>
-        <w:rPr>
-          <w:b/>
-        </w:rPr>
-        <w:instrText xml:space="preserve"> \* MERGEFORMAT </w:instrText>
-      </w:r>
-      <w:r>
-        <w:rPr>
-          <w:b/>
-        </w:rPr>
-      </w:r>
-      <w:r>
-        <w:rPr>
-          <w:b/>
-        </w:rPr>
-        <w:fldChar w:fldCharType="separate"/>
-      </w:r>
-      <w:r>
-        <w:rPr>
-          <w:b/>
-        </w:rPr>
-        <w:t>4</w:t>
-      </w:r>
-      <w:r>
-        <w:rPr>
-          <w:b/>
-        </w:rPr>
-        <w:fldChar w:fldCharType="end"/>
-      </w:r>
+        <w:t xml:space="preserve">node </w:t>
+      </w:r>
+      <w:r>
+        <w:rPr>
+          <w:b/>
+          <w:i/>
+        </w:rPr>
+        <w:t>to</w:t>
+      </w:r>
+      <w:r>
+        <w:t xml:space="preserve"> one of the </w:t>
+      </w:r>
+      <w:r>
+        <w:rPr>
+          <w:color w:val="1F497D" w:themeColor="text2"/>
+        </w:rPr>
+        <w:t>T</w:t>
+      </w:r>
+      <w:r>
+        <w:rPr>
+          <w:color w:val="1F497D" w:themeColor="text2"/>
+        </w:rPr>
+        <w:t xml:space="preserve">reatment </w:t>
+      </w:r>
+      <w:r>
+        <w:rPr>
+          <w:color w:val="1F497D" w:themeColor="text2"/>
+        </w:rPr>
+        <w:t>T</w:t>
+      </w:r>
+      <w:r>
+        <w:rPr>
+          <w:color w:val="1F497D" w:themeColor="text2"/>
+        </w:rPr>
+        <w:t>ype</w:t>
+      </w:r>
+      <w:r>
+        <w:t xml:space="preserve"> </w:t>
+      </w:r>
+      <w:r>
+        <w:t>nodes</w:t>
+      </w:r>
+      <w:r>
+        <w:t xml:space="preserve"> (</w:t>
+      </w:r>
+      <w:proofErr w:type="spellStart"/>
+      <w:r>
+        <w:t>eg:ActiveArm</w:t>
+      </w:r>
+      <w:proofErr w:type="spellEnd"/>
+      <w:r>
+        <w:t xml:space="preserve">, </w:t>
+      </w:r>
+      <w:proofErr w:type="spellStart"/>
+      <w:r>
+        <w:t>eg:PlaceboArm</w:t>
+      </w:r>
+      <w:proofErr w:type="spellEnd"/>
       <w:r>
         <w:t>)</w:t>
       </w:r>
       <w:r>
+        <w:t>.</w:t>
+      </w:r>
+      <w:r>
+        <w:t xml:space="preserve"> It does not matter which </w:t>
+      </w:r>
+      <w:r>
+        <w:t xml:space="preserve">arm </w:t>
+      </w:r>
+      <w:r>
+        <w:t xml:space="preserve">is </w:t>
+      </w:r>
+      <w:r>
+        <w:t xml:space="preserve">linked to the </w:t>
+      </w:r>
+      <w:proofErr w:type="spellStart"/>
+      <w:r>
+        <w:rPr>
+          <w:b/>
+          <w:color w:val="002060"/>
+        </w:rPr>
+        <w:t>PlaceboArm</w:t>
+      </w:r>
+      <w:proofErr w:type="spellEnd"/>
+      <w:r>
+        <w:t xml:space="preserve"> or</w:t>
+      </w:r>
+      <w:r>
+        <w:t xml:space="preserve"> the</w:t>
+      </w:r>
+      <w:r>
         <w:t xml:space="preserve"> </w:t>
       </w:r>
-      <w:r>
-        <w:rPr>
-          <w:b/>
-          <w:i/>
-        </w:rPr>
-        <w:t>to</w:t>
-      </w:r>
-      <w:r>
-        <w:t xml:space="preserve"> one of the </w:t>
-      </w:r>
-      <w:r>
-        <w:rPr>
-          <w:color w:val="1F497D" w:themeColor="text2"/>
-        </w:rPr>
-        <w:t>T</w:t>
-      </w:r>
-      <w:r>
-        <w:rPr>
-          <w:color w:val="1F497D" w:themeColor="text2"/>
-        </w:rPr>
-        <w:t xml:space="preserve">reatment </w:t>
-      </w:r>
-      <w:r>
-        <w:rPr>
-          <w:color w:val="1F497D" w:themeColor="text2"/>
-        </w:rPr>
-        <w:t>T</w:t>
-      </w:r>
-      <w:r>
-        <w:rPr>
-          <w:color w:val="1F497D" w:themeColor="text2"/>
-        </w:rPr>
-        <w:t>ype</w:t>
-      </w:r>
-      <w:r>
-        <w:t xml:space="preserve"> </w:t>
-      </w:r>
-      <w:r>
-        <w:t>nodes</w:t>
-      </w:r>
-      <w:r>
-        <w:t>.</w:t>
-      </w:r>
-      <w:r>
-        <w:t xml:space="preserve"> It does not matter which </w:t>
-      </w:r>
-      <w:r>
-        <w:t xml:space="preserve">arm </w:t>
-      </w:r>
-      <w:r>
-        <w:t xml:space="preserve">is </w:t>
-      </w:r>
-      <w:r>
-        <w:t xml:space="preserve">linked to the </w:t>
-      </w:r>
+      <w:proofErr w:type="spellStart"/>
       <w:r>
         <w:rPr>
           <w:b/>
           <w:color w:val="002060"/>
         </w:rPr>
-        <w:t>PlaceboArm</w:t>
-      </w:r>
-      <w:r>
-        <w:t xml:space="preserve"> or</w:t>
-      </w:r>
-      <w:r>
-        <w:t xml:space="preserve"> the</w:t>
-      </w:r>
-      <w:r>
-        <w:t xml:space="preserve"> </w:t>
-      </w:r>
-      <w:r>
-        <w:rPr>
-          <w:b/>
-          <w:color w:val="002060"/>
-        </w:rPr>
         <w:t>ActiveArm</w:t>
       </w:r>
+      <w:proofErr w:type="spellEnd"/>
       <w:r>
         <w:t xml:space="preserve">. </w:t>
       </w:r>
@@ -7558,10 +7430,10 @@
             </w:r>
             <w:r>
               <w:object w:dxaOrig="960" w:dyaOrig="255" w14:anchorId="076B29D9">
-                <v:shape id="_x0000_i1027" type="#_x0000_t75" style="width:47.4pt;height:12.6pt" o:ole="">
+                <v:shape id="_x0000_i1027" type="#_x0000_t75" style="width:47.45pt;height:12.55pt" o:ole="">
                   <v:imagedata r:id="rId24" o:title=""/>
                 </v:shape>
-                <o:OLEObject Type="Embed" ProgID="PBrush" ShapeID="_x0000_i1027" DrawAspect="Content" ObjectID="_1596303985" r:id="rId25"/>
+                <o:OLEObject Type="Embed" ProgID="PBrush" ShapeID="_x0000_i1027" DrawAspect="Content" ObjectID="_1598797394" r:id="rId25"/>
               </w:object>
             </w:r>
             <w:r>
@@ -7695,7 +7567,16 @@
               <w:t>treatment."  In a real application, the Treatment Arm would be further extended to include dosage and administration i</w:t>
             </w:r>
             <w:r>
-              <w:t xml:space="preserve">nformation unique to that study, but the resulting graph </w:t>
+              <w:t xml:space="preserve">nformation unique to that study, resulting </w:t>
+            </w:r>
+            <w:r>
+              <w:t xml:space="preserve">in a </w:t>
+            </w:r>
+            <w:r>
+              <w:t xml:space="preserve">graph </w:t>
+            </w:r>
+            <w:r>
+              <w:t xml:space="preserve">that </w:t>
             </w:r>
             <w:r>
               <w:t>would be too complex for the workshop.</w:t>
@@ -7829,61 +7710,6 @@
               <w:rPr>
                 <w:b/>
               </w:rPr>
-              <w:t>Prefix</w:t>
-            </w:r>
-            <w:r>
-              <w:rPr>
-                <w:b/>
-              </w:rPr>
-              <w:t>:</w:t>
-            </w:r>
-          </w:p>
-        </w:tc>
-        <w:tc>
-          <w:tcPr>
-            <w:tcW w:w="2705" w:type="dxa"/>
-            <w:tcBorders>
-              <w:right w:val="single" w:sz="4" w:space="0" w:color="auto"/>
-            </w:tcBorders>
-          </w:tcPr>
-          <w:p>
-            <w:r>
-              <w:t>eg</w:t>
-            </w:r>
-          </w:p>
-        </w:tc>
-        <w:tc>
-          <w:tcPr>
-            <w:tcW w:w="3060" w:type="dxa"/>
-            <w:tcBorders>
-              <w:top w:val="nil"/>
-              <w:left w:val="single" w:sz="4" w:space="0" w:color="auto"/>
-              <w:bottom w:val="nil"/>
-              <w:right w:val="nil"/>
-            </w:tcBorders>
-          </w:tcPr>
-          <w:p/>
-        </w:tc>
-      </w:tr>
-      <w:tr>
-        <w:trPr>
-          <w:trHeight w:val="54"/>
-        </w:trPr>
-        <w:tc>
-          <w:tcPr>
-            <w:tcW w:w="895" w:type="dxa"/>
-            <w:shd w:val="clear" w:color="auto" w:fill="D9D9D9" w:themeFill="background1" w:themeFillShade="D9"/>
-          </w:tcPr>
-          <w:p>
-            <w:pPr>
-              <w:rPr>
-                <w:b/>
-              </w:rPr>
-            </w:pPr>
-            <w:r>
-              <w:rPr>
-                <w:b/>
-              </w:rPr>
               <w:t>Type</w:t>
             </w:r>
             <w:r>
@@ -7936,6 +7762,60 @@
               <w:rPr>
                 <w:b/>
               </w:rPr>
+              <w:t>Prefix</w:t>
+            </w:r>
+            <w:r>
+              <w:rPr>
+                <w:b/>
+              </w:rPr>
+              <w:t>:</w:t>
+            </w:r>
+          </w:p>
+        </w:tc>
+        <w:tc>
+          <w:tcPr>
+            <w:tcW w:w="2705" w:type="dxa"/>
+            <w:tcBorders>
+              <w:right w:val="single" w:sz="4" w:space="0" w:color="auto"/>
+            </w:tcBorders>
+          </w:tcPr>
+          <w:p>
+            <w:proofErr w:type="spellStart"/>
+            <w:r>
+              <w:t>eg</w:t>
+            </w:r>
+            <w:proofErr w:type="spellEnd"/>
+          </w:p>
+        </w:tc>
+        <w:tc>
+          <w:tcPr>
+            <w:tcW w:w="3060" w:type="dxa"/>
+            <w:tcBorders>
+              <w:top w:val="nil"/>
+              <w:left w:val="single" w:sz="4" w:space="0" w:color="auto"/>
+              <w:bottom w:val="nil"/>
+              <w:right w:val="nil"/>
+            </w:tcBorders>
+          </w:tcPr>
+          <w:p/>
+        </w:tc>
+      </w:tr>
+      <w:tr>
+        <w:tc>
+          <w:tcPr>
+            <w:tcW w:w="895" w:type="dxa"/>
+            <w:shd w:val="clear" w:color="auto" w:fill="D9D9D9" w:themeFill="background1" w:themeFillShade="D9"/>
+          </w:tcPr>
+          <w:p>
+            <w:pPr>
+              <w:rPr>
+                <w:b/>
+              </w:rPr>
+            </w:pPr>
+            <w:r>
+              <w:rPr>
+                <w:b/>
+              </w:rPr>
               <w:t>Label</w:t>
             </w:r>
             <w:r>
@@ -7966,7 +7846,7 @@
                 <w:color w:val="C00000"/>
                 <w:highlight w:val="yellow"/>
               </w:rPr>
-              <w:t>&lt;</w:t>
+              <w:t xml:space="preserve">&lt;Info </w:t>
             </w:r>
             <w:r>
               <w:rPr>
@@ -7974,39 +7854,7 @@
                 <w:color w:val="C00000"/>
                 <w:highlight w:val="yellow"/>
               </w:rPr>
-              <w:t xml:space="preserve">Info </w:t>
-            </w:r>
-            <w:r>
-              <w:rPr>
-                <w:i/>
-                <w:color w:val="C00000"/>
-                <w:highlight w:val="yellow"/>
-              </w:rPr>
-              <w:t>Sheet:</w:t>
-            </w:r>
-            <w:r>
-              <w:rPr>
-                <w:i/>
-                <w:color w:val="C00000"/>
-                <w:highlight w:val="yellow"/>
-              </w:rPr>
-              <w:t xml:space="preserve"> </w:t>
-            </w:r>
-            <w:r>
-              <w:rPr>
-                <w:i/>
-                <w:color w:val="C00000"/>
-                <w:highlight w:val="yellow"/>
-              </w:rPr>
-              <w:t>Person</w:t>
-            </w:r>
-            <w:r>
-              <w:rPr>
-                <w:i/>
-                <w:color w:val="C00000"/>
-                <w:highlight w:val="yellow"/>
-              </w:rPr>
-              <w:t xml:space="preserve"> One</w:t>
+              <w:t>Sheet: Person One</w:t>
             </w:r>
             <w:r>
               <w:rPr>
@@ -8150,61 +7998,6 @@
               <w:rPr>
                 <w:b/>
               </w:rPr>
-              <w:t>Prefix</w:t>
-            </w:r>
-            <w:r>
-              <w:rPr>
-                <w:b/>
-              </w:rPr>
-              <w:t>:</w:t>
-            </w:r>
-          </w:p>
-        </w:tc>
-        <w:tc>
-          <w:tcPr>
-            <w:tcW w:w="2705" w:type="dxa"/>
-            <w:tcBorders>
-              <w:right w:val="single" w:sz="4" w:space="0" w:color="auto"/>
-            </w:tcBorders>
-          </w:tcPr>
-          <w:p>
-            <w:r>
-              <w:t>eg</w:t>
-            </w:r>
-          </w:p>
-        </w:tc>
-        <w:tc>
-          <w:tcPr>
-            <w:tcW w:w="3060" w:type="dxa"/>
-            <w:tcBorders>
-              <w:top w:val="nil"/>
-              <w:left w:val="single" w:sz="4" w:space="0" w:color="auto"/>
-              <w:bottom w:val="nil"/>
-              <w:right w:val="nil"/>
-            </w:tcBorders>
-          </w:tcPr>
-          <w:p/>
-        </w:tc>
-      </w:tr>
-      <w:tr>
-        <w:trPr>
-          <w:trHeight w:val="54"/>
-        </w:trPr>
-        <w:tc>
-          <w:tcPr>
-            <w:tcW w:w="895" w:type="dxa"/>
-            <w:shd w:val="clear" w:color="auto" w:fill="D9D9D9" w:themeFill="background1" w:themeFillShade="D9"/>
-          </w:tcPr>
-          <w:p>
-            <w:pPr>
-              <w:rPr>
-                <w:b/>
-              </w:rPr>
-            </w:pPr>
-            <w:r>
-              <w:rPr>
-                <w:b/>
-              </w:rPr>
               <w:t>Type</w:t>
             </w:r>
             <w:r>
@@ -8257,6 +8050,58 @@
               <w:rPr>
                 <w:b/>
               </w:rPr>
+              <w:t>Prefix</w:t>
+            </w:r>
+            <w:r>
+              <w:rPr>
+                <w:b/>
+              </w:rPr>
+              <w:t>:</w:t>
+            </w:r>
+          </w:p>
+        </w:tc>
+        <w:tc>
+          <w:tcPr>
+            <w:tcW w:w="2705" w:type="dxa"/>
+            <w:tcBorders>
+              <w:right w:val="single" w:sz="4" w:space="0" w:color="auto"/>
+            </w:tcBorders>
+          </w:tcPr>
+          <w:p>
+            <w:r>
+              <w:t>eg</w:t>
+            </w:r>
+          </w:p>
+        </w:tc>
+        <w:tc>
+          <w:tcPr>
+            <w:tcW w:w="3060" w:type="dxa"/>
+            <w:tcBorders>
+              <w:top w:val="nil"/>
+              <w:left w:val="single" w:sz="4" w:space="0" w:color="auto"/>
+              <w:bottom w:val="nil"/>
+              <w:right w:val="nil"/>
+            </w:tcBorders>
+          </w:tcPr>
+          <w:p/>
+        </w:tc>
+      </w:tr>
+      <w:tr>
+        <w:tc>
+          <w:tcPr>
+            <w:tcW w:w="895" w:type="dxa"/>
+            <w:shd w:val="clear" w:color="auto" w:fill="D9D9D9" w:themeFill="background1" w:themeFillShade="D9"/>
+          </w:tcPr>
+          <w:p>
+            <w:pPr>
+              <w:rPr>
+                <w:b/>
+              </w:rPr>
+            </w:pPr>
+            <w:r>
+              <w:rPr>
+                <w:b/>
+              </w:rPr>
               <w:t>Label</w:t>
             </w:r>
             <w:r>
@@ -8287,15 +8132,7 @@
                 <w:color w:val="C00000"/>
                 <w:highlight w:val="yellow"/>
               </w:rPr>
-              <w:t>&lt;</w:t>
-            </w:r>
-            <w:r>
-              <w:rPr>
-                <w:i/>
-                <w:color w:val="C00000"/>
-                <w:highlight w:val="yellow"/>
-              </w:rPr>
-              <w:t xml:space="preserve">Info </w:t>
+              <w:t xml:space="preserve">&lt;Info </w:t>
             </w:r>
             <w:r>
               <w:rPr>
@@ -8590,6 +8427,7 @@
         <w:ind w:left="720"/>
       </w:pPr>
       <w:r>
+        <w:lastRenderedPageBreak/>
         <w:t xml:space="preserve">Use the </w:t>
       </w:r>
       <w:proofErr w:type="spellStart"/>
@@ -9364,6 +9202,73 @@
         <w:gridCol w:w="2250"/>
         <w:gridCol w:w="7048"/>
       </w:tblGrid>
+      <w:tr>
+        <w:trPr>
+          <w:trHeight w:val="251"/>
+        </w:trPr>
+        <w:tc>
+          <w:tcPr>
+            <w:tcW w:w="1170" w:type="dxa"/>
+            <w:shd w:val="clear" w:color="auto" w:fill="D9D9D9" w:themeFill="background1" w:themeFillShade="D9"/>
+          </w:tcPr>
+          <w:p>
+            <w:pPr>
+              <w:rPr>
+                <w:b/>
+              </w:rPr>
+            </w:pPr>
+            <w:r>
+              <w:rPr>
+                <w:b/>
+              </w:rPr>
+              <w:t>Type</w:t>
+            </w:r>
+            <w:r>
+              <w:rPr>
+                <w:b/>
+              </w:rPr>
+              <w:t>:</w:t>
+            </w:r>
+          </w:p>
+        </w:tc>
+        <w:tc>
+          <w:tcPr>
+            <w:tcW w:w="2250" w:type="dxa"/>
+            <w:tcBorders>
+              <w:right w:val="single" w:sz="4" w:space="0" w:color="auto"/>
+            </w:tcBorders>
+            <w:shd w:val="clear" w:color="auto" w:fill="auto"/>
+          </w:tcPr>
+          <w:p>
+            <w:pPr>
+              <w:rPr>
+                <w:i/>
+              </w:rPr>
+            </w:pPr>
+            <w:r>
+              <w:t>STRING</w:t>
+            </w:r>
+          </w:p>
+        </w:tc>
+        <w:tc>
+          <w:tcPr>
+            <w:tcW w:w="7048" w:type="dxa"/>
+            <w:tcBorders>
+              <w:top w:val="nil"/>
+              <w:left w:val="single" w:sz="4" w:space="0" w:color="auto"/>
+              <w:bottom w:val="nil"/>
+              <w:right w:val="nil"/>
+            </w:tcBorders>
+          </w:tcPr>
+          <w:p>
+            <w:pPr>
+              <w:rPr>
+                <w:noProof/>
+              </w:rPr>
+            </w:pPr>
+          </w:p>
+        </w:tc>
+      </w:tr>
       <w:tr>
         <w:trPr>
           <w:trHeight w:val="251"/>
@@ -9480,70 +9385,15 @@
               </w:drawing>
             </w:r>
             <w:r>
-              <w:t xml:space="preserve">Prefix is not applicable to </w:t>
-            </w:r>
-            <w:r>
-              <w:t>literals</w:t>
-            </w:r>
-            <w:r>
-              <w:t>. You may ignore this field.</w:t>
+              <w:t>Prefix is not applicable to literals</w:t>
+            </w:r>
+            <w:r>
+              <w:t xml:space="preserve"> and will be </w:t>
+            </w:r>
+            <w:r>
+              <w:t>ignored.</w:t>
             </w:r>
           </w:p>
-        </w:tc>
-      </w:tr>
-      <w:tr>
-        <w:trPr>
-          <w:trHeight w:val="44"/>
-        </w:trPr>
-        <w:tc>
-          <w:tcPr>
-            <w:tcW w:w="1170" w:type="dxa"/>
-            <w:shd w:val="clear" w:color="auto" w:fill="D9D9D9" w:themeFill="background1" w:themeFillShade="D9"/>
-          </w:tcPr>
-          <w:p>
-            <w:pPr>
-              <w:rPr>
-                <w:b/>
-              </w:rPr>
-            </w:pPr>
-            <w:r>
-              <w:rPr>
-                <w:b/>
-              </w:rPr>
-              <w:t>Type</w:t>
-            </w:r>
-            <w:r>
-              <w:rPr>
-                <w:b/>
-              </w:rPr>
-              <w:t>:</w:t>
-            </w:r>
-          </w:p>
-        </w:tc>
-        <w:tc>
-          <w:tcPr>
-            <w:tcW w:w="2250" w:type="dxa"/>
-            <w:tcBorders>
-              <w:right w:val="single" w:sz="4" w:space="0" w:color="auto"/>
-            </w:tcBorders>
-          </w:tcPr>
-          <w:p>
-            <w:r>
-              <w:t>STRING</w:t>
-            </w:r>
-          </w:p>
-        </w:tc>
-        <w:tc>
-          <w:tcPr>
-            <w:tcW w:w="7048" w:type="dxa"/>
-            <w:tcBorders>
-              <w:top w:val="nil"/>
-              <w:left w:val="single" w:sz="4" w:space="0" w:color="auto"/>
-              <w:bottom w:val="nil"/>
-              <w:right w:val="nil"/>
-            </w:tcBorders>
-          </w:tcPr>
-          <w:p/>
         </w:tc>
       </w:tr>
       <w:tr>
@@ -9594,23 +9444,7 @@
                 <w:color w:val="FF0000"/>
                 <w:highlight w:val="yellow"/>
               </w:rPr>
-              <w:t>&lt;</w:t>
-            </w:r>
-            <w:r>
-              <w:rPr>
-                <w:i/>
-                <w:color w:val="FF0000"/>
-                <w:highlight w:val="yellow"/>
-              </w:rPr>
-              <w:t>A</w:t>
-            </w:r>
-            <w:r>
-              <w:rPr>
-                <w:i/>
-                <w:color w:val="FF0000"/>
-                <w:highlight w:val="yellow"/>
-              </w:rPr>
-              <w:t>ny name you want&gt;</w:t>
+              <w:t>&lt;Any name you want&gt;</w:t>
             </w:r>
           </w:p>
         </w:tc>
@@ -9880,6 +9714,73 @@
         <w:gridCol w:w="3615"/>
         <w:gridCol w:w="5459"/>
       </w:tblGrid>
+      <w:tr>
+        <w:trPr>
+          <w:trHeight w:val="239"/>
+        </w:trPr>
+        <w:tc>
+          <w:tcPr>
+            <w:tcW w:w="1170" w:type="dxa"/>
+            <w:shd w:val="clear" w:color="auto" w:fill="D9D9D9" w:themeFill="background1" w:themeFillShade="D9"/>
+          </w:tcPr>
+          <w:p>
+            <w:pPr>
+              <w:rPr>
+                <w:b/>
+              </w:rPr>
+            </w:pPr>
+            <w:r>
+              <w:rPr>
+                <w:b/>
+              </w:rPr>
+              <w:t>Type</w:t>
+            </w:r>
+            <w:r>
+              <w:rPr>
+                <w:b/>
+              </w:rPr>
+              <w:t>:</w:t>
+            </w:r>
+          </w:p>
+        </w:tc>
+        <w:tc>
+          <w:tcPr>
+            <w:tcW w:w="3615" w:type="dxa"/>
+            <w:tcBorders>
+              <w:right w:val="single" w:sz="4" w:space="0" w:color="auto"/>
+            </w:tcBorders>
+            <w:shd w:val="clear" w:color="auto" w:fill="auto"/>
+          </w:tcPr>
+          <w:p>
+            <w:pPr>
+              <w:rPr>
+                <w:i/>
+              </w:rPr>
+            </w:pPr>
+            <w:r>
+              <w:t>INT</w:t>
+            </w:r>
+          </w:p>
+        </w:tc>
+        <w:tc>
+          <w:tcPr>
+            <w:tcW w:w="5459" w:type="dxa"/>
+            <w:tcBorders>
+              <w:top w:val="nil"/>
+              <w:left w:val="single" w:sz="4" w:space="0" w:color="auto"/>
+              <w:bottom w:val="nil"/>
+              <w:right w:val="nil"/>
+            </w:tcBorders>
+          </w:tcPr>
+          <w:p>
+            <w:pPr>
+              <w:rPr>
+                <w:noProof/>
+              </w:rPr>
+            </w:pPr>
+          </w:p>
+        </w:tc>
+      </w:tr>
       <w:tr>
         <w:trPr>
           <w:trHeight w:val="239"/>
@@ -9991,70 +9892,15 @@
               </w:drawing>
             </w:r>
             <w:r>
-              <w:t>Prefix is not applicable to literal</w:t>
-            </w:r>
-            <w:r>
-              <w:t>s and can be ignored</w:t>
-            </w:r>
-            <w:r>
-              <w:t xml:space="preserve">. </w:t>
+              <w:t xml:space="preserve">Prefix is not applicable to literals and </w:t>
+            </w:r>
+            <w:r>
+              <w:t xml:space="preserve">will </w:t>
+            </w:r>
+            <w:r>
+              <w:t xml:space="preserve">be ignored. </w:t>
             </w:r>
           </w:p>
-        </w:tc>
-      </w:tr>
-      <w:tr>
-        <w:trPr>
-          <w:trHeight w:val="38"/>
-        </w:trPr>
-        <w:tc>
-          <w:tcPr>
-            <w:tcW w:w="1170" w:type="dxa"/>
-            <w:shd w:val="clear" w:color="auto" w:fill="D9D9D9" w:themeFill="background1" w:themeFillShade="D9"/>
-          </w:tcPr>
-          <w:p>
-            <w:pPr>
-              <w:rPr>
-                <w:b/>
-              </w:rPr>
-            </w:pPr>
-            <w:r>
-              <w:rPr>
-                <w:b/>
-              </w:rPr>
-              <w:t>Type</w:t>
-            </w:r>
-            <w:r>
-              <w:rPr>
-                <w:b/>
-              </w:rPr>
-              <w:t>:</w:t>
-            </w:r>
-          </w:p>
-        </w:tc>
-        <w:tc>
-          <w:tcPr>
-            <w:tcW w:w="3615" w:type="dxa"/>
-            <w:tcBorders>
-              <w:right w:val="single" w:sz="4" w:space="0" w:color="auto"/>
-            </w:tcBorders>
-          </w:tcPr>
-          <w:p>
-            <w:r>
-              <w:t>INT</w:t>
-            </w:r>
-          </w:p>
-        </w:tc>
-        <w:tc>
-          <w:tcPr>
-            <w:tcW w:w="5459" w:type="dxa"/>
-            <w:tcBorders>
-              <w:top w:val="nil"/>
-              <w:left w:val="single" w:sz="4" w:space="0" w:color="auto"/>
-              <w:bottom w:val="nil"/>
-              <w:right w:val="nil"/>
-            </w:tcBorders>
-          </w:tcPr>
-          <w:p/>
         </w:tc>
       </w:tr>
       <w:tr>
@@ -10359,6 +10205,7 @@
       </w:pPr>
       <w:bookmarkStart w:id="22" w:name="_Toc522285832"/>
       <w:r>
+        <w:lastRenderedPageBreak/>
         <w:t>Add another Person</w:t>
       </w:r>
       <w:bookmarkEnd w:id="22"/>
@@ -10429,7 +10276,7 @@
               <w:rPr>
                 <w:b/>
               </w:rPr>
-              <w:t>Prefix</w:t>
+              <w:t>Type</w:t>
             </w:r>
             <w:r>
               <w:rPr>
@@ -10448,7 +10295,7 @@
           </w:tcPr>
           <w:p>
             <w:r>
-              <w:t>eg</w:t>
+              <w:t>IRI</w:t>
             </w:r>
           </w:p>
         </w:tc>
@@ -10484,7 +10331,7 @@
               <w:rPr>
                 <w:b/>
               </w:rPr>
-              <w:t>Type</w:t>
+              <w:t>Prefix</w:t>
             </w:r>
             <w:r>
               <w:rPr>
@@ -10502,9 +10349,11 @@
             </w:tcBorders>
           </w:tcPr>
           <w:p>
-            <w:r>
-              <w:t>IRI</w:t>
-            </w:r>
+            <w:proofErr w:type="spellStart"/>
+            <w:r>
+              <w:t>eg</w:t>
+            </w:r>
+            <w:proofErr w:type="spellEnd"/>
           </w:p>
         </w:tc>
         <w:tc>
@@ -10521,6 +10370,9 @@
         </w:tc>
       </w:tr>
       <w:tr>
+        <w:trPr>
+          <w:trHeight w:val="54"/>
+        </w:trPr>
         <w:tc>
           <w:tcPr>
             <w:tcW w:w="895" w:type="dxa"/>
@@ -10554,19 +10406,13 @@
             </w:tcBorders>
           </w:tcPr>
           <w:p>
-            <w:pPr>
-              <w:rPr>
-                <w:i/>
-                <w:highlight w:val="yellow"/>
-              </w:rPr>
-            </w:pPr>
             <w:r>
               <w:rPr>
                 <w:i/>
                 <w:color w:val="C00000"/>
                 <w:highlight w:val="yellow"/>
               </w:rPr>
-              <w:t>&lt;</w:t>
+              <w:t xml:space="preserve">&lt;Info </w:t>
             </w:r>
             <w:r>
               <w:rPr>
@@ -10574,7 +10420,7 @@
                 <w:color w:val="C00000"/>
                 <w:highlight w:val="yellow"/>
               </w:rPr>
-              <w:t xml:space="preserve">Info </w:t>
+              <w:t xml:space="preserve">Sheet: Person </w:t>
             </w:r>
             <w:r>
               <w:rPr>
@@ -10582,7 +10428,7 @@
                 <w:color w:val="C00000"/>
                 <w:highlight w:val="yellow"/>
               </w:rPr>
-              <w:t xml:space="preserve">Sheet: Person </w:t>
+              <w:t>Thr</w:t>
             </w:r>
             <w:r>
               <w:rPr>
@@ -10590,7 +10436,7 @@
                 <w:color w:val="C00000"/>
                 <w:highlight w:val="yellow"/>
               </w:rPr>
-              <w:t>Thr</w:t>
+              <w:t>e</w:t>
             </w:r>
             <w:r>
               <w:rPr>
@@ -10598,23 +10444,7 @@
                 <w:color w:val="C00000"/>
                 <w:highlight w:val="yellow"/>
               </w:rPr>
-              <w:t>e</w:t>
-            </w:r>
-            <w:r>
-              <w:rPr>
-                <w:i/>
-                <w:color w:val="C00000"/>
-                <w:highlight w:val="yellow"/>
-              </w:rPr>
-              <w:t>e</w:t>
-            </w:r>
-            <w:r>
-              <w:rPr>
-                <w:i/>
-                <w:color w:val="C00000"/>
-                <w:highlight w:val="yellow"/>
-              </w:rPr>
-              <w:t>&gt;</w:t>
+              <w:t>e&gt;</w:t>
             </w:r>
           </w:p>
         </w:tc>
@@ -10628,73 +10458,7 @@
               <w:right w:val="nil"/>
             </w:tcBorders>
           </w:tcPr>
-          <w:p>
-            <w:pPr>
-              <w:rPr>
-                <w:i/>
-                <w:highlight w:val="yellow"/>
-              </w:rPr>
-            </w:pPr>
-            <w:r>
-              <w:rPr>
-                <w:noProof/>
-              </w:rPr>
-              <w:drawing>
-                <wp:inline distT="0" distB="0" distL="0" distR="0" wp14:anchorId="24234B14" wp14:editId="7903F6FC">
-                  <wp:extent cx="159532" cy="159532"/>
-                  <wp:effectExtent l="0" t="0" r="0" b="0"/>
-                  <wp:docPr id="55" name="Picture 55" descr="Image result for information icon"/>
-                  <wp:cNvGraphicFramePr>
-                    <a:graphicFrameLocks xmlns:a="http://schemas.openxmlformats.org/drawingml/2006/main" noChangeAspect="1"/>
-                  </wp:cNvGraphicFramePr>
-                  <a:graphic xmlns:a="http://schemas.openxmlformats.org/drawingml/2006/main">
-                    <a:graphicData uri="http://schemas.openxmlformats.org/drawingml/2006/picture">
-                      <pic:pic xmlns:pic="http://schemas.openxmlformats.org/drawingml/2006/picture">
-                        <pic:nvPicPr>
-                          <pic:cNvPr id="0" name="Picture 9" descr="Image result for information icon"/>
-                          <pic:cNvPicPr>
-                            <a:picLocks noChangeAspect="1" noChangeArrowheads="1"/>
-                          </pic:cNvPicPr>
-                        </pic:nvPicPr>
-                        <pic:blipFill>
-                          <a:blip r:embed="rId12" cstate="print">
-                            <a:extLst>
-                              <a:ext uri="{28A0092B-C50C-407E-A947-70E740481C1C}">
-                                <a14:useLocalDpi xmlns:a14="http://schemas.microsoft.com/office/drawing/2010/main" val="0"/>
-                              </a:ext>
-                            </a:extLst>
-                          </a:blip>
-                          <a:srcRect/>
-                          <a:stretch>
-                            <a:fillRect/>
-                          </a:stretch>
-                        </pic:blipFill>
-                        <pic:spPr bwMode="auto">
-                          <a:xfrm>
-                            <a:off x="0" y="0"/>
-                            <a:ext cx="165360" cy="165360"/>
-                          </a:xfrm>
-                          <a:prstGeom prst="rect">
-                            <a:avLst/>
-                          </a:prstGeom>
-                          <a:noFill/>
-                          <a:ln>
-                            <a:noFill/>
-                          </a:ln>
-                        </pic:spPr>
-                      </pic:pic>
-                    </a:graphicData>
-                  </a:graphic>
-                </wp:inline>
-              </w:drawing>
-            </w:r>
-            <w:r>
-              <w:rPr>
-                <w:i/>
-              </w:rPr>
-              <w:t>See Info Sheet for values.</w:t>
-            </w:r>
-          </w:p>
+          <w:p/>
         </w:tc>
       </w:tr>
     </w:tbl>
@@ -10789,7 +10553,7 @@
       </w:tblGrid>
       <w:tr>
         <w:trPr>
-          <w:trHeight w:val="314"/>
+          <w:trHeight w:val="56"/>
         </w:trPr>
         <w:tc>
           <w:tcPr>
@@ -10806,7 +10570,7 @@
               <w:rPr>
                 <w:b/>
               </w:rPr>
-              <w:t>Prefix</w:t>
+              <w:t>Type</w:t>
             </w:r>
             <w:r>
               <w:rPr>
@@ -10822,11 +10586,10 @@
             <w:tcBorders>
               <w:right w:val="single" w:sz="4" w:space="0" w:color="auto"/>
             </w:tcBorders>
-            <w:shd w:val="clear" w:color="auto" w:fill="D9D9D9" w:themeFill="background1" w:themeFillShade="D9"/>
           </w:tcPr>
           <w:p>
             <w:r>
-              <w:t>NOT APPLICABLE</w:t>
+              <w:t>STRING</w:t>
             </w:r>
           </w:p>
         </w:tc>
@@ -10840,70 +10603,7 @@
               <w:right w:val="nil"/>
             </w:tcBorders>
           </w:tcPr>
-          <w:p>
-            <w:r>
-              <w:rPr>
-                <w:noProof/>
-              </w:rPr>
-              <w:drawing>
-                <wp:inline distT="0" distB="0" distL="0" distR="0" wp14:anchorId="5D1188A1" wp14:editId="04B38001">
-                  <wp:extent cx="159532" cy="159532"/>
-                  <wp:effectExtent l="0" t="0" r="0" b="0"/>
-                  <wp:docPr id="56" name="Picture 56" descr="Image result for information icon"/>
-                  <wp:cNvGraphicFramePr>
-                    <a:graphicFrameLocks xmlns:a="http://schemas.openxmlformats.org/drawingml/2006/main" noChangeAspect="1"/>
-                  </wp:cNvGraphicFramePr>
-                  <a:graphic xmlns:a="http://schemas.openxmlformats.org/drawingml/2006/main">
-                    <a:graphicData uri="http://schemas.openxmlformats.org/drawingml/2006/picture">
-                      <pic:pic xmlns:pic="http://schemas.openxmlformats.org/drawingml/2006/picture">
-                        <pic:nvPicPr>
-                          <pic:cNvPr id="0" name="Picture 9" descr="Image result for information icon"/>
-                          <pic:cNvPicPr>
-                            <a:picLocks noChangeAspect="1" noChangeArrowheads="1"/>
-                          </pic:cNvPicPr>
-                        </pic:nvPicPr>
-                        <pic:blipFill>
-                          <a:blip r:embed="rId12" cstate="print">
-                            <a:extLst>
-                              <a:ext uri="{28A0092B-C50C-407E-A947-70E740481C1C}">
-                                <a14:useLocalDpi xmlns:a14="http://schemas.microsoft.com/office/drawing/2010/main" val="0"/>
-                              </a:ext>
-                            </a:extLst>
-                          </a:blip>
-                          <a:srcRect/>
-                          <a:stretch>
-                            <a:fillRect/>
-                          </a:stretch>
-                        </pic:blipFill>
-                        <pic:spPr bwMode="auto">
-                          <a:xfrm>
-                            <a:off x="0" y="0"/>
-                            <a:ext cx="165360" cy="165360"/>
-                          </a:xfrm>
-                          <a:prstGeom prst="rect">
-                            <a:avLst/>
-                          </a:prstGeom>
-                          <a:noFill/>
-                          <a:ln>
-                            <a:noFill/>
-                          </a:ln>
-                        </pic:spPr>
-                      </pic:pic>
-                    </a:graphicData>
-                  </a:graphic>
-                </wp:inline>
-              </w:drawing>
-            </w:r>
-            <w:r>
-              <w:t>Prefix is not applicable to literals</w:t>
-            </w:r>
-            <w:r>
-              <w:t xml:space="preserve"> and can be ignored</w:t>
-            </w:r>
-            <w:r>
-              <w:t>.</w:t>
-            </w:r>
-          </w:p>
+          <w:p/>
         </w:tc>
       </w:tr>
       <w:tr>
@@ -10925,7 +10625,7 @@
               <w:rPr>
                 <w:b/>
               </w:rPr>
-              <w:t>Type</w:t>
+              <w:t>Prefix</w:t>
             </w:r>
             <w:r>
               <w:rPr>
@@ -10944,7 +10644,7 @@
           </w:tcPr>
           <w:p>
             <w:r>
-              <w:t>STRING</w:t>
+              <w:t>NOT APPLICABLE</w:t>
             </w:r>
           </w:p>
         </w:tc>
@@ -11659,10 +11359,10 @@
       </w:r>
       <w:r>
         <w:object w:dxaOrig="960" w:dyaOrig="255" w14:anchorId="69CF1F4A">
-          <v:shape id="_x0000_i1037" type="#_x0000_t75" style="width:47.4pt;height:12.6pt" o:ole="">
+          <v:shape id="_x0000_i1028" type="#_x0000_t75" style="width:47.45pt;height:12.55pt" o:ole="">
             <v:imagedata r:id="rId24" o:title=""/>
           </v:shape>
-          <o:OLEObject Type="Embed" ProgID="PBrush" ShapeID="_x0000_i1037" DrawAspect="Content" ObjectID="_1596303986" r:id="rId26"/>
+          <o:OLEObject Type="Embed" ProgID="PBrush" ShapeID="_x0000_i1028" DrawAspect="Content" ObjectID="_1598797395" r:id="rId26"/>
         </w:object>
       </w:r>
       <w:r>
@@ -11922,6 +11622,10 @@
       <w:bookmarkStart w:id="25" w:name="_Ref506548076"/>
       <w:bookmarkStart w:id="26" w:name="_Toc522285833"/>
       <w:r>
+        <w:lastRenderedPageBreak/>
+        <w:t xml:space="preserve">Review and </w:t>
+      </w:r>
+      <w:r>
         <w:t>Export to TTL</w:t>
       </w:r>
       <w:bookmarkEnd w:id="24"/>
@@ -11929,6 +11633,434 @@
       <w:bookmarkEnd w:id="26"/>
       <w:r>
         <w:t xml:space="preserve">  </w:t>
+      </w:r>
+    </w:p>
+    <w:p>
+      <w:pPr>
+        <w:pStyle w:val="ListParagraph"/>
+        <w:numPr>
+          <w:ilvl w:val="0"/>
+          <w:numId w:val="35"/>
+        </w:numPr>
+        <w:ind w:left="720"/>
+      </w:pPr>
+      <w:r>
+        <w:t>Use this checklist to confirm p</w:t>
+      </w:r>
+      <w:r>
+        <w:t>roper spelling</w:t>
+      </w:r>
+      <w:r>
+        <w:t xml:space="preserve"> </w:t>
+      </w:r>
+      <w:r>
+        <w:t>and</w:t>
+      </w:r>
+      <w:r>
+        <w:t xml:space="preserve"> </w:t>
+      </w:r>
+      <w:r>
+        <w:t>upper/lower case for node</w:t>
+      </w:r>
+      <w:r>
+        <w:t xml:space="preserve"> names in your graph. </w:t>
+      </w:r>
+    </w:p>
+    <w:tbl>
+      <w:tblPr>
+        <w:tblStyle w:val="TableGrid"/>
+        <w:tblW w:w="0" w:type="auto"/>
+        <w:tblInd w:w="805" w:type="dxa"/>
+        <w:tblLook w:val="04A0" w:firstRow="1" w:lastRow="0" w:firstColumn="1" w:lastColumn="0" w:noHBand="0" w:noVBand="1"/>
+      </w:tblPr>
+      <w:tblGrid>
+        <w:gridCol w:w="2520"/>
+        <w:gridCol w:w="3600"/>
+        <w:gridCol w:w="450"/>
+      </w:tblGrid>
+      <w:tr>
+        <w:tc>
+          <w:tcPr>
+            <w:tcW w:w="2520" w:type="dxa"/>
+            <w:tcBorders>
+              <w:bottom w:val="single" w:sz="4" w:space="0" w:color="auto"/>
+            </w:tcBorders>
+            <w:shd w:val="clear" w:color="auto" w:fill="BFBFBF" w:themeFill="background1" w:themeFillShade="BF"/>
+          </w:tcPr>
+          <w:p>
+            <w:pPr>
+              <w:spacing w:after="120"/>
+              <w:rPr>
+                <w:b/>
+              </w:rPr>
+            </w:pPr>
+            <w:r>
+              <w:rPr>
+                <w:b/>
+              </w:rPr>
+              <w:t xml:space="preserve">Node Name </w:t>
+            </w:r>
+          </w:p>
+        </w:tc>
+        <w:tc>
+          <w:tcPr>
+            <w:tcW w:w="3600" w:type="dxa"/>
+            <w:tcBorders>
+              <w:bottom w:val="single" w:sz="4" w:space="0" w:color="auto"/>
+            </w:tcBorders>
+            <w:shd w:val="clear" w:color="auto" w:fill="BFBFBF" w:themeFill="background1" w:themeFillShade="BF"/>
+          </w:tcPr>
+          <w:p>
+            <w:pPr>
+              <w:spacing w:after="120"/>
+            </w:pPr>
+          </w:p>
+        </w:tc>
+        <w:tc>
+          <w:tcPr>
+            <w:tcW w:w="450" w:type="dxa"/>
+            <w:shd w:val="clear" w:color="auto" w:fill="BFBFBF" w:themeFill="background1" w:themeFillShade="BF"/>
+          </w:tcPr>
+          <w:p>
+            <w:pPr>
+              <w:spacing w:after="120"/>
+              <w:rPr>
+                <w:sz w:val="32"/>
+                <w:szCs w:val="32"/>
+              </w:rPr>
+            </w:pPr>
+            <w:r>
+              <w:rPr>
+                <w:sz w:val="32"/>
+                <w:szCs w:val="32"/>
+              </w:rPr>
+              <w:t>√</w:t>
+            </w:r>
+          </w:p>
+        </w:tc>
+      </w:tr>
+      <w:tr>
+        <w:tc>
+          <w:tcPr>
+            <w:tcW w:w="2520" w:type="dxa"/>
+            <w:shd w:val="clear" w:color="auto" w:fill="D9D9D9" w:themeFill="background1" w:themeFillShade="D9"/>
+          </w:tcPr>
+          <w:p>
+            <w:pPr>
+              <w:spacing w:after="120"/>
+            </w:pPr>
+            <w:proofErr w:type="spellStart"/>
+            <w:r>
+              <w:rPr>
+                <w:b/>
+              </w:rPr>
+              <w:t>eg:</w:t>
+            </w:r>
+            <w:r>
+              <w:rPr>
+                <w:b/>
+                <w:highlight w:val="yellow"/>
+              </w:rPr>
+              <w:t>S</w:t>
+            </w:r>
+            <w:r>
+              <w:rPr>
+                <w:b/>
+              </w:rPr>
+              <w:t>tudy</w:t>
+            </w:r>
+            <w:proofErr w:type="spellEnd"/>
+            <w:r>
+              <w:rPr>
+                <w:b/>
+                <w:i/>
+                <w:color w:val="C00000"/>
+              </w:rPr>
+              <w:t>&lt;n&gt;</w:t>
+            </w:r>
+          </w:p>
+        </w:tc>
+        <w:tc>
+          <w:tcPr>
+            <w:tcW w:w="3600" w:type="dxa"/>
+            <w:shd w:val="clear" w:color="auto" w:fill="D9D9D9" w:themeFill="background1" w:themeFillShade="D9"/>
+          </w:tcPr>
+          <w:p>
+            <w:pPr>
+              <w:spacing w:after="120"/>
+            </w:pPr>
+            <w:r>
+              <w:rPr>
+                <w:b/>
+                <w:i/>
+                <w:color w:val="C00000"/>
+              </w:rPr>
+              <w:t>&lt;n&gt;</w:t>
+            </w:r>
+            <w:r>
+              <w:rPr>
+                <w:i/>
+              </w:rPr>
+              <w:t xml:space="preserve"> is the same number for Study, </w:t>
+            </w:r>
+            <w:proofErr w:type="spellStart"/>
+            <w:r>
+              <w:rPr>
+                <w:i/>
+              </w:rPr>
+              <w:t>TrtArm</w:t>
+            </w:r>
+            <w:proofErr w:type="spellEnd"/>
+            <w:r>
+              <w:rPr>
+                <w:i/>
+              </w:rPr>
+              <w:t>, and Person</w:t>
+            </w:r>
+          </w:p>
+        </w:tc>
+        <w:tc>
+          <w:tcPr>
+            <w:tcW w:w="450" w:type="dxa"/>
+          </w:tcPr>
+          <w:p>
+            <w:pPr>
+              <w:spacing w:after="120"/>
+            </w:pPr>
+          </w:p>
+        </w:tc>
+      </w:tr>
+      <w:tr>
+        <w:tc>
+          <w:tcPr>
+            <w:tcW w:w="2520" w:type="dxa"/>
+            <w:shd w:val="clear" w:color="auto" w:fill="D9D9D9" w:themeFill="background1" w:themeFillShade="D9"/>
+          </w:tcPr>
+          <w:p>
+            <w:pPr>
+              <w:spacing w:after="120"/>
+            </w:pPr>
+            <w:proofErr w:type="spellStart"/>
+            <w:r>
+              <w:rPr>
+                <w:b/>
+              </w:rPr>
+              <w:t>eg:</w:t>
+            </w:r>
+            <w:r>
+              <w:rPr>
+                <w:b/>
+                <w:highlight w:val="yellow"/>
+              </w:rPr>
+              <w:t>T</w:t>
+            </w:r>
+            <w:r>
+              <w:rPr>
+                <w:b/>
+              </w:rPr>
+              <w:t>rt</w:t>
+            </w:r>
+            <w:r>
+              <w:rPr>
+                <w:b/>
+                <w:highlight w:val="yellow"/>
+              </w:rPr>
+              <w:t>A</w:t>
+            </w:r>
+            <w:r>
+              <w:rPr>
+                <w:b/>
+              </w:rPr>
+              <w:t>rm</w:t>
+            </w:r>
+            <w:proofErr w:type="spellEnd"/>
+            <w:r>
+              <w:rPr>
+                <w:b/>
+                <w:i/>
+                <w:color w:val="C00000"/>
+              </w:rPr>
+              <w:t>&lt;n&gt;</w:t>
+            </w:r>
+            <w:r>
+              <w:rPr>
+                <w:b/>
+                <w:sz w:val="32"/>
+                <w:szCs w:val="32"/>
+                <w:highlight w:val="yellow"/>
+              </w:rPr>
+              <w:t>-</w:t>
+            </w:r>
+            <w:r>
+              <w:rPr>
+                <w:b/>
+                <w:i/>
+                <w:color w:val="548DD4" w:themeColor="text2" w:themeTint="99"/>
+              </w:rPr>
+              <w:t>&lt;x&gt;</w:t>
+            </w:r>
+          </w:p>
+        </w:tc>
+        <w:tc>
+          <w:tcPr>
+            <w:tcW w:w="3600" w:type="dxa"/>
+            <w:shd w:val="clear" w:color="auto" w:fill="D9D9D9" w:themeFill="background1" w:themeFillShade="D9"/>
+          </w:tcPr>
+          <w:p>
+            <w:pPr>
+              <w:spacing w:after="120"/>
+            </w:pPr>
+            <w:r>
+              <w:rPr>
+                <w:b/>
+                <w:i/>
+                <w:color w:val="548DD4" w:themeColor="text2" w:themeTint="99"/>
+              </w:rPr>
+              <w:t>&lt;x&gt;</w:t>
+            </w:r>
+            <w:r>
+              <w:t xml:space="preserve"> = Number 1, or  2</w:t>
+            </w:r>
+          </w:p>
+        </w:tc>
+        <w:tc>
+          <w:tcPr>
+            <w:tcW w:w="450" w:type="dxa"/>
+          </w:tcPr>
+          <w:p>
+            <w:pPr>
+              <w:spacing w:after="120"/>
+            </w:pPr>
+          </w:p>
+        </w:tc>
+      </w:tr>
+      <w:tr>
+        <w:tc>
+          <w:tcPr>
+            <w:tcW w:w="2520" w:type="dxa"/>
+            <w:shd w:val="clear" w:color="auto" w:fill="D9D9D9" w:themeFill="background1" w:themeFillShade="D9"/>
+          </w:tcPr>
+          <w:p>
+            <w:pPr>
+              <w:spacing w:after="120"/>
+            </w:pPr>
+            <w:proofErr w:type="spellStart"/>
+            <w:r>
+              <w:rPr>
+                <w:b/>
+              </w:rPr>
+              <w:t>eg:</w:t>
+            </w:r>
+            <w:r>
+              <w:rPr>
+                <w:b/>
+                <w:highlight w:val="yellow"/>
+              </w:rPr>
+              <w:t>P</w:t>
+            </w:r>
+            <w:r>
+              <w:rPr>
+                <w:b/>
+              </w:rPr>
+              <w:t>erson</w:t>
+            </w:r>
+            <w:proofErr w:type="spellEnd"/>
+            <w:r>
+              <w:rPr>
+                <w:b/>
+                <w:i/>
+                <w:color w:val="C00000"/>
+              </w:rPr>
+              <w:t>&lt;n&gt;</w:t>
+            </w:r>
+            <w:r>
+              <w:rPr>
+                <w:b/>
+                <w:color w:val="A6A6A6" w:themeColor="background1" w:themeShade="A6"/>
+              </w:rPr>
+              <w:t xml:space="preserve"> </w:t>
+            </w:r>
+            <w:r>
+              <w:rPr>
+                <w:b/>
+                <w:color w:val="00B050"/>
+              </w:rPr>
+              <w:t>&lt;y&gt;</w:t>
+            </w:r>
+          </w:p>
+        </w:tc>
+        <w:tc>
+          <w:tcPr>
+            <w:tcW w:w="3600" w:type="dxa"/>
+            <w:shd w:val="clear" w:color="auto" w:fill="D9D9D9" w:themeFill="background1" w:themeFillShade="D9"/>
+          </w:tcPr>
+          <w:p>
+            <w:pPr>
+              <w:spacing w:after="120"/>
+            </w:pPr>
+            <w:r>
+              <w:rPr>
+                <w:b/>
+                <w:color w:val="00B050"/>
+              </w:rPr>
+              <w:t>&lt;y&gt;</w:t>
+            </w:r>
+            <w:r>
+              <w:t xml:space="preserve"> = Number 1, 2 or 3</w:t>
+            </w:r>
+          </w:p>
+        </w:tc>
+        <w:tc>
+          <w:tcPr>
+            <w:tcW w:w="450" w:type="dxa"/>
+          </w:tcPr>
+          <w:p>
+            <w:pPr>
+              <w:spacing w:after="120"/>
+            </w:pPr>
+          </w:p>
+        </w:tc>
+      </w:tr>
+    </w:tbl>
+    <w:p>
+      <w:pPr>
+        <w:pStyle w:val="ListParagraph"/>
+        <w:spacing w:after="120"/>
+      </w:pPr>
+    </w:p>
+    <w:p>
+      <w:pPr>
+        <w:pStyle w:val="ListParagraph"/>
+        <w:numPr>
+          <w:ilvl w:val="0"/>
+          <w:numId w:val="35"/>
+        </w:numPr>
+        <w:ind w:left="720"/>
+      </w:pPr>
+      <w:r>
+        <w:t>Check your predicates</w:t>
+      </w:r>
+      <w:r>
+        <w:t>: t</w:t>
+      </w:r>
+      <w:r>
+        <w:t xml:space="preserve">here should be none that look like: </w:t>
+      </w:r>
+      <w:proofErr w:type="spellStart"/>
+      <w:r>
+        <w:rPr>
+          <w:rFonts w:ascii="Courier New" w:hAnsi="Courier New" w:cs="Courier New"/>
+          <w:b/>
+          <w:color w:val="C0504D" w:themeColor="accent2"/>
+        </w:rPr>
+        <w:t>eg:NEW</w:t>
+      </w:r>
+      <w:proofErr w:type="spellEnd"/>
+      <w:r>
+        <w:t>&lt;n&gt;</w:t>
+      </w:r>
+      <w:r>
+        <w:t>.  Correct them, asking assistance if needed.</w:t>
       </w:r>
     </w:p>
     <w:p>
@@ -12367,400 +12499,6 @@
         <w:ind w:left="720"/>
       </w:pPr>
       <w:r>
-        <w:t>Use this checklist to confirm p</w:t>
-      </w:r>
-      <w:r>
-        <w:t>roper spelling</w:t>
-      </w:r>
-      <w:r>
-        <w:t xml:space="preserve"> </w:t>
-      </w:r>
-      <w:r>
-        <w:t>and</w:t>
-      </w:r>
-      <w:r>
-        <w:t xml:space="preserve"> </w:t>
-      </w:r>
-      <w:r>
-        <w:t>upper/lower case for node</w:t>
-      </w:r>
-      <w:r>
-        <w:t xml:space="preserve"> names in your graph.</w:t>
-      </w:r>
-      <w:r>
-        <w:t xml:space="preserve"> </w:t>
-      </w:r>
-    </w:p>
-    <w:tbl>
-      <w:tblPr>
-        <w:tblStyle w:val="TableGrid"/>
-        <w:tblW w:w="0" w:type="auto"/>
-        <w:tblInd w:w="805" w:type="dxa"/>
-        <w:tblLook w:val="04A0" w:firstRow="1" w:lastRow="0" w:firstColumn="1" w:lastColumn="0" w:noHBand="0" w:noVBand="1"/>
-      </w:tblPr>
-      <w:tblGrid>
-        <w:gridCol w:w="2520"/>
-        <w:gridCol w:w="3600"/>
-        <w:gridCol w:w="450"/>
-      </w:tblGrid>
-      <w:tr>
-        <w:tc>
-          <w:tcPr>
-            <w:tcW w:w="2520" w:type="dxa"/>
-            <w:tcBorders>
-              <w:bottom w:val="single" w:sz="4" w:space="0" w:color="auto"/>
-            </w:tcBorders>
-            <w:shd w:val="clear" w:color="auto" w:fill="BFBFBF" w:themeFill="background1" w:themeFillShade="BF"/>
-          </w:tcPr>
-          <w:p>
-            <w:pPr>
-              <w:spacing w:after="120"/>
-              <w:rPr>
-                <w:b/>
-              </w:rPr>
-            </w:pPr>
-            <w:r>
-              <w:rPr>
-                <w:b/>
-              </w:rPr>
-              <w:t xml:space="preserve">Node Name </w:t>
-            </w:r>
-          </w:p>
-        </w:tc>
-        <w:tc>
-          <w:tcPr>
-            <w:tcW w:w="3600" w:type="dxa"/>
-            <w:tcBorders>
-              <w:bottom w:val="single" w:sz="4" w:space="0" w:color="auto"/>
-            </w:tcBorders>
-            <w:shd w:val="clear" w:color="auto" w:fill="BFBFBF" w:themeFill="background1" w:themeFillShade="BF"/>
-          </w:tcPr>
-          <w:p>
-            <w:pPr>
-              <w:spacing w:after="120"/>
-            </w:pPr>
-          </w:p>
-        </w:tc>
-        <w:tc>
-          <w:tcPr>
-            <w:tcW w:w="450" w:type="dxa"/>
-            <w:shd w:val="clear" w:color="auto" w:fill="BFBFBF" w:themeFill="background1" w:themeFillShade="BF"/>
-          </w:tcPr>
-          <w:p>
-            <w:pPr>
-              <w:spacing w:after="120"/>
-              <w:rPr>
-                <w:sz w:val="32"/>
-                <w:szCs w:val="32"/>
-              </w:rPr>
-            </w:pPr>
-            <w:r>
-              <w:rPr>
-                <w:sz w:val="32"/>
-                <w:szCs w:val="32"/>
-              </w:rPr>
-              <w:t>√</w:t>
-            </w:r>
-          </w:p>
-        </w:tc>
-      </w:tr>
-      <w:tr>
-        <w:tc>
-          <w:tcPr>
-            <w:tcW w:w="2520" w:type="dxa"/>
-            <w:shd w:val="clear" w:color="auto" w:fill="D9D9D9" w:themeFill="background1" w:themeFillShade="D9"/>
-          </w:tcPr>
-          <w:p>
-            <w:pPr>
-              <w:spacing w:after="120"/>
-            </w:pPr>
-            <w:proofErr w:type="spellStart"/>
-            <w:r>
-              <w:rPr>
-                <w:b/>
-              </w:rPr>
-              <w:t>eg:</w:t>
-            </w:r>
-            <w:r>
-              <w:rPr>
-                <w:b/>
-                <w:highlight w:val="yellow"/>
-              </w:rPr>
-              <w:t>S</w:t>
-            </w:r>
-            <w:r>
-              <w:rPr>
-                <w:b/>
-              </w:rPr>
-              <w:t>tudy</w:t>
-            </w:r>
-            <w:proofErr w:type="spellEnd"/>
-            <w:r>
-              <w:rPr>
-                <w:b/>
-                <w:i/>
-                <w:color w:val="C00000"/>
-              </w:rPr>
-              <w:t>&lt;n&gt;</w:t>
-            </w:r>
-          </w:p>
-        </w:tc>
-        <w:tc>
-          <w:tcPr>
-            <w:tcW w:w="3600" w:type="dxa"/>
-            <w:shd w:val="clear" w:color="auto" w:fill="D9D9D9" w:themeFill="background1" w:themeFillShade="D9"/>
-          </w:tcPr>
-          <w:p>
-            <w:pPr>
-              <w:spacing w:after="120"/>
-            </w:pPr>
-            <w:r>
-              <w:rPr>
-                <w:i/>
-                <w:color w:val="C00000"/>
-              </w:rPr>
-              <w:t>&lt;n&gt;</w:t>
-            </w:r>
-            <w:r>
-              <w:rPr>
-                <w:i/>
-              </w:rPr>
-              <w:t xml:space="preserve"> is the same number for Study, </w:t>
-            </w:r>
-            <w:proofErr w:type="spellStart"/>
-            <w:r>
-              <w:rPr>
-                <w:i/>
-              </w:rPr>
-              <w:t>TrtArm</w:t>
-            </w:r>
-            <w:proofErr w:type="spellEnd"/>
-            <w:r>
-              <w:rPr>
-                <w:i/>
-              </w:rPr>
-              <w:t>, and Person</w:t>
-            </w:r>
-          </w:p>
-        </w:tc>
-        <w:tc>
-          <w:tcPr>
-            <w:tcW w:w="450" w:type="dxa"/>
-          </w:tcPr>
-          <w:p>
-            <w:pPr>
-              <w:spacing w:after="120"/>
-            </w:pPr>
-          </w:p>
-        </w:tc>
-      </w:tr>
-      <w:tr>
-        <w:tc>
-          <w:tcPr>
-            <w:tcW w:w="2520" w:type="dxa"/>
-            <w:shd w:val="clear" w:color="auto" w:fill="D9D9D9" w:themeFill="background1" w:themeFillShade="D9"/>
-          </w:tcPr>
-          <w:p>
-            <w:pPr>
-              <w:spacing w:after="120"/>
-            </w:pPr>
-            <w:proofErr w:type="spellStart"/>
-            <w:r>
-              <w:rPr>
-                <w:b/>
-              </w:rPr>
-              <w:t>eg:</w:t>
-            </w:r>
-            <w:r>
-              <w:rPr>
-                <w:b/>
-                <w:highlight w:val="yellow"/>
-              </w:rPr>
-              <w:t>T</w:t>
-            </w:r>
-            <w:r>
-              <w:rPr>
-                <w:b/>
-              </w:rPr>
-              <w:t>rt</w:t>
-            </w:r>
-            <w:r>
-              <w:rPr>
-                <w:b/>
-                <w:highlight w:val="yellow"/>
-              </w:rPr>
-              <w:t>A</w:t>
-            </w:r>
-            <w:r>
-              <w:rPr>
-                <w:b/>
-              </w:rPr>
-              <w:t>rm</w:t>
-            </w:r>
-            <w:proofErr w:type="spellEnd"/>
-            <w:r>
-              <w:rPr>
-                <w:b/>
-                <w:i/>
-                <w:color w:val="C00000"/>
-              </w:rPr>
-              <w:t>&lt;n&gt;</w:t>
-            </w:r>
-            <w:r>
-              <w:rPr>
-                <w:b/>
-                <w:sz w:val="32"/>
-                <w:szCs w:val="32"/>
-                <w:highlight w:val="yellow"/>
-              </w:rPr>
-              <w:t>-</w:t>
-            </w:r>
-            <w:r>
-              <w:rPr>
-                <w:b/>
-                <w:i/>
-                <w:color w:val="548DD4" w:themeColor="text2" w:themeTint="99"/>
-              </w:rPr>
-              <w:t>&lt;x&gt;</w:t>
-            </w:r>
-          </w:p>
-        </w:tc>
-        <w:tc>
-          <w:tcPr>
-            <w:tcW w:w="3600" w:type="dxa"/>
-            <w:shd w:val="clear" w:color="auto" w:fill="D9D9D9" w:themeFill="background1" w:themeFillShade="D9"/>
-          </w:tcPr>
-          <w:p>
-            <w:pPr>
-              <w:spacing w:after="120"/>
-            </w:pPr>
-            <w:r>
-              <w:rPr>
-                <w:b/>
-                <w:i/>
-                <w:color w:val="548DD4" w:themeColor="text2" w:themeTint="99"/>
-              </w:rPr>
-              <w:t>&lt;x&gt;</w:t>
-            </w:r>
-            <w:r>
-              <w:t xml:space="preserve"> = Number 1, or  2</w:t>
-            </w:r>
-          </w:p>
-        </w:tc>
-        <w:tc>
-          <w:tcPr>
-            <w:tcW w:w="450" w:type="dxa"/>
-          </w:tcPr>
-          <w:p>
-            <w:pPr>
-              <w:spacing w:after="120"/>
-            </w:pPr>
-          </w:p>
-        </w:tc>
-      </w:tr>
-      <w:tr>
-        <w:tc>
-          <w:tcPr>
-            <w:tcW w:w="2520" w:type="dxa"/>
-            <w:shd w:val="clear" w:color="auto" w:fill="D9D9D9" w:themeFill="background1" w:themeFillShade="D9"/>
-          </w:tcPr>
-          <w:p>
-            <w:pPr>
-              <w:spacing w:after="120"/>
-            </w:pPr>
-            <w:r>
-              <w:rPr>
-                <w:b/>
-              </w:rPr>
-              <w:t>eg:</w:t>
-            </w:r>
-            <w:r>
-              <w:rPr>
-                <w:b/>
-                <w:highlight w:val="yellow"/>
-              </w:rPr>
-              <w:t>P</w:t>
-            </w:r>
-            <w:r>
-              <w:rPr>
-                <w:b/>
-              </w:rPr>
-              <w:t>erson</w:t>
-            </w:r>
-            <w:r>
-              <w:rPr>
-                <w:b/>
-                <w:i/>
-                <w:color w:val="C00000"/>
-              </w:rPr>
-              <w:t>&lt;n&gt;</w:t>
-            </w:r>
-            <w:r>
-              <w:rPr>
-                <w:b/>
-                <w:color w:val="A6A6A6" w:themeColor="background1" w:themeShade="A6"/>
-              </w:rPr>
-              <w:t xml:space="preserve"> </w:t>
-            </w:r>
-            <w:r>
-              <w:rPr>
-                <w:b/>
-                <w:color w:val="00B050"/>
-              </w:rPr>
-              <w:t>&lt;y&gt;</w:t>
-            </w:r>
-          </w:p>
-        </w:tc>
-        <w:tc>
-          <w:tcPr>
-            <w:tcW w:w="3600" w:type="dxa"/>
-            <w:shd w:val="clear" w:color="auto" w:fill="D9D9D9" w:themeFill="background1" w:themeFillShade="D9"/>
-          </w:tcPr>
-          <w:p>
-            <w:pPr>
-              <w:spacing w:after="120"/>
-            </w:pPr>
-            <w:r>
-              <w:rPr>
-                <w:b/>
-                <w:color w:val="00B050"/>
-              </w:rPr>
-              <w:t>&lt;y&gt;</w:t>
-            </w:r>
-            <w:r>
-              <w:t xml:space="preserve"> = Number 1, 2 or 3</w:t>
-            </w:r>
-          </w:p>
-        </w:tc>
-        <w:tc>
-          <w:tcPr>
-            <w:tcW w:w="450" w:type="dxa"/>
-          </w:tcPr>
-          <w:p>
-            <w:pPr>
-              <w:spacing w:after="120"/>
-            </w:pPr>
-          </w:p>
-        </w:tc>
-      </w:tr>
-    </w:tbl>
-    <w:p>
-      <w:pPr>
-        <w:pStyle w:val="ListParagraph"/>
-        <w:spacing w:after="120"/>
-      </w:pPr>
-    </w:p>
-    <w:p>
-      <w:pPr>
-        <w:pStyle w:val="ListParagraph"/>
-        <w:numPr>
-          <w:ilvl w:val="0"/>
-          <w:numId w:val="35"/>
-        </w:numPr>
-        <w:spacing w:after="120"/>
-        <w:ind w:left="720"/>
-      </w:pPr>
-      <w:r>
         <w:t>If you find any errors, go back to the Graph Editor to fix the nodes or links, the</w:t>
       </w:r>
       <w:r>
@@ -12835,13 +12573,7 @@
               <w:t xml:space="preserve">hrome. You will </w:t>
             </w:r>
             <w:r>
-              <w:t xml:space="preserve">refer to it </w:t>
-            </w:r>
-            <w:r>
-              <w:t xml:space="preserve">later </w:t>
-            </w:r>
-            <w:r>
-              <w:t>when creating queries.  Ask for assistance if you accidentally close or refresh the Graph Editor window.</w:t>
+              <w:t>refer to it later when creating queries.  Ask for assistance if you accidentally close or refresh the Graph Editor window.</w:t>
             </w:r>
           </w:p>
         </w:tc>
@@ -12894,10 +12626,10 @@
       </w:r>
       <w:r>
         <w:object w:dxaOrig="760" w:dyaOrig="970" w14:anchorId="766A13D0">
-          <v:shape id="_x0000_i1029" type="#_x0000_t75" style="width:32.4pt;height:41.4pt" o:ole="">
+          <v:shape id="_x0000_i1029" type="#_x0000_t75" style="width:32.2pt;height:41.45pt" o:ole="">
             <v:imagedata r:id="rId29" o:title=""/>
           </v:shape>
-          <o:OLEObject Type="Embed" ProgID="PBrush" ShapeID="_x0000_i1029" DrawAspect="Content" ObjectID="_1596303987" r:id="rId30"/>
+          <o:OLEObject Type="Embed" ProgID="PBrush" ShapeID="_x0000_i1029" DrawAspect="Content" ObjectID="_1598797396" r:id="rId30"/>
         </w:object>
       </w:r>
       <w:r>
@@ -13133,6 +12865,8 @@
           <w:b/>
         </w:rPr>
       </w:pPr>
+      <w:bookmarkStart w:id="28" w:name="_GoBack"/>
+      <w:bookmarkEnd w:id="28"/>
     </w:p>
     <w:p>
       <w:pPr>
@@ -13151,6 +12885,7 @@
           <w:b/>
           <w:noProof/>
         </w:rPr>
+        <w:lastRenderedPageBreak/>
         <w:drawing>
           <wp:anchor distT="0" distB="0" distL="114300" distR="114300" simplePos="0" relativeHeight="251732992" behindDoc="1" locked="0" layoutInCell="1" allowOverlap="1" wp14:anchorId="591EEB9A" wp14:editId="50542798">
             <wp:simplePos x="0" y="0"/>
@@ -13935,7 +13670,7 @@
         </w:numPr>
         <w:ind w:left="720"/>
       </w:pPr>
-      <w:bookmarkStart w:id="28" w:name="_Ref507595320"/>
+      <w:bookmarkStart w:id="29" w:name="_Ref507595320"/>
       <w:r>
         <w:t xml:space="preserve">Click on the </w:t>
       </w:r>
@@ -14001,7 +13736,7 @@
       <w:r>
         <w:t>tab at the top of the app to view a network graph of the query result.</w:t>
       </w:r>
-      <w:bookmarkEnd w:id="28"/>
+      <w:bookmarkEnd w:id="29"/>
       <w:r>
         <w:t xml:space="preserve"> </w:t>
       </w:r>
@@ -14404,6 +14139,7 @@
               <w:rPr>
                 <w:noProof/>
               </w:rPr>
+              <w:lastRenderedPageBreak/>
               <w:drawing>
                 <wp:inline distT="0" distB="0" distL="0" distR="0" wp14:anchorId="57611830" wp14:editId="42E9DA0E">
                   <wp:extent cx="655320" cy="601980"/>
@@ -14488,7 +14224,7 @@
                 <v:shape id="_x0000_i1030" type="#_x0000_t75" style="width:42pt;height:30pt" o:ole="">
                   <v:imagedata r:id="rId9" o:title=""/>
                 </v:shape>
-                <o:OLEObject Type="Embed" ProgID="PBrush" ShapeID="_x0000_i1030" DrawAspect="Content" ObjectID="_1596303988" r:id="rId37"/>
+                <o:OLEObject Type="Embed" ProgID="PBrush" ShapeID="_x0000_i1030" DrawAspect="Content" ObjectID="_1598797397" r:id="rId37"/>
               </w:object>
             </w:r>
             <w:r>
@@ -14578,14 +14314,14 @@
         <w:spacing w:before="240"/>
         <w:ind w:left="0" w:firstLine="0"/>
       </w:pPr>
-      <w:bookmarkStart w:id="29" w:name="_Toc522285835"/>
+      <w:bookmarkStart w:id="30" w:name="_Toc522285835"/>
       <w:r>
         <w:t xml:space="preserve">Upload to </w:t>
       </w:r>
       <w:r>
         <w:t>Database</w:t>
       </w:r>
-      <w:bookmarkEnd w:id="29"/>
+      <w:bookmarkEnd w:id="30"/>
       <w:r>
         <w:t xml:space="preserve">  </w:t>
       </w:r>
@@ -15187,7 +14923,7 @@
         <w:spacing w:before="120"/>
         <w:ind w:left="360" w:hanging="360"/>
       </w:pPr>
-      <w:bookmarkStart w:id="30" w:name="_Toc522285836"/>
+      <w:bookmarkStart w:id="31" w:name="_Toc522285836"/>
       <w:r>
         <w:t>Query</w:t>
       </w:r>
@@ -15197,7 +14933,7 @@
       <w:r>
         <w:t>Graph Data</w:t>
       </w:r>
-      <w:bookmarkEnd w:id="30"/>
+      <w:bookmarkEnd w:id="31"/>
       <w:r>
         <w:t xml:space="preserve"> </w:t>
       </w:r>
@@ -15215,8 +14951,8 @@
         <w:spacing w:before="120"/>
         <w:ind w:left="0" w:firstLine="0"/>
       </w:pPr>
-      <w:bookmarkStart w:id="31" w:name="_Toc493085086"/>
-      <w:bookmarkStart w:id="32" w:name="_Toc522285837"/>
+      <w:bookmarkStart w:id="32" w:name="_Toc493085086"/>
+      <w:bookmarkStart w:id="33" w:name="_Toc522285837"/>
       <w:r>
         <w:rPr>
           <w:noProof/>
@@ -15295,8 +15031,8 @@
       <w:r>
         <w:t>Show all triples</w:t>
       </w:r>
-      <w:bookmarkEnd w:id="31"/>
       <w:bookmarkEnd w:id="32"/>
+      <w:bookmarkEnd w:id="33"/>
     </w:p>
     <w:p>
       <w:r>
@@ -15355,6 +15091,7 @@
         <w:rPr>
           <w:noProof/>
         </w:rPr>
+        <w:lastRenderedPageBreak/>
         <w:drawing>
           <wp:anchor distT="0" distB="0" distL="114300" distR="114300" simplePos="0" relativeHeight="251735040" behindDoc="1" locked="0" layoutInCell="1" allowOverlap="1" wp14:anchorId="0FC445A1" wp14:editId="0DBF230A">
             <wp:simplePos x="0" y="0"/>
@@ -15649,8 +15386,8 @@
         <w:spacing w:before="120"/>
         <w:ind w:left="0" w:firstLine="0"/>
       </w:pPr>
-      <w:bookmarkStart w:id="33" w:name="_Ref505928637"/>
-      <w:bookmarkStart w:id="34" w:name="_Toc522285838"/>
+      <w:bookmarkStart w:id="34" w:name="_Ref505928637"/>
+      <w:bookmarkStart w:id="35" w:name="_Toc522285838"/>
       <w:r>
         <w:t>How many people</w:t>
       </w:r>
@@ -15681,8 +15418,8 @@
       <w:r>
         <w:t>?</w:t>
       </w:r>
-      <w:bookmarkEnd w:id="33"/>
       <w:bookmarkEnd w:id="34"/>
+      <w:bookmarkEnd w:id="35"/>
       <w:r>
         <w:t xml:space="preserve"> </w:t>
       </w:r>
@@ -15840,9 +15577,9 @@
         <w:spacing w:before="120"/>
         <w:ind w:left="0" w:firstLine="0"/>
       </w:pPr>
-      <w:bookmarkStart w:id="35" w:name="_Ref505931574"/>
-      <w:bookmarkStart w:id="36" w:name="_Ref505933907"/>
-      <w:bookmarkStart w:id="37" w:name="_Toc522285839"/>
+      <w:bookmarkStart w:id="36" w:name="_Ref505931574"/>
+      <w:bookmarkStart w:id="37" w:name="_Ref505933907"/>
+      <w:bookmarkStart w:id="38" w:name="_Toc522285839"/>
       <w:r>
         <w:t>Find the names of people who</w:t>
       </w:r>
@@ -15864,9 +15601,9 @@
       <w:r>
         <w:t>.</w:t>
       </w:r>
-      <w:bookmarkEnd w:id="35"/>
       <w:bookmarkEnd w:id="36"/>
       <w:bookmarkEnd w:id="37"/>
+      <w:bookmarkEnd w:id="38"/>
       <w:r>
         <w:t xml:space="preserve">  </w:t>
       </w:r>
@@ -16528,8 +16265,9 @@
         <w:spacing w:before="120"/>
         <w:ind w:left="0" w:firstLine="0"/>
       </w:pPr>
-      <w:bookmarkStart w:id="38" w:name="_Toc522285840"/>
-      <w:r>
+      <w:bookmarkStart w:id="39" w:name="_Toc522285840"/>
+      <w:r>
+        <w:lastRenderedPageBreak/>
         <w:t xml:space="preserve">List the names of the people </w:t>
       </w:r>
       <w:r>
@@ -16538,7 +16276,7 @@
       <w:r>
         <w:t>treatment type.</w:t>
       </w:r>
-      <w:bookmarkEnd w:id="38"/>
+      <w:bookmarkEnd w:id="39"/>
     </w:p>
     <w:p>
       <w:pPr>
@@ -17737,7 +17475,7 @@
                 <v:shape id="_x0000_i1031" type="#_x0000_t75" style="width:42pt;height:30pt" o:ole="">
                   <v:imagedata r:id="rId9" o:title=""/>
                 </v:shape>
-                <o:OLEObject Type="Embed" ProgID="PBrush" ShapeID="_x0000_i1031" DrawAspect="Content" ObjectID="_1596303989" r:id="rId46"/>
+                <o:OLEObject Type="Embed" ProgID="PBrush" ShapeID="_x0000_i1031" DrawAspect="Content" ObjectID="_1598797398" r:id="rId46"/>
               </w:object>
             </w:r>
             <w:r>
@@ -17851,14 +17589,14 @@
         <w:spacing w:before="120"/>
         <w:ind w:left="0" w:firstLine="0"/>
       </w:pPr>
-      <w:bookmarkStart w:id="39" w:name="_Toc522285841"/>
+      <w:bookmarkStart w:id="40" w:name="_Toc522285841"/>
       <w:r>
         <w:t xml:space="preserve">Ontology </w:t>
       </w:r>
       <w:r>
         <w:t>and Inference</w:t>
       </w:r>
-      <w:bookmarkEnd w:id="39"/>
+      <w:bookmarkEnd w:id="40"/>
       <w:r>
         <w:t xml:space="preserve"> </w:t>
       </w:r>
@@ -17893,11 +17631,11 @@
         <w:spacing w:before="120"/>
         <w:ind w:left="0" w:firstLine="0"/>
       </w:pPr>
-      <w:bookmarkStart w:id="40" w:name="_Toc522285842"/>
+      <w:bookmarkStart w:id="41" w:name="_Toc522285842"/>
       <w:r>
         <w:t>Review the Ontology</w:t>
       </w:r>
-      <w:bookmarkEnd w:id="40"/>
+      <w:bookmarkEnd w:id="41"/>
     </w:p>
     <w:p>
       <w:pPr>
@@ -18046,7 +17784,7 @@
         <w:spacing w:before="120"/>
         <w:ind w:left="0" w:firstLine="0"/>
       </w:pPr>
-      <w:bookmarkStart w:id="41" w:name="_Toc522285843"/>
+      <w:bookmarkStart w:id="42" w:name="_Toc522285843"/>
       <w:r>
         <w:t>Add the Ontology</w:t>
       </w:r>
@@ -18059,7 +17797,7 @@
       <w:r>
         <w:t xml:space="preserve"> database</w:t>
       </w:r>
-      <w:bookmarkEnd w:id="41"/>
+      <w:bookmarkEnd w:id="42"/>
     </w:p>
     <w:p>
       <w:pPr>
@@ -18087,6 +17825,7 @@
         <w:rPr>
           <w:noProof/>
         </w:rPr>
+        <w:lastRenderedPageBreak/>
         <w:drawing>
           <wp:anchor distT="0" distB="0" distL="114300" distR="114300" simplePos="0" relativeHeight="251699200" behindDoc="1" locked="0" layoutInCell="1" allowOverlap="1" wp14:anchorId="43EDA4C0" wp14:editId="248C6F01">
             <wp:simplePos x="0" y="0"/>
@@ -18421,7 +18160,7 @@
         <w:spacing w:before="120"/>
         <w:ind w:left="0" w:firstLine="0"/>
       </w:pPr>
-      <w:bookmarkStart w:id="42" w:name="_Toc522285844"/>
+      <w:bookmarkStart w:id="43" w:name="_Toc522285844"/>
       <w:r>
         <w:t xml:space="preserve">Find the names of </w:t>
       </w:r>
@@ -18443,7 +18182,7 @@
       <w:r>
         <w:t>.</w:t>
       </w:r>
-      <w:bookmarkEnd w:id="42"/>
+      <w:bookmarkEnd w:id="43"/>
     </w:p>
     <w:p>
       <w:pPr>
@@ -18510,7 +18249,7 @@
                 <v:shape id="_x0000_i1032" type="#_x0000_t75" style="width:42pt;height:30pt" o:ole="">
                   <v:imagedata r:id="rId9" o:title=""/>
                 </v:shape>
-                <o:OLEObject Type="Embed" ProgID="PBrush" ShapeID="_x0000_i1032" DrawAspect="Content" ObjectID="_1596303990" r:id="rId50"/>
+                <o:OLEObject Type="Embed" ProgID="PBrush" ShapeID="_x0000_i1032" DrawAspect="Content" ObjectID="_1598797399" r:id="rId50"/>
               </w:object>
             </w:r>
           </w:p>
@@ -19388,8 +19127,9 @@
         <w:spacing w:before="120"/>
         <w:ind w:left="720" w:hanging="720"/>
       </w:pPr>
-      <w:bookmarkStart w:id="43" w:name="_Toc522285845"/>
-      <w:r>
+      <w:bookmarkStart w:id="44" w:name="_Toc522285845"/>
+      <w:r>
+        <w:lastRenderedPageBreak/>
         <w:t xml:space="preserve">Write a reasoner-based query to find all </w:t>
       </w:r>
       <w:r>
@@ -19401,7 +19141,7 @@
       <w:r>
         <w:t>rsons</w:t>
       </w:r>
-      <w:bookmarkEnd w:id="43"/>
+      <w:bookmarkEnd w:id="44"/>
       <w:r>
         <w:t xml:space="preserve"> </w:t>
       </w:r>
@@ -19931,7 +19671,7 @@
                 <v:shape id="_x0000_i1033" type="#_x0000_t75" style="width:42pt;height:30pt" o:ole="">
                   <v:imagedata r:id="rId9" o:title=""/>
                 </v:shape>
-                <o:OLEObject Type="Embed" ProgID="PBrush" ShapeID="_x0000_i1033" DrawAspect="Content" ObjectID="_1596303991" r:id="rId53"/>
+                <o:OLEObject Type="Embed" ProgID="PBrush" ShapeID="_x0000_i1033" DrawAspect="Content" ObjectID="_1598797400" r:id="rId53"/>
               </w:object>
             </w:r>
             <w:r>
@@ -20038,11 +19778,11 @@
         <w:spacing w:before="120"/>
         <w:ind w:left="0" w:firstLine="0"/>
       </w:pPr>
-      <w:bookmarkStart w:id="44" w:name="_Toc522285846"/>
+      <w:bookmarkStart w:id="45" w:name="_Toc522285846"/>
       <w:r>
         <w:t>Merge Studies</w:t>
       </w:r>
-      <w:bookmarkEnd w:id="44"/>
+      <w:bookmarkEnd w:id="45"/>
       <w:r>
         <w:t xml:space="preserve"> </w:t>
       </w:r>
@@ -20057,7 +19797,7 @@
         <w:spacing w:before="120"/>
         <w:ind w:left="90" w:firstLine="0"/>
       </w:pPr>
-      <w:bookmarkStart w:id="45" w:name="_Toc522285847"/>
+      <w:bookmarkStart w:id="46" w:name="_Toc522285847"/>
       <w:r>
         <w:t xml:space="preserve">Create </w:t>
       </w:r>
@@ -20067,7 +19807,7 @@
       <w:r>
         <w:t xml:space="preserve"> Data Pool</w:t>
       </w:r>
-      <w:bookmarkEnd w:id="45"/>
+      <w:bookmarkEnd w:id="46"/>
     </w:p>
     <w:tbl>
       <w:tblPr>
@@ -20491,8 +20231,9 @@
         <w:spacing w:before="120"/>
         <w:ind w:left="0" w:firstLine="0"/>
       </w:pPr>
-      <w:bookmarkStart w:id="46" w:name="_Toc522285848"/>
-      <w:r>
+      <w:bookmarkStart w:id="47" w:name="_Toc522285848"/>
+      <w:r>
+        <w:lastRenderedPageBreak/>
         <w:t xml:space="preserve">List Drug1 </w:t>
       </w:r>
       <w:r>
@@ -20504,7 +20245,7 @@
       <w:r>
         <w:t>by phase.</w:t>
       </w:r>
-      <w:bookmarkEnd w:id="46"/>
+      <w:bookmarkEnd w:id="47"/>
       <w:r>
         <w:t xml:space="preserve"> </w:t>
       </w:r>
@@ -20755,7 +20496,7 @@
         <w:spacing w:before="120"/>
         <w:ind w:left="0" w:firstLine="0"/>
       </w:pPr>
-      <w:bookmarkStart w:id="47" w:name="_Toc522285849"/>
+      <w:bookmarkStart w:id="48" w:name="_Toc522285849"/>
       <w:r>
         <w:t xml:space="preserve">How many </w:t>
       </w:r>
@@ -20780,7 +20521,7 @@
       <w:r>
         <w:t>?</w:t>
       </w:r>
-      <w:bookmarkEnd w:id="47"/>
+      <w:bookmarkEnd w:id="48"/>
     </w:p>
     <w:p>
       <w:pPr>
@@ -21089,11 +20830,11 @@
         <w:spacing w:before="120"/>
         <w:ind w:left="630" w:hanging="630"/>
       </w:pPr>
-      <w:bookmarkStart w:id="48" w:name="_Toc522285850"/>
+      <w:bookmarkStart w:id="49" w:name="_Toc522285850"/>
       <w:r>
         <w:t>How many women received active treatment (non placebo) across all Drug1 studies combined?</w:t>
       </w:r>
-      <w:bookmarkEnd w:id="48"/>
+      <w:bookmarkEnd w:id="49"/>
       <w:r>
         <w:t xml:space="preserve"> </w:t>
       </w:r>
@@ -21224,7 +20965,7 @@
         <w:spacing w:before="120"/>
         <w:ind w:left="630" w:hanging="630"/>
       </w:pPr>
-      <w:bookmarkStart w:id="49" w:name="_Toc522285851"/>
+      <w:bookmarkStart w:id="50" w:name="_Toc522285851"/>
       <w:r>
         <w:t xml:space="preserve">List </w:t>
       </w:r>
@@ -21234,7 +20975,7 @@
       <w:r>
         <w:t>Persons in the studies.</w:t>
       </w:r>
-      <w:bookmarkEnd w:id="49"/>
+      <w:bookmarkEnd w:id="50"/>
       <w:r>
         <w:t xml:space="preserve"> </w:t>
       </w:r>
@@ -21426,6 +21167,7 @@
         <w:ind w:firstLine="720"/>
       </w:pPr>
       <w:r>
+        <w:lastRenderedPageBreak/>
         <w:t xml:space="preserve">b) </w:t>
       </w:r>
       <w:r>
@@ -21773,10 +21515,10 @@
             </w:pPr>
             <w:r>
               <w:object w:dxaOrig="4536" w:dyaOrig="3300" w14:anchorId="75A1A3AF">
-                <v:shape id="_x0000_i1043" type="#_x0000_t75" style="width:42pt;height:30pt" o:ole="">
+                <v:shape id="_x0000_i1034" type="#_x0000_t75" style="width:42pt;height:30pt" o:ole="">
                   <v:imagedata r:id="rId9" o:title=""/>
                 </v:shape>
-                <o:OLEObject Type="Embed" ProgID="PBrush" ShapeID="_x0000_i1043" DrawAspect="Content" ObjectID="_1596303992" r:id="rId57"/>
+                <o:OLEObject Type="Embed" ProgID="PBrush" ShapeID="_x0000_i1034" DrawAspect="Content" ObjectID="_1598797401" r:id="rId57"/>
               </w:object>
             </w:r>
             <w:r>
@@ -21865,8 +21607,6 @@
       <w:r>
         <w:br w:type="page"/>
       </w:r>
-      <w:bookmarkStart w:id="50" w:name="_GoBack"/>
-      <w:bookmarkEnd w:id="50"/>
     </w:p>
     <w:p>
       <w:pPr>
@@ -21880,6 +21620,7 @@
       <w:bookmarkEnd w:id="51"/>
       <w:bookmarkEnd w:id="52"/>
       <w:r>
+        <w:lastRenderedPageBreak/>
         <w:t xml:space="preserve">Appendix </w:t>
       </w:r>
       <w:r>
@@ -22635,7 +22376,7 @@
           <w:rPr>
             <w:noProof/>
           </w:rPr>
-          <w:t>17</w:t>
+          <w:t>6</w:t>
         </w:r>
         <w:r>
           <w:rPr>
@@ -28802,7 +28543,7 @@
 </file>
 
 <file path=customXml/itemProps1.xml><?xml version="1.0" encoding="utf-8"?>
-<ds:datastoreItem xmlns:ds="http://schemas.openxmlformats.org/officeDocument/2006/customXml" ds:itemID="{BEC4F07F-21F7-4F20-9B7F-8E780B6F87EA}">
+<ds:datastoreItem xmlns:ds="http://schemas.openxmlformats.org/officeDocument/2006/customXml" ds:itemID="{C1D8464E-453E-4ABD-A0EC-38CBE02A1534}">
   <ds:schemaRefs>
     <ds:schemaRef ds:uri="http://schemas.openxmlformats.org/officeDocument/2006/bibliography"/>
   </ds:schemaRefs>

</xml_diff>

<commit_message>
Changes from run-through on 2018-10-18
</commit_message>
<xml_diff>
--- a/EUConnect18/doc/LDWorkshopExercises.docx
+++ b/EUConnect18/doc/LDWorkshopExercises.docx
@@ -36,17 +36,11 @@
     </w:p>
     <w:p>
       <w:pPr>
-        <w:pStyle w:val="ListParagraph"/>
-        <w:numPr>
-          <w:ilvl w:val="0"/>
-          <w:numId w:val="7"/>
-        </w:numPr>
         <w:tabs>
           <w:tab w:val="left" w:pos="3780"/>
           <w:tab w:val="left" w:pos="3870"/>
         </w:tabs>
         <w:spacing w:after="120"/>
-        <w:ind w:left="720"/>
       </w:pPr>
     </w:p>
     <w:p>
@@ -427,7 +421,7 @@
           <w:r>
             <w:fldChar w:fldCharType="separate"/>
           </w:r>
-          <w:hyperlink w:anchor="_Toc522285824" w:history="1">
+          <w:hyperlink w:anchor="_Toc527635216" w:history="1">
             <w:r>
               <w:rPr>
                 <w:rStyle w:val="Hyperlink"/>
@@ -454,7 +448,7 @@
                 <w:noProof/>
                 <w:webHidden/>
               </w:rPr>
-              <w:instrText xml:space="preserve"> PAGEREF _Toc522285824 \h </w:instrText>
+              <w:instrText xml:space="preserve"> PAGEREF _Toc527635216 \h </w:instrText>
             </w:r>
             <w:r>
               <w:rPr>
@@ -494,7 +488,7 @@
               <w:color w:val="auto"/>
             </w:rPr>
           </w:pPr>
-          <w:hyperlink w:anchor="_Toc522285825" w:history="1">
+          <w:hyperlink w:anchor="_Toc527635217" w:history="1">
             <w:r>
               <w:rPr>
                 <w:rStyle w:val="Hyperlink"/>
@@ -521,7 +515,7 @@
                 <w:noProof/>
                 <w:webHidden/>
               </w:rPr>
-              <w:instrText xml:space="preserve"> PAGEREF _Toc522285825 \h </w:instrText>
+              <w:instrText xml:space="preserve"> PAGEREF _Toc527635217 \h </w:instrText>
             </w:r>
             <w:r>
               <w:rPr>
@@ -561,7 +555,7 @@
               <w:color w:val="auto"/>
             </w:rPr>
           </w:pPr>
-          <w:hyperlink w:anchor="_Toc522285826" w:history="1">
+          <w:hyperlink w:anchor="_Toc527635218" w:history="1">
             <w:r>
               <w:rPr>
                 <w:rStyle w:val="Hyperlink"/>
@@ -588,7 +582,7 @@
                 <w:noProof/>
                 <w:webHidden/>
               </w:rPr>
-              <w:instrText xml:space="preserve"> PAGEREF _Toc522285826 \h </w:instrText>
+              <w:instrText xml:space="preserve"> PAGEREF _Toc527635218 \h </w:instrText>
             </w:r>
             <w:r>
               <w:rPr>
@@ -628,7 +622,7 @@
               <w:color w:val="auto"/>
             </w:rPr>
           </w:pPr>
-          <w:hyperlink w:anchor="_Toc522285827" w:history="1">
+          <w:hyperlink w:anchor="_Toc527635219" w:history="1">
             <w:r>
               <w:rPr>
                 <w:rStyle w:val="Hyperlink"/>
@@ -670,7 +664,7 @@
                 <w:noProof/>
                 <w:webHidden/>
               </w:rPr>
-              <w:instrText xml:space="preserve"> PAGEREF _Toc522285827 \h </w:instrText>
+              <w:instrText xml:space="preserve"> PAGEREF _Toc527635219 \h </w:instrText>
             </w:r>
             <w:r>
               <w:rPr>
@@ -710,7 +704,7 @@
               <w:color w:val="auto"/>
             </w:rPr>
           </w:pPr>
-          <w:hyperlink w:anchor="_Toc522285828" w:history="1">
+          <w:hyperlink w:anchor="_Toc527635220" w:history="1">
             <w:r>
               <w:rPr>
                 <w:rStyle w:val="Hyperlink"/>
@@ -752,7 +746,7 @@
                 <w:noProof/>
                 <w:webHidden/>
               </w:rPr>
-              <w:instrText xml:space="preserve"> PAGEREF _Toc522285828 \h </w:instrText>
+              <w:instrText xml:space="preserve"> PAGEREF _Toc527635220 \h </w:instrText>
             </w:r>
             <w:r>
               <w:rPr>
@@ -792,7 +786,7 @@
               <w:color w:val="auto"/>
             </w:rPr>
           </w:pPr>
-          <w:hyperlink w:anchor="_Toc522285829" w:history="1">
+          <w:hyperlink w:anchor="_Toc527635221" w:history="1">
             <w:r>
               <w:rPr>
                 <w:rStyle w:val="Hyperlink"/>
@@ -834,7 +828,7 @@
                 <w:noProof/>
                 <w:webHidden/>
               </w:rPr>
-              <w:instrText xml:space="preserve"> PAGEREF _Toc522285829 \h </w:instrText>
+              <w:instrText xml:space="preserve"> PAGEREF _Toc527635221 \h </w:instrText>
             </w:r>
             <w:r>
               <w:rPr>
@@ -874,7 +868,7 @@
               <w:color w:val="auto"/>
             </w:rPr>
           </w:pPr>
-          <w:hyperlink w:anchor="_Toc522285830" w:history="1">
+          <w:hyperlink w:anchor="_Toc527635222" w:history="1">
             <w:r>
               <w:rPr>
                 <w:rStyle w:val="Hyperlink"/>
@@ -916,7 +910,7 @@
                 <w:noProof/>
                 <w:webHidden/>
               </w:rPr>
-              <w:instrText xml:space="preserve"> PAGEREF _Toc522285830 \h </w:instrText>
+              <w:instrText xml:space="preserve"> PAGEREF _Toc527635222 \h </w:instrText>
             </w:r>
             <w:r>
               <w:rPr>
@@ -936,7 +930,7 @@
                 <w:noProof/>
                 <w:webHidden/>
               </w:rPr>
-              <w:t>6</w:t>
+              <w:t>5</w:t>
             </w:r>
             <w:r>
               <w:rPr>
@@ -956,7 +950,7 @@
               <w:color w:val="auto"/>
             </w:rPr>
           </w:pPr>
-          <w:hyperlink w:anchor="_Toc522285831" w:history="1">
+          <w:hyperlink w:anchor="_Toc527635223" w:history="1">
             <w:r>
               <w:rPr>
                 <w:rStyle w:val="Hyperlink"/>
@@ -998,7 +992,7 @@
                 <w:noProof/>
                 <w:webHidden/>
               </w:rPr>
-              <w:instrText xml:space="preserve"> PAGEREF _Toc522285831 \h </w:instrText>
+              <w:instrText xml:space="preserve"> PAGEREF _Toc527635223 \h </w:instrText>
             </w:r>
             <w:r>
               <w:rPr>
@@ -1038,7 +1032,7 @@
               <w:color w:val="auto"/>
             </w:rPr>
           </w:pPr>
-          <w:hyperlink w:anchor="_Toc522285832" w:history="1">
+          <w:hyperlink w:anchor="_Toc527635224" w:history="1">
             <w:r>
               <w:rPr>
                 <w:rStyle w:val="Hyperlink"/>
@@ -1080,7 +1074,7 @@
                 <w:noProof/>
                 <w:webHidden/>
               </w:rPr>
-              <w:instrText xml:space="preserve"> PAGEREF _Toc522285832 \h </w:instrText>
+              <w:instrText xml:space="preserve"> PAGEREF _Toc527635224 \h </w:instrText>
             </w:r>
             <w:r>
               <w:rPr>
@@ -1120,7 +1114,7 @@
               <w:color w:val="auto"/>
             </w:rPr>
           </w:pPr>
-          <w:hyperlink w:anchor="_Toc522285833" w:history="1">
+          <w:hyperlink w:anchor="_Toc527635225" w:history="1">
             <w:r>
               <w:rPr>
                 <w:rStyle w:val="Hyperlink"/>
@@ -1141,7 +1135,7 @@
                 <w:rStyle w:val="Hyperlink"/>
                 <w:noProof/>
               </w:rPr>
-              <w:t>Export to TTL</w:t>
+              <w:t>Review and Export to TTL</w:t>
             </w:r>
             <w:r>
               <w:rPr>
@@ -1162,7 +1156,7 @@
                 <w:noProof/>
                 <w:webHidden/>
               </w:rPr>
-              <w:instrText xml:space="preserve"> PAGEREF _Toc522285833 \h </w:instrText>
+              <w:instrText xml:space="preserve"> PAGEREF _Toc527635225 \h </w:instrText>
             </w:r>
             <w:r>
               <w:rPr>
@@ -1202,7 +1196,7 @@
               <w:color w:val="auto"/>
             </w:rPr>
           </w:pPr>
-          <w:hyperlink w:anchor="_Toc522285834" w:history="1">
+          <w:hyperlink w:anchor="_Toc527635226" w:history="1">
             <w:r>
               <w:rPr>
                 <w:rStyle w:val="Hyperlink"/>
@@ -1244,7 +1238,7 @@
                 <w:noProof/>
                 <w:webHidden/>
               </w:rPr>
-              <w:instrText xml:space="preserve"> PAGEREF _Toc522285834 \h </w:instrText>
+              <w:instrText xml:space="preserve"> PAGEREF _Toc527635226 \h </w:instrText>
             </w:r>
             <w:r>
               <w:rPr>
@@ -1264,7 +1258,7 @@
                 <w:noProof/>
                 <w:webHidden/>
               </w:rPr>
-              <w:t>9</w:t>
+              <w:t>8</w:t>
             </w:r>
             <w:r>
               <w:rPr>
@@ -1284,7 +1278,7 @@
               <w:color w:val="auto"/>
             </w:rPr>
           </w:pPr>
-          <w:hyperlink w:anchor="_Toc522285835" w:history="1">
+          <w:hyperlink w:anchor="_Toc527635227" w:history="1">
             <w:r>
               <w:rPr>
                 <w:rStyle w:val="Hyperlink"/>
@@ -1326,7 +1320,7 @@
                 <w:noProof/>
                 <w:webHidden/>
               </w:rPr>
-              <w:instrText xml:space="preserve"> PAGEREF _Toc522285835 \h </w:instrText>
+              <w:instrText xml:space="preserve"> PAGEREF _Toc527635227 \h </w:instrText>
             </w:r>
             <w:r>
               <w:rPr>
@@ -1366,7 +1360,7 @@
               <w:color w:val="auto"/>
             </w:rPr>
           </w:pPr>
-          <w:hyperlink w:anchor="_Toc522285836" w:history="1">
+          <w:hyperlink w:anchor="_Toc527635228" w:history="1">
             <w:r>
               <w:rPr>
                 <w:rStyle w:val="Hyperlink"/>
@@ -1408,7 +1402,7 @@
                 <w:noProof/>
                 <w:webHidden/>
               </w:rPr>
-              <w:instrText xml:space="preserve"> PAGEREF _Toc522285836 \h </w:instrText>
+              <w:instrText xml:space="preserve"> PAGEREF _Toc527635228 \h </w:instrText>
             </w:r>
             <w:r>
               <w:rPr>
@@ -1428,7 +1422,7 @@
                 <w:noProof/>
                 <w:webHidden/>
               </w:rPr>
-              <w:t>11</w:t>
+              <w:t>10</w:t>
             </w:r>
             <w:r>
               <w:rPr>
@@ -1448,7 +1442,7 @@
               <w:color w:val="auto"/>
             </w:rPr>
           </w:pPr>
-          <w:hyperlink w:anchor="_Toc522285837" w:history="1">
+          <w:hyperlink w:anchor="_Toc527635229" w:history="1">
             <w:r>
               <w:rPr>
                 <w:rStyle w:val="Hyperlink"/>
@@ -1490,7 +1484,7 @@
                 <w:noProof/>
                 <w:webHidden/>
               </w:rPr>
-              <w:instrText xml:space="preserve"> PAGEREF _Toc522285837 \h </w:instrText>
+              <w:instrText xml:space="preserve"> PAGEREF _Toc527635229 \h </w:instrText>
             </w:r>
             <w:r>
               <w:rPr>
@@ -1510,7 +1504,7 @@
                 <w:noProof/>
                 <w:webHidden/>
               </w:rPr>
-              <w:t>11</w:t>
+              <w:t>10</w:t>
             </w:r>
             <w:r>
               <w:rPr>
@@ -1530,7 +1524,7 @@
               <w:color w:val="auto"/>
             </w:rPr>
           </w:pPr>
-          <w:hyperlink w:anchor="_Toc522285838" w:history="1">
+          <w:hyperlink w:anchor="_Toc527635230" w:history="1">
             <w:r>
               <w:rPr>
                 <w:rStyle w:val="Hyperlink"/>
@@ -1572,7 +1566,7 @@
                 <w:noProof/>
                 <w:webHidden/>
               </w:rPr>
-              <w:instrText xml:space="preserve"> PAGEREF _Toc522285838 \h </w:instrText>
+              <w:instrText xml:space="preserve"> PAGEREF _Toc527635230 \h </w:instrText>
             </w:r>
             <w:r>
               <w:rPr>
@@ -1612,7 +1606,7 @@
               <w:color w:val="auto"/>
             </w:rPr>
           </w:pPr>
-          <w:hyperlink w:anchor="_Toc522285839" w:history="1">
+          <w:hyperlink w:anchor="_Toc527635231" w:history="1">
             <w:r>
               <w:rPr>
                 <w:rStyle w:val="Hyperlink"/>
@@ -1654,7 +1648,7 @@
                 <w:noProof/>
                 <w:webHidden/>
               </w:rPr>
-              <w:instrText xml:space="preserve"> PAGEREF _Toc522285839 \h </w:instrText>
+              <w:instrText xml:space="preserve"> PAGEREF _Toc527635231 \h </w:instrText>
             </w:r>
             <w:r>
               <w:rPr>
@@ -1674,7 +1668,7 @@
                 <w:noProof/>
                 <w:webHidden/>
               </w:rPr>
-              <w:t>12</w:t>
+              <w:t>11</w:t>
             </w:r>
             <w:r>
               <w:rPr>
@@ -1694,7 +1688,7 @@
               <w:color w:val="auto"/>
             </w:rPr>
           </w:pPr>
-          <w:hyperlink w:anchor="_Toc522285840" w:history="1">
+          <w:hyperlink w:anchor="_Toc527635232" w:history="1">
             <w:r>
               <w:rPr>
                 <w:rStyle w:val="Hyperlink"/>
@@ -1736,7 +1730,7 @@
                 <w:noProof/>
                 <w:webHidden/>
               </w:rPr>
-              <w:instrText xml:space="preserve"> PAGEREF _Toc522285840 \h </w:instrText>
+              <w:instrText xml:space="preserve"> PAGEREF _Toc527635232 \h </w:instrText>
             </w:r>
             <w:r>
               <w:rPr>
@@ -1776,7 +1770,7 @@
               <w:color w:val="auto"/>
             </w:rPr>
           </w:pPr>
-          <w:hyperlink w:anchor="_Toc522285841" w:history="1">
+          <w:hyperlink w:anchor="_Toc527635233" w:history="1">
             <w:r>
               <w:rPr>
                 <w:rStyle w:val="Hyperlink"/>
@@ -1818,7 +1812,7 @@
                 <w:noProof/>
                 <w:webHidden/>
               </w:rPr>
-              <w:instrText xml:space="preserve"> PAGEREF _Toc522285841 \h </w:instrText>
+              <w:instrText xml:space="preserve"> PAGEREF _Toc527635233 \h </w:instrText>
             </w:r>
             <w:r>
               <w:rPr>
@@ -1838,7 +1832,7 @@
                 <w:noProof/>
                 <w:webHidden/>
               </w:rPr>
-              <w:t>13</w:t>
+              <w:t>12</w:t>
             </w:r>
             <w:r>
               <w:rPr>
@@ -1858,7 +1852,7 @@
               <w:color w:val="auto"/>
             </w:rPr>
           </w:pPr>
-          <w:hyperlink w:anchor="_Toc522285842" w:history="1">
+          <w:hyperlink w:anchor="_Toc527635234" w:history="1">
             <w:r>
               <w:rPr>
                 <w:rStyle w:val="Hyperlink"/>
@@ -1900,7 +1894,7 @@
                 <w:noProof/>
                 <w:webHidden/>
               </w:rPr>
-              <w:instrText xml:space="preserve"> PAGEREF _Toc522285842 \h </w:instrText>
+              <w:instrText xml:space="preserve"> PAGEREF _Toc527635234 \h </w:instrText>
             </w:r>
             <w:r>
               <w:rPr>
@@ -1920,7 +1914,7 @@
                 <w:noProof/>
                 <w:webHidden/>
               </w:rPr>
-              <w:t>13</w:t>
+              <w:t>12</w:t>
             </w:r>
             <w:r>
               <w:rPr>
@@ -1940,7 +1934,7 @@
               <w:color w:val="auto"/>
             </w:rPr>
           </w:pPr>
-          <w:hyperlink w:anchor="_Toc522285843" w:history="1">
+          <w:hyperlink w:anchor="_Toc527635235" w:history="1">
             <w:r>
               <w:rPr>
                 <w:rStyle w:val="Hyperlink"/>
@@ -1982,7 +1976,7 @@
                 <w:noProof/>
                 <w:webHidden/>
               </w:rPr>
-              <w:instrText xml:space="preserve"> PAGEREF _Toc522285843 \h </w:instrText>
+              <w:instrText xml:space="preserve"> PAGEREF _Toc527635235 \h </w:instrText>
             </w:r>
             <w:r>
               <w:rPr>
@@ -2002,7 +1996,7 @@
                 <w:noProof/>
                 <w:webHidden/>
               </w:rPr>
-              <w:t>13</w:t>
+              <w:t>12</w:t>
             </w:r>
             <w:r>
               <w:rPr>
@@ -2022,7 +2016,7 @@
               <w:color w:val="auto"/>
             </w:rPr>
           </w:pPr>
-          <w:hyperlink w:anchor="_Toc522285844" w:history="1">
+          <w:hyperlink w:anchor="_Toc527635236" w:history="1">
             <w:r>
               <w:rPr>
                 <w:rStyle w:val="Hyperlink"/>
@@ -2064,7 +2058,7 @@
                 <w:noProof/>
                 <w:webHidden/>
               </w:rPr>
-              <w:instrText xml:space="preserve"> PAGEREF _Toc522285844 \h </w:instrText>
+              <w:instrText xml:space="preserve"> PAGEREF _Toc527635236 \h </w:instrText>
             </w:r>
             <w:r>
               <w:rPr>
@@ -2104,7 +2098,7 @@
               <w:color w:val="auto"/>
             </w:rPr>
           </w:pPr>
-          <w:hyperlink w:anchor="_Toc522285845" w:history="1">
+          <w:hyperlink w:anchor="_Toc527635237" w:history="1">
             <w:r>
               <w:rPr>
                 <w:rStyle w:val="Hyperlink"/>
@@ -2146,7 +2140,7 @@
                 <w:noProof/>
                 <w:webHidden/>
               </w:rPr>
-              <w:instrText xml:space="preserve"> PAGEREF _Toc522285845 \h </w:instrText>
+              <w:instrText xml:space="preserve"> PAGEREF _Toc527635237 \h </w:instrText>
             </w:r>
             <w:r>
               <w:rPr>
@@ -2186,7 +2180,7 @@
               <w:color w:val="auto"/>
             </w:rPr>
           </w:pPr>
-          <w:hyperlink w:anchor="_Toc522285846" w:history="1">
+          <w:hyperlink w:anchor="_Toc527635238" w:history="1">
             <w:r>
               <w:rPr>
                 <w:rStyle w:val="Hyperlink"/>
@@ -2228,7 +2222,7 @@
                 <w:noProof/>
                 <w:webHidden/>
               </w:rPr>
-              <w:instrText xml:space="preserve"> PAGEREF _Toc522285846 \h </w:instrText>
+              <w:instrText xml:space="preserve"> PAGEREF _Toc527635238 \h </w:instrText>
             </w:r>
             <w:r>
               <w:rPr>
@@ -2248,7 +2242,7 @@
                 <w:noProof/>
                 <w:webHidden/>
               </w:rPr>
-              <w:t>15</w:t>
+              <w:t>14</w:t>
             </w:r>
             <w:r>
               <w:rPr>
@@ -2268,7 +2262,7 @@
               <w:color w:val="auto"/>
             </w:rPr>
           </w:pPr>
-          <w:hyperlink w:anchor="_Toc522285847" w:history="1">
+          <w:hyperlink w:anchor="_Toc527635239" w:history="1">
             <w:r>
               <w:rPr>
                 <w:rStyle w:val="Hyperlink"/>
@@ -2310,7 +2304,7 @@
                 <w:noProof/>
                 <w:webHidden/>
               </w:rPr>
-              <w:instrText xml:space="preserve"> PAGEREF _Toc522285847 \h </w:instrText>
+              <w:instrText xml:space="preserve"> PAGEREF _Toc527635239 \h </w:instrText>
             </w:r>
             <w:r>
               <w:rPr>
@@ -2330,7 +2324,7 @@
                 <w:noProof/>
                 <w:webHidden/>
               </w:rPr>
-              <w:t>15</w:t>
+              <w:t>14</w:t>
             </w:r>
             <w:r>
               <w:rPr>
@@ -2350,7 +2344,7 @@
               <w:color w:val="auto"/>
             </w:rPr>
           </w:pPr>
-          <w:hyperlink w:anchor="_Toc522285848" w:history="1">
+          <w:hyperlink w:anchor="_Toc527635240" w:history="1">
             <w:r>
               <w:rPr>
                 <w:rStyle w:val="Hyperlink"/>
@@ -2392,7 +2386,7 @@
                 <w:noProof/>
                 <w:webHidden/>
               </w:rPr>
-              <w:instrText xml:space="preserve"> PAGEREF _Toc522285848 \h </w:instrText>
+              <w:instrText xml:space="preserve"> PAGEREF _Toc527635240 \h </w:instrText>
             </w:r>
             <w:r>
               <w:rPr>
@@ -2432,7 +2426,7 @@
               <w:color w:val="auto"/>
             </w:rPr>
           </w:pPr>
-          <w:hyperlink w:anchor="_Toc522285849" w:history="1">
+          <w:hyperlink w:anchor="_Toc527635241" w:history="1">
             <w:r>
               <w:rPr>
                 <w:rStyle w:val="Hyperlink"/>
@@ -2474,7 +2468,7 @@
                 <w:noProof/>
                 <w:webHidden/>
               </w:rPr>
-              <w:instrText xml:space="preserve"> PAGEREF _Toc522285849 \h </w:instrText>
+              <w:instrText xml:space="preserve"> PAGEREF _Toc527635241 \h </w:instrText>
             </w:r>
             <w:r>
               <w:rPr>
@@ -2514,7 +2508,7 @@
               <w:color w:val="auto"/>
             </w:rPr>
           </w:pPr>
-          <w:hyperlink w:anchor="_Toc522285850" w:history="1">
+          <w:hyperlink w:anchor="_Toc527635242" w:history="1">
             <w:r>
               <w:rPr>
                 <w:rStyle w:val="Hyperlink"/>
@@ -2556,7 +2550,7 @@
                 <w:noProof/>
                 <w:webHidden/>
               </w:rPr>
-              <w:instrText xml:space="preserve"> PAGEREF _Toc522285850 \h </w:instrText>
+              <w:instrText xml:space="preserve"> PAGEREF _Toc527635242 \h </w:instrText>
             </w:r>
             <w:r>
               <w:rPr>
@@ -2576,7 +2570,7 @@
                 <w:noProof/>
                 <w:webHidden/>
               </w:rPr>
-              <w:t>16</w:t>
+              <w:t>15</w:t>
             </w:r>
             <w:r>
               <w:rPr>
@@ -2596,7 +2590,7 @@
               <w:color w:val="auto"/>
             </w:rPr>
           </w:pPr>
-          <w:hyperlink w:anchor="_Toc522285851" w:history="1">
+          <w:hyperlink w:anchor="_Toc527635243" w:history="1">
             <w:r>
               <w:rPr>
                 <w:rStyle w:val="Hyperlink"/>
@@ -2638,7 +2632,7 @@
                 <w:noProof/>
                 <w:webHidden/>
               </w:rPr>
-              <w:instrText xml:space="preserve"> PAGEREF _Toc522285851 \h </w:instrText>
+              <w:instrText xml:space="preserve"> PAGEREF _Toc527635243 \h </w:instrText>
             </w:r>
             <w:r>
               <w:rPr>
@@ -2658,7 +2652,7 @@
                 <w:noProof/>
                 <w:webHidden/>
               </w:rPr>
-              <w:t>16</w:t>
+              <w:t>15</w:t>
             </w:r>
             <w:r>
               <w:rPr>
@@ -2678,7 +2672,7 @@
               <w:color w:val="auto"/>
             </w:rPr>
           </w:pPr>
-          <w:hyperlink w:anchor="_Toc522285852" w:history="1">
+          <w:hyperlink w:anchor="_Toc527635244" w:history="1">
             <w:r>
               <w:rPr>
                 <w:rStyle w:val="Hyperlink"/>
@@ -2705,7 +2699,7 @@
                 <w:noProof/>
                 <w:webHidden/>
               </w:rPr>
-              <w:instrText xml:space="preserve"> PAGEREF _Toc522285852 \h </w:instrText>
+              <w:instrText xml:space="preserve"> PAGEREF _Toc527635244 \h </w:instrText>
             </w:r>
             <w:r>
               <w:rPr>
@@ -2745,7 +2739,7 @@
               <w:color w:val="auto"/>
             </w:rPr>
           </w:pPr>
-          <w:hyperlink w:anchor="_Toc522285853" w:history="1">
+          <w:hyperlink w:anchor="_Toc527635245" w:history="1">
             <w:r>
               <w:rPr>
                 <w:rStyle w:val="Hyperlink"/>
@@ -2772,7 +2766,7 @@
                 <w:noProof/>
                 <w:webHidden/>
               </w:rPr>
-              <w:instrText xml:space="preserve"> PAGEREF _Toc522285853 \h </w:instrText>
+              <w:instrText xml:space="preserve"> PAGEREF _Toc527635245 \h </w:instrText>
             </w:r>
             <w:r>
               <w:rPr>
@@ -2837,10 +2831,9 @@
       <w:bookmarkStart w:id="0" w:name="h.gjdgxs" w:colFirst="0" w:colLast="0"/>
       <w:bookmarkStart w:id="1" w:name="_Ref484596991"/>
       <w:bookmarkStart w:id="2" w:name="_Ref484597004"/>
-      <w:bookmarkStart w:id="3" w:name="_Toc522285824"/>
+      <w:bookmarkStart w:id="3" w:name="_Toc527635216"/>
       <w:bookmarkEnd w:id="0"/>
       <w:r>
-        <w:lastRenderedPageBreak/>
         <w:t>Introduction</w:t>
       </w:r>
       <w:bookmarkEnd w:id="1"/>
@@ -2903,7 +2896,10 @@
         <w:t xml:space="preserve">ecommended method. </w:t>
       </w:r>
       <w:r>
-        <w:t xml:space="preserve">The instructor will complete the exercises </w:t>
+        <w:t xml:space="preserve">An </w:t>
+      </w:r>
+      <w:r>
+        <w:t xml:space="preserve">instructor will complete the exercises </w:t>
       </w:r>
       <w:r>
         <w:t xml:space="preserve">at the same time as </w:t>
@@ -3284,7 +3280,7 @@
                 <v:shape id="_x0000_i1025" type="#_x0000_t75" style="width:36.55pt;height:26.2pt" o:ole="">
                   <v:imagedata r:id="rId9" o:title=""/>
                 </v:shape>
-                <o:OLEObject Type="Embed" ProgID="PBrush" ShapeID="_x0000_i1025" DrawAspect="Content" ObjectID="_1598797392" r:id="rId10"/>
+                <o:OLEObject Type="Embed" ProgID="PBrush" ShapeID="_x0000_i1025" DrawAspect="Content" ObjectID="_1601384752" r:id="rId10"/>
               </w:object>
             </w:r>
           </w:p>
@@ -3485,7 +3481,7 @@
         <w:ind w:left="0" w:firstLine="0"/>
       </w:pPr>
       <w:bookmarkStart w:id="4" w:name="_Server_Login"/>
-      <w:bookmarkStart w:id="5" w:name="_Toc522285825"/>
+      <w:bookmarkStart w:id="5" w:name="_Toc527635217"/>
       <w:bookmarkEnd w:id="4"/>
       <w:r>
         <w:t>Server Login</w:t>
@@ -3728,7 +3724,6 @@
         <w:rPr>
           <w:noProof/>
         </w:rPr>
-        <w:lastRenderedPageBreak/>
         <w:drawing>
           <wp:anchor distT="0" distB="0" distL="114300" distR="114300" simplePos="0" relativeHeight="251713536" behindDoc="1" locked="0" layoutInCell="1" allowOverlap="1" wp14:anchorId="7729BE6D" wp14:editId="306061C2">
             <wp:simplePos x="0" y="0"/>
@@ -4265,7 +4260,7 @@
                 <v:shape id="_x0000_i1026" type="#_x0000_t75" style="width:42pt;height:30pt" o:ole="">
                   <v:imagedata r:id="rId9" o:title=""/>
                 </v:shape>
-                <o:OLEObject Type="Embed" ProgID="PBrush" ShapeID="_x0000_i1026" DrawAspect="Content" ObjectID="_1598797393" r:id="rId16"/>
+                <o:OLEObject Type="Embed" ProgID="PBrush" ShapeID="_x0000_i1026" DrawAspect="Content" ObjectID="_1601384753" r:id="rId16"/>
               </w:object>
             </w:r>
             <w:r>
@@ -4371,7 +4366,7 @@
         <w:spacing w:before="120"/>
         <w:ind w:left="0" w:firstLine="0"/>
       </w:pPr>
-      <w:bookmarkStart w:id="12" w:name="_Toc522285826"/>
+      <w:bookmarkStart w:id="12" w:name="_Toc527635218"/>
       <w:r>
         <w:t>Exercises</w:t>
       </w:r>
@@ -4390,7 +4385,7 @@
         <w:spacing w:before="120"/>
         <w:ind w:left="0" w:firstLine="0"/>
       </w:pPr>
-      <w:bookmarkStart w:id="13" w:name="_Toc522285827"/>
+      <w:bookmarkStart w:id="13" w:name="_Toc527635219"/>
       <w:r>
         <w:t xml:space="preserve">Create a </w:t>
       </w:r>
@@ -4427,7 +4422,7 @@
         <w:ind w:left="0" w:firstLine="0"/>
       </w:pPr>
       <w:bookmarkStart w:id="14" w:name="h.rez8crfnxygd" w:colFirst="0" w:colLast="0"/>
-      <w:bookmarkStart w:id="15" w:name="_Toc522285828"/>
+      <w:bookmarkStart w:id="15" w:name="_Toc527635220"/>
       <w:bookmarkEnd w:id="14"/>
       <w:r>
         <w:t>Open the Graph Editor</w:t>
@@ -4678,7 +4673,6 @@
               <w:rPr>
                 <w:noProof/>
               </w:rPr>
-              <w:lastRenderedPageBreak/>
               <w:drawing>
                 <wp:inline distT="0" distB="0" distL="0" distR="0" wp14:anchorId="0F2FBA00" wp14:editId="34FF5A62">
                   <wp:extent cx="361950" cy="450230"/>
@@ -4844,7 +4838,7 @@
         <w:spacing w:before="120"/>
         <w:ind w:left="0" w:firstLine="0"/>
       </w:pPr>
-      <w:bookmarkStart w:id="16" w:name="_Toc522285829"/>
+      <w:bookmarkStart w:id="16" w:name="_Toc527635221"/>
       <w:r>
         <w:t xml:space="preserve">Add a </w:t>
       </w:r>
@@ -5476,7 +5470,7 @@
         <w:t>. You must edit the new link by double-clicking it and selecting the correct value from the list of available predicates</w:t>
       </w:r>
       <w:r>
-        <w:t>, then clicking Update/Hide</w:t>
+        <w:t>, then click Update/Hide</w:t>
       </w:r>
       <w:r>
         <w:t>.</w:t>
@@ -5559,30 +5553,24 @@
           <w:ilvl w:val="0"/>
           <w:numId w:val="48"/>
         </w:numPr>
-        <w:spacing w:after="0"/>
+        <w:spacing w:after="120"/>
         <w:ind w:left="720" w:hanging="450"/>
+        <w:rPr>
+          <w:b/>
+          <w:i/>
+        </w:rPr>
       </w:pPr>
       <w:r>
         <w:t>Create a</w:t>
       </w:r>
       <w:r>
-        <w:t xml:space="preserve"> predicate </w:t>
-      </w:r>
-      <w:proofErr w:type="spellStart"/>
-      <w:r>
-        <w:rPr>
-          <w:rFonts w:ascii="Courier New" w:hAnsi="Courier New" w:cs="Courier New"/>
-          <w:b/>
-          <w:color w:val="C0504D" w:themeColor="accent2"/>
-        </w:rPr>
-        <w:t>ncit:phase</w:t>
-      </w:r>
-      <w:proofErr w:type="spellEnd"/>
-      <w:r>
-        <w:t xml:space="preserve"> to l</w:t>
-      </w:r>
-      <w:r>
-        <w:t xml:space="preserve">ink from your </w:t>
+        <w:t xml:space="preserve"> </w:t>
+      </w:r>
+      <w:r>
+        <w:t xml:space="preserve">link </w:t>
+      </w:r>
+      <w:r>
+        <w:t xml:space="preserve">from your </w:t>
       </w:r>
       <w:proofErr w:type="spellStart"/>
       <w:r>
@@ -5608,6 +5596,9 @@
         <w:t xml:space="preserve"> </w:t>
       </w:r>
       <w:r>
+        <w:t xml:space="preserve"> node </w:t>
+      </w:r>
+      <w:r>
         <w:rPr>
           <w:b/>
           <w:i/>
@@ -5626,18 +5617,27 @@
         <w:t>Phase</w:t>
       </w:r>
       <w:r>
-        <w:t xml:space="preserve"> node.</w:t>
-      </w:r>
-    </w:p>
-    <w:p>
-      <w:pPr>
-        <w:pStyle w:val="ListParagraph"/>
-        <w:spacing w:after="120"/>
-        <w:rPr>
-          <w:b/>
-          <w:i/>
-        </w:rPr>
-      </w:pPr>
+        <w:t xml:space="preserve"> node</w:t>
+      </w:r>
+      <w:r>
+        <w:t xml:space="preserve"> using the </w:t>
+      </w:r>
+      <w:r>
+        <w:t xml:space="preserve">predicate </w:t>
+      </w:r>
+      <w:proofErr w:type="spellStart"/>
+      <w:r>
+        <w:rPr>
+          <w:rFonts w:ascii="Courier New" w:hAnsi="Courier New" w:cs="Courier New"/>
+          <w:b/>
+          <w:color w:val="C0504D" w:themeColor="accent2"/>
+        </w:rPr>
+        <w:t>ncit:phase</w:t>
+      </w:r>
+      <w:proofErr w:type="spellEnd"/>
+      <w:r>
+        <w:t xml:space="preserve"> </w:t>
+      </w:r>
       <w:r>
         <w:rPr>
           <w:noProof/>
@@ -5714,7 +5714,10 @@
         </w:drawing>
       </w:r>
       <w:r>
-        <w:t xml:space="preserve">Pick </w:t>
+        <w:t>. You may p</w:t>
+      </w:r>
+      <w:r>
+        <w:t xml:space="preserve">ick </w:t>
       </w:r>
       <w:r>
         <w:t>any one of the three available Phase nodes (</w:t>
@@ -5750,7 +5753,7 @@
         <w:t>p</w:t>
       </w:r>
       <w:r>
-        <w:t xml:space="preserve">hase designation to your study. </w:t>
+        <w:t xml:space="preserve">hase to your study. </w:t>
       </w:r>
       <w:r>
         <w:rPr>
@@ -6647,7 +6650,6 @@
         <w:rPr>
           <w:noProof/>
         </w:rPr>
-        <w:lastRenderedPageBreak/>
         <w:drawing>
           <wp:anchor distT="0" distB="0" distL="114300" distR="114300" simplePos="0" relativeHeight="251718656" behindDoc="1" locked="0" layoutInCell="1" allowOverlap="1" wp14:anchorId="73E4E841" wp14:editId="49C774AF">
             <wp:simplePos x="0" y="0"/>
@@ -6720,26 +6722,7 @@
         </w:drawing>
       </w:r>
       <w:r>
-        <w:t xml:space="preserve">Use the predicate </w:t>
-      </w:r>
-      <w:proofErr w:type="spellStart"/>
-      <w:r>
-        <w:rPr>
-          <w:rFonts w:ascii="Courier New" w:hAnsi="Courier New" w:cs="Courier New"/>
-          <w:b/>
-          <w:color w:val="C0504D" w:themeColor="accent2"/>
-        </w:rPr>
-        <w:t>eg:trtArm</w:t>
-      </w:r>
-      <w:proofErr w:type="spellEnd"/>
-      <w:r>
-        <w:t xml:space="preserve"> to l</w:t>
-      </w:r>
-      <w:r>
-        <w:t>ink</w:t>
-      </w:r>
-      <w:r>
-        <w:t xml:space="preserve"> </w:t>
+        <w:t xml:space="preserve">Create a link </w:t>
       </w:r>
       <w:r>
         <w:rPr>
@@ -6824,7 +6807,32 @@
         <w:t xml:space="preserve"> </w:t>
       </w:r>
       <w:r>
-        <w:t>nodes.</w:t>
+        <w:t>nodes</w:t>
+      </w:r>
+      <w:r>
+        <w:t xml:space="preserve"> using </w:t>
+      </w:r>
+      <w:r>
+        <w:t xml:space="preserve">the predicate </w:t>
+      </w:r>
+      <w:proofErr w:type="spellStart"/>
+      <w:r>
+        <w:rPr>
+          <w:rFonts w:ascii="Courier New" w:hAnsi="Courier New" w:cs="Courier New"/>
+          <w:b/>
+          <w:color w:val="C0504D" w:themeColor="accent2"/>
+        </w:rPr>
+        <w:t>eg:trtArm</w:t>
+      </w:r>
+      <w:proofErr w:type="spellEnd"/>
+      <w:r>
+        <w:t xml:space="preserve"> </w:t>
+      </w:r>
+      <w:r>
+        <w:t>.</w:t>
+      </w:r>
+      <w:r>
+        <w:t>.</w:t>
       </w:r>
     </w:p>
     <w:tbl>
@@ -7173,6 +7181,19 @@
         <w:t>)</w:t>
       </w:r>
       <w:r>
+        <w:t xml:space="preserve"> using the predicate </w:t>
+      </w:r>
+      <w:proofErr w:type="spellStart"/>
+      <w:r>
+        <w:rPr>
+          <w:rFonts w:ascii="Courier New" w:hAnsi="Courier New" w:cs="Courier New"/>
+          <w:b/>
+          <w:color w:val="C0504D" w:themeColor="accent2"/>
+        </w:rPr>
+        <w:t>eg:trtArmType</w:t>
+      </w:r>
+      <w:proofErr w:type="spellEnd"/>
+      <w:r>
         <w:t>.</w:t>
       </w:r>
       <w:r>
@@ -7433,7 +7454,7 @@
                 <v:shape id="_x0000_i1027" type="#_x0000_t75" style="width:47.45pt;height:12.55pt" o:ole="">
                   <v:imagedata r:id="rId24" o:title=""/>
                 </v:shape>
-                <o:OLEObject Type="Embed" ProgID="PBrush" ShapeID="_x0000_i1027" DrawAspect="Content" ObjectID="_1598797394" r:id="rId25"/>
+                <o:OLEObject Type="Embed" ProgID="PBrush" ShapeID="_x0000_i1027" DrawAspect="Content" ObjectID="_1601384754" r:id="rId25"/>
               </w:object>
             </w:r>
             <w:r>
@@ -7546,7 +7567,13 @@
               <w:t>Treatment Arm Types</w:t>
             </w:r>
             <w:r>
-              <w:t xml:space="preserve">: PlaceboArm, ActiveArm.  These "type of arm" nodes are identical across </w:t>
+              <w:t>: PlaceboArm, ActiveArm.  These "</w:t>
+            </w:r>
+            <w:r>
+              <w:t>arm type</w:t>
+            </w:r>
+            <w:r>
+              <w:t xml:space="preserve">" nodes are identical across </w:t>
             </w:r>
             <w:r>
               <w:t xml:space="preserve">all Drug1 </w:t>
@@ -7555,16 +7582,22 @@
               <w:t>studies in the workshop</w:t>
             </w:r>
             <w:r>
-              <w:t xml:space="preserve">. This will allow later </w:t>
-            </w:r>
-            <w:r>
-              <w:t xml:space="preserve">identification of "all persons who received active </w:t>
+              <w:t xml:space="preserve"> and will allow </w:t>
+            </w:r>
+            <w:r>
+              <w:t xml:space="preserve">identification of all persons who received active </w:t>
             </w:r>
             <w:r>
               <w:t xml:space="preserve">Drug1 </w:t>
             </w:r>
             <w:r>
-              <w:t>treatment."  In a real application, the Treatment Arm would be further extended to include dosage and administration i</w:t>
+              <w:t xml:space="preserve">treatment. In real </w:t>
+            </w:r>
+            <w:r>
+              <w:t>life</w:t>
+            </w:r>
+            <w:r>
+              <w:t>, the Treatment Arm would be further extended to include dosage and administration i</w:t>
             </w:r>
             <w:r>
               <w:t xml:space="preserve">nformation unique to that study, resulting </w:t>
@@ -7603,7 +7636,7 @@
         <w:spacing w:before="120"/>
         <w:ind w:left="0" w:firstLine="0"/>
       </w:pPr>
-      <w:bookmarkStart w:id="18" w:name="_Toc522285830"/>
+      <w:bookmarkStart w:id="18" w:name="_Toc527635222"/>
       <w:r>
         <w:t>A</w:t>
       </w:r>
@@ -8253,70 +8286,47 @@
         <w:ind w:left="720"/>
       </w:pPr>
       <w:r>
-        <w:t xml:space="preserve">Use the </w:t>
-      </w:r>
-      <w:bookmarkStart w:id="19" w:name="_Hlk522198256"/>
-      <w:r>
-        <w:rPr>
-          <w:rFonts w:ascii="Courier New" w:hAnsi="Courier New" w:cs="Courier New"/>
-          <w:b/>
-          <w:color w:val="C0504D" w:themeColor="accent2"/>
-        </w:rPr>
-        <w:t>eg:p</w:t>
-      </w:r>
-      <w:r>
-        <w:rPr>
-          <w:rFonts w:ascii="Courier New" w:hAnsi="Courier New" w:cs="Courier New"/>
-          <w:b/>
-          <w:color w:val="C0504D" w:themeColor="accent2"/>
-        </w:rPr>
-        <w:t>articipatesIn</w:t>
+        <w:t>L</w:t>
+      </w:r>
+      <w:r>
+        <w:t>ink</w:t>
       </w:r>
       <w:r>
         <w:t xml:space="preserve"> </w:t>
       </w:r>
-      <w:bookmarkEnd w:id="19"/>
-      <w:r>
-        <w:t xml:space="preserve"> predicate to </w:t>
-      </w:r>
-      <w:r>
-        <w:t>link</w:t>
+      <w:r>
+        <w:rPr>
+          <w:b/>
+          <w:i/>
+        </w:rPr>
+        <w:t>from</w:t>
       </w:r>
       <w:r>
         <w:t xml:space="preserve"> </w:t>
       </w:r>
       <w:r>
+        <w:t xml:space="preserve">each of the two </w:t>
+      </w:r>
+      <w:r>
+        <w:rPr>
+          <w:color w:val="1F497D" w:themeColor="text2"/>
+        </w:rPr>
+        <w:t>Person</w:t>
+      </w:r>
+      <w:r>
+        <w:t xml:space="preserve"> nodes </w:t>
+      </w:r>
+      <w:r>
         <w:rPr>
           <w:b/>
           <w:i/>
         </w:rPr>
-        <w:t>from</w:t>
-      </w:r>
-      <w:r>
-        <w:t xml:space="preserve"> </w:t>
-      </w:r>
-      <w:r>
-        <w:t xml:space="preserve">each of the two </w:t>
-      </w:r>
-      <w:r>
-        <w:rPr>
-          <w:color w:val="1F497D" w:themeColor="text2"/>
-        </w:rPr>
-        <w:t>Person</w:t>
-      </w:r>
-      <w:r>
-        <w:t xml:space="preserve"> nodes </w:t>
-      </w:r>
-      <w:r>
-        <w:rPr>
-          <w:b/>
-          <w:i/>
-        </w:rPr>
         <w:t>to</w:t>
       </w:r>
       <w:r>
         <w:t xml:space="preserve"> the </w:t>
       </w:r>
+      <w:proofErr w:type="spellStart"/>
       <w:r>
         <w:rPr>
           <w:rFonts w:ascii="Courier New" w:hAnsi="Courier New" w:cs="Courier New"/>
@@ -8335,11 +8345,36 @@
         </w:rPr>
         <w:t>n</w:t>
       </w:r>
+      <w:proofErr w:type="spellEnd"/>
       <w:r>
         <w:t xml:space="preserve"> </w:t>
       </w:r>
       <w:r>
-        <w:t>node.</w:t>
+        <w:t>node</w:t>
+      </w:r>
+      <w:r>
+        <w:t xml:space="preserve"> using the </w:t>
+      </w:r>
+      <w:bookmarkStart w:id="19" w:name="_Hlk522198256"/>
+      <w:proofErr w:type="spellStart"/>
+      <w:r>
+        <w:rPr>
+          <w:rFonts w:ascii="Courier New" w:hAnsi="Courier New" w:cs="Courier New"/>
+          <w:b/>
+          <w:color w:val="C0504D" w:themeColor="accent2"/>
+        </w:rPr>
+        <w:t>eg:participatesIn</w:t>
+      </w:r>
+      <w:proofErr w:type="spellEnd"/>
+      <w:r>
+        <w:t xml:space="preserve"> </w:t>
+      </w:r>
+      <w:bookmarkEnd w:id="19"/>
+      <w:r>
+        <w:t xml:space="preserve"> predicate</w:t>
+      </w:r>
+      <w:r>
+        <w:t>.</w:t>
       </w:r>
     </w:p>
     <w:tbl>
@@ -8427,83 +8462,59 @@
         <w:ind w:left="720"/>
       </w:pPr>
       <w:r>
-        <w:lastRenderedPageBreak/>
-        <w:t xml:space="preserve">Use the </w:t>
+        <w:t>L</w:t>
+      </w:r>
+      <w:r>
+        <w:t>i</w:t>
+      </w:r>
+      <w:r>
+        <w:t xml:space="preserve">nk </w:t>
+      </w:r>
+      <w:r>
+        <w:rPr>
+          <w:b/>
+          <w:i/>
+        </w:rPr>
+        <w:t>from</w:t>
+      </w:r>
+      <w:r>
+        <w:t xml:space="preserve"> </w:t>
+      </w:r>
+      <w:r>
+        <w:t xml:space="preserve">one of the </w:t>
+      </w:r>
+      <w:r>
+        <w:rPr>
+          <w:color w:val="1F497D" w:themeColor="text2"/>
+        </w:rPr>
+        <w:t>Person</w:t>
+      </w:r>
+      <w:r>
+        <w:t xml:space="preserve"> </w:t>
+      </w:r>
+      <w:r>
+        <w:t xml:space="preserve">nodes </w:t>
+      </w:r>
+      <w:r>
+        <w:rPr>
+          <w:b/>
+          <w:i/>
+        </w:rPr>
+        <w:t>to</w:t>
+      </w:r>
+      <w:r>
+        <w:t xml:space="preserve"> one of the </w:t>
+      </w:r>
+      <w:r>
+        <w:t>Treatment Arm</w:t>
+      </w:r>
+      <w:r>
+        <w:t xml:space="preserve"> </w:t>
+      </w:r>
+      <w:r>
+        <w:t>(</w:t>
       </w:r>
       <w:proofErr w:type="spellStart"/>
-      <w:r>
-        <w:rPr>
-          <w:rFonts w:ascii="Courier New" w:hAnsi="Courier New" w:cs="Courier New"/>
-          <w:b/>
-          <w:color w:val="C0504D" w:themeColor="accent2"/>
-        </w:rPr>
-        <w:t>eg:r</w:t>
-      </w:r>
-      <w:r>
-        <w:rPr>
-          <w:rFonts w:ascii="Courier New" w:hAnsi="Courier New" w:cs="Courier New"/>
-          <w:b/>
-          <w:color w:val="C0504D" w:themeColor="accent2"/>
-        </w:rPr>
-        <w:t>andomizedTo</w:t>
-      </w:r>
-      <w:proofErr w:type="spellEnd"/>
-      <w:r>
-        <w:t xml:space="preserve"> </w:t>
-      </w:r>
-      <w:r>
-        <w:t xml:space="preserve">predicate to </w:t>
-      </w:r>
-      <w:r>
-        <w:t>li</w:t>
-      </w:r>
-      <w:r>
-        <w:t xml:space="preserve">nk </w:t>
-      </w:r>
-      <w:r>
-        <w:rPr>
-          <w:b/>
-          <w:i/>
-        </w:rPr>
-        <w:t>from</w:t>
-      </w:r>
-      <w:r>
-        <w:t xml:space="preserve"> </w:t>
-      </w:r>
-      <w:r>
-        <w:t xml:space="preserve">one of the </w:t>
-      </w:r>
-      <w:r>
-        <w:rPr>
-          <w:color w:val="1F497D" w:themeColor="text2"/>
-        </w:rPr>
-        <w:t>Person</w:t>
-      </w:r>
-      <w:r>
-        <w:t xml:space="preserve"> </w:t>
-      </w:r>
-      <w:r>
-        <w:t xml:space="preserve">nodes </w:t>
-      </w:r>
-      <w:r>
-        <w:rPr>
-          <w:b/>
-          <w:i/>
-        </w:rPr>
-        <w:t>to</w:t>
-      </w:r>
-      <w:r>
-        <w:t xml:space="preserve"> one of the </w:t>
-      </w:r>
-      <w:r>
-        <w:t>Treatment Arm</w:t>
-      </w:r>
-      <w:r>
-        <w:t xml:space="preserve"> </w:t>
-      </w:r>
-      <w:r>
-        <w:t>(</w:t>
-      </w:r>
       <w:r>
         <w:rPr>
           <w:rFonts w:ascii="Courier New" w:hAnsi="Courier New" w:cs="Courier New"/>
@@ -8520,7 +8531,18 @@
           <w:color w:val="1F497D" w:themeColor="text2"/>
           <w:highlight w:val="yellow"/>
         </w:rPr>
-        <w:t>n-n</w:t>
+        <w:t>n</w:t>
+      </w:r>
+      <w:proofErr w:type="spellEnd"/>
+      <w:r>
+        <w:rPr>
+          <w:rFonts w:ascii="Courier New" w:hAnsi="Courier New" w:cs="Courier New"/>
+          <w:b/>
+          <w:i/>
+          <w:color w:val="1F497D" w:themeColor="text2"/>
+          <w:highlight w:val="yellow"/>
+        </w:rPr>
+        <w:t>-n</w:t>
       </w:r>
       <w:r>
         <w:t xml:space="preserve">) </w:t>
@@ -8529,10 +8551,31 @@
         <w:t>nodes</w:t>
       </w:r>
       <w:r>
+        <w:t xml:space="preserve"> using the </w:t>
+      </w:r>
+      <w:proofErr w:type="spellStart"/>
+      <w:r>
+        <w:rPr>
+          <w:rFonts w:ascii="Courier New" w:hAnsi="Courier New" w:cs="Courier New"/>
+          <w:b/>
+          <w:color w:val="C0504D" w:themeColor="accent2"/>
+        </w:rPr>
+        <w:t>eg:r</w:t>
+      </w:r>
+      <w:r>
+        <w:rPr>
+          <w:rFonts w:ascii="Courier New" w:hAnsi="Courier New" w:cs="Courier New"/>
+          <w:b/>
+          <w:color w:val="C0504D" w:themeColor="accent2"/>
+        </w:rPr>
+        <w:t>andomizedTo</w:t>
+      </w:r>
+      <w:proofErr w:type="spellEnd"/>
+      <w:r>
+        <w:t xml:space="preserve"> predicate</w:t>
+      </w:r>
+      <w:r>
         <w:t>.</w:t>
-      </w:r>
-      <w:r>
-        <w:t xml:space="preserve"> </w:t>
       </w:r>
     </w:p>
     <w:tbl>
@@ -8616,79 +8659,56 @@
         <w:ind w:left="720"/>
       </w:pPr>
       <w:r>
-        <w:t xml:space="preserve">Use another </w:t>
+        <w:t>L</w:t>
+      </w:r>
+      <w:r>
+        <w:t xml:space="preserve">ink </w:t>
+      </w:r>
+      <w:r>
+        <w:rPr>
+          <w:b/>
+          <w:i/>
+        </w:rPr>
+        <w:t>from</w:t>
+      </w:r>
+      <w:r>
+        <w:t xml:space="preserve"> the second</w:t>
+      </w:r>
+      <w:r>
+        <w:t xml:space="preserve"> </w:t>
+      </w:r>
+      <w:r>
+        <w:rPr>
+          <w:color w:val="1F497D" w:themeColor="text2"/>
+        </w:rPr>
+        <w:t>Person</w:t>
+      </w:r>
+      <w:r>
+        <w:t xml:space="preserve"> </w:t>
+      </w:r>
+      <w:r>
+        <w:t xml:space="preserve">node </w:t>
+      </w:r>
+      <w:r>
+        <w:rPr>
+          <w:b/>
+          <w:i/>
+        </w:rPr>
+        <w:t>to</w:t>
+      </w:r>
+      <w:r>
+        <w:t xml:space="preserve"> the other </w:t>
+      </w:r>
+      <w:r>
+        <w:rPr>
+          <w:color w:val="1F497D" w:themeColor="text2"/>
+        </w:rPr>
+        <w:t xml:space="preserve">Treatment Arm </w:t>
+      </w:r>
+      <w:r>
+        <w:t>(</w:t>
       </w:r>
       <w:proofErr w:type="spellStart"/>
-      <w:r>
-        <w:rPr>
-          <w:rFonts w:ascii="Courier New" w:hAnsi="Courier New" w:cs="Courier New"/>
-          <w:b/>
-          <w:color w:val="C0504D" w:themeColor="accent2"/>
-        </w:rPr>
-        <w:t>eg:r</w:t>
-      </w:r>
-      <w:r>
-        <w:rPr>
-          <w:rFonts w:ascii="Courier New" w:hAnsi="Courier New" w:cs="Courier New"/>
-          <w:b/>
-          <w:color w:val="C0504D" w:themeColor="accent2"/>
-        </w:rPr>
-        <w:t>andomizedTo</w:t>
-      </w:r>
-      <w:proofErr w:type="spellEnd"/>
-      <w:r>
-        <w:t xml:space="preserve"> </w:t>
-      </w:r>
-      <w:r>
-        <w:t xml:space="preserve">predicate to </w:t>
-      </w:r>
-      <w:r>
-        <w:t xml:space="preserve">link </w:t>
-      </w:r>
-      <w:r>
-        <w:rPr>
-          <w:b/>
-          <w:i/>
-        </w:rPr>
-        <w:t>from</w:t>
-      </w:r>
-      <w:r>
-        <w:t xml:space="preserve"> the second</w:t>
-      </w:r>
-      <w:r>
-        <w:t xml:space="preserve"> </w:t>
-      </w:r>
-      <w:r>
-        <w:rPr>
-          <w:color w:val="1F497D" w:themeColor="text2"/>
-        </w:rPr>
-        <w:t>Person</w:t>
-      </w:r>
-      <w:r>
-        <w:t xml:space="preserve"> </w:t>
-      </w:r>
-      <w:r>
-        <w:t xml:space="preserve">node </w:t>
-      </w:r>
-      <w:r>
-        <w:rPr>
-          <w:b/>
-          <w:i/>
-        </w:rPr>
-        <w:t>to</w:t>
-      </w:r>
-      <w:r>
-        <w:t xml:space="preserve"> the other </w:t>
-      </w:r>
-      <w:r>
-        <w:rPr>
-          <w:color w:val="1F497D" w:themeColor="text2"/>
-        </w:rPr>
-        <w:t xml:space="preserve">Treatment Arm </w:t>
-      </w:r>
-      <w:r>
-        <w:t>(</w:t>
-      </w:r>
       <w:r>
         <w:rPr>
           <w:rFonts w:ascii="Courier New" w:hAnsi="Courier New" w:cs="Courier New"/>
@@ -8705,13 +8725,48 @@
           <w:color w:val="1F497D" w:themeColor="text2"/>
           <w:highlight w:val="yellow"/>
         </w:rPr>
-        <w:t>n-n</w:t>
+        <w:t>n</w:t>
+      </w:r>
+      <w:proofErr w:type="spellEnd"/>
+      <w:r>
+        <w:rPr>
+          <w:rFonts w:ascii="Courier New" w:hAnsi="Courier New" w:cs="Courier New"/>
+          <w:b/>
+          <w:i/>
+          <w:color w:val="1F497D" w:themeColor="text2"/>
+          <w:highlight w:val="yellow"/>
+        </w:rPr>
+        <w:t>-n</w:t>
       </w:r>
       <w:r>
         <w:t xml:space="preserve">)  </w:t>
       </w:r>
       <w:r>
         <w:t>node</w:t>
+      </w:r>
+      <w:r>
+        <w:t xml:space="preserve"> using another </w:t>
+      </w:r>
+      <w:proofErr w:type="spellStart"/>
+      <w:r>
+        <w:rPr>
+          <w:rFonts w:ascii="Courier New" w:hAnsi="Courier New" w:cs="Courier New"/>
+          <w:b/>
+          <w:color w:val="C0504D" w:themeColor="accent2"/>
+        </w:rPr>
+        <w:t>eg:r</w:t>
+      </w:r>
+      <w:r>
+        <w:rPr>
+          <w:rFonts w:ascii="Courier New" w:hAnsi="Courier New" w:cs="Courier New"/>
+          <w:b/>
+          <w:color w:val="C0504D" w:themeColor="accent2"/>
+        </w:rPr>
+        <w:t>andomizedTo</w:t>
+      </w:r>
+      <w:proofErr w:type="spellEnd"/>
+      <w:r>
+        <w:t xml:space="preserve"> predicate</w:t>
       </w:r>
       <w:r>
         <w:t>.</w:t>
@@ -8878,7 +8933,7 @@
         <w:spacing w:before="120"/>
         <w:ind w:left="0" w:firstLine="0"/>
       </w:pPr>
-      <w:bookmarkStart w:id="20" w:name="_Toc522285831"/>
+      <w:bookmarkStart w:id="20" w:name="_Toc527635223"/>
       <w:r>
         <w:t xml:space="preserve">Add </w:t>
       </w:r>
@@ -8904,37 +8959,16 @@
         </w:rPr>
       </w:pPr>
       <w:r>
-        <w:t xml:space="preserve">Use the </w:t>
-      </w:r>
-      <w:proofErr w:type="spellStart"/>
-      <w:r>
-        <w:rPr>
-          <w:rFonts w:ascii="Courier New" w:hAnsi="Courier New" w:cs="Courier New"/>
-          <w:b/>
-          <w:color w:val="C0504D" w:themeColor="accent2"/>
-        </w:rPr>
-        <w:t>ncit:g</w:t>
-      </w:r>
-      <w:r>
-        <w:rPr>
-          <w:rFonts w:ascii="Courier New" w:hAnsi="Courier New" w:cs="Courier New"/>
-          <w:b/>
-          <w:color w:val="C0504D" w:themeColor="accent2"/>
-        </w:rPr>
-        <w:t>ender</w:t>
-      </w:r>
-      <w:proofErr w:type="spellEnd"/>
-      <w:r>
         <w:rPr>
           <w:color w:val="auto"/>
         </w:rPr>
-        <w:t xml:space="preserve"> </w:t>
+        <w:t>L</w:t>
       </w:r>
       <w:r>
         <w:rPr>
           <w:color w:val="auto"/>
         </w:rPr>
-        <w:t xml:space="preserve">predicate to link </w:t>
+        <w:t xml:space="preserve">ink </w:t>
       </w:r>
       <w:r>
         <w:rPr>
@@ -9018,6 +9052,45 @@
           <w:color w:val="auto"/>
         </w:rPr>
         <w:t>node</w:t>
+      </w:r>
+      <w:r>
+        <w:rPr>
+          <w:color w:val="auto"/>
+        </w:rPr>
+        <w:t xml:space="preserve"> using </w:t>
+      </w:r>
+      <w:r>
+        <w:t xml:space="preserve">the </w:t>
+      </w:r>
+      <w:proofErr w:type="spellStart"/>
+      <w:r>
+        <w:rPr>
+          <w:rFonts w:ascii="Courier New" w:hAnsi="Courier New" w:cs="Courier New"/>
+          <w:b/>
+          <w:color w:val="C0504D" w:themeColor="accent2"/>
+        </w:rPr>
+        <w:t>ncit:g</w:t>
+      </w:r>
+      <w:r>
+        <w:rPr>
+          <w:rFonts w:ascii="Courier New" w:hAnsi="Courier New" w:cs="Courier New"/>
+          <w:b/>
+          <w:color w:val="C0504D" w:themeColor="accent2"/>
+        </w:rPr>
+        <w:t>ender</w:t>
+      </w:r>
+      <w:proofErr w:type="spellEnd"/>
+      <w:r>
+        <w:rPr>
+          <w:color w:val="auto"/>
+        </w:rPr>
+        <w:t xml:space="preserve"> </w:t>
+      </w:r>
+      <w:r>
+        <w:rPr>
+          <w:color w:val="auto"/>
+        </w:rPr>
+        <w:t>predicate</w:t>
       </w:r>
       <w:r>
         <w:rPr>
@@ -9485,7 +9558,63 @@
         <w:ind w:left="720"/>
       </w:pPr>
       <w:r>
-        <w:t xml:space="preserve">Use the </w:t>
+        <w:rPr>
+          <w:color w:val="000000" w:themeColor="text1"/>
+        </w:rPr>
+        <w:t>L</w:t>
+      </w:r>
+      <w:r>
+        <w:t xml:space="preserve">ink </w:t>
+      </w:r>
+      <w:r>
+        <w:rPr>
+          <w:b/>
+          <w:i/>
+        </w:rPr>
+        <w:t>from</w:t>
+      </w:r>
+      <w:r>
+        <w:t xml:space="preserve"> </w:t>
+      </w:r>
+      <w:r>
+        <w:t xml:space="preserve">each </w:t>
+      </w:r>
+      <w:r>
+        <w:rPr>
+          <w:color w:val="1F497D" w:themeColor="text2"/>
+        </w:rPr>
+        <w:t>Person</w:t>
+      </w:r>
+      <w:r>
+        <w:t xml:space="preserve"> </w:t>
+      </w:r>
+      <w:r>
+        <w:t xml:space="preserve">node </w:t>
+      </w:r>
+      <w:r>
+        <w:rPr>
+          <w:b/>
+          <w:i/>
+        </w:rPr>
+        <w:t>to</w:t>
+      </w:r>
+      <w:r>
+        <w:t xml:space="preserve"> </w:t>
+      </w:r>
+      <w:r>
+        <w:t xml:space="preserve">their </w:t>
+      </w:r>
+      <w:r>
+        <w:rPr>
+          <w:color w:val="1F497D" w:themeColor="text2"/>
+        </w:rPr>
+        <w:t>Given Name</w:t>
+      </w:r>
+      <w:r>
+        <w:t xml:space="preserve"> using</w:t>
+      </w:r>
+      <w:r>
+        <w:t xml:space="preserve"> the </w:t>
       </w:r>
       <w:proofErr w:type="spellStart"/>
       <w:r>
@@ -9513,68 +9642,15 @@
       </w:r>
       <w:r>
         <w:rPr>
-          <w:color w:val="632423" w:themeColor="accent2" w:themeShade="80"/>
-        </w:rPr>
-        <w:t xml:space="preserve">predicate to </w:t>
-      </w:r>
-      <w:r>
-        <w:rPr>
-          <w:color w:val="632423" w:themeColor="accent2" w:themeShade="80"/>
-        </w:rPr>
-        <w:t>l</w:t>
-      </w:r>
-      <w:r>
-        <w:t xml:space="preserve">ink </w:t>
-      </w:r>
-      <w:r>
-        <w:rPr>
-          <w:b/>
-          <w:i/>
-        </w:rPr>
-        <w:t>from</w:t>
-      </w:r>
-      <w:r>
-        <w:t xml:space="preserve"> </w:t>
-      </w:r>
-      <w:r>
-        <w:t xml:space="preserve">each </w:t>
-      </w:r>
-      <w:r>
-        <w:rPr>
-          <w:color w:val="1F497D" w:themeColor="text2"/>
-        </w:rPr>
-        <w:t>Person</w:t>
-      </w:r>
-      <w:r>
-        <w:t xml:space="preserve"> </w:t>
-      </w:r>
-      <w:r>
-        <w:t xml:space="preserve">node </w:t>
-      </w:r>
-      <w:r>
-        <w:rPr>
-          <w:b/>
-          <w:i/>
-        </w:rPr>
-        <w:t>to</w:t>
-      </w:r>
-      <w:r>
-        <w:t xml:space="preserve"> </w:t>
-      </w:r>
-      <w:r>
-        <w:t xml:space="preserve">their </w:t>
-      </w:r>
-      <w:r>
-        <w:rPr>
-          <w:color w:val="1F497D" w:themeColor="text2"/>
-        </w:rPr>
-        <w:t>Given Name</w:t>
-      </w:r>
-      <w:r>
+          <w:color w:val="000000" w:themeColor="text1"/>
+        </w:rPr>
+        <w:t>predicate</w:t>
+      </w:r>
+      <w:r>
+        <w:rPr>
+          <w:color w:val="000000" w:themeColor="text1"/>
+        </w:rPr>
         <w:t>.</w:t>
-      </w:r>
-      <w:r>
-        <w:t xml:space="preserve"> </w:t>
       </w:r>
     </w:p>
     <w:tbl>
@@ -10009,7 +10085,69 @@
         <w:jc w:val="both"/>
       </w:pPr>
       <w:r>
-        <w:t xml:space="preserve">Use the </w:t>
+        <w:t>L</w:t>
+      </w:r>
+      <w:r>
+        <w:t xml:space="preserve">ink </w:t>
+      </w:r>
+      <w:r>
+        <w:rPr>
+          <w:b/>
+          <w:i/>
+        </w:rPr>
+        <w:t>from</w:t>
+      </w:r>
+      <w:r>
+        <w:rPr>
+          <w:i/>
+        </w:rPr>
+        <w:t xml:space="preserve"> </w:t>
+      </w:r>
+      <w:r>
+        <w:t>each</w:t>
+      </w:r>
+      <w:r>
+        <w:t xml:space="preserve"> </w:t>
+      </w:r>
+      <w:r>
+        <w:rPr>
+          <w:color w:val="1F497D" w:themeColor="text2"/>
+        </w:rPr>
+        <w:t>Person</w:t>
+      </w:r>
+      <w:r>
+        <w:t xml:space="preserve"> </w:t>
+      </w:r>
+      <w:r>
+        <w:rPr>
+          <w:b/>
+          <w:i/>
+        </w:rPr>
+        <w:t>to</w:t>
+      </w:r>
+      <w:r>
+        <w:t xml:space="preserve"> their </w:t>
+      </w:r>
+      <w:r>
+        <w:rPr>
+          <w:color w:val="1F497D" w:themeColor="text2"/>
+        </w:rPr>
+        <w:t>age</w:t>
+      </w:r>
+      <w:r>
+        <w:rPr>
+          <w:color w:val="1F497D" w:themeColor="text2"/>
+        </w:rPr>
+        <w:t xml:space="preserve"> </w:t>
+      </w:r>
+      <w:r>
+        <w:t>value</w:t>
+      </w:r>
+      <w:r>
+        <w:t xml:space="preserve"> using </w:t>
+      </w:r>
+      <w:r>
+        <w:t xml:space="preserve">the </w:t>
       </w:r>
       <w:r>
         <w:rPr>
@@ -10017,80 +10155,10 @@
           <w:b/>
           <w:color w:val="C0504D" w:themeColor="accent2"/>
         </w:rPr>
-        <w:t>eg:a</w:t>
-      </w:r>
-      <w:r>
-        <w:rPr>
-          <w:rFonts w:ascii="Courier New" w:hAnsi="Courier New" w:cs="Courier New"/>
-          <w:b/>
-          <w:color w:val="C0504D" w:themeColor="accent2"/>
-        </w:rPr>
-        <w:t>ge</w:t>
-      </w:r>
-      <w:r>
-        <w:t xml:space="preserve"> </w:t>
-      </w:r>
-      <w:r>
-        <w:t xml:space="preserve">predicate to </w:t>
-      </w:r>
-      <w:r>
-        <w:t>l</w:t>
-      </w:r>
-      <w:r>
-        <w:t xml:space="preserve">ink </w:t>
-      </w:r>
-      <w:r>
-        <w:rPr>
-          <w:b/>
-          <w:i/>
-        </w:rPr>
-        <w:t>from</w:t>
-      </w:r>
-      <w:r>
-        <w:rPr>
-          <w:i/>
-        </w:rPr>
-        <w:t xml:space="preserve"> </w:t>
-      </w:r>
-      <w:r>
-        <w:t>each</w:t>
-      </w:r>
-      <w:r>
-        <w:t xml:space="preserve"> </w:t>
-      </w:r>
-      <w:r>
-        <w:rPr>
-          <w:color w:val="1F497D" w:themeColor="text2"/>
-        </w:rPr>
-        <w:t>Person</w:t>
-      </w:r>
-      <w:r>
-        <w:t xml:space="preserve"> </w:t>
-      </w:r>
-      <w:r>
-        <w:rPr>
-          <w:b/>
-          <w:i/>
-        </w:rPr>
-        <w:t>to</w:t>
-      </w:r>
-      <w:r>
-        <w:t xml:space="preserve"> their </w:t>
-      </w:r>
-      <w:r>
-        <w:rPr>
-          <w:color w:val="1F497D" w:themeColor="text2"/>
-        </w:rPr>
-        <w:t>age</w:t>
-      </w:r>
-      <w:r>
-        <w:rPr>
-          <w:color w:val="1F497D" w:themeColor="text2"/>
-        </w:rPr>
-        <w:t xml:space="preserve"> </w:t>
-      </w:r>
-      <w:r>
-        <w:t>value</w:t>
+        <w:t>eg:age</w:t>
+      </w:r>
+      <w:r>
+        <w:t xml:space="preserve"> predicate</w:t>
       </w:r>
       <w:r>
         <w:t>.</w:t>
@@ -10203,9 +10271,8 @@
         <w:spacing w:before="120"/>
         <w:ind w:left="0" w:firstLine="0"/>
       </w:pPr>
-      <w:bookmarkStart w:id="22" w:name="_Toc522285832"/>
-      <w:r>
-        <w:lastRenderedPageBreak/>
+      <w:bookmarkStart w:id="22" w:name="_Toc527635224"/>
+      <w:r>
         <w:t>Add another Person</w:t>
       </w:r>
       <w:bookmarkEnd w:id="22"/>
@@ -10672,6 +10739,7 @@
           </w:tcPr>
           <w:p>
             <w:pPr>
+              <w:ind w:right="-1009"/>
               <w:rPr>
                 <w:b/>
               </w:rPr>
@@ -10766,7 +10834,48 @@
         <w:ind w:left="720"/>
       </w:pPr>
       <w:r>
-        <w:t xml:space="preserve">Use the </w:t>
+        <w:t>L</w:t>
+      </w:r>
+      <w:r>
+        <w:t xml:space="preserve">ink </w:t>
+      </w:r>
+      <w:r>
+        <w:rPr>
+          <w:b/>
+          <w:i/>
+        </w:rPr>
+        <w:t>from</w:t>
+      </w:r>
+      <w:r>
+        <w:t xml:space="preserve"> your </w:t>
+      </w:r>
+      <w:r>
+        <w:rPr>
+          <w:color w:val="1F497D" w:themeColor="text2"/>
+        </w:rPr>
+        <w:t>Person</w:t>
+      </w:r>
+      <w:r>
+        <w:t xml:space="preserve"> node </w:t>
+      </w:r>
+      <w:r>
+        <w:rPr>
+          <w:b/>
+          <w:i/>
+        </w:rPr>
+        <w:t>to</w:t>
+      </w:r>
+      <w:r>
+        <w:t xml:space="preserve"> your </w:t>
+      </w:r>
+      <w:r>
+        <w:rPr>
+          <w:color w:val="1F497D" w:themeColor="text2"/>
+        </w:rPr>
+        <w:t>Given Name</w:t>
+      </w:r>
+      <w:r>
+        <w:t xml:space="preserve"> using the </w:t>
       </w:r>
       <w:proofErr w:type="spellStart"/>
       <w:r>
@@ -10775,66 +10884,14 @@
           <w:b/>
           <w:color w:val="C0504D" w:themeColor="accent2"/>
         </w:rPr>
-        <w:t>schema:g</w:t>
-      </w:r>
-      <w:r>
-        <w:rPr>
-          <w:rFonts w:ascii="Courier New" w:hAnsi="Courier New" w:cs="Courier New"/>
-          <w:b/>
-          <w:color w:val="C0504D" w:themeColor="accent2"/>
-        </w:rPr>
-        <w:t>ivenName</w:t>
+        <w:t>schema:givenName</w:t>
       </w:r>
       <w:proofErr w:type="spellEnd"/>
       <w:r>
-        <w:t xml:space="preserve"> </w:t>
-      </w:r>
-      <w:r>
-        <w:t xml:space="preserve">predicate to </w:t>
-      </w:r>
-      <w:r>
-        <w:t>l</w:t>
-      </w:r>
-      <w:r>
-        <w:t xml:space="preserve">ink </w:t>
-      </w:r>
-      <w:r>
-        <w:rPr>
-          <w:b/>
-          <w:i/>
-        </w:rPr>
-        <w:t>from</w:t>
-      </w:r>
-      <w:r>
-        <w:t xml:space="preserve"> your </w:t>
-      </w:r>
-      <w:r>
-        <w:rPr>
-          <w:color w:val="1F497D" w:themeColor="text2"/>
-        </w:rPr>
-        <w:t>Person</w:t>
-      </w:r>
-      <w:r>
-        <w:t xml:space="preserve"> node </w:t>
-      </w:r>
-      <w:r>
-        <w:rPr>
-          <w:b/>
-          <w:i/>
-        </w:rPr>
-        <w:t>to</w:t>
-      </w:r>
-      <w:r>
-        <w:t xml:space="preserve"> your </w:t>
-      </w:r>
-      <w:r>
-        <w:rPr>
-          <w:color w:val="1F497D" w:themeColor="text2"/>
-        </w:rPr>
-        <w:t>Given Name</w:t>
-      </w:r>
-      <w:r>
-        <w:t xml:space="preserve">. </w:t>
+        <w:t xml:space="preserve"> predicate</w:t>
+      </w:r>
+      <w:r>
+        <w:t>.</w:t>
       </w:r>
     </w:p>
     <w:tbl>
@@ -10940,31 +10997,7 @@
         </w:rPr>
       </w:pPr>
       <w:r>
-        <w:t xml:space="preserve">Use the </w:t>
-      </w:r>
-      <w:proofErr w:type="spellStart"/>
-      <w:r>
-        <w:rPr>
-          <w:b/>
-          <w:i/>
-          <w:color w:val="632423" w:themeColor="accent2" w:themeShade="80"/>
-        </w:rPr>
-        <w:t>ncit:g</w:t>
-      </w:r>
-      <w:r>
-        <w:rPr>
-          <w:b/>
-          <w:i/>
-          <w:color w:val="632423" w:themeColor="accent2" w:themeShade="80"/>
-        </w:rPr>
-        <w:t>ender</w:t>
-      </w:r>
-      <w:proofErr w:type="spellEnd"/>
-      <w:r>
-        <w:rPr>
-          <w:color w:val="auto"/>
-        </w:rPr>
-        <w:t xml:space="preserve"> predicate to l</w:t>
+        <w:t>L</w:t>
       </w:r>
       <w:r>
         <w:rPr>
@@ -11028,7 +11061,29 @@
         <w:rPr>
           <w:color w:val="auto"/>
         </w:rPr>
-        <w:t xml:space="preserve">. </w:t>
+        <w:t xml:space="preserve"> using the </w:t>
+      </w:r>
+      <w:proofErr w:type="spellStart"/>
+      <w:r>
+        <w:rPr>
+          <w:rFonts w:ascii="Courier New" w:hAnsi="Courier New" w:cs="Courier New"/>
+          <w:b/>
+          <w:color w:val="C0504D" w:themeColor="accent2"/>
+        </w:rPr>
+        <w:t>ncit:gender</w:t>
+      </w:r>
+      <w:proofErr w:type="spellEnd"/>
+      <w:r>
+        <w:rPr>
+          <w:color w:val="auto"/>
+        </w:rPr>
+        <w:t xml:space="preserve"> predicate</w:t>
+      </w:r>
+      <w:r>
+        <w:rPr>
+          <w:color w:val="auto"/>
+        </w:rPr>
+        <w:t>.</w:t>
       </w:r>
     </w:p>
     <w:tbl>
@@ -11145,85 +11200,56 @@
         </w:rPr>
       </w:pPr>
       <w:r>
-        <w:t xml:space="preserve">Your role in this study is Linked Data Expert.  </w:t>
-      </w:r>
-      <w:r>
-        <w:t xml:space="preserve">Use the </w:t>
+        <w:t>Your role in thi</w:t>
+      </w:r>
+      <w:r>
+        <w:t>s study is Linked Data Expert. L</w:t>
+      </w:r>
+      <w:r>
+        <w:rPr>
+          <w:color w:val="auto"/>
+        </w:rPr>
+        <w:t>ink</w:t>
+      </w:r>
+      <w:r>
+        <w:t xml:space="preserve"> </w:t>
+      </w:r>
+      <w:r>
+        <w:rPr>
+          <w:b/>
+          <w:i/>
+        </w:rPr>
+        <w:t>from</w:t>
+      </w:r>
+      <w:r>
+        <w:t xml:space="preserve"> </w:t>
+      </w:r>
+      <w:r>
+        <w:t xml:space="preserve">your </w:t>
+      </w:r>
+      <w:r>
+        <w:rPr>
+          <w:color w:val="1F497D" w:themeColor="text2"/>
+        </w:rPr>
+        <w:t xml:space="preserve">Person </w:t>
+      </w:r>
+      <w:r>
+        <w:t xml:space="preserve">node </w:t>
+      </w:r>
+      <w:r>
+        <w:rPr>
+          <w:b/>
+          <w:i/>
+        </w:rPr>
+        <w:t>to</w:t>
+      </w:r>
+      <w:r>
+        <w:t xml:space="preserve"> </w:t>
+      </w:r>
+      <w:r>
+        <w:t xml:space="preserve">the </w:t>
       </w:r>
       <w:proofErr w:type="spellStart"/>
-      <w:r>
-        <w:rPr>
-          <w:rFonts w:ascii="Courier New" w:hAnsi="Courier New" w:cs="Courier New"/>
-          <w:b/>
-          <w:color w:val="C0504D" w:themeColor="accent2"/>
-        </w:rPr>
-        <w:t>eg:L</w:t>
-      </w:r>
-      <w:r>
-        <w:rPr>
-          <w:rFonts w:ascii="Courier New" w:hAnsi="Courier New" w:cs="Courier New"/>
-          <w:b/>
-          <w:color w:val="C0504D" w:themeColor="accent2"/>
-        </w:rPr>
-        <w:t>DExpert</w:t>
-      </w:r>
-      <w:proofErr w:type="spellEnd"/>
-      <w:r>
-        <w:rPr>
-          <w:color w:val="auto"/>
-        </w:rPr>
-        <w:t xml:space="preserve"> </w:t>
-      </w:r>
-      <w:r>
-        <w:rPr>
-          <w:color w:val="auto"/>
-        </w:rPr>
-        <w:t xml:space="preserve">predicate to </w:t>
-      </w:r>
-      <w:r>
-        <w:rPr>
-          <w:color w:val="auto"/>
-        </w:rPr>
-        <w:t>link</w:t>
-      </w:r>
-      <w:r>
-        <w:t xml:space="preserve"> </w:t>
-      </w:r>
-      <w:r>
-        <w:rPr>
-          <w:b/>
-          <w:i/>
-        </w:rPr>
-        <w:t>from</w:t>
-      </w:r>
-      <w:r>
-        <w:t xml:space="preserve"> </w:t>
-      </w:r>
-      <w:r>
-        <w:t xml:space="preserve">your </w:t>
-      </w:r>
-      <w:r>
-        <w:rPr>
-          <w:color w:val="1F497D" w:themeColor="text2"/>
-        </w:rPr>
-        <w:t xml:space="preserve">Person </w:t>
-      </w:r>
-      <w:r>
-        <w:t xml:space="preserve">node </w:t>
-      </w:r>
-      <w:r>
-        <w:rPr>
-          <w:b/>
-          <w:i/>
-        </w:rPr>
-        <w:t>to</w:t>
-      </w:r>
-      <w:r>
-        <w:t xml:space="preserve"> </w:t>
-      </w:r>
-      <w:r>
-        <w:t xml:space="preserve">the </w:t>
-      </w:r>
       <w:r>
         <w:rPr>
           <w:rFonts w:ascii="Courier New" w:hAnsi="Courier New" w:cs="Courier New"/>
@@ -11242,8 +11268,31 @@
         </w:rPr>
         <w:t>n</w:t>
       </w:r>
-      <w:r>
-        <w:t xml:space="preserve"> node. </w:t>
+      <w:proofErr w:type="spellEnd"/>
+      <w:r>
+        <w:t xml:space="preserve"> node</w:t>
+      </w:r>
+      <w:r>
+        <w:t xml:space="preserve"> using the </w:t>
+      </w:r>
+      <w:proofErr w:type="spellStart"/>
+      <w:r>
+        <w:rPr>
+          <w:rFonts w:ascii="Courier New" w:hAnsi="Courier New" w:cs="Courier New"/>
+          <w:b/>
+          <w:color w:val="C0504D" w:themeColor="accent2"/>
+        </w:rPr>
+        <w:t>eg:LDExpert</w:t>
+      </w:r>
+      <w:proofErr w:type="spellEnd"/>
+      <w:r>
+        <w:rPr>
+          <w:color w:val="auto"/>
+        </w:rPr>
+        <w:t xml:space="preserve"> predicate</w:t>
+      </w:r>
+      <w:r>
+        <w:t xml:space="preserve">. </w:t>
       </w:r>
       <w:r>
         <w:t xml:space="preserve"> </w:t>
@@ -11359,15 +11408,577 @@
       </w:r>
       <w:r>
         <w:object w:dxaOrig="960" w:dyaOrig="255" w14:anchorId="69CF1F4A">
-          <v:shape id="_x0000_i1028" type="#_x0000_t75" style="width:47.45pt;height:12.55pt" o:ole="">
+          <v:shape id="_x0000_i1088" type="#_x0000_t75" style="width:47.45pt;height:12.55pt" o:ole="">
             <v:imagedata r:id="rId24" o:title=""/>
           </v:shape>
-          <o:OLEObject Type="Embed" ProgID="PBrush" ShapeID="_x0000_i1028" DrawAspect="Content" ObjectID="_1598797395" r:id="rId26"/>
+          <o:OLEObject Type="Embed" ProgID="PBrush" ShapeID="_x0000_i1088" DrawAspect="Content" ObjectID="_1601384755" r:id="rId26"/>
         </w:object>
       </w:r>
       <w:r>
         <w:t xml:space="preserve"> to save your graph. </w:t>
       </w:r>
+    </w:p>
+    <w:p>
+      <w:pPr>
+        <w:pStyle w:val="ListParagraph"/>
+        <w:spacing w:after="120"/>
+      </w:pPr>
+    </w:p>
+    <w:p>
+      <w:pPr>
+        <w:pStyle w:val="Heading1"/>
+        <w:numPr>
+          <w:ilvl w:val="1"/>
+          <w:numId w:val="1"/>
+        </w:numPr>
+        <w:tabs>
+          <w:tab w:val="left" w:pos="540"/>
+        </w:tabs>
+        <w:spacing w:before="120"/>
+        <w:ind w:left="0" w:firstLine="0"/>
+      </w:pPr>
+      <w:r>
+        <w:t>Review your graph</w:t>
+      </w:r>
+      <w:r>
+        <w:t xml:space="preserve">  </w:t>
+      </w:r>
+    </w:p>
+    <w:p>
+      <w:pPr>
+        <w:pStyle w:val="ListParagraph"/>
+        <w:numPr>
+          <w:ilvl w:val="0"/>
+          <w:numId w:val="49"/>
+        </w:numPr>
+        <w:ind w:left="720" w:hanging="450"/>
+      </w:pPr>
+      <w:r>
+        <w:t>Use this checklist to confirm p</w:t>
+      </w:r>
+      <w:r>
+        <w:t>roper spelling</w:t>
+      </w:r>
+      <w:r>
+        <w:t xml:space="preserve"> </w:t>
+      </w:r>
+      <w:r>
+        <w:t>and</w:t>
+      </w:r>
+      <w:r>
+        <w:t xml:space="preserve"> </w:t>
+      </w:r>
+      <w:r>
+        <w:t>upper/lower case for node</w:t>
+      </w:r>
+      <w:r>
+        <w:t xml:space="preserve"> names in your graph. </w:t>
+      </w:r>
+      <w:r>
+        <w:t>Make any necessary changes.</w:t>
+      </w:r>
+    </w:p>
+    <w:tbl>
+      <w:tblPr>
+        <w:tblStyle w:val="TableGrid"/>
+        <w:tblW w:w="0" w:type="auto"/>
+        <w:tblInd w:w="805" w:type="dxa"/>
+        <w:tblLook w:val="04A0" w:firstRow="1" w:lastRow="0" w:firstColumn="1" w:lastColumn="0" w:noHBand="0" w:noVBand="1"/>
+      </w:tblPr>
+      <w:tblGrid>
+        <w:gridCol w:w="2520"/>
+        <w:gridCol w:w="3600"/>
+        <w:gridCol w:w="450"/>
+      </w:tblGrid>
+      <w:tr>
+        <w:tc>
+          <w:tcPr>
+            <w:tcW w:w="2520" w:type="dxa"/>
+            <w:tcBorders>
+              <w:bottom w:val="single" w:sz="4" w:space="0" w:color="auto"/>
+            </w:tcBorders>
+            <w:shd w:val="clear" w:color="auto" w:fill="BFBFBF" w:themeFill="background1" w:themeFillShade="BF"/>
+          </w:tcPr>
+          <w:p>
+            <w:pPr>
+              <w:spacing w:after="120"/>
+              <w:rPr>
+                <w:b/>
+              </w:rPr>
+            </w:pPr>
+            <w:r>
+              <w:rPr>
+                <w:b/>
+              </w:rPr>
+              <w:t xml:space="preserve">Node Name </w:t>
+            </w:r>
+          </w:p>
+        </w:tc>
+        <w:tc>
+          <w:tcPr>
+            <w:tcW w:w="3600" w:type="dxa"/>
+            <w:tcBorders>
+              <w:bottom w:val="single" w:sz="4" w:space="0" w:color="auto"/>
+            </w:tcBorders>
+            <w:shd w:val="clear" w:color="auto" w:fill="BFBFBF" w:themeFill="background1" w:themeFillShade="BF"/>
+          </w:tcPr>
+          <w:p>
+            <w:pPr>
+              <w:spacing w:after="120"/>
+            </w:pPr>
+          </w:p>
+        </w:tc>
+        <w:tc>
+          <w:tcPr>
+            <w:tcW w:w="450" w:type="dxa"/>
+            <w:shd w:val="clear" w:color="auto" w:fill="BFBFBF" w:themeFill="background1" w:themeFillShade="BF"/>
+          </w:tcPr>
+          <w:p>
+            <w:pPr>
+              <w:spacing w:after="120"/>
+              <w:rPr>
+                <w:sz w:val="32"/>
+                <w:szCs w:val="32"/>
+              </w:rPr>
+            </w:pPr>
+            <w:r>
+              <w:rPr>
+                <w:sz w:val="32"/>
+                <w:szCs w:val="32"/>
+              </w:rPr>
+              <w:t>√</w:t>
+            </w:r>
+          </w:p>
+        </w:tc>
+      </w:tr>
+      <w:tr>
+        <w:tc>
+          <w:tcPr>
+            <w:tcW w:w="2520" w:type="dxa"/>
+            <w:shd w:val="clear" w:color="auto" w:fill="D9D9D9" w:themeFill="background1" w:themeFillShade="D9"/>
+          </w:tcPr>
+          <w:p>
+            <w:pPr>
+              <w:spacing w:after="120"/>
+            </w:pPr>
+            <w:proofErr w:type="spellStart"/>
+            <w:r>
+              <w:rPr>
+                <w:b/>
+              </w:rPr>
+              <w:t>eg:</w:t>
+            </w:r>
+            <w:r>
+              <w:rPr>
+                <w:b/>
+                <w:highlight w:val="yellow"/>
+              </w:rPr>
+              <w:t>S</w:t>
+            </w:r>
+            <w:r>
+              <w:rPr>
+                <w:b/>
+              </w:rPr>
+              <w:t>tudy</w:t>
+            </w:r>
+            <w:proofErr w:type="spellEnd"/>
+            <w:r>
+              <w:rPr>
+                <w:b/>
+                <w:i/>
+                <w:color w:val="C00000"/>
+              </w:rPr>
+              <w:t>&lt;n&gt;</w:t>
+            </w:r>
+          </w:p>
+        </w:tc>
+        <w:tc>
+          <w:tcPr>
+            <w:tcW w:w="3600" w:type="dxa"/>
+            <w:shd w:val="clear" w:color="auto" w:fill="D9D9D9" w:themeFill="background1" w:themeFillShade="D9"/>
+          </w:tcPr>
+          <w:p>
+            <w:pPr>
+              <w:spacing w:after="120"/>
+            </w:pPr>
+            <w:r>
+              <w:rPr>
+                <w:b/>
+                <w:i/>
+                <w:color w:val="C00000"/>
+              </w:rPr>
+              <w:t>&lt;n&gt;</w:t>
+            </w:r>
+            <w:r>
+              <w:rPr>
+                <w:i/>
+              </w:rPr>
+              <w:t xml:space="preserve"> is the same number for Study, </w:t>
+            </w:r>
+            <w:proofErr w:type="spellStart"/>
+            <w:r>
+              <w:rPr>
+                <w:i/>
+              </w:rPr>
+              <w:t>TrtArm</w:t>
+            </w:r>
+            <w:proofErr w:type="spellEnd"/>
+            <w:r>
+              <w:rPr>
+                <w:i/>
+              </w:rPr>
+              <w:t>, and Person</w:t>
+            </w:r>
+          </w:p>
+        </w:tc>
+        <w:tc>
+          <w:tcPr>
+            <w:tcW w:w="450" w:type="dxa"/>
+          </w:tcPr>
+          <w:p>
+            <w:pPr>
+              <w:spacing w:after="120"/>
+            </w:pPr>
+          </w:p>
+        </w:tc>
+      </w:tr>
+      <w:tr>
+        <w:tc>
+          <w:tcPr>
+            <w:tcW w:w="2520" w:type="dxa"/>
+            <w:shd w:val="clear" w:color="auto" w:fill="D9D9D9" w:themeFill="background1" w:themeFillShade="D9"/>
+          </w:tcPr>
+          <w:p>
+            <w:pPr>
+              <w:spacing w:after="120"/>
+            </w:pPr>
+            <w:proofErr w:type="spellStart"/>
+            <w:r>
+              <w:rPr>
+                <w:b/>
+              </w:rPr>
+              <w:t>eg:</w:t>
+            </w:r>
+            <w:r>
+              <w:rPr>
+                <w:b/>
+                <w:highlight w:val="yellow"/>
+              </w:rPr>
+              <w:t>T</w:t>
+            </w:r>
+            <w:r>
+              <w:rPr>
+                <w:b/>
+              </w:rPr>
+              <w:t>rt</w:t>
+            </w:r>
+            <w:r>
+              <w:rPr>
+                <w:b/>
+                <w:highlight w:val="yellow"/>
+              </w:rPr>
+              <w:t>A</w:t>
+            </w:r>
+            <w:r>
+              <w:rPr>
+                <w:b/>
+              </w:rPr>
+              <w:t>rm</w:t>
+            </w:r>
+            <w:proofErr w:type="spellEnd"/>
+            <w:r>
+              <w:rPr>
+                <w:b/>
+                <w:i/>
+                <w:color w:val="C00000"/>
+              </w:rPr>
+              <w:t>&lt;n&gt;</w:t>
+            </w:r>
+            <w:r>
+              <w:rPr>
+                <w:b/>
+                <w:sz w:val="32"/>
+                <w:szCs w:val="32"/>
+                <w:highlight w:val="yellow"/>
+              </w:rPr>
+              <w:t>-</w:t>
+            </w:r>
+            <w:r>
+              <w:rPr>
+                <w:b/>
+                <w:i/>
+                <w:color w:val="548DD4" w:themeColor="text2" w:themeTint="99"/>
+              </w:rPr>
+              <w:t>&lt;x&gt;</w:t>
+            </w:r>
+          </w:p>
+        </w:tc>
+        <w:tc>
+          <w:tcPr>
+            <w:tcW w:w="3600" w:type="dxa"/>
+            <w:shd w:val="clear" w:color="auto" w:fill="D9D9D9" w:themeFill="background1" w:themeFillShade="D9"/>
+          </w:tcPr>
+          <w:p>
+            <w:pPr>
+              <w:spacing w:after="120"/>
+            </w:pPr>
+            <w:r>
+              <w:rPr>
+                <w:b/>
+                <w:i/>
+                <w:color w:val="548DD4" w:themeColor="text2" w:themeTint="99"/>
+              </w:rPr>
+              <w:t>&lt;x&gt;</w:t>
+            </w:r>
+            <w:r>
+              <w:t xml:space="preserve"> = Number 1, or  2</w:t>
+            </w:r>
+          </w:p>
+        </w:tc>
+        <w:tc>
+          <w:tcPr>
+            <w:tcW w:w="450" w:type="dxa"/>
+          </w:tcPr>
+          <w:p>
+            <w:pPr>
+              <w:spacing w:after="120"/>
+            </w:pPr>
+          </w:p>
+        </w:tc>
+      </w:tr>
+      <w:tr>
+        <w:tc>
+          <w:tcPr>
+            <w:tcW w:w="2520" w:type="dxa"/>
+            <w:shd w:val="clear" w:color="auto" w:fill="D9D9D9" w:themeFill="background1" w:themeFillShade="D9"/>
+          </w:tcPr>
+          <w:p>
+            <w:pPr>
+              <w:spacing w:after="120"/>
+            </w:pPr>
+            <w:proofErr w:type="spellStart"/>
+            <w:r>
+              <w:rPr>
+                <w:b/>
+              </w:rPr>
+              <w:t>eg:</w:t>
+            </w:r>
+            <w:r>
+              <w:rPr>
+                <w:b/>
+                <w:highlight w:val="yellow"/>
+              </w:rPr>
+              <w:t>P</w:t>
+            </w:r>
+            <w:r>
+              <w:rPr>
+                <w:b/>
+              </w:rPr>
+              <w:t>erson</w:t>
+            </w:r>
+            <w:proofErr w:type="spellEnd"/>
+            <w:r>
+              <w:rPr>
+                <w:b/>
+                <w:i/>
+                <w:color w:val="C00000"/>
+              </w:rPr>
+              <w:t>&lt;n&gt;</w:t>
+            </w:r>
+            <w:r>
+              <w:rPr>
+                <w:b/>
+                <w:color w:val="A6A6A6" w:themeColor="background1" w:themeShade="A6"/>
+              </w:rPr>
+              <w:t xml:space="preserve"> </w:t>
+            </w:r>
+            <w:r>
+              <w:rPr>
+                <w:b/>
+                <w:color w:val="00B050"/>
+              </w:rPr>
+              <w:t>&lt;y&gt;</w:t>
+            </w:r>
+          </w:p>
+        </w:tc>
+        <w:tc>
+          <w:tcPr>
+            <w:tcW w:w="3600" w:type="dxa"/>
+            <w:shd w:val="clear" w:color="auto" w:fill="D9D9D9" w:themeFill="background1" w:themeFillShade="D9"/>
+          </w:tcPr>
+          <w:p>
+            <w:pPr>
+              <w:spacing w:after="120"/>
+            </w:pPr>
+            <w:r>
+              <w:rPr>
+                <w:b/>
+                <w:color w:val="00B050"/>
+              </w:rPr>
+              <w:t>&lt;y&gt;</w:t>
+            </w:r>
+            <w:r>
+              <w:t xml:space="preserve"> = Number 1, 2 or 3</w:t>
+            </w:r>
+          </w:p>
+        </w:tc>
+        <w:tc>
+          <w:tcPr>
+            <w:tcW w:w="450" w:type="dxa"/>
+          </w:tcPr>
+          <w:p>
+            <w:pPr>
+              <w:spacing w:after="120"/>
+            </w:pPr>
+          </w:p>
+        </w:tc>
+      </w:tr>
+    </w:tbl>
+    <w:p>
+      <w:pPr>
+        <w:pStyle w:val="ListParagraph"/>
+        <w:spacing w:after="120"/>
+      </w:pPr>
+    </w:p>
+    <w:p>
+      <w:pPr>
+        <w:pStyle w:val="ListParagraph"/>
+        <w:numPr>
+          <w:ilvl w:val="0"/>
+          <w:numId w:val="49"/>
+        </w:numPr>
+        <w:spacing w:after="120"/>
+        <w:ind w:left="720"/>
+      </w:pPr>
+      <w:r>
+        <w:t xml:space="preserve">Review your </w:t>
+      </w:r>
+      <w:r>
+        <w:rPr>
+          <w:rFonts w:ascii="Courier New" w:hAnsi="Courier New" w:cs="Courier New"/>
+          <w:b/>
+          <w:color w:val="C0504D" w:themeColor="accent2"/>
+        </w:rPr>
+        <w:t>predicates</w:t>
+      </w:r>
+      <w:r>
+        <w:t xml:space="preserve"> by following the relationship </w:t>
+      </w:r>
+      <w:r>
+        <w:rPr>
+          <w:b/>
+          <w:i/>
+        </w:rPr>
+        <w:t>from</w:t>
+      </w:r>
+      <w:r>
+        <w:t xml:space="preserve"> the Subject </w:t>
+      </w:r>
+      <w:r>
+        <w:rPr>
+          <w:b/>
+          <w:i/>
+        </w:rPr>
+        <w:t>to</w:t>
+      </w:r>
+      <w:r>
+        <w:t xml:space="preserve"> the Object as indicated by the arrows in the graph.  For example:  "</w:t>
+      </w:r>
+      <w:r>
+        <w:rPr>
+          <w:rFonts w:ascii="Courier New" w:hAnsi="Courier New" w:cs="Courier New"/>
+          <w:b/>
+        </w:rPr>
+        <w:t>Person21</w:t>
+      </w:r>
+      <w:r>
+        <w:rPr>
+          <w:rFonts w:ascii="Courier New" w:hAnsi="Courier New" w:cs="Courier New"/>
+        </w:rPr>
+        <w:t xml:space="preserve"> </w:t>
+      </w:r>
+      <w:proofErr w:type="spellStart"/>
+      <w:r>
+        <w:rPr>
+          <w:rFonts w:ascii="Courier New" w:hAnsi="Courier New" w:cs="Courier New"/>
+          <w:b/>
+          <w:color w:val="C0504D" w:themeColor="accent2"/>
+        </w:rPr>
+        <w:t>participatesIn</w:t>
+      </w:r>
+      <w:proofErr w:type="spellEnd"/>
+      <w:r>
+        <w:t xml:space="preserve"> </w:t>
+      </w:r>
+      <w:r>
+        <w:rPr>
+          <w:rFonts w:ascii="Courier New" w:hAnsi="Courier New" w:cs="Courier New"/>
+          <w:b/>
+        </w:rPr>
+        <w:t>Study2</w:t>
+      </w:r>
+      <w:r>
+        <w:t>" is correct.  "</w:t>
+      </w:r>
+      <w:r>
+        <w:rPr>
+          <w:b/>
+        </w:rPr>
+        <w:t>S</w:t>
+      </w:r>
+      <w:r>
+        <w:rPr>
+          <w:rFonts w:ascii="Courier New" w:hAnsi="Courier New" w:cs="Courier New"/>
+          <w:b/>
+        </w:rPr>
+        <w:t>tudy2</w:t>
+      </w:r>
+      <w:r>
+        <w:t xml:space="preserve"> </w:t>
+      </w:r>
+      <w:proofErr w:type="spellStart"/>
+      <w:r>
+        <w:rPr>
+          <w:rFonts w:ascii="Courier New" w:hAnsi="Courier New" w:cs="Courier New"/>
+          <w:b/>
+          <w:color w:val="C0504D" w:themeColor="accent2"/>
+        </w:rPr>
+        <w:t>particpatesIn</w:t>
+      </w:r>
+      <w:proofErr w:type="spellEnd"/>
+      <w:r>
+        <w:t xml:space="preserve"> </w:t>
+      </w:r>
+      <w:r>
+        <w:rPr>
+          <w:rFonts w:ascii="Courier New" w:hAnsi="Courier New" w:cs="Courier New"/>
+          <w:b/>
+        </w:rPr>
+        <w:t>Person21</w:t>
+      </w:r>
+      <w:r>
+        <w:t>" is wrong and the direction of the link must be corrected.</w:t>
+      </w:r>
+    </w:p>
+    <w:p>
+      <w:pPr>
+        <w:pStyle w:val="ListParagraph"/>
+        <w:numPr>
+          <w:ilvl w:val="0"/>
+          <w:numId w:val="49"/>
+        </w:numPr>
+        <w:spacing w:after="120"/>
+        <w:ind w:left="720"/>
+      </w:pPr>
+      <w:r>
+        <w:t>Save your graph if you make any changes to the values.</w:t>
+      </w:r>
+    </w:p>
+    <w:p>
+      <w:pPr>
+        <w:pStyle w:val="ListParagraph"/>
+        <w:spacing w:after="120"/>
+      </w:pPr>
     </w:p>
     <w:tbl>
       <w:tblPr>
@@ -11592,21 +12203,6 @@
     </w:p>
     <w:p>
       <w:pPr>
-        <w:rPr>
-          <w:sz w:val="16"/>
-          <w:szCs w:val="16"/>
-        </w:rPr>
-      </w:pPr>
-      <w:r>
-        <w:rPr>
-          <w:sz w:val="16"/>
-          <w:szCs w:val="16"/>
-        </w:rPr>
-        <w:br w:type="page"/>
-      </w:r>
-    </w:p>
-    <w:p>
-      <w:pPr>
         <w:pStyle w:val="Heading1"/>
         <w:numPr>
           <w:ilvl w:val="1"/>
@@ -11620,11 +12216,7 @@
       </w:pPr>
       <w:bookmarkStart w:id="24" w:name="_Ref506548063"/>
       <w:bookmarkStart w:id="25" w:name="_Ref506548076"/>
-      <w:bookmarkStart w:id="26" w:name="_Toc522285833"/>
-      <w:r>
-        <w:lastRenderedPageBreak/>
-        <w:t xml:space="preserve">Review and </w:t>
-      </w:r>
+      <w:bookmarkStart w:id="26" w:name="_Toc527635225"/>
       <w:r>
         <w:t>Export to TTL</w:t>
       </w:r>
@@ -11633,434 +12225,6 @@
       <w:bookmarkEnd w:id="26"/>
       <w:r>
         <w:t xml:space="preserve">  </w:t>
-      </w:r>
-    </w:p>
-    <w:p>
-      <w:pPr>
-        <w:pStyle w:val="ListParagraph"/>
-        <w:numPr>
-          <w:ilvl w:val="0"/>
-          <w:numId w:val="35"/>
-        </w:numPr>
-        <w:ind w:left="720"/>
-      </w:pPr>
-      <w:r>
-        <w:t>Use this checklist to confirm p</w:t>
-      </w:r>
-      <w:r>
-        <w:t>roper spelling</w:t>
-      </w:r>
-      <w:r>
-        <w:t xml:space="preserve"> </w:t>
-      </w:r>
-      <w:r>
-        <w:t>and</w:t>
-      </w:r>
-      <w:r>
-        <w:t xml:space="preserve"> </w:t>
-      </w:r>
-      <w:r>
-        <w:t>upper/lower case for node</w:t>
-      </w:r>
-      <w:r>
-        <w:t xml:space="preserve"> names in your graph. </w:t>
-      </w:r>
-    </w:p>
-    <w:tbl>
-      <w:tblPr>
-        <w:tblStyle w:val="TableGrid"/>
-        <w:tblW w:w="0" w:type="auto"/>
-        <w:tblInd w:w="805" w:type="dxa"/>
-        <w:tblLook w:val="04A0" w:firstRow="1" w:lastRow="0" w:firstColumn="1" w:lastColumn="0" w:noHBand="0" w:noVBand="1"/>
-      </w:tblPr>
-      <w:tblGrid>
-        <w:gridCol w:w="2520"/>
-        <w:gridCol w:w="3600"/>
-        <w:gridCol w:w="450"/>
-      </w:tblGrid>
-      <w:tr>
-        <w:tc>
-          <w:tcPr>
-            <w:tcW w:w="2520" w:type="dxa"/>
-            <w:tcBorders>
-              <w:bottom w:val="single" w:sz="4" w:space="0" w:color="auto"/>
-            </w:tcBorders>
-            <w:shd w:val="clear" w:color="auto" w:fill="BFBFBF" w:themeFill="background1" w:themeFillShade="BF"/>
-          </w:tcPr>
-          <w:p>
-            <w:pPr>
-              <w:spacing w:after="120"/>
-              <w:rPr>
-                <w:b/>
-              </w:rPr>
-            </w:pPr>
-            <w:r>
-              <w:rPr>
-                <w:b/>
-              </w:rPr>
-              <w:t xml:space="preserve">Node Name </w:t>
-            </w:r>
-          </w:p>
-        </w:tc>
-        <w:tc>
-          <w:tcPr>
-            <w:tcW w:w="3600" w:type="dxa"/>
-            <w:tcBorders>
-              <w:bottom w:val="single" w:sz="4" w:space="0" w:color="auto"/>
-            </w:tcBorders>
-            <w:shd w:val="clear" w:color="auto" w:fill="BFBFBF" w:themeFill="background1" w:themeFillShade="BF"/>
-          </w:tcPr>
-          <w:p>
-            <w:pPr>
-              <w:spacing w:after="120"/>
-            </w:pPr>
-          </w:p>
-        </w:tc>
-        <w:tc>
-          <w:tcPr>
-            <w:tcW w:w="450" w:type="dxa"/>
-            <w:shd w:val="clear" w:color="auto" w:fill="BFBFBF" w:themeFill="background1" w:themeFillShade="BF"/>
-          </w:tcPr>
-          <w:p>
-            <w:pPr>
-              <w:spacing w:after="120"/>
-              <w:rPr>
-                <w:sz w:val="32"/>
-                <w:szCs w:val="32"/>
-              </w:rPr>
-            </w:pPr>
-            <w:r>
-              <w:rPr>
-                <w:sz w:val="32"/>
-                <w:szCs w:val="32"/>
-              </w:rPr>
-              <w:t>√</w:t>
-            </w:r>
-          </w:p>
-        </w:tc>
-      </w:tr>
-      <w:tr>
-        <w:tc>
-          <w:tcPr>
-            <w:tcW w:w="2520" w:type="dxa"/>
-            <w:shd w:val="clear" w:color="auto" w:fill="D9D9D9" w:themeFill="background1" w:themeFillShade="D9"/>
-          </w:tcPr>
-          <w:p>
-            <w:pPr>
-              <w:spacing w:after="120"/>
-            </w:pPr>
-            <w:proofErr w:type="spellStart"/>
-            <w:r>
-              <w:rPr>
-                <w:b/>
-              </w:rPr>
-              <w:t>eg:</w:t>
-            </w:r>
-            <w:r>
-              <w:rPr>
-                <w:b/>
-                <w:highlight w:val="yellow"/>
-              </w:rPr>
-              <w:t>S</w:t>
-            </w:r>
-            <w:r>
-              <w:rPr>
-                <w:b/>
-              </w:rPr>
-              <w:t>tudy</w:t>
-            </w:r>
-            <w:proofErr w:type="spellEnd"/>
-            <w:r>
-              <w:rPr>
-                <w:b/>
-                <w:i/>
-                <w:color w:val="C00000"/>
-              </w:rPr>
-              <w:t>&lt;n&gt;</w:t>
-            </w:r>
-          </w:p>
-        </w:tc>
-        <w:tc>
-          <w:tcPr>
-            <w:tcW w:w="3600" w:type="dxa"/>
-            <w:shd w:val="clear" w:color="auto" w:fill="D9D9D9" w:themeFill="background1" w:themeFillShade="D9"/>
-          </w:tcPr>
-          <w:p>
-            <w:pPr>
-              <w:spacing w:after="120"/>
-            </w:pPr>
-            <w:r>
-              <w:rPr>
-                <w:b/>
-                <w:i/>
-                <w:color w:val="C00000"/>
-              </w:rPr>
-              <w:t>&lt;n&gt;</w:t>
-            </w:r>
-            <w:r>
-              <w:rPr>
-                <w:i/>
-              </w:rPr>
-              <w:t xml:space="preserve"> is the same number for Study, </w:t>
-            </w:r>
-            <w:proofErr w:type="spellStart"/>
-            <w:r>
-              <w:rPr>
-                <w:i/>
-              </w:rPr>
-              <w:t>TrtArm</w:t>
-            </w:r>
-            <w:proofErr w:type="spellEnd"/>
-            <w:r>
-              <w:rPr>
-                <w:i/>
-              </w:rPr>
-              <w:t>, and Person</w:t>
-            </w:r>
-          </w:p>
-        </w:tc>
-        <w:tc>
-          <w:tcPr>
-            <w:tcW w:w="450" w:type="dxa"/>
-          </w:tcPr>
-          <w:p>
-            <w:pPr>
-              <w:spacing w:after="120"/>
-            </w:pPr>
-          </w:p>
-        </w:tc>
-      </w:tr>
-      <w:tr>
-        <w:tc>
-          <w:tcPr>
-            <w:tcW w:w="2520" w:type="dxa"/>
-            <w:shd w:val="clear" w:color="auto" w:fill="D9D9D9" w:themeFill="background1" w:themeFillShade="D9"/>
-          </w:tcPr>
-          <w:p>
-            <w:pPr>
-              <w:spacing w:after="120"/>
-            </w:pPr>
-            <w:proofErr w:type="spellStart"/>
-            <w:r>
-              <w:rPr>
-                <w:b/>
-              </w:rPr>
-              <w:t>eg:</w:t>
-            </w:r>
-            <w:r>
-              <w:rPr>
-                <w:b/>
-                <w:highlight w:val="yellow"/>
-              </w:rPr>
-              <w:t>T</w:t>
-            </w:r>
-            <w:r>
-              <w:rPr>
-                <w:b/>
-              </w:rPr>
-              <w:t>rt</w:t>
-            </w:r>
-            <w:r>
-              <w:rPr>
-                <w:b/>
-                <w:highlight w:val="yellow"/>
-              </w:rPr>
-              <w:t>A</w:t>
-            </w:r>
-            <w:r>
-              <w:rPr>
-                <w:b/>
-              </w:rPr>
-              <w:t>rm</w:t>
-            </w:r>
-            <w:proofErr w:type="spellEnd"/>
-            <w:r>
-              <w:rPr>
-                <w:b/>
-                <w:i/>
-                <w:color w:val="C00000"/>
-              </w:rPr>
-              <w:t>&lt;n&gt;</w:t>
-            </w:r>
-            <w:r>
-              <w:rPr>
-                <w:b/>
-                <w:sz w:val="32"/>
-                <w:szCs w:val="32"/>
-                <w:highlight w:val="yellow"/>
-              </w:rPr>
-              <w:t>-</w:t>
-            </w:r>
-            <w:r>
-              <w:rPr>
-                <w:b/>
-                <w:i/>
-                <w:color w:val="548DD4" w:themeColor="text2" w:themeTint="99"/>
-              </w:rPr>
-              <w:t>&lt;x&gt;</w:t>
-            </w:r>
-          </w:p>
-        </w:tc>
-        <w:tc>
-          <w:tcPr>
-            <w:tcW w:w="3600" w:type="dxa"/>
-            <w:shd w:val="clear" w:color="auto" w:fill="D9D9D9" w:themeFill="background1" w:themeFillShade="D9"/>
-          </w:tcPr>
-          <w:p>
-            <w:pPr>
-              <w:spacing w:after="120"/>
-            </w:pPr>
-            <w:r>
-              <w:rPr>
-                <w:b/>
-                <w:i/>
-                <w:color w:val="548DD4" w:themeColor="text2" w:themeTint="99"/>
-              </w:rPr>
-              <w:t>&lt;x&gt;</w:t>
-            </w:r>
-            <w:r>
-              <w:t xml:space="preserve"> = Number 1, or  2</w:t>
-            </w:r>
-          </w:p>
-        </w:tc>
-        <w:tc>
-          <w:tcPr>
-            <w:tcW w:w="450" w:type="dxa"/>
-          </w:tcPr>
-          <w:p>
-            <w:pPr>
-              <w:spacing w:after="120"/>
-            </w:pPr>
-          </w:p>
-        </w:tc>
-      </w:tr>
-      <w:tr>
-        <w:tc>
-          <w:tcPr>
-            <w:tcW w:w="2520" w:type="dxa"/>
-            <w:shd w:val="clear" w:color="auto" w:fill="D9D9D9" w:themeFill="background1" w:themeFillShade="D9"/>
-          </w:tcPr>
-          <w:p>
-            <w:pPr>
-              <w:spacing w:after="120"/>
-            </w:pPr>
-            <w:proofErr w:type="spellStart"/>
-            <w:r>
-              <w:rPr>
-                <w:b/>
-              </w:rPr>
-              <w:t>eg:</w:t>
-            </w:r>
-            <w:r>
-              <w:rPr>
-                <w:b/>
-                <w:highlight w:val="yellow"/>
-              </w:rPr>
-              <w:t>P</w:t>
-            </w:r>
-            <w:r>
-              <w:rPr>
-                <w:b/>
-              </w:rPr>
-              <w:t>erson</w:t>
-            </w:r>
-            <w:proofErr w:type="spellEnd"/>
-            <w:r>
-              <w:rPr>
-                <w:b/>
-                <w:i/>
-                <w:color w:val="C00000"/>
-              </w:rPr>
-              <w:t>&lt;n&gt;</w:t>
-            </w:r>
-            <w:r>
-              <w:rPr>
-                <w:b/>
-                <w:color w:val="A6A6A6" w:themeColor="background1" w:themeShade="A6"/>
-              </w:rPr>
-              <w:t xml:space="preserve"> </w:t>
-            </w:r>
-            <w:r>
-              <w:rPr>
-                <w:b/>
-                <w:color w:val="00B050"/>
-              </w:rPr>
-              <w:t>&lt;y&gt;</w:t>
-            </w:r>
-          </w:p>
-        </w:tc>
-        <w:tc>
-          <w:tcPr>
-            <w:tcW w:w="3600" w:type="dxa"/>
-            <w:shd w:val="clear" w:color="auto" w:fill="D9D9D9" w:themeFill="background1" w:themeFillShade="D9"/>
-          </w:tcPr>
-          <w:p>
-            <w:pPr>
-              <w:spacing w:after="120"/>
-            </w:pPr>
-            <w:r>
-              <w:rPr>
-                <w:b/>
-                <w:color w:val="00B050"/>
-              </w:rPr>
-              <w:t>&lt;y&gt;</w:t>
-            </w:r>
-            <w:r>
-              <w:t xml:space="preserve"> = Number 1, 2 or 3</w:t>
-            </w:r>
-          </w:p>
-        </w:tc>
-        <w:tc>
-          <w:tcPr>
-            <w:tcW w:w="450" w:type="dxa"/>
-          </w:tcPr>
-          <w:p>
-            <w:pPr>
-              <w:spacing w:after="120"/>
-            </w:pPr>
-          </w:p>
-        </w:tc>
-      </w:tr>
-    </w:tbl>
-    <w:p>
-      <w:pPr>
-        <w:pStyle w:val="ListParagraph"/>
-        <w:spacing w:after="120"/>
-      </w:pPr>
-    </w:p>
-    <w:p>
-      <w:pPr>
-        <w:pStyle w:val="ListParagraph"/>
-        <w:numPr>
-          <w:ilvl w:val="0"/>
-          <w:numId w:val="35"/>
-        </w:numPr>
-        <w:ind w:left="720"/>
-      </w:pPr>
-      <w:r>
-        <w:t>Check your predicates</w:t>
-      </w:r>
-      <w:r>
-        <w:t>: t</w:t>
-      </w:r>
-      <w:r>
-        <w:t xml:space="preserve">here should be none that look like: </w:t>
-      </w:r>
-      <w:proofErr w:type="spellStart"/>
-      <w:r>
-        <w:rPr>
-          <w:rFonts w:ascii="Courier New" w:hAnsi="Courier New" w:cs="Courier New"/>
-          <w:b/>
-          <w:color w:val="C0504D" w:themeColor="accent2"/>
-        </w:rPr>
-        <w:t>eg:NEW</w:t>
-      </w:r>
-      <w:proofErr w:type="spellEnd"/>
-      <w:r>
-        <w:t>&lt;n&gt;</w:t>
-      </w:r>
-      <w:r>
-        <w:t>.  Correct them, asking assistance if needed.</w:t>
       </w:r>
     </w:p>
     <w:p>
@@ -12130,6 +12294,19 @@
       </w:r>
       <w:r>
         <w:t xml:space="preserve">  to export the graph to TTL format.</w:t>
+      </w:r>
+    </w:p>
+    <w:p>
+      <w:pPr>
+        <w:pStyle w:val="ListParagraph"/>
+        <w:numPr>
+          <w:ilvl w:val="0"/>
+          <w:numId w:val="35"/>
+        </w:numPr>
+        <w:ind w:left="720"/>
+      </w:pPr>
+      <w:r>
+        <w:t>Click "OK" to confirm.</w:t>
       </w:r>
     </w:p>
     <w:p>
@@ -12592,7 +12769,7 @@
         <w:spacing w:before="120"/>
         <w:ind w:left="0" w:firstLine="0"/>
       </w:pPr>
-      <w:bookmarkStart w:id="27" w:name="_Toc522285834"/>
+      <w:bookmarkStart w:id="27" w:name="_Toc527635226"/>
       <w:r>
         <w:t>Validate the Data</w:t>
       </w:r>
@@ -12622,18 +12799,66 @@
       </w:r>
       <w:proofErr w:type="spellEnd"/>
       <w:r>
-        <w:t xml:space="preserve"> shortcut </w:t>
-      </w:r>
-      <w:r>
-        <w:object w:dxaOrig="760" w:dyaOrig="970" w14:anchorId="766A13D0">
-          <v:shape id="_x0000_i1029" type="#_x0000_t75" style="width:32.2pt;height:41.45pt" o:ole="">
-            <v:imagedata r:id="rId29" o:title=""/>
-          </v:shape>
-          <o:OLEObject Type="Embed" ProgID="PBrush" ShapeID="_x0000_i1029" DrawAspect="Content" ObjectID="_1598797396" r:id="rId30"/>
-        </w:object>
-      </w:r>
-      <w:r>
-        <w:t xml:space="preserve"> on the desktop to open the ...scripts/R folder. </w:t>
+        <w:t xml:space="preserve"> shortcut</w:t>
+      </w:r>
+      <w:r>
+        <w:t xml:space="preserve"> </w:t>
+      </w:r>
+      <w:r>
+        <w:rPr>
+          <w:noProof/>
+        </w:rPr>
+        <w:drawing>
+          <wp:inline distT="0" distB="0" distL="0" distR="0" wp14:anchorId="3F32B3B5" wp14:editId="147293A9">
+            <wp:extent cx="394970" cy="526415"/>
+            <wp:effectExtent l="0" t="0" r="5080" b="6985"/>
+            <wp:docPr id="17" name="Picture 17"/>
+            <wp:cNvGraphicFramePr>
+              <a:graphicFrameLocks xmlns:a="http://schemas.openxmlformats.org/drawingml/2006/main" noChangeAspect="1"/>
+            </wp:cNvGraphicFramePr>
+            <a:graphic xmlns:a="http://schemas.openxmlformats.org/drawingml/2006/main">
+              <a:graphicData uri="http://schemas.openxmlformats.org/drawingml/2006/picture">
+                <pic:pic xmlns:pic="http://schemas.openxmlformats.org/drawingml/2006/picture">
+                  <pic:nvPicPr>
+                    <pic:cNvPr id="0" name="Picture 69"/>
+                    <pic:cNvPicPr>
+                      <a:picLocks noChangeAspect="1" noChangeArrowheads="1"/>
+                    </pic:cNvPicPr>
+                  </pic:nvPicPr>
+                  <pic:blipFill>
+                    <a:blip r:embed="rId29">
+                      <a:extLst>
+                        <a:ext uri="{28A0092B-C50C-407E-A947-70E740481C1C}">
+                          <a14:useLocalDpi xmlns:a14="http://schemas.microsoft.com/office/drawing/2010/main" val="0"/>
+                        </a:ext>
+                      </a:extLst>
+                    </a:blip>
+                    <a:srcRect/>
+                    <a:stretch>
+                      <a:fillRect/>
+                    </a:stretch>
+                  </pic:blipFill>
+                  <pic:spPr bwMode="auto">
+                    <a:xfrm>
+                      <a:off x="0" y="0"/>
+                      <a:ext cx="394970" cy="526415"/>
+                    </a:xfrm>
+                    <a:prstGeom prst="rect">
+                      <a:avLst/>
+                    </a:prstGeom>
+                    <a:noFill/>
+                    <a:ln>
+                      <a:noFill/>
+                    </a:ln>
+                  </pic:spPr>
+                </pic:pic>
+              </a:graphicData>
+            </a:graphic>
+          </wp:inline>
+        </w:drawing>
+      </w:r>
+      <w:r>
+        <w:t xml:space="preserve">  on the desktop to open the ...scripts/R folder. </w:t>
       </w:r>
     </w:p>
     <w:p>
@@ -12727,7 +12952,7 @@
                     </pic:cNvPicPr>
                   </pic:nvPicPr>
                   <pic:blipFill>
-                    <a:blip r:embed="rId31">
+                    <a:blip r:embed="rId30">
                       <a:extLst>
                         <a:ext uri="{28A0092B-C50C-407E-A947-70E740481C1C}">
                           <a14:useLocalDpi xmlns:a14="http://schemas.microsoft.com/office/drawing/2010/main" val="0"/>
@@ -12789,7 +13014,7 @@
                     </pic:cNvPicPr>
                   </pic:nvPicPr>
                   <pic:blipFill>
-                    <a:blip r:embed="rId32">
+                    <a:blip r:embed="rId31">
                       <a:extLst>
                         <a:ext uri="{28A0092B-C50C-407E-A947-70E740481C1C}">
                           <a14:useLocalDpi xmlns:a14="http://schemas.microsoft.com/office/drawing/2010/main" val="0"/>
@@ -12865,8 +13090,6 @@
           <w:b/>
         </w:rPr>
       </w:pPr>
-      <w:bookmarkStart w:id="28" w:name="_GoBack"/>
-      <w:bookmarkEnd w:id="28"/>
     </w:p>
     <w:p>
       <w:pPr>
@@ -12885,7 +13108,6 @@
           <w:b/>
           <w:noProof/>
         </w:rPr>
-        <w:lastRenderedPageBreak/>
         <w:drawing>
           <wp:anchor distT="0" distB="0" distL="114300" distR="114300" simplePos="0" relativeHeight="251732992" behindDoc="1" locked="0" layoutInCell="1" allowOverlap="1" wp14:anchorId="591EEB9A" wp14:editId="50542798">
             <wp:simplePos x="0" y="0"/>
@@ -12920,7 +13142,7 @@
                     </pic:cNvPicPr>
                   </pic:nvPicPr>
                   <pic:blipFill>
-                    <a:blip r:embed="rId33">
+                    <a:blip r:embed="rId32">
                       <a:extLst>
                         <a:ext uri="{28A0092B-C50C-407E-A947-70E740481C1C}">
                           <a14:useLocalDpi xmlns:a14="http://schemas.microsoft.com/office/drawing/2010/main" val="0"/>
@@ -13142,7 +13364,7 @@
                     </pic:cNvPicPr>
                   </pic:nvPicPr>
                   <pic:blipFill>
-                    <a:blip r:embed="rId34">
+                    <a:blip r:embed="rId33">
                       <a:extLst>
                         <a:ext uri="{28A0092B-C50C-407E-A947-70E740481C1C}">
                           <a14:useLocalDpi xmlns:a14="http://schemas.microsoft.com/office/drawing/2010/main" val="0"/>
@@ -13299,7 +13521,7 @@
                     </pic:cNvPicPr>
                   </pic:nvPicPr>
                   <pic:blipFill>
-                    <a:blip r:embed="rId35">
+                    <a:blip r:embed="rId34">
                       <a:extLst>
                         <a:ext uri="{28A0092B-C50C-407E-A947-70E740481C1C}">
                           <a14:useLocalDpi xmlns:a14="http://schemas.microsoft.com/office/drawing/2010/main" val="0"/>
@@ -13513,7 +13735,7 @@
         <w:rPr>
           <w:b/>
         </w:rPr>
-        <w:t>1.6</w:t>
+        <w:t>1.7</w:t>
       </w:r>
       <w:r>
         <w:rPr>
@@ -13670,7 +13892,7 @@
         </w:numPr>
         <w:ind w:left="720"/>
       </w:pPr>
-      <w:bookmarkStart w:id="29" w:name="_Ref507595320"/>
+      <w:bookmarkStart w:id="28" w:name="_Ref507595320"/>
       <w:r>
         <w:t xml:space="preserve">Click on the </w:t>
       </w:r>
@@ -13699,7 +13921,7 @@
                     </pic:cNvPicPr>
                   </pic:nvPicPr>
                   <pic:blipFill>
-                    <a:blip r:embed="rId36">
+                    <a:blip r:embed="rId35">
                       <a:extLst>
                         <a:ext uri="{28A0092B-C50C-407E-A947-70E740481C1C}">
                           <a14:useLocalDpi xmlns:a14="http://schemas.microsoft.com/office/drawing/2010/main" val="0"/>
@@ -13736,7 +13958,7 @@
       <w:r>
         <w:t>tab at the top of the app to view a network graph of the query result.</w:t>
       </w:r>
-      <w:bookmarkEnd w:id="29"/>
+      <w:bookmarkEnd w:id="28"/>
       <w:r>
         <w:t xml:space="preserve"> </w:t>
       </w:r>
@@ -14139,7 +14361,6 @@
               <w:rPr>
                 <w:noProof/>
               </w:rPr>
-              <w:lastRenderedPageBreak/>
               <w:drawing>
                 <wp:inline distT="0" distB="0" distL="0" distR="0" wp14:anchorId="57611830" wp14:editId="42E9DA0E">
                   <wp:extent cx="655320" cy="601980"/>
@@ -14224,7 +14445,7 @@
                 <v:shape id="_x0000_i1030" type="#_x0000_t75" style="width:42pt;height:30pt" o:ole="">
                   <v:imagedata r:id="rId9" o:title=""/>
                 </v:shape>
-                <o:OLEObject Type="Embed" ProgID="PBrush" ShapeID="_x0000_i1030" DrawAspect="Content" ObjectID="_1598797397" r:id="rId37"/>
+                <o:OLEObject Type="Embed" ProgID="PBrush" ShapeID="_x0000_i1030" DrawAspect="Content" ObjectID="_1601384756" r:id="rId36"/>
               </w:object>
             </w:r>
             <w:r>
@@ -14314,14 +14535,14 @@
         <w:spacing w:before="240"/>
         <w:ind w:left="0" w:firstLine="0"/>
       </w:pPr>
-      <w:bookmarkStart w:id="30" w:name="_Toc522285835"/>
+      <w:bookmarkStart w:id="29" w:name="_Toc527635227"/>
       <w:r>
         <w:t xml:space="preserve">Upload to </w:t>
       </w:r>
       <w:r>
         <w:t>Database</w:t>
       </w:r>
-      <w:bookmarkEnd w:id="30"/>
+      <w:bookmarkEnd w:id="29"/>
       <w:r>
         <w:t xml:space="preserve">  </w:t>
       </w:r>
@@ -14507,7 +14728,7 @@
                     </pic:cNvPicPr>
                   </pic:nvPicPr>
                   <pic:blipFill>
-                    <a:blip r:embed="rId38" cstate="print">
+                    <a:blip r:embed="rId37" cstate="print">
                       <a:extLst>
                         <a:ext uri="{28A0092B-C50C-407E-A947-70E740481C1C}">
                           <a14:useLocalDpi xmlns:a14="http://schemas.microsoft.com/office/drawing/2010/main" val="0"/>
@@ -14586,7 +14807,7 @@
                     </pic:cNvPicPr>
                   </pic:nvPicPr>
                   <pic:blipFill>
-                    <a:blip r:embed="rId39">
+                    <a:blip r:embed="rId38">
                       <a:extLst>
                         <a:ext uri="{28A0092B-C50C-407E-A947-70E740481C1C}">
                           <a14:useLocalDpi xmlns:a14="http://schemas.microsoft.com/office/drawing/2010/main" val="0"/>
@@ -14657,7 +14878,7 @@
                     </pic:cNvPicPr>
                   </pic:nvPicPr>
                   <pic:blipFill>
-                    <a:blip r:embed="rId40">
+                    <a:blip r:embed="rId39">
                       <a:extLst>
                         <a:ext uri="{28A0092B-C50C-407E-A947-70E740481C1C}">
                           <a14:useLocalDpi xmlns:a14="http://schemas.microsoft.com/office/drawing/2010/main" val="0"/>
@@ -14765,7 +14986,7 @@
                     </pic:cNvPicPr>
                   </pic:nvPicPr>
                   <pic:blipFill>
-                    <a:blip r:embed="rId41">
+                    <a:blip r:embed="rId40">
                       <a:extLst>
                         <a:ext uri="{28A0092B-C50C-407E-A947-70E740481C1C}">
                           <a14:useLocalDpi xmlns:a14="http://schemas.microsoft.com/office/drawing/2010/main" val="0"/>
@@ -14923,7 +15144,7 @@
         <w:spacing w:before="120"/>
         <w:ind w:left="360" w:hanging="360"/>
       </w:pPr>
-      <w:bookmarkStart w:id="31" w:name="_Toc522285836"/>
+      <w:bookmarkStart w:id="30" w:name="_Toc527635228"/>
       <w:r>
         <w:t>Query</w:t>
       </w:r>
@@ -14933,7 +15154,7 @@
       <w:r>
         <w:t>Graph Data</w:t>
       </w:r>
-      <w:bookmarkEnd w:id="31"/>
+      <w:bookmarkEnd w:id="30"/>
       <w:r>
         <w:t xml:space="preserve"> </w:t>
       </w:r>
@@ -14951,8 +15172,8 @@
         <w:spacing w:before="120"/>
         <w:ind w:left="0" w:firstLine="0"/>
       </w:pPr>
-      <w:bookmarkStart w:id="32" w:name="_Toc493085086"/>
-      <w:bookmarkStart w:id="33" w:name="_Toc522285837"/>
+      <w:bookmarkStart w:id="31" w:name="_Toc493085086"/>
+      <w:bookmarkStart w:id="32" w:name="_Toc527635229"/>
       <w:r>
         <w:rPr>
           <w:noProof/>
@@ -14991,7 +15212,7 @@
                     </pic:cNvPicPr>
                   </pic:nvPicPr>
                   <pic:blipFill>
-                    <a:blip r:embed="rId42">
+                    <a:blip r:embed="rId41">
                       <a:extLst>
                         <a:ext uri="{28A0092B-C50C-407E-A947-70E740481C1C}">
                           <a14:useLocalDpi xmlns:a14="http://schemas.microsoft.com/office/drawing/2010/main" val="0"/>
@@ -15031,8 +15252,8 @@
       <w:r>
         <w:t>Show all triples</w:t>
       </w:r>
+      <w:bookmarkEnd w:id="31"/>
       <w:bookmarkEnd w:id="32"/>
-      <w:bookmarkEnd w:id="33"/>
     </w:p>
     <w:p>
       <w:r>
@@ -15087,11 +15308,11 @@
         </w:numPr>
         <w:ind w:left="720"/>
       </w:pPr>
+      <w:commentRangeStart w:id="33"/>
       <w:r>
         <w:rPr>
           <w:noProof/>
         </w:rPr>
-        <w:lastRenderedPageBreak/>
         <w:drawing>
           <wp:anchor distT="0" distB="0" distL="114300" distR="114300" simplePos="0" relativeHeight="251735040" behindDoc="1" locked="0" layoutInCell="1" allowOverlap="1" wp14:anchorId="0FC445A1" wp14:editId="0DBF230A">
             <wp:simplePos x="0" y="0"/>
@@ -15126,7 +15347,7 @@
                     </pic:cNvPicPr>
                   </pic:nvPicPr>
                   <pic:blipFill>
-                    <a:blip r:embed="rId43">
+                    <a:blip r:embed="rId42">
                       <a:extLst>
                         <a:ext uri="{28A0092B-C50C-407E-A947-70E740481C1C}">
                           <a14:useLocalDpi xmlns:a14="http://schemas.microsoft.com/office/drawing/2010/main" val="0"/>
@@ -15163,6 +15384,13 @@
           </wp:anchor>
         </w:drawing>
       </w:r>
+      <w:commentRangeEnd w:id="33"/>
+      <w:r>
+        <w:rPr>
+          <w:rStyle w:val="CommentReference"/>
+        </w:rPr>
+        <w:commentReference w:id="33"/>
+      </w:r>
       <w:r>
         <w:t>Click</w:t>
       </w:r>
@@ -15191,7 +15419,7 @@
                     </pic:cNvPicPr>
                   </pic:nvPicPr>
                   <pic:blipFill>
-                    <a:blip r:embed="rId44">
+                    <a:blip r:embed="rId46">
                       <a:extLst>
                         <a:ext uri="{28A0092B-C50C-407E-A947-70E740481C1C}">
                           <a14:useLocalDpi xmlns:a14="http://schemas.microsoft.com/office/drawing/2010/main" val="0"/>
@@ -15316,7 +15544,7 @@
                     </pic:cNvPicPr>
                   </pic:nvPicPr>
                   <pic:blipFill>
-                    <a:blip r:embed="rId45">
+                    <a:blip r:embed="rId47">
                       <a:extLst>
                         <a:ext uri="{28A0092B-C50C-407E-A947-70E740481C1C}">
                           <a14:useLocalDpi xmlns:a14="http://schemas.microsoft.com/office/drawing/2010/main" val="0"/>
@@ -15387,7 +15615,7 @@
         <w:ind w:left="0" w:firstLine="0"/>
       </w:pPr>
       <w:bookmarkStart w:id="34" w:name="_Ref505928637"/>
-      <w:bookmarkStart w:id="35" w:name="_Toc522285838"/>
+      <w:bookmarkStart w:id="35" w:name="_Toc527635230"/>
       <w:r>
         <w:t>How many people</w:t>
       </w:r>
@@ -15579,7 +15807,7 @@
       </w:pPr>
       <w:bookmarkStart w:id="36" w:name="_Ref505931574"/>
       <w:bookmarkStart w:id="37" w:name="_Ref505933907"/>
-      <w:bookmarkStart w:id="38" w:name="_Toc522285839"/>
+      <w:bookmarkStart w:id="38" w:name="_Toc527635231"/>
       <w:r>
         <w:t>Find the names of people who</w:t>
       </w:r>
@@ -16265,9 +16493,8 @@
         <w:spacing w:before="120"/>
         <w:ind w:left="0" w:firstLine="0"/>
       </w:pPr>
-      <w:bookmarkStart w:id="39" w:name="_Toc522285840"/>
-      <w:r>
-        <w:lastRenderedPageBreak/>
+      <w:bookmarkStart w:id="39" w:name="_Toc527635232"/>
+      <w:r>
         <w:t xml:space="preserve">List the names of the people </w:t>
       </w:r>
       <w:r>
@@ -17475,7 +17702,7 @@
                 <v:shape id="_x0000_i1031" type="#_x0000_t75" style="width:42pt;height:30pt" o:ole="">
                   <v:imagedata r:id="rId9" o:title=""/>
                 </v:shape>
-                <o:OLEObject Type="Embed" ProgID="PBrush" ShapeID="_x0000_i1031" DrawAspect="Content" ObjectID="_1598797398" r:id="rId46"/>
+                <o:OLEObject Type="Embed" ProgID="PBrush" ShapeID="_x0000_i1031" DrawAspect="Content" ObjectID="_1601384757" r:id="rId48"/>
               </w:object>
             </w:r>
             <w:r>
@@ -17589,7 +17816,7 @@
         <w:spacing w:before="120"/>
         <w:ind w:left="0" w:firstLine="0"/>
       </w:pPr>
-      <w:bookmarkStart w:id="40" w:name="_Toc522285841"/>
+      <w:bookmarkStart w:id="40" w:name="_Toc527635233"/>
       <w:r>
         <w:t xml:space="preserve">Ontology </w:t>
       </w:r>
@@ -17631,7 +17858,7 @@
         <w:spacing w:before="120"/>
         <w:ind w:left="0" w:firstLine="0"/>
       </w:pPr>
-      <w:bookmarkStart w:id="41" w:name="_Toc522285842"/>
+      <w:bookmarkStart w:id="41" w:name="_Toc527635234"/>
       <w:r>
         <w:t>Review the Ontology</w:t>
       </w:r>
@@ -17680,7 +17907,7 @@
                     </pic:cNvPicPr>
                   </pic:nvPicPr>
                   <pic:blipFill>
-                    <a:blip r:embed="rId47">
+                    <a:blip r:embed="rId49">
                       <a:extLst>
                         <a:ext uri="{28A0092B-C50C-407E-A947-70E740481C1C}">
                           <a14:useLocalDpi xmlns:a14="http://schemas.microsoft.com/office/drawing/2010/main" val="0"/>
@@ -17784,7 +18011,7 @@
         <w:spacing w:before="120"/>
         <w:ind w:left="0" w:firstLine="0"/>
       </w:pPr>
-      <w:bookmarkStart w:id="42" w:name="_Toc522285843"/>
+      <w:bookmarkStart w:id="42" w:name="_Toc527635235"/>
       <w:r>
         <w:t>Add the Ontology</w:t>
       </w:r>
@@ -17825,7 +18052,6 @@
         <w:rPr>
           <w:noProof/>
         </w:rPr>
-        <w:lastRenderedPageBreak/>
         <w:drawing>
           <wp:anchor distT="0" distB="0" distL="114300" distR="114300" simplePos="0" relativeHeight="251699200" behindDoc="1" locked="0" layoutInCell="1" allowOverlap="1" wp14:anchorId="43EDA4C0" wp14:editId="248C6F01">
             <wp:simplePos x="0" y="0"/>
@@ -17860,7 +18086,7 @@
                     </pic:cNvPicPr>
                   </pic:nvPicPr>
                   <pic:blipFill>
-                    <a:blip r:embed="rId48">
+                    <a:blip r:embed="rId50">
                       <a:extLst>
                         <a:ext uri="{28A0092B-C50C-407E-A947-70E740481C1C}">
                           <a14:useLocalDpi xmlns:a14="http://schemas.microsoft.com/office/drawing/2010/main" val="0"/>
@@ -17986,7 +18212,7 @@
                     </pic:cNvPicPr>
                   </pic:nvPicPr>
                   <pic:blipFill>
-                    <a:blip r:embed="rId49">
+                    <a:blip r:embed="rId51">
                       <a:extLst>
                         <a:ext uri="{28A0092B-C50C-407E-A947-70E740481C1C}">
                           <a14:useLocalDpi xmlns:a14="http://schemas.microsoft.com/office/drawing/2010/main" val="0"/>
@@ -18160,7 +18386,7 @@
         <w:spacing w:before="120"/>
         <w:ind w:left="0" w:firstLine="0"/>
       </w:pPr>
-      <w:bookmarkStart w:id="43" w:name="_Toc522285844"/>
+      <w:bookmarkStart w:id="43" w:name="_Toc527635236"/>
       <w:r>
         <w:t xml:space="preserve">Find the names of </w:t>
       </w:r>
@@ -18249,7 +18475,7 @@
                 <v:shape id="_x0000_i1032" type="#_x0000_t75" style="width:42pt;height:30pt" o:ole="">
                   <v:imagedata r:id="rId9" o:title=""/>
                 </v:shape>
-                <o:OLEObject Type="Embed" ProgID="PBrush" ShapeID="_x0000_i1032" DrawAspect="Content" ObjectID="_1598797399" r:id="rId50"/>
+                <o:OLEObject Type="Embed" ProgID="PBrush" ShapeID="_x0000_i1032" DrawAspect="Content" ObjectID="_1601384758" r:id="rId52"/>
               </w:object>
             </w:r>
           </w:p>
@@ -18587,7 +18813,19 @@
               <w:ind w:left="360"/>
             </w:pPr>
             <w:r>
-              <w:t xml:space="preserve">You can now query using the </w:t>
+              <w:t xml:space="preserve">With a </w:t>
+            </w:r>
+            <w:r>
+              <w:rPr>
+                <w:u w:val="single"/>
+              </w:rPr>
+              <w:t>Reasoner</w:t>
+            </w:r>
+            <w:r>
+              <w:t xml:space="preserve"> you </w:t>
+            </w:r>
+            <w:r>
+              <w:t xml:space="preserve">can query using the </w:t>
             </w:r>
             <w:r>
               <w:rPr>
@@ -18743,7 +18981,7 @@
                     </pic:cNvPicPr>
                   </pic:nvPicPr>
                   <pic:blipFill>
-                    <a:blip r:embed="rId51">
+                    <a:blip r:embed="rId53">
                       <a:extLst>
                         <a:ext uri="{28A0092B-C50C-407E-A947-70E740481C1C}">
                           <a14:useLocalDpi xmlns:a14="http://schemas.microsoft.com/office/drawing/2010/main" val="0"/>
@@ -18897,7 +19135,7 @@
                     </pic:cNvPicPr>
                   </pic:nvPicPr>
                   <pic:blipFill>
-                    <a:blip r:embed="rId52" cstate="print">
+                    <a:blip r:embed="rId54" cstate="print">
                       <a:extLst>
                         <a:ext uri="{28A0092B-C50C-407E-A947-70E740481C1C}">
                           <a14:useLocalDpi xmlns:a14="http://schemas.microsoft.com/office/drawing/2010/main" val="0"/>
@@ -19016,19 +19254,31 @@
         <w:t>ere is no "Human Study</w:t>
       </w:r>
       <w:r>
-        <w:t xml:space="preserve"> Subject" defined in your graph. </w:t>
+        <w:t xml:space="preserve"> Subject" defined in your</w:t>
+      </w:r>
+      <w:r>
+        <w:t xml:space="preserve"> original </w:t>
+      </w:r>
+      <w:r>
+        <w:t xml:space="preserve">graph. </w:t>
       </w:r>
       <w:r>
         <w:t xml:space="preserve">Using </w:t>
       </w:r>
       <w:r>
-        <w:t xml:space="preserve">an ontology </w:t>
-      </w:r>
-      <w:r>
-        <w:t xml:space="preserve">has </w:t>
-      </w:r>
-      <w:r>
-        <w:t>created new information.</w:t>
+        <w:t>an ontology</w:t>
+      </w:r>
+      <w:r>
+        <w:t xml:space="preserve"> and reasoner </w:t>
+      </w:r>
+      <w:r>
+        <w:rPr>
+          <w:i/>
+        </w:rPr>
+        <w:t>inferred</w:t>
+      </w:r>
+      <w:r>
+        <w:t xml:space="preserve"> new information.</w:t>
       </w:r>
     </w:p>
     <w:p>
@@ -19104,6 +19354,9 @@
           <w:b/>
         </w:rPr>
         <w:t>-NameHumanStudySubject.rq</w:t>
+      </w:r>
+      <w:r>
+        <w:t xml:space="preserve">  (found under Quick access , SPARQL)</w:t>
       </w:r>
     </w:p>
     <w:p>
@@ -19127,9 +19380,8 @@
         <w:spacing w:before="120"/>
         <w:ind w:left="720" w:hanging="720"/>
       </w:pPr>
-      <w:bookmarkStart w:id="44" w:name="_Toc522285845"/>
-      <w:r>
-        <w:lastRenderedPageBreak/>
+      <w:bookmarkStart w:id="44" w:name="_Toc527635237"/>
+      <w:r>
         <w:t xml:space="preserve">Write a reasoner-based query to find all </w:t>
       </w:r>
       <w:r>
@@ -19151,7 +19403,16 @@
         <w:pStyle w:val="ListParagraph"/>
       </w:pPr>
       <w:r>
-        <w:t xml:space="preserve">The query should find all persons </w:t>
+        <w:t>Q</w:t>
+      </w:r>
+      <w:r>
+        <w:t xml:space="preserve">uery </w:t>
+      </w:r>
+      <w:r>
+        <w:t xml:space="preserve">to </w:t>
+      </w:r>
+      <w:r>
+        <w:t xml:space="preserve">find all persons </w:t>
       </w:r>
       <w:r>
         <w:t xml:space="preserve">associated with the study, </w:t>
@@ -19671,7 +19932,7 @@
                 <v:shape id="_x0000_i1033" type="#_x0000_t75" style="width:42pt;height:30pt" o:ole="">
                   <v:imagedata r:id="rId9" o:title=""/>
                 </v:shape>
-                <o:OLEObject Type="Embed" ProgID="PBrush" ShapeID="_x0000_i1033" DrawAspect="Content" ObjectID="_1598797400" r:id="rId53"/>
+                <o:OLEObject Type="Embed" ProgID="PBrush" ShapeID="_x0000_i1033" DrawAspect="Content" ObjectID="_1601384759" r:id="rId55"/>
               </w:object>
             </w:r>
             <w:r>
@@ -19778,7 +20039,7 @@
         <w:spacing w:before="120"/>
         <w:ind w:left="0" w:firstLine="0"/>
       </w:pPr>
-      <w:bookmarkStart w:id="45" w:name="_Toc522285846"/>
+      <w:bookmarkStart w:id="45" w:name="_Toc527635238"/>
       <w:r>
         <w:t>Merge Studies</w:t>
       </w:r>
@@ -19797,7 +20058,7 @@
         <w:spacing w:before="120"/>
         <w:ind w:left="90" w:firstLine="0"/>
       </w:pPr>
-      <w:bookmarkStart w:id="46" w:name="_Toc522285847"/>
+      <w:bookmarkStart w:id="46" w:name="_Toc527635239"/>
       <w:r>
         <w:t xml:space="preserve">Create </w:t>
       </w:r>
@@ -19911,7 +20172,7 @@
                     </pic:cNvPicPr>
                   </pic:nvPicPr>
                   <pic:blipFill>
-                    <a:blip r:embed="rId54">
+                    <a:blip r:embed="rId56">
                       <a:extLst>
                         <a:ext uri="{28A0092B-C50C-407E-A947-70E740481C1C}">
                           <a14:useLocalDpi xmlns:a14="http://schemas.microsoft.com/office/drawing/2010/main" val="0"/>
@@ -19982,7 +20243,7 @@
                     </pic:cNvPicPr>
                   </pic:nvPicPr>
                   <pic:blipFill>
-                    <a:blip r:embed="rId55">
+                    <a:blip r:embed="rId57">
                       <a:extLst>
                         <a:ext uri="{28A0092B-C50C-407E-A947-70E740481C1C}">
                           <a14:useLocalDpi xmlns:a14="http://schemas.microsoft.com/office/drawing/2010/main" val="0"/>
@@ -20095,7 +20356,7 @@
                     </pic:cNvPicPr>
                   </pic:nvPicPr>
                   <pic:blipFill>
-                    <a:blip r:embed="rId39">
+                    <a:blip r:embed="rId38">
                       <a:extLst>
                         <a:ext uri="{28A0092B-C50C-407E-A947-70E740481C1C}">
                           <a14:useLocalDpi xmlns:a14="http://schemas.microsoft.com/office/drawing/2010/main" val="0"/>
@@ -20231,9 +20492,8 @@
         <w:spacing w:before="120"/>
         <w:ind w:left="0" w:firstLine="0"/>
       </w:pPr>
-      <w:bookmarkStart w:id="47" w:name="_Toc522285848"/>
-      <w:r>
-        <w:lastRenderedPageBreak/>
+      <w:bookmarkStart w:id="47" w:name="_Toc527635240"/>
+      <w:r>
         <w:t xml:space="preserve">List Drug1 </w:t>
       </w:r>
       <w:r>
@@ -20496,7 +20756,7 @@
         <w:spacing w:before="120"/>
         <w:ind w:left="0" w:firstLine="0"/>
       </w:pPr>
-      <w:bookmarkStart w:id="48" w:name="_Toc522285849"/>
+      <w:bookmarkStart w:id="48" w:name="_Toc527635241"/>
       <w:r>
         <w:t xml:space="preserve">How many </w:t>
       </w:r>
@@ -20778,7 +21038,13 @@
         <w:ind w:left="1440"/>
       </w:pPr>
       <w:r>
-        <w:t xml:space="preserve">            b) Ensure you are suing the correct prefix!</w:t>
+        <w:t xml:space="preserve">            b) Ensure you are u</w:t>
+      </w:r>
+      <w:r>
+        <w:t>s</w:t>
+      </w:r>
+      <w:r>
+        <w:t>ing the correct prefix!</w:t>
       </w:r>
     </w:p>
     <w:p>
@@ -20830,7 +21096,7 @@
         <w:spacing w:before="120"/>
         <w:ind w:left="630" w:hanging="630"/>
       </w:pPr>
-      <w:bookmarkStart w:id="49" w:name="_Toc522285850"/>
+      <w:bookmarkStart w:id="49" w:name="_Toc527635242"/>
       <w:r>
         <w:t>How many women received active treatment (non placebo) across all Drug1 studies combined?</w:t>
       </w:r>
@@ -20965,7 +21231,7 @@
         <w:spacing w:before="120"/>
         <w:ind w:left="630" w:hanging="630"/>
       </w:pPr>
-      <w:bookmarkStart w:id="50" w:name="_Toc522285851"/>
+      <w:bookmarkStart w:id="50" w:name="_Toc527635243"/>
       <w:r>
         <w:t xml:space="preserve">List </w:t>
       </w:r>
@@ -21167,7 +21433,6 @@
         <w:ind w:firstLine="720"/>
       </w:pPr>
       <w:r>
-        <w:lastRenderedPageBreak/>
         <w:t xml:space="preserve">b) </w:t>
       </w:r>
       <w:r>
@@ -21351,7 +21616,7 @@
                     </pic:cNvPicPr>
                   </pic:nvPicPr>
                   <pic:blipFill>
-                    <a:blip r:embed="rId56" cstate="print">
+                    <a:blip r:embed="rId58" cstate="print">
                       <a:extLst>
                         <a:ext uri="{28A0092B-C50C-407E-A947-70E740481C1C}">
                           <a14:useLocalDpi xmlns:a14="http://schemas.microsoft.com/office/drawing/2010/main" val="0"/>
@@ -21518,7 +21783,7 @@
                 <v:shape id="_x0000_i1034" type="#_x0000_t75" style="width:42pt;height:30pt" o:ole="">
                   <v:imagedata r:id="rId9" o:title=""/>
                 </v:shape>
-                <o:OLEObject Type="Embed" ProgID="PBrush" ShapeID="_x0000_i1034" DrawAspect="Content" ObjectID="_1598797401" r:id="rId57"/>
+                <o:OLEObject Type="Embed" ProgID="PBrush" ShapeID="_x0000_i1034" DrawAspect="Content" ObjectID="_1601384760" r:id="rId59"/>
               </w:object>
             </w:r>
             <w:r>
@@ -21616,11 +21881,10 @@
       </w:pPr>
       <w:bookmarkStart w:id="51" w:name="_Appendix_1:_Neo4jFromSpreadsheet.R"/>
       <w:bookmarkStart w:id="52" w:name="_Appendix_2:_Course"/>
-      <w:bookmarkStart w:id="53" w:name="_Toc522285852"/>
+      <w:bookmarkStart w:id="53" w:name="_Toc527635244"/>
       <w:bookmarkEnd w:id="51"/>
       <w:bookmarkEnd w:id="52"/>
       <w:r>
-        <w:lastRenderedPageBreak/>
         <w:t xml:space="preserve">Appendix </w:t>
       </w:r>
       <w:r>
@@ -21692,7 +21956,7 @@
         </w:numPr>
         <w:spacing w:after="0"/>
       </w:pPr>
-      <w:hyperlink r:id="rId58" w:history="1">
+      <w:hyperlink r:id="rId60" w:history="1">
         <w:r>
           <w:rPr>
             <w:rStyle w:val="Hyperlink"/>
@@ -21757,7 +22021,7 @@
         </w:numPr>
         <w:spacing w:after="0"/>
       </w:pPr>
-      <w:hyperlink r:id="rId59" w:history="1">
+      <w:hyperlink r:id="rId61" w:history="1">
         <w:r>
           <w:rPr>
             <w:rStyle w:val="Hyperlink"/>
@@ -21799,7 +22063,7 @@
         </w:numPr>
         <w:spacing w:after="0"/>
       </w:pPr>
-      <w:hyperlink r:id="rId60" w:history="1">
+      <w:hyperlink r:id="rId62" w:history="1">
         <w:r>
           <w:rPr>
             <w:rStyle w:val="Hyperlink"/>
@@ -21937,7 +22201,7 @@
         <w:spacing w:before="120"/>
         <w:ind w:left="0" w:firstLine="0"/>
       </w:pPr>
-      <w:bookmarkStart w:id="54" w:name="_Toc522285853"/>
+      <w:bookmarkStart w:id="54" w:name="_Toc527635245"/>
       <w:r>
         <w:t>Appendix 2: Update Files using TortoiseGit</w:t>
       </w:r>
@@ -21962,90 +22226,16 @@
         <w:jc w:val="both"/>
       </w:pPr>
       <w:r>
-        <w:rPr>
-          <w:b/>
-          <w:noProof/>
-        </w:rPr>
-        <w:drawing>
-          <wp:anchor distT="0" distB="0" distL="114300" distR="114300" simplePos="0" relativeHeight="251737088" behindDoc="1" locked="0" layoutInCell="1" allowOverlap="1" wp14:anchorId="5BE9691E" wp14:editId="4F57230C">
-            <wp:simplePos x="0" y="0"/>
-            <wp:positionH relativeFrom="column">
-              <wp:posOffset>3511550</wp:posOffset>
-            </wp:positionH>
-            <wp:positionV relativeFrom="paragraph">
-              <wp:posOffset>678180</wp:posOffset>
-            </wp:positionV>
-            <wp:extent cx="3714750" cy="800100"/>
-            <wp:effectExtent l="0" t="0" r="0" b="0"/>
-            <wp:wrapTight wrapText="bothSides">
-              <wp:wrapPolygon edited="0">
-                <wp:start x="0" y="0"/>
-                <wp:lineTo x="0" y="21086"/>
-                <wp:lineTo x="21489" y="21086"/>
-                <wp:lineTo x="21489" y="0"/>
-                <wp:lineTo x="0" y="0"/>
-              </wp:wrapPolygon>
-            </wp:wrapTight>
-            <wp:docPr id="81" name="Picture 81"/>
-            <wp:cNvGraphicFramePr>
-              <a:graphicFrameLocks xmlns:a="http://schemas.openxmlformats.org/drawingml/2006/main" noChangeAspect="1"/>
-            </wp:cNvGraphicFramePr>
-            <a:graphic xmlns:a="http://schemas.openxmlformats.org/drawingml/2006/main">
-              <a:graphicData uri="http://schemas.openxmlformats.org/drawingml/2006/picture">
-                <pic:pic xmlns:pic="http://schemas.openxmlformats.org/drawingml/2006/picture">
-                  <pic:nvPicPr>
-                    <pic:cNvPr id="0" name="Picture 21"/>
-                    <pic:cNvPicPr>
-                      <a:picLocks noChangeAspect="1" noChangeArrowheads="1"/>
-                    </pic:cNvPicPr>
-                  </pic:nvPicPr>
-                  <pic:blipFill>
-                    <a:blip r:embed="rId61">
-                      <a:extLst>
-                        <a:ext uri="{28A0092B-C50C-407E-A947-70E740481C1C}">
-                          <a14:useLocalDpi xmlns:a14="http://schemas.microsoft.com/office/drawing/2010/main" val="0"/>
-                        </a:ext>
-                      </a:extLst>
-                    </a:blip>
-                    <a:srcRect/>
-                    <a:stretch>
-                      <a:fillRect/>
-                    </a:stretch>
-                  </pic:blipFill>
-                  <pic:spPr bwMode="auto">
-                    <a:xfrm>
-                      <a:off x="0" y="0"/>
-                      <a:ext cx="3714750" cy="800100"/>
-                    </a:xfrm>
-                    <a:prstGeom prst="rect">
-                      <a:avLst/>
-                    </a:prstGeom>
-                    <a:noFill/>
-                    <a:ln>
-                      <a:noFill/>
-                    </a:ln>
-                  </pic:spPr>
-                </pic:pic>
-              </a:graphicData>
-            </a:graphic>
-            <wp14:sizeRelH relativeFrom="page">
-              <wp14:pctWidth>0</wp14:pctWidth>
-            </wp14:sizeRelH>
-            <wp14:sizeRelV relativeFrom="page">
-              <wp14:pctHeight>0</wp14:pctHeight>
-            </wp14:sizeRelV>
-          </wp:anchor>
-        </w:drawing>
-      </w:r>
-      <w:r>
         <w:t xml:space="preserve">Click on the </w:t>
       </w:r>
+      <w:proofErr w:type="spellStart"/>
       <w:r>
         <w:rPr>
           <w:b/>
         </w:rPr>
         <w:t>LDWorkshop</w:t>
       </w:r>
+      <w:proofErr w:type="spellEnd"/>
       <w:r>
         <w:t xml:space="preserve"> shortcut </w:t>
       </w:r>
@@ -22071,7 +22261,7 @@
                     </pic:cNvPicPr>
                   </pic:nvPicPr>
                   <pic:blipFill>
-                    <a:blip r:embed="rId62">
+                    <a:blip r:embed="rId63">
                       <a:extLst>
                         <a:ext uri="{28A0092B-C50C-407E-A947-70E740481C1C}">
                           <a14:useLocalDpi xmlns:a14="http://schemas.microsoft.com/office/drawing/2010/main" val="0"/>
@@ -22162,6 +22352,8 @@
       <w:pPr>
         <w:ind w:left="360"/>
       </w:pPr>
+      <w:bookmarkStart w:id="55" w:name="_GoBack"/>
+      <w:bookmarkEnd w:id="55"/>
       <w:r>
         <w:rPr>
           <w:noProof/>
@@ -22200,7 +22392,7 @@
                     </pic:cNvPicPr>
                   </pic:nvPicPr>
                   <pic:blipFill>
-                    <a:blip r:embed="rId63">
+                    <a:blip r:embed="rId64">
                       <a:extLst>
                         <a:ext uri="{28A0092B-C50C-407E-A947-70E740481C1C}">
                           <a14:useLocalDpi xmlns:a14="http://schemas.microsoft.com/office/drawing/2010/main" val="0"/>
@@ -22304,7 +22496,7 @@
       </w:r>
     </w:p>
     <w:sectPr>
-      <w:footerReference w:type="default" r:id="rId64"/>
+      <w:footerReference w:type="default" r:id="rId65"/>
       <w:type w:val="continuous"/>
       <w:pgSz w:w="12240" w:h="15840" w:code="1"/>
       <w:pgMar w:top="720" w:right="720" w:bottom="720" w:left="720" w:header="720" w:footer="720" w:gutter="0"/>
@@ -22315,6 +22507,47 @@
     </w:sectPr>
   </w:body>
 </w:document>
+</file>
+
+<file path=word/comments.xml><?xml version="1.0" encoding="utf-8"?>
+<w:comments xmlns:wpc="http://schemas.microsoft.com/office/word/2010/wordprocessingCanvas" xmlns:cx="http://schemas.microsoft.com/office/drawing/2014/chartex" xmlns:cx1="http://schemas.microsoft.com/office/drawing/2015/9/8/chartex" xmlns:cx2="http://schemas.microsoft.com/office/drawing/2015/10/21/chartex" xmlns:cx3="http://schemas.microsoft.com/office/drawing/2016/5/9/chartex" xmlns:cx4="http://schemas.microsoft.com/office/drawing/2016/5/10/chartex" xmlns:cx5="http://schemas.microsoft.com/office/drawing/2016/5/11/chartex" xmlns:cx6="http://schemas.microsoft.com/office/drawing/2016/5/12/chartex" xmlns:cx7="http://schemas.microsoft.com/office/drawing/2016/5/13/chartex" xmlns:cx8="http://schemas.microsoft.com/office/drawing/2016/5/14/chartex" xmlns:mc="http://schemas.openxmlformats.org/markup-compatibility/2006" xmlns:aink="http://schemas.microsoft.com/office/drawing/2016/ink" xmlns:am3d="http://schemas.microsoft.com/office/drawing/2017/model3d" xmlns:o="urn:schemas-microsoft-com:office:office" xmlns:r="http://schemas.openxmlformats.org/officeDocument/2006/relationships" xmlns:m="http://schemas.openxmlformats.org/officeDocument/2006/math" xmlns:v="urn:schemas-microsoft-com:vml" xmlns:wp14="http://schemas.microsoft.com/office/word/2010/wordprocessingDrawing" xmlns:wp="http://schemas.openxmlformats.org/drawingml/2006/wordprocessingDrawing" xmlns:w10="urn:schemas-microsoft-com:office:word" xmlns:w="http://schemas.openxmlformats.org/wordprocessingml/2006/main" xmlns:w14="http://schemas.microsoft.com/office/word/2010/wordml" xmlns:w15="http://schemas.microsoft.com/office/word/2012/wordml" xmlns:w16cid="http://schemas.microsoft.com/office/word/2016/wordml/cid" xmlns:w16se="http://schemas.microsoft.com/office/word/2015/wordml/symex" xmlns:wpg="http://schemas.microsoft.com/office/word/2010/wordprocessingGroup" xmlns:wpi="http://schemas.microsoft.com/office/word/2010/wordprocessingInk" xmlns:wne="http://schemas.microsoft.com/office/word/2006/wordml" xmlns:wps="http://schemas.microsoft.com/office/word/2010/wordprocessingShape" mc:Ignorable="w14 w15 w16se w16cid wp14">
+  <w:comment w:id="33" w:author="Williams Tim" w:date="2018-10-17T14:06:00Z" w:initials="WT">
+    <w:p>
+      <w:pPr>
+        <w:pStyle w:val="CommentText"/>
+      </w:pPr>
+      <w:r>
+        <w:rPr>
+          <w:rStyle w:val="CommentReference"/>
+        </w:rPr>
+        <w:annotationRef/>
+      </w:r>
+      <w:r>
+        <w:t xml:space="preserve">New </w:t>
+      </w:r>
+      <w:proofErr w:type="spellStart"/>
+      <w:r>
+        <w:t>scrren</w:t>
+      </w:r>
+      <w:proofErr w:type="spellEnd"/>
+      <w:r>
+        <w:t xml:space="preserve"> shot needed:  CSS2018 to EUConnect18</w:t>
+      </w:r>
+    </w:p>
+  </w:comment>
+</w:comments>
+</file>
+
+<file path=word/commentsExtended.xml><?xml version="1.0" encoding="utf-8"?>
+<w15:commentsEx xmlns:wpc="http://schemas.microsoft.com/office/word/2010/wordprocessingCanvas" xmlns:cx="http://schemas.microsoft.com/office/drawing/2014/chartex" xmlns:cx1="http://schemas.microsoft.com/office/drawing/2015/9/8/chartex" xmlns:cx2="http://schemas.microsoft.com/office/drawing/2015/10/21/chartex" xmlns:cx3="http://schemas.microsoft.com/office/drawing/2016/5/9/chartex" xmlns:cx4="http://schemas.microsoft.com/office/drawing/2016/5/10/chartex" xmlns:cx5="http://schemas.microsoft.com/office/drawing/2016/5/11/chartex" xmlns:cx6="http://schemas.microsoft.com/office/drawing/2016/5/12/chartex" xmlns:cx7="http://schemas.microsoft.com/office/drawing/2016/5/13/chartex" xmlns:cx8="http://schemas.microsoft.com/office/drawing/2016/5/14/chartex" xmlns:mc="http://schemas.openxmlformats.org/markup-compatibility/2006" xmlns:aink="http://schemas.microsoft.com/office/drawing/2016/ink" xmlns:am3d="http://schemas.microsoft.com/office/drawing/2017/model3d" xmlns:o="urn:schemas-microsoft-com:office:office" xmlns:r="http://schemas.openxmlformats.org/officeDocument/2006/relationships" xmlns:m="http://schemas.openxmlformats.org/officeDocument/2006/math" xmlns:v="urn:schemas-microsoft-com:vml" xmlns:wp14="http://schemas.microsoft.com/office/word/2010/wordprocessingDrawing" xmlns:wp="http://schemas.openxmlformats.org/drawingml/2006/wordprocessingDrawing" xmlns:w10="urn:schemas-microsoft-com:office:word" xmlns:w="http://schemas.openxmlformats.org/wordprocessingml/2006/main" xmlns:w14="http://schemas.microsoft.com/office/word/2010/wordml" xmlns:w15="http://schemas.microsoft.com/office/word/2012/wordml" xmlns:w16cid="http://schemas.microsoft.com/office/word/2016/wordml/cid" xmlns:w16se="http://schemas.microsoft.com/office/word/2015/wordml/symex" xmlns:wpg="http://schemas.microsoft.com/office/word/2010/wordprocessingGroup" xmlns:wpi="http://schemas.microsoft.com/office/word/2010/wordprocessingInk" xmlns:wne="http://schemas.microsoft.com/office/word/2006/wordml" xmlns:wps="http://schemas.microsoft.com/office/word/2010/wordprocessingShape" mc:Ignorable="w14 w15 w16se w16cid wp14">
+  <w15:commentEx w15:paraId="55F4F69F" w15:done="0"/>
+</w15:commentsEx>
+</file>
+
+<file path=word/commentsIds.xml><?xml version="1.0" encoding="utf-8"?>
+<w16cid:commentsIds xmlns:wpc="http://schemas.microsoft.com/office/word/2010/wordprocessingCanvas" xmlns:cx="http://schemas.microsoft.com/office/drawing/2014/chartex" xmlns:cx1="http://schemas.microsoft.com/office/drawing/2015/9/8/chartex" xmlns:cx2="http://schemas.microsoft.com/office/drawing/2015/10/21/chartex" xmlns:cx3="http://schemas.microsoft.com/office/drawing/2016/5/9/chartex" xmlns:cx4="http://schemas.microsoft.com/office/drawing/2016/5/10/chartex" xmlns:cx5="http://schemas.microsoft.com/office/drawing/2016/5/11/chartex" xmlns:cx6="http://schemas.microsoft.com/office/drawing/2016/5/12/chartex" xmlns:cx7="http://schemas.microsoft.com/office/drawing/2016/5/13/chartex" xmlns:cx8="http://schemas.microsoft.com/office/drawing/2016/5/14/chartex" xmlns:mc="http://schemas.openxmlformats.org/markup-compatibility/2006" xmlns:aink="http://schemas.microsoft.com/office/drawing/2016/ink" xmlns:am3d="http://schemas.microsoft.com/office/drawing/2017/model3d" xmlns:o="urn:schemas-microsoft-com:office:office" xmlns:r="http://schemas.openxmlformats.org/officeDocument/2006/relationships" xmlns:m="http://schemas.openxmlformats.org/officeDocument/2006/math" xmlns:v="urn:schemas-microsoft-com:vml" xmlns:wp14="http://schemas.microsoft.com/office/word/2010/wordprocessingDrawing" xmlns:wp="http://schemas.openxmlformats.org/drawingml/2006/wordprocessingDrawing" xmlns:w10="urn:schemas-microsoft-com:office:word" xmlns:w="http://schemas.openxmlformats.org/wordprocessingml/2006/main" xmlns:w14="http://schemas.microsoft.com/office/word/2010/wordml" xmlns:w15="http://schemas.microsoft.com/office/word/2012/wordml" xmlns:w16cid="http://schemas.microsoft.com/office/word/2016/wordml/cid" xmlns:w16se="http://schemas.microsoft.com/office/word/2015/wordml/symex" xmlns:wpg="http://schemas.microsoft.com/office/word/2010/wordprocessingGroup" xmlns:wpi="http://schemas.microsoft.com/office/word/2010/wordprocessingInk" xmlns:wne="http://schemas.microsoft.com/office/word/2006/wordml" xmlns:wps="http://schemas.microsoft.com/office/word/2010/wordprocessingShape" mc:Ignorable="w14 w15 w16se w16cid wp14">
+  <w16cid:commentId w16cid:paraId="55F4F69F" w16cid:durableId="1F71C048"/>
+</w16cid:commentsIds>
 </file>
 
 <file path=word/endnotes.xml><?xml version="1.0" encoding="utf-8"?>
@@ -22376,7 +22609,7 @@
           <w:rPr>
             <w:noProof/>
           </w:rPr>
-          <w:t>6</w:t>
+          <w:t>15</w:t>
         </w:r>
         <w:r>
           <w:rPr>
@@ -24116,6 +24349,98 @@
     </w:lvl>
   </w:abstractNum>
   <w:abstractNum w:abstractNumId="18" w15:restartNumberingAfterBreak="0">
+    <w:nsid w:val="2F9E7C81"/>
+    <w:multiLevelType w:val="hybridMultilevel"/>
+    <w:tmpl w:val="23A6F340"/>
+    <w:lvl w:ilvl="0" w:tplc="CAA47910">
+      <w:start w:val="1"/>
+      <w:numFmt w:val="decimal"/>
+      <w:lvlText w:val="%1."/>
+      <w:lvlJc w:val="left"/>
+      <w:pPr>
+        <w:ind w:left="1080" w:hanging="360"/>
+      </w:pPr>
+      <w:rPr>
+        <w:b w:val="0"/>
+      </w:rPr>
+    </w:lvl>
+    <w:lvl w:ilvl="1" w:tplc="04090019">
+      <w:start w:val="1"/>
+      <w:numFmt w:val="lowerLetter"/>
+      <w:lvlText w:val="%2."/>
+      <w:lvlJc w:val="left"/>
+      <w:pPr>
+        <w:ind w:left="1800" w:hanging="360"/>
+      </w:pPr>
+    </w:lvl>
+    <w:lvl w:ilvl="2" w:tplc="74AC75AE">
+      <w:start w:val="1"/>
+      <w:numFmt w:val="lowerLetter"/>
+      <w:lvlText w:val="%3)"/>
+      <w:lvlJc w:val="left"/>
+      <w:pPr>
+        <w:ind w:left="2700" w:hanging="360"/>
+      </w:pPr>
+      <w:rPr>
+        <w:rFonts w:hint="default"/>
+      </w:rPr>
+    </w:lvl>
+    <w:lvl w:ilvl="3" w:tplc="0409000F" w:tentative="1">
+      <w:start w:val="1"/>
+      <w:numFmt w:val="decimal"/>
+      <w:lvlText w:val="%4."/>
+      <w:lvlJc w:val="left"/>
+      <w:pPr>
+        <w:ind w:left="3240" w:hanging="360"/>
+      </w:pPr>
+    </w:lvl>
+    <w:lvl w:ilvl="4" w:tplc="04090019" w:tentative="1">
+      <w:start w:val="1"/>
+      <w:numFmt w:val="lowerLetter"/>
+      <w:lvlText w:val="%5."/>
+      <w:lvlJc w:val="left"/>
+      <w:pPr>
+        <w:ind w:left="3960" w:hanging="360"/>
+      </w:pPr>
+    </w:lvl>
+    <w:lvl w:ilvl="5" w:tplc="0409001B" w:tentative="1">
+      <w:start w:val="1"/>
+      <w:numFmt w:val="lowerRoman"/>
+      <w:lvlText w:val="%6."/>
+      <w:lvlJc w:val="right"/>
+      <w:pPr>
+        <w:ind w:left="4680" w:hanging="180"/>
+      </w:pPr>
+    </w:lvl>
+    <w:lvl w:ilvl="6" w:tplc="0409000F" w:tentative="1">
+      <w:start w:val="1"/>
+      <w:numFmt w:val="decimal"/>
+      <w:lvlText w:val="%7."/>
+      <w:lvlJc w:val="left"/>
+      <w:pPr>
+        <w:ind w:left="5400" w:hanging="360"/>
+      </w:pPr>
+    </w:lvl>
+    <w:lvl w:ilvl="7" w:tplc="04090019" w:tentative="1">
+      <w:start w:val="1"/>
+      <w:numFmt w:val="lowerLetter"/>
+      <w:lvlText w:val="%8."/>
+      <w:lvlJc w:val="left"/>
+      <w:pPr>
+        <w:ind w:left="6120" w:hanging="360"/>
+      </w:pPr>
+    </w:lvl>
+    <w:lvl w:ilvl="8" w:tplc="0409001B" w:tentative="1">
+      <w:start w:val="1"/>
+      <w:numFmt w:val="lowerRoman"/>
+      <w:lvlText w:val="%9."/>
+      <w:lvlJc w:val="right"/>
+      <w:pPr>
+        <w:ind w:left="6840" w:hanging="180"/>
+      </w:pPr>
+    </w:lvl>
+  </w:abstractNum>
+  <w:abstractNum w:abstractNumId="19" w15:restartNumberingAfterBreak="0">
     <w:nsid w:val="315251BC"/>
     <w:multiLevelType w:val="hybridMultilevel"/>
     <w:tmpl w:val="8868A66E"/>
@@ -24201,7 +24526,7 @@
       </w:pPr>
     </w:lvl>
   </w:abstractNum>
-  <w:abstractNum w:abstractNumId="19" w15:restartNumberingAfterBreak="0">
+  <w:abstractNum w:abstractNumId="20" w15:restartNumberingAfterBreak="0">
     <w:nsid w:val="35536CD1"/>
     <w:multiLevelType w:val="multilevel"/>
     <w:tmpl w:val="929E2774"/>
@@ -24295,10 +24620,10 @@
       </w:pPr>
     </w:lvl>
   </w:abstractNum>
-  <w:abstractNum w:abstractNumId="20" w15:restartNumberingAfterBreak="0">
+  <w:abstractNum w:abstractNumId="21" w15:restartNumberingAfterBreak="0">
     <w:nsid w:val="385835CC"/>
     <w:multiLevelType w:val="multilevel"/>
-    <w:tmpl w:val="929E2774"/>
+    <w:tmpl w:val="C42C85F8"/>
     <w:lvl w:ilvl="0">
       <w:start w:val="1"/>
       <w:numFmt w:val="decimal"/>
@@ -24307,6 +24632,10 @@
       <w:pPr>
         <w:ind w:left="1440" w:firstLine="1080"/>
       </w:pPr>
+      <w:rPr>
+        <w:b w:val="0"/>
+        <w:i w:val="0"/>
+      </w:rPr>
     </w:lvl>
     <w:lvl w:ilvl="1">
       <w:start w:val="1"/>
@@ -24389,7 +24718,7 @@
       </w:pPr>
     </w:lvl>
   </w:abstractNum>
-  <w:abstractNum w:abstractNumId="21" w15:restartNumberingAfterBreak="0">
+  <w:abstractNum w:abstractNumId="22" w15:restartNumberingAfterBreak="0">
     <w:nsid w:val="38E44889"/>
     <w:multiLevelType w:val="hybridMultilevel"/>
     <w:tmpl w:val="F800A3CC"/>
@@ -24481,7 +24810,7 @@
       </w:pPr>
     </w:lvl>
   </w:abstractNum>
-  <w:abstractNum w:abstractNumId="22" w15:restartNumberingAfterBreak="0">
+  <w:abstractNum w:abstractNumId="23" w15:restartNumberingAfterBreak="0">
     <w:nsid w:val="39024B32"/>
     <w:multiLevelType w:val="multilevel"/>
     <w:tmpl w:val="929E2774"/>
@@ -24575,7 +24904,7 @@
       </w:pPr>
     </w:lvl>
   </w:abstractNum>
-  <w:abstractNum w:abstractNumId="23" w15:restartNumberingAfterBreak="0">
+  <w:abstractNum w:abstractNumId="24" w15:restartNumberingAfterBreak="0">
     <w:nsid w:val="39A529D3"/>
     <w:multiLevelType w:val="hybridMultilevel"/>
     <w:tmpl w:val="4104A4D0"/>
@@ -24667,7 +24996,7 @@
       </w:pPr>
     </w:lvl>
   </w:abstractNum>
-  <w:abstractNum w:abstractNumId="24" w15:restartNumberingAfterBreak="0">
+  <w:abstractNum w:abstractNumId="25" w15:restartNumberingAfterBreak="0">
     <w:nsid w:val="3A907808"/>
     <w:multiLevelType w:val="hybridMultilevel"/>
     <w:tmpl w:val="23A6F340"/>
@@ -24759,7 +25088,7 @@
       </w:pPr>
     </w:lvl>
   </w:abstractNum>
-  <w:abstractNum w:abstractNumId="25" w15:restartNumberingAfterBreak="0">
+  <w:abstractNum w:abstractNumId="26" w15:restartNumberingAfterBreak="0">
     <w:nsid w:val="41BC178E"/>
     <w:multiLevelType w:val="multilevel"/>
     <w:tmpl w:val="929E2774"/>
@@ -24853,7 +25182,7 @@
       </w:pPr>
     </w:lvl>
   </w:abstractNum>
-  <w:abstractNum w:abstractNumId="26" w15:restartNumberingAfterBreak="0">
+  <w:abstractNum w:abstractNumId="27" w15:restartNumberingAfterBreak="0">
     <w:nsid w:val="42557FCE"/>
     <w:multiLevelType w:val="hybridMultilevel"/>
     <w:tmpl w:val="31026934"/>
@@ -24939,7 +25268,7 @@
       </w:pPr>
     </w:lvl>
   </w:abstractNum>
-  <w:abstractNum w:abstractNumId="27" w15:restartNumberingAfterBreak="0">
+  <w:abstractNum w:abstractNumId="28" w15:restartNumberingAfterBreak="0">
     <w:nsid w:val="437A7395"/>
     <w:multiLevelType w:val="multilevel"/>
     <w:tmpl w:val="929E2774"/>
@@ -25033,7 +25362,7 @@
       </w:pPr>
     </w:lvl>
   </w:abstractNum>
-  <w:abstractNum w:abstractNumId="28" w15:restartNumberingAfterBreak="0">
+  <w:abstractNum w:abstractNumId="29" w15:restartNumberingAfterBreak="0">
     <w:nsid w:val="438C265C"/>
     <w:multiLevelType w:val="hybridMultilevel"/>
     <w:tmpl w:val="2A3EF706"/>
@@ -25125,7 +25454,7 @@
       </w:pPr>
     </w:lvl>
   </w:abstractNum>
-  <w:abstractNum w:abstractNumId="29" w15:restartNumberingAfterBreak="0">
+  <w:abstractNum w:abstractNumId="30" w15:restartNumberingAfterBreak="0">
     <w:nsid w:val="44716C69"/>
     <w:multiLevelType w:val="multilevel"/>
     <w:tmpl w:val="929E2774"/>
@@ -25219,7 +25548,7 @@
       </w:pPr>
     </w:lvl>
   </w:abstractNum>
-  <w:abstractNum w:abstractNumId="30" w15:restartNumberingAfterBreak="0">
+  <w:abstractNum w:abstractNumId="31" w15:restartNumberingAfterBreak="0">
     <w:nsid w:val="4BCC2240"/>
     <w:multiLevelType w:val="multilevel"/>
     <w:tmpl w:val="06F4FCCE"/>
@@ -25335,7 +25664,7 @@
       </w:rPr>
     </w:lvl>
   </w:abstractNum>
-  <w:abstractNum w:abstractNumId="31" w15:restartNumberingAfterBreak="0">
+  <w:abstractNum w:abstractNumId="32" w15:restartNumberingAfterBreak="0">
     <w:nsid w:val="4E985C01"/>
     <w:multiLevelType w:val="hybridMultilevel"/>
     <w:tmpl w:val="5C12879C"/>
@@ -25421,7 +25750,7 @@
       </w:pPr>
     </w:lvl>
   </w:abstractNum>
-  <w:abstractNum w:abstractNumId="32" w15:restartNumberingAfterBreak="0">
+  <w:abstractNum w:abstractNumId="33" w15:restartNumberingAfterBreak="0">
     <w:nsid w:val="51A26DA2"/>
     <w:multiLevelType w:val="hybridMultilevel"/>
     <w:tmpl w:val="8868A66E"/>
@@ -25507,7 +25836,7 @@
       </w:pPr>
     </w:lvl>
   </w:abstractNum>
-  <w:abstractNum w:abstractNumId="33" w15:restartNumberingAfterBreak="0">
+  <w:abstractNum w:abstractNumId="34" w15:restartNumberingAfterBreak="0">
     <w:nsid w:val="54CF4E02"/>
     <w:multiLevelType w:val="hybridMultilevel"/>
     <w:tmpl w:val="F800A3CC"/>
@@ -25599,7 +25928,7 @@
       </w:pPr>
     </w:lvl>
   </w:abstractNum>
-  <w:abstractNum w:abstractNumId="34" w15:restartNumberingAfterBreak="0">
+  <w:abstractNum w:abstractNumId="35" w15:restartNumberingAfterBreak="0">
     <w:nsid w:val="55A0161C"/>
     <w:multiLevelType w:val="hybridMultilevel"/>
     <w:tmpl w:val="66A2E252"/>
@@ -25688,7 +26017,7 @@
       </w:pPr>
     </w:lvl>
   </w:abstractNum>
-  <w:abstractNum w:abstractNumId="35" w15:restartNumberingAfterBreak="0">
+  <w:abstractNum w:abstractNumId="36" w15:restartNumberingAfterBreak="0">
     <w:nsid w:val="581F7255"/>
     <w:multiLevelType w:val="hybridMultilevel"/>
     <w:tmpl w:val="A58A1E68"/>
@@ -25780,7 +26109,7 @@
       </w:pPr>
     </w:lvl>
   </w:abstractNum>
-  <w:abstractNum w:abstractNumId="36" w15:restartNumberingAfterBreak="0">
+  <w:abstractNum w:abstractNumId="37" w15:restartNumberingAfterBreak="0">
     <w:nsid w:val="5C8F11B8"/>
     <w:multiLevelType w:val="multilevel"/>
     <w:tmpl w:val="9E34B8EC"/>
@@ -25877,7 +26206,7 @@
       </w:pPr>
     </w:lvl>
   </w:abstractNum>
-  <w:abstractNum w:abstractNumId="37" w15:restartNumberingAfterBreak="0">
+  <w:abstractNum w:abstractNumId="38" w15:restartNumberingAfterBreak="0">
     <w:nsid w:val="5F841B74"/>
     <w:multiLevelType w:val="hybridMultilevel"/>
     <w:tmpl w:val="4104A4D0"/>
@@ -25969,7 +26298,7 @@
       </w:pPr>
     </w:lvl>
   </w:abstractNum>
-  <w:abstractNum w:abstractNumId="38" w15:restartNumberingAfterBreak="0">
+  <w:abstractNum w:abstractNumId="39" w15:restartNumberingAfterBreak="0">
     <w:nsid w:val="60223379"/>
     <w:multiLevelType w:val="multilevel"/>
     <w:tmpl w:val="9E34B8EC"/>
@@ -26066,7 +26395,7 @@
       </w:pPr>
     </w:lvl>
   </w:abstractNum>
-  <w:abstractNum w:abstractNumId="39" w15:restartNumberingAfterBreak="0">
+  <w:abstractNum w:abstractNumId="40" w15:restartNumberingAfterBreak="0">
     <w:nsid w:val="60D62F98"/>
     <w:multiLevelType w:val="hybridMultilevel"/>
     <w:tmpl w:val="5C12879C"/>
@@ -26152,7 +26481,7 @@
       </w:pPr>
     </w:lvl>
   </w:abstractNum>
-  <w:abstractNum w:abstractNumId="40" w15:restartNumberingAfterBreak="0">
+  <w:abstractNum w:abstractNumId="41" w15:restartNumberingAfterBreak="0">
     <w:nsid w:val="64B82B11"/>
     <w:multiLevelType w:val="hybridMultilevel"/>
     <w:tmpl w:val="A69C2456"/>
@@ -26265,7 +26594,7 @@
       </w:rPr>
     </w:lvl>
   </w:abstractNum>
-  <w:abstractNum w:abstractNumId="41" w15:restartNumberingAfterBreak="0">
+  <w:abstractNum w:abstractNumId="42" w15:restartNumberingAfterBreak="0">
     <w:nsid w:val="6AA62C6C"/>
     <w:multiLevelType w:val="hybridMultilevel"/>
     <w:tmpl w:val="F800A3CC"/>
@@ -26357,7 +26686,7 @@
       </w:pPr>
     </w:lvl>
   </w:abstractNum>
-  <w:abstractNum w:abstractNumId="42" w15:restartNumberingAfterBreak="0">
+  <w:abstractNum w:abstractNumId="43" w15:restartNumberingAfterBreak="0">
     <w:nsid w:val="6BBD785C"/>
     <w:multiLevelType w:val="multilevel"/>
     <w:tmpl w:val="9E34B8EC"/>
@@ -26454,7 +26783,7 @@
       </w:pPr>
     </w:lvl>
   </w:abstractNum>
-  <w:abstractNum w:abstractNumId="43" w15:restartNumberingAfterBreak="0">
+  <w:abstractNum w:abstractNumId="44" w15:restartNumberingAfterBreak="0">
     <w:nsid w:val="6EFE481D"/>
     <w:multiLevelType w:val="multilevel"/>
     <w:tmpl w:val="9E34B8EC"/>
@@ -26551,7 +26880,7 @@
       </w:pPr>
     </w:lvl>
   </w:abstractNum>
-  <w:abstractNum w:abstractNumId="44" w15:restartNumberingAfterBreak="0">
+  <w:abstractNum w:abstractNumId="45" w15:restartNumberingAfterBreak="0">
     <w:nsid w:val="6F2E783F"/>
     <w:multiLevelType w:val="hybridMultilevel"/>
     <w:tmpl w:val="8868A66E"/>
@@ -26637,7 +26966,7 @@
       </w:pPr>
     </w:lvl>
   </w:abstractNum>
-  <w:abstractNum w:abstractNumId="45" w15:restartNumberingAfterBreak="0">
+  <w:abstractNum w:abstractNumId="46" w15:restartNumberingAfterBreak="0">
     <w:nsid w:val="70912C47"/>
     <w:multiLevelType w:val="hybridMultilevel"/>
     <w:tmpl w:val="5C12879C"/>
@@ -26723,7 +27052,7 @@
       </w:pPr>
     </w:lvl>
   </w:abstractNum>
-  <w:abstractNum w:abstractNumId="46" w15:restartNumberingAfterBreak="0">
+  <w:abstractNum w:abstractNumId="47" w15:restartNumberingAfterBreak="0">
     <w:nsid w:val="79C84322"/>
     <w:multiLevelType w:val="hybridMultilevel"/>
     <w:tmpl w:val="A58A1E68"/>
@@ -26815,7 +27144,7 @@
       </w:pPr>
     </w:lvl>
   </w:abstractNum>
-  <w:abstractNum w:abstractNumId="47" w15:restartNumberingAfterBreak="0">
+  <w:abstractNum w:abstractNumId="48" w15:restartNumberingAfterBreak="0">
     <w:nsid w:val="7C103D1A"/>
     <w:multiLevelType w:val="multilevel"/>
     <w:tmpl w:val="929E2774"/>
@@ -26910,7 +27239,7 @@
     </w:lvl>
   </w:abstractNum>
   <w:num w:numId="1">
-    <w:abstractNumId w:val="30"/>
+    <w:abstractNumId w:val="31"/>
   </w:num>
   <w:num w:numId="2">
     <w:abstractNumId w:val="4"/>
@@ -26928,94 +27257,94 @@
     <w:abstractNumId w:val="0"/>
   </w:num>
   <w:num w:numId="7">
-    <w:abstractNumId w:val="24"/>
+    <w:abstractNumId w:val="25"/>
   </w:num>
   <w:num w:numId="8">
-    <w:abstractNumId w:val="46"/>
+    <w:abstractNumId w:val="47"/>
   </w:num>
   <w:num w:numId="9">
-    <w:abstractNumId w:val="27"/>
+    <w:abstractNumId w:val="28"/>
   </w:num>
   <w:num w:numId="10">
     <w:abstractNumId w:val="9"/>
   </w:num>
   <w:num w:numId="11">
-    <w:abstractNumId w:val="29"/>
+    <w:abstractNumId w:val="30"/>
   </w:num>
   <w:num w:numId="12">
-    <w:abstractNumId w:val="22"/>
+    <w:abstractNumId w:val="23"/>
   </w:num>
   <w:num w:numId="13">
     <w:abstractNumId w:val="1"/>
   </w:num>
   <w:num w:numId="14">
-    <w:abstractNumId w:val="21"/>
+    <w:abstractNumId w:val="22"/>
   </w:num>
   <w:num w:numId="15">
     <w:abstractNumId w:val="13"/>
   </w:num>
   <w:num w:numId="16">
-    <w:abstractNumId w:val="28"/>
+    <w:abstractNumId w:val="29"/>
   </w:num>
   <w:num w:numId="17">
     <w:abstractNumId w:val="2"/>
   </w:num>
   <w:num w:numId="18">
-    <w:abstractNumId w:val="32"/>
+    <w:abstractNumId w:val="33"/>
   </w:num>
   <w:num w:numId="19">
-    <w:abstractNumId w:val="23"/>
+    <w:abstractNumId w:val="24"/>
   </w:num>
   <w:num w:numId="20">
-    <w:abstractNumId w:val="44"/>
+    <w:abstractNumId w:val="45"/>
   </w:num>
   <w:num w:numId="21">
-    <w:abstractNumId w:val="47"/>
+    <w:abstractNumId w:val="48"/>
   </w:num>
   <w:num w:numId="22">
-    <w:abstractNumId w:val="19"/>
+    <w:abstractNumId w:val="20"/>
   </w:num>
   <w:num w:numId="23">
     <w:abstractNumId w:val="7"/>
   </w:num>
   <w:num w:numId="24">
-    <w:abstractNumId w:val="34"/>
+    <w:abstractNumId w:val="35"/>
   </w:num>
   <w:num w:numId="25">
+    <w:abstractNumId w:val="44"/>
+  </w:num>
+  <w:num w:numId="26">
+    <w:abstractNumId w:val="38"/>
+  </w:num>
+  <w:num w:numId="27">
     <w:abstractNumId w:val="43"/>
   </w:num>
-  <w:num w:numId="26">
-    <w:abstractNumId w:val="37"/>
-  </w:num>
-  <w:num w:numId="27">
-    <w:abstractNumId w:val="42"/>
-  </w:num>
   <w:num w:numId="28">
-    <w:abstractNumId w:val="38"/>
+    <w:abstractNumId w:val="39"/>
   </w:num>
   <w:num w:numId="29">
-    <w:abstractNumId w:val="31"/>
+    <w:abstractNumId w:val="32"/>
   </w:num>
   <w:num w:numId="30">
-    <w:abstractNumId w:val="45"/>
+    <w:abstractNumId w:val="46"/>
   </w:num>
   <w:num w:numId="31">
-    <w:abstractNumId w:val="39"/>
+    <w:abstractNumId w:val="40"/>
   </w:num>
   <w:num w:numId="32">
-    <w:abstractNumId w:val="40"/>
+    <w:abstractNumId w:val="41"/>
   </w:num>
   <w:num w:numId="33">
-    <w:abstractNumId w:val="25"/>
+    <w:abstractNumId w:val="26"/>
   </w:num>
   <w:num w:numId="34">
     <w:abstractNumId w:val="15"/>
   </w:num>
   <w:num w:numId="35">
-    <w:abstractNumId w:val="33"/>
+    <w:abstractNumId w:val="34"/>
   </w:num>
   <w:num w:numId="36">
-    <w:abstractNumId w:val="35"/>
+    <w:abstractNumId w:val="36"/>
   </w:num>
   <w:num w:numId="37">
     <w:abstractNumId w:val="14"/>
@@ -27024,7 +27353,7 @@
     <w:abstractNumId w:val="8"/>
   </w:num>
   <w:num w:numId="39">
-    <w:abstractNumId w:val="41"/>
+    <w:abstractNumId w:val="42"/>
   </w:num>
   <w:num w:numId="40">
     <w:abstractNumId w:val="16"/>
@@ -27033,7 +27362,7 @@
     <w:abstractNumId w:val="6"/>
   </w:num>
   <w:num w:numId="42">
-    <w:abstractNumId w:val="26"/>
+    <w:abstractNumId w:val="27"/>
   </w:num>
   <w:num w:numId="43">
     <w:abstractNumId w:val="3"/>
@@ -27042,19 +27371,30 @@
     <w:abstractNumId w:val="5"/>
   </w:num>
   <w:num w:numId="45">
-    <w:abstractNumId w:val="18"/>
+    <w:abstractNumId w:val="19"/>
   </w:num>
   <w:num w:numId="46">
-    <w:abstractNumId w:val="36"/>
+    <w:abstractNumId w:val="37"/>
   </w:num>
   <w:num w:numId="47">
     <w:abstractNumId w:val="11"/>
   </w:num>
   <w:num w:numId="48">
-    <w:abstractNumId w:val="20"/>
+    <w:abstractNumId w:val="21"/>
+  </w:num>
+  <w:num w:numId="49">
+    <w:abstractNumId w:val="18"/>
   </w:num>
   <w:numIdMacAtCleanup w:val="11"/>
 </w:numbering>
+</file>
+
+<file path=word/people.xml><?xml version="1.0" encoding="utf-8"?>
+<w15:people xmlns:wpc="http://schemas.microsoft.com/office/word/2010/wordprocessingCanvas" xmlns:cx="http://schemas.microsoft.com/office/drawing/2014/chartex" xmlns:cx1="http://schemas.microsoft.com/office/drawing/2015/9/8/chartex" xmlns:cx2="http://schemas.microsoft.com/office/drawing/2015/10/21/chartex" xmlns:cx3="http://schemas.microsoft.com/office/drawing/2016/5/9/chartex" xmlns:cx4="http://schemas.microsoft.com/office/drawing/2016/5/10/chartex" xmlns:cx5="http://schemas.microsoft.com/office/drawing/2016/5/11/chartex" xmlns:cx6="http://schemas.microsoft.com/office/drawing/2016/5/12/chartex" xmlns:cx7="http://schemas.microsoft.com/office/drawing/2016/5/13/chartex" xmlns:cx8="http://schemas.microsoft.com/office/drawing/2016/5/14/chartex" xmlns:mc="http://schemas.openxmlformats.org/markup-compatibility/2006" xmlns:aink="http://schemas.microsoft.com/office/drawing/2016/ink" xmlns:am3d="http://schemas.microsoft.com/office/drawing/2017/model3d" xmlns:o="urn:schemas-microsoft-com:office:office" xmlns:r="http://schemas.openxmlformats.org/officeDocument/2006/relationships" xmlns:m="http://schemas.openxmlformats.org/officeDocument/2006/math" xmlns:v="urn:schemas-microsoft-com:vml" xmlns:wp14="http://schemas.microsoft.com/office/word/2010/wordprocessingDrawing" xmlns:wp="http://schemas.openxmlformats.org/drawingml/2006/wordprocessingDrawing" xmlns:w10="urn:schemas-microsoft-com:office:word" xmlns:w="http://schemas.openxmlformats.org/wordprocessingml/2006/main" xmlns:w14="http://schemas.microsoft.com/office/word/2010/wordml" xmlns:w15="http://schemas.microsoft.com/office/word/2012/wordml" xmlns:w16cid="http://schemas.microsoft.com/office/word/2016/wordml/cid" xmlns:w16se="http://schemas.microsoft.com/office/word/2015/wordml/symex" xmlns:wpg="http://schemas.microsoft.com/office/word/2010/wordprocessingGroup" xmlns:wpi="http://schemas.microsoft.com/office/word/2010/wordprocessingInk" xmlns:wne="http://schemas.microsoft.com/office/word/2006/wordml" xmlns:wps="http://schemas.microsoft.com/office/word/2010/wordprocessingShape" mc:Ignorable="w14 w15 w16se w16cid wp14">
+  <w15:person w15:author="Williams Tim">
+    <w15:presenceInfo w15:providerId="AD" w15:userId="S-1-5-21-2027240512-352727985-924725345-103019"/>
+  </w15:person>
+</w15:people>
 </file>
 
 <file path=word/styles.xml><?xml version="1.0" encoding="utf-8"?>
@@ -28543,7 +28883,7 @@
 </file>
 
 <file path=customXml/itemProps1.xml><?xml version="1.0" encoding="utf-8"?>
-<ds:datastoreItem xmlns:ds="http://schemas.openxmlformats.org/officeDocument/2006/customXml" ds:itemID="{C1D8464E-453E-4ABD-A0EC-38CBE02A1534}">
+<ds:datastoreItem xmlns:ds="http://schemas.openxmlformats.org/officeDocument/2006/customXml" ds:itemID="{00F56711-9740-4772-AB21-1D9DDBF94AE5}">
   <ds:schemaRefs>
     <ds:schemaRef ds:uri="http://schemas.openxmlformats.org/officeDocument/2006/bibliography"/>
   </ds:schemaRefs>

</xml_diff>

<commit_message>
new file for tracking servers
</commit_message>
<xml_diff>
--- a/EUConnect18/doc/LDWorkshopExercises.docx
+++ b/EUConnect18/doc/LDWorkshopExercises.docx
@@ -3277,10 +3277,10 @@
                   <v:path o:extrusionok="f" gradientshapeok="t" o:connecttype="rect"/>
                   <o:lock v:ext="edit" aspectratio="t"/>
                 </v:shapetype>
-                <v:shape id="_x0000_i1025" type="#_x0000_t75" style="width:36.55pt;height:26.2pt" o:ole="">
+                <v:shape id="_x0000_i1025" type="#_x0000_t75" style="width:36.7pt;height:26.5pt" o:ole="">
                   <v:imagedata r:id="rId9" o:title=""/>
                 </v:shape>
-                <o:OLEObject Type="Embed" ProgID="PBrush" ShapeID="_x0000_i1025" DrawAspect="Content" ObjectID="_1601384752" r:id="rId10"/>
+                <o:OLEObject Type="Embed" ProgID="PBrush" ShapeID="_x0000_i1025" DrawAspect="Content" ObjectID="_1601875130" r:id="rId10"/>
               </w:object>
             </w:r>
           </w:p>
@@ -3525,7 +3525,19 @@
         <w:t xml:space="preserve">On your laptop, ensure your screen resolution is set to </w:t>
       </w:r>
       <w:r>
-        <w:t xml:space="preserve">1366 x 768 or higher. </w:t>
+        <w:t>16</w:t>
+      </w:r>
+      <w:r>
+        <w:t>00</w:t>
+      </w:r>
+      <w:r>
+        <w:t xml:space="preserve"> x </w:t>
+      </w:r>
+      <w:r>
+        <w:t>900</w:t>
+      </w:r>
+      <w:r>
+        <w:t xml:space="preserve"> or higher. </w:t>
       </w:r>
     </w:p>
     <w:p>
@@ -3709,6 +3721,8 @@
         <w:spacing w:after="0"/>
         <w:jc w:val="both"/>
       </w:pPr>
+      <w:bookmarkStart w:id="6" w:name="_GoBack"/>
+      <w:bookmarkEnd w:id="6"/>
     </w:p>
     <w:p>
       <w:pPr>
@@ -4132,18 +4146,18 @@
       </w:pPr>
     </w:p>
     <w:p>
-      <w:bookmarkStart w:id="6" w:name="h.4a3pohs55v92" w:colFirst="0" w:colLast="0"/>
-      <w:bookmarkStart w:id="7" w:name="h.2flcob7d4wc5" w:colFirst="0" w:colLast="0"/>
-      <w:bookmarkStart w:id="8" w:name="h.n9cws2z3nm47" w:colFirst="0" w:colLast="0"/>
-      <w:bookmarkStart w:id="9" w:name="h.dvvi6zq8vnbt" w:colFirst="0" w:colLast="0"/>
-      <w:bookmarkStart w:id="10" w:name="h.3k3o6izb4wsc" w:colFirst="0" w:colLast="0"/>
-      <w:bookmarkStart w:id="11" w:name="h.edgrqcqmadey" w:colFirst="0" w:colLast="0"/>
-      <w:bookmarkEnd w:id="6"/>
+      <w:bookmarkStart w:id="7" w:name="h.4a3pohs55v92" w:colFirst="0" w:colLast="0"/>
+      <w:bookmarkStart w:id="8" w:name="h.2flcob7d4wc5" w:colFirst="0" w:colLast="0"/>
+      <w:bookmarkStart w:id="9" w:name="h.n9cws2z3nm47" w:colFirst="0" w:colLast="0"/>
+      <w:bookmarkStart w:id="10" w:name="h.dvvi6zq8vnbt" w:colFirst="0" w:colLast="0"/>
+      <w:bookmarkStart w:id="11" w:name="h.3k3o6izb4wsc" w:colFirst="0" w:colLast="0"/>
+      <w:bookmarkStart w:id="12" w:name="h.edgrqcqmadey" w:colFirst="0" w:colLast="0"/>
       <w:bookmarkEnd w:id="7"/>
       <w:bookmarkEnd w:id="8"/>
       <w:bookmarkEnd w:id="9"/>
       <w:bookmarkEnd w:id="10"/>
       <w:bookmarkEnd w:id="11"/>
+      <w:bookmarkEnd w:id="12"/>
     </w:p>
     <w:tbl>
       <w:tblPr>
@@ -4257,10 +4271,10 @@
             </w:pPr>
             <w:r>
               <w:object w:dxaOrig="4536" w:dyaOrig="3300" w14:anchorId="62267F19">
-                <v:shape id="_x0000_i1026" type="#_x0000_t75" style="width:42pt;height:30pt" o:ole="">
+                <v:shape id="_x0000_i1026" type="#_x0000_t75" style="width:42.1pt;height:29.9pt" o:ole="">
                   <v:imagedata r:id="rId9" o:title=""/>
                 </v:shape>
-                <o:OLEObject Type="Embed" ProgID="PBrush" ShapeID="_x0000_i1026" DrawAspect="Content" ObjectID="_1601384753" r:id="rId16"/>
+                <o:OLEObject Type="Embed" ProgID="PBrush" ShapeID="_x0000_i1026" DrawAspect="Content" ObjectID="_1601875131" r:id="rId16"/>
               </w:object>
             </w:r>
             <w:r>
@@ -4366,11 +4380,11 @@
         <w:spacing w:before="120"/>
         <w:ind w:left="0" w:firstLine="0"/>
       </w:pPr>
-      <w:bookmarkStart w:id="12" w:name="_Toc527635218"/>
+      <w:bookmarkStart w:id="13" w:name="_Toc527635218"/>
       <w:r>
         <w:t>Exercises</w:t>
       </w:r>
-      <w:bookmarkEnd w:id="12"/>
+      <w:bookmarkEnd w:id="13"/>
     </w:p>
     <w:p>
       <w:pPr>
@@ -4385,14 +4399,14 @@
         <w:spacing w:before="120"/>
         <w:ind w:left="0" w:firstLine="0"/>
       </w:pPr>
-      <w:bookmarkStart w:id="13" w:name="_Toc527635219"/>
+      <w:bookmarkStart w:id="14" w:name="_Toc527635219"/>
       <w:r>
         <w:t xml:space="preserve">Create a </w:t>
       </w:r>
       <w:r>
         <w:t>Study Graph</w:t>
       </w:r>
-      <w:bookmarkEnd w:id="13"/>
+      <w:bookmarkEnd w:id="14"/>
       <w:r>
         <w:t xml:space="preserve"> </w:t>
       </w:r>
@@ -4421,13 +4435,13 @@
         <w:spacing w:before="120"/>
         <w:ind w:left="0" w:firstLine="0"/>
       </w:pPr>
-      <w:bookmarkStart w:id="14" w:name="h.rez8crfnxygd" w:colFirst="0" w:colLast="0"/>
-      <w:bookmarkStart w:id="15" w:name="_Toc527635220"/>
-      <w:bookmarkEnd w:id="14"/>
+      <w:bookmarkStart w:id="15" w:name="h.rez8crfnxygd" w:colFirst="0" w:colLast="0"/>
+      <w:bookmarkStart w:id="16" w:name="_Toc527635220"/>
+      <w:bookmarkEnd w:id="15"/>
       <w:r>
         <w:t>Open the Graph Editor</w:t>
       </w:r>
-      <w:bookmarkEnd w:id="15"/>
+      <w:bookmarkEnd w:id="16"/>
     </w:p>
     <w:p>
       <w:pPr>
@@ -4838,7 +4852,7 @@
         <w:spacing w:before="120"/>
         <w:ind w:left="0" w:firstLine="0"/>
       </w:pPr>
-      <w:bookmarkStart w:id="16" w:name="_Toc527635221"/>
+      <w:bookmarkStart w:id="17" w:name="_Toc527635221"/>
       <w:r>
         <w:t xml:space="preserve">Add a </w:t>
       </w:r>
@@ -4857,7 +4871,7 @@
       <w:r>
         <w:t xml:space="preserve"> Arms</w:t>
       </w:r>
-      <w:bookmarkEnd w:id="16"/>
+      <w:bookmarkEnd w:id="17"/>
     </w:p>
     <w:tbl>
       <w:tblPr>
@@ -5139,9 +5153,11 @@
             </w:tcBorders>
           </w:tcPr>
           <w:p>
+            <w:proofErr w:type="spellStart"/>
             <w:r>
               <w:t>eg</w:t>
             </w:r>
+            <w:proofErr w:type="spellEnd"/>
           </w:p>
         </w:tc>
         <w:tc>
@@ -5530,9 +5546,11 @@
             <w:pPr>
               <w:ind w:right="-642"/>
             </w:pPr>
+            <w:proofErr w:type="spellStart"/>
             <w:r>
               <w:t>ncit:study</w:t>
             </w:r>
+            <w:proofErr w:type="spellEnd"/>
           </w:p>
         </w:tc>
       </w:tr>
@@ -5620,10 +5638,7 @@
         <w:t xml:space="preserve"> node</w:t>
       </w:r>
       <w:r>
-        <w:t xml:space="preserve"> using the </w:t>
-      </w:r>
-      <w:r>
-        <w:t xml:space="preserve">predicate </w:t>
+        <w:t xml:space="preserve"> using the predicate </w:t>
       </w:r>
       <w:proofErr w:type="spellStart"/>
       <w:r>
@@ -5841,9 +5856,11 @@
             <w:pPr>
               <w:ind w:right="-642"/>
             </w:pPr>
+            <w:proofErr w:type="spellStart"/>
             <w:r>
               <w:t>ncit:phase</w:t>
             </w:r>
+            <w:proofErr w:type="spellEnd"/>
           </w:p>
         </w:tc>
       </w:tr>
@@ -5863,7 +5880,7 @@
         <w:spacing w:after="0"/>
         <w:ind w:left="720" w:hanging="450"/>
       </w:pPr>
-      <w:bookmarkStart w:id="17" w:name="_Ref505856609"/>
+      <w:bookmarkStart w:id="18" w:name="_Ref505856609"/>
       <w:r>
         <w:t xml:space="preserve">Create </w:t>
       </w:r>
@@ -5906,6 +5923,7 @@
       <w:r>
         <w:t xml:space="preserve">nodes for </w:t>
       </w:r>
+      <w:proofErr w:type="spellStart"/>
       <w:r>
         <w:rPr>
           <w:rFonts w:ascii="Courier New" w:hAnsi="Courier New" w:cs="Courier New"/>
@@ -5930,7 +5948,7 @@
         </w:rPr>
         <w:t>udy</w:t>
       </w:r>
-      <w:bookmarkEnd w:id="17"/>
+      <w:bookmarkEnd w:id="18"/>
       <w:r>
         <w:rPr>
           <w:rFonts w:ascii="Courier New" w:hAnsi="Courier New" w:cs="Courier New"/>
@@ -5941,6 +5959,7 @@
         </w:rPr>
         <w:t>n</w:t>
       </w:r>
+      <w:proofErr w:type="spellEnd"/>
       <w:r>
         <w:t xml:space="preserve"> using values from your </w:t>
       </w:r>
@@ -6369,9 +6388,11 @@
             </w:tcBorders>
           </w:tcPr>
           <w:p>
+            <w:proofErr w:type="spellStart"/>
             <w:r>
               <w:t>eg</w:t>
             </w:r>
+            <w:proofErr w:type="spellEnd"/>
           </w:p>
         </w:tc>
         <w:tc>
@@ -6573,6 +6594,7 @@
       <w:r>
         <w:t xml:space="preserve"> (</w:t>
       </w:r>
+      <w:proofErr w:type="spellStart"/>
       <w:r>
         <w:rPr>
           <w:rFonts w:ascii="Courier New" w:hAnsi="Courier New" w:cs="Courier New"/>
@@ -6619,7 +6641,16 @@
           <w:i/>
           <w:highlight w:val="yellow"/>
         </w:rPr>
-        <w:t>n-n</w:t>
+        <w:t>n</w:t>
+      </w:r>
+      <w:proofErr w:type="spellEnd"/>
+      <w:r>
+        <w:rPr>
+          <w:rFonts w:ascii="Courier New" w:hAnsi="Courier New" w:cs="Courier New"/>
+          <w:i/>
+          <w:highlight w:val="yellow"/>
+        </w:rPr>
+        <w:t>-n</w:t>
       </w:r>
       <w:r>
         <w:t>)</w:t>
@@ -6810,10 +6841,7 @@
         <w:t>nodes</w:t>
       </w:r>
       <w:r>
-        <w:t xml:space="preserve"> using </w:t>
-      </w:r>
-      <w:r>
-        <w:t xml:space="preserve">the predicate </w:t>
+        <w:t xml:space="preserve"> using the predicate </w:t>
       </w:r>
       <w:proofErr w:type="spellStart"/>
       <w:r>
@@ -6826,10 +6854,7 @@
       </w:r>
       <w:proofErr w:type="spellEnd"/>
       <w:r>
-        <w:t xml:space="preserve"> </w:t>
-      </w:r>
-      <w:r>
-        <w:t>.</w:t>
+        <w:t xml:space="preserve"> .</w:t>
       </w:r>
       <w:r>
         <w:t>.</w:t>
@@ -6886,9 +6911,11 @@
             <w:pPr>
               <w:ind w:left="71" w:right="-642"/>
             </w:pPr>
+            <w:proofErr w:type="spellStart"/>
             <w:r>
               <w:t>eg:trtArm</w:t>
             </w:r>
+            <w:proofErr w:type="spellEnd"/>
           </w:p>
         </w:tc>
       </w:tr>
@@ -6906,6 +6933,7 @@
       <w:r>
         <w:t xml:space="preserve">There should now be one </w:t>
       </w:r>
+      <w:proofErr w:type="spellStart"/>
       <w:r>
         <w:rPr>
           <w:rFonts w:ascii="Courier New" w:hAnsi="Courier New" w:cs="Courier New"/>
@@ -6938,6 +6966,7 @@
         </w:rPr>
         <w:t>rm</w:t>
       </w:r>
+      <w:proofErr w:type="spellEnd"/>
       <w:r>
         <w:t xml:space="preserve"> link </w:t>
       </w:r>
@@ -7296,9 +7325,11 @@
             <w:pPr>
               <w:ind w:left="71" w:right="-642"/>
             </w:pPr>
+            <w:proofErr w:type="spellStart"/>
             <w:r>
               <w:t>eg:trtArmType</w:t>
             </w:r>
+            <w:proofErr w:type="spellEnd"/>
           </w:p>
         </w:tc>
       </w:tr>
@@ -7451,10 +7482,10 @@
             </w:r>
             <w:r>
               <w:object w:dxaOrig="960" w:dyaOrig="255" w14:anchorId="076B29D9">
-                <v:shape id="_x0000_i1027" type="#_x0000_t75" style="width:47.45pt;height:12.55pt" o:ole="">
+                <v:shape id="_x0000_i1027" type="#_x0000_t75" style="width:47.55pt;height:12.25pt" o:ole="">
                   <v:imagedata r:id="rId24" o:title=""/>
                 </v:shape>
-                <o:OLEObject Type="Embed" ProgID="PBrush" ShapeID="_x0000_i1027" DrawAspect="Content" ObjectID="_1601384754" r:id="rId25"/>
+                <o:OLEObject Type="Embed" ProgID="PBrush" ShapeID="_x0000_i1027" DrawAspect="Content" ObjectID="_1601875132" r:id="rId25"/>
               </w:object>
             </w:r>
             <w:r>
@@ -7567,7 +7598,23 @@
               <w:t>Treatment Arm Types</w:t>
             </w:r>
             <w:r>
-              <w:t>: PlaceboArm, ActiveArm.  These "</w:t>
+              <w:t xml:space="preserve">: </w:t>
+            </w:r>
+            <w:proofErr w:type="spellStart"/>
+            <w:r>
+              <w:t>PlaceboArm</w:t>
+            </w:r>
+            <w:proofErr w:type="spellEnd"/>
+            <w:r>
+              <w:t xml:space="preserve">, </w:t>
+            </w:r>
+            <w:proofErr w:type="spellStart"/>
+            <w:r>
+              <w:t>ActiveArm</w:t>
+            </w:r>
+            <w:proofErr w:type="spellEnd"/>
+            <w:r>
+              <w:t>.  These "</w:t>
             </w:r>
             <w:r>
               <w:t>arm type</w:t>
@@ -7636,7 +7683,7 @@
         <w:spacing w:before="120"/>
         <w:ind w:left="0" w:firstLine="0"/>
       </w:pPr>
-      <w:bookmarkStart w:id="18" w:name="_Toc527635222"/>
+      <w:bookmarkStart w:id="19" w:name="_Toc527635222"/>
       <w:r>
         <w:t>A</w:t>
       </w:r>
@@ -7655,7 +7702,7 @@
       <w:r>
         <w:t>s</w:t>
       </w:r>
-      <w:bookmarkEnd w:id="18"/>
+      <w:bookmarkEnd w:id="19"/>
     </w:p>
     <w:p>
       <w:pPr>
@@ -8101,9 +8148,11 @@
             </w:tcBorders>
           </w:tcPr>
           <w:p>
+            <w:proofErr w:type="spellStart"/>
             <w:r>
               <w:t>eg</w:t>
             </w:r>
+            <w:proofErr w:type="spellEnd"/>
           </w:p>
         </w:tc>
         <w:tc>
@@ -8355,7 +8404,7 @@
       <w:r>
         <w:t xml:space="preserve"> using the </w:t>
       </w:r>
-      <w:bookmarkStart w:id="19" w:name="_Hlk522198256"/>
+      <w:bookmarkStart w:id="20" w:name="_Hlk522198256"/>
       <w:proofErr w:type="spellStart"/>
       <w:r>
         <w:rPr>
@@ -8369,7 +8418,7 @@
       <w:r>
         <w:t xml:space="preserve"> </w:t>
       </w:r>
-      <w:bookmarkEnd w:id="19"/>
+      <w:bookmarkEnd w:id="20"/>
       <w:r>
         <w:t xml:space="preserve"> predicate</w:t>
       </w:r>
@@ -8437,9 +8486,19 @@
             <w:pPr>
               <w:ind w:left="71" w:right="-642"/>
             </w:pPr>
-            <w:r>
-              <w:t>eg: participatesIn</w:t>
-            </w:r>
+            <w:proofErr w:type="spellStart"/>
+            <w:r>
+              <w:t>eg</w:t>
+            </w:r>
+            <w:proofErr w:type="spellEnd"/>
+            <w:r>
+              <w:t xml:space="preserve">: </w:t>
+            </w:r>
+            <w:proofErr w:type="spellStart"/>
+            <w:r>
+              <w:t>participatesIn</w:t>
+            </w:r>
+            <w:proofErr w:type="spellEnd"/>
           </w:p>
         </w:tc>
       </w:tr>
@@ -8572,10 +8631,7 @@
       </w:r>
       <w:proofErr w:type="spellEnd"/>
       <w:r>
-        <w:t xml:space="preserve"> predicate</w:t>
-      </w:r>
-      <w:r>
-        <w:t>.</w:t>
+        <w:t xml:space="preserve"> predicate.</w:t>
       </w:r>
     </w:p>
     <w:tbl>
@@ -8635,9 +8691,11 @@
             <w:pPr>
               <w:ind w:left="71" w:right="-642"/>
             </w:pPr>
+            <w:proofErr w:type="spellStart"/>
             <w:r>
               <w:t>eg:randomizedTo</w:t>
             </w:r>
+            <w:proofErr w:type="spellEnd"/>
           </w:p>
         </w:tc>
       </w:tr>
@@ -8829,9 +8887,11 @@
             <w:pPr>
               <w:ind w:left="71" w:right="-642"/>
             </w:pPr>
+            <w:proofErr w:type="spellStart"/>
             <w:r>
               <w:t>eg:randomizedTo</w:t>
             </w:r>
+            <w:proofErr w:type="spellEnd"/>
           </w:p>
         </w:tc>
       </w:tr>
@@ -8933,14 +8993,14 @@
         <w:spacing w:before="120"/>
         <w:ind w:left="0" w:firstLine="0"/>
       </w:pPr>
-      <w:bookmarkStart w:id="20" w:name="_Toc527635223"/>
+      <w:bookmarkStart w:id="21" w:name="_Toc527635223"/>
       <w:r>
         <w:t xml:space="preserve">Add </w:t>
       </w:r>
       <w:r>
         <w:t>Demographics</w:t>
       </w:r>
-      <w:bookmarkEnd w:id="20"/>
+      <w:bookmarkEnd w:id="21"/>
       <w:r>
         <w:t xml:space="preserve"> </w:t>
       </w:r>
@@ -9156,9 +9216,11 @@
             <w:pPr>
               <w:ind w:left="71" w:right="-642"/>
             </w:pPr>
+            <w:proofErr w:type="spellStart"/>
             <w:r>
               <w:t>ncit:gender</w:t>
             </w:r>
+            <w:proofErr w:type="spellEnd"/>
           </w:p>
         </w:tc>
       </w:tr>
@@ -9611,10 +9673,7 @@
         <w:t>Given Name</w:t>
       </w:r>
       <w:r>
-        <w:t xml:space="preserve"> using</w:t>
-      </w:r>
-      <w:r>
-        <w:t xml:space="preserve"> the </w:t>
+        <w:t xml:space="preserve"> using the </w:t>
       </w:r>
       <w:proofErr w:type="spellStart"/>
       <w:r>
@@ -9644,13 +9703,7 @@
         <w:rPr>
           <w:color w:val="000000" w:themeColor="text1"/>
         </w:rPr>
-        <w:t>predicate</w:t>
-      </w:r>
-      <w:r>
-        <w:rPr>
-          <w:color w:val="000000" w:themeColor="text1"/>
-        </w:rPr>
-        <w:t>.</w:t>
+        <w:t>predicate.</w:t>
       </w:r>
     </w:p>
     <w:tbl>
@@ -9685,7 +9738,7 @@
                 <w:b/>
               </w:rPr>
             </w:pPr>
-            <w:bookmarkStart w:id="21" w:name="_Hlk522198909"/>
+            <w:bookmarkStart w:id="22" w:name="_Hlk522198909"/>
             <w:r>
               <w:rPr>
                 <w:b/>
@@ -9705,13 +9758,15 @@
             <w:pPr>
               <w:ind w:left="71" w:right="-642"/>
             </w:pPr>
+            <w:proofErr w:type="spellStart"/>
             <w:r>
               <w:t>schema:givenName</w:t>
             </w:r>
+            <w:proofErr w:type="spellEnd"/>
           </w:p>
         </w:tc>
       </w:tr>
-      <w:bookmarkEnd w:id="21"/>
+      <w:bookmarkEnd w:id="22"/>
     </w:tbl>
     <w:p>
       <w:pPr>
@@ -10271,11 +10326,11 @@
         <w:spacing w:before="120"/>
         <w:ind w:left="0" w:firstLine="0"/>
       </w:pPr>
-      <w:bookmarkStart w:id="22" w:name="_Toc527635224"/>
+      <w:bookmarkStart w:id="23" w:name="_Toc527635224"/>
       <w:r>
         <w:t>Add another Person</w:t>
       </w:r>
-      <w:bookmarkEnd w:id="22"/>
+      <w:bookmarkEnd w:id="23"/>
     </w:p>
     <w:p>
       <w:pPr>
@@ -10888,10 +10943,7 @@
       </w:r>
       <w:proofErr w:type="spellEnd"/>
       <w:r>
-        <w:t xml:space="preserve"> predicate</w:t>
-      </w:r>
-      <w:r>
-        <w:t>.</w:t>
+        <w:t xml:space="preserve"> predicate.</w:t>
       </w:r>
     </w:p>
     <w:tbl>
@@ -10952,12 +11004,14 @@
             <w:pPr>
               <w:ind w:left="71" w:right="-642"/>
             </w:pPr>
+            <w:proofErr w:type="spellStart"/>
             <w:r>
               <w:t>schema</w:t>
             </w:r>
             <w:r>
               <w:t>:givenName</w:t>
             </w:r>
+            <w:proofErr w:type="spellEnd"/>
           </w:p>
         </w:tc>
         <w:tc>
@@ -11077,13 +11131,7 @@
         <w:rPr>
           <w:color w:val="auto"/>
         </w:rPr>
-        <w:t xml:space="preserve"> predicate</w:t>
-      </w:r>
-      <w:r>
-        <w:rPr>
-          <w:color w:val="auto"/>
-        </w:rPr>
-        <w:t>.</w:t>
+        <w:t xml:space="preserve"> predicate.</w:t>
       </w:r>
     </w:p>
     <w:tbl>
@@ -11143,9 +11191,11 @@
             <w:pPr>
               <w:ind w:left="71" w:right="-642"/>
             </w:pPr>
+            <w:proofErr w:type="spellStart"/>
             <w:r>
               <w:t>ncit:gender</w:t>
             </w:r>
+            <w:proofErr w:type="spellEnd"/>
           </w:p>
         </w:tc>
       </w:tr>
@@ -11359,14 +11409,16 @@
             <w:r>
               <w:t xml:space="preserve">  </w:t>
             </w:r>
-            <w:bookmarkStart w:id="23" w:name="_Hlk522199525"/>
+            <w:bookmarkStart w:id="24" w:name="_Hlk522199525"/>
+            <w:proofErr w:type="spellStart"/>
             <w:r>
               <w:t>eg</w:t>
             </w:r>
             <w:r>
               <w:t>:LDExpert</w:t>
             </w:r>
-            <w:bookmarkEnd w:id="23"/>
+            <w:bookmarkEnd w:id="24"/>
+            <w:proofErr w:type="spellEnd"/>
           </w:p>
         </w:tc>
         <w:tc>
@@ -11408,10 +11460,10 @@
       </w:r>
       <w:r>
         <w:object w:dxaOrig="960" w:dyaOrig="255" w14:anchorId="69CF1F4A">
-          <v:shape id="_x0000_i1088" type="#_x0000_t75" style="width:47.45pt;height:12.55pt" o:ole="">
+          <v:shape id="_x0000_i1028" type="#_x0000_t75" style="width:47.55pt;height:12.25pt" o:ole="">
             <v:imagedata r:id="rId24" o:title=""/>
           </v:shape>
-          <o:OLEObject Type="Embed" ProgID="PBrush" ShapeID="_x0000_i1088" DrawAspect="Content" ObjectID="_1601384755" r:id="rId26"/>
+          <o:OLEObject Type="Embed" ProgID="PBrush" ShapeID="_x0000_i1028" DrawAspect="Content" ObjectID="_1601875133" r:id="rId26"/>
         </w:object>
       </w:r>
       <w:r>
@@ -11438,10 +11490,7 @@
         <w:ind w:left="0" w:firstLine="0"/>
       </w:pPr>
       <w:r>
-        <w:t>Review your graph</w:t>
-      </w:r>
-      <w:r>
-        <w:t xml:space="preserve">  </w:t>
+        <w:t xml:space="preserve">Review your graph  </w:t>
       </w:r>
     </w:p>
     <w:p>
@@ -12214,15 +12263,15 @@
         <w:spacing w:before="120"/>
         <w:ind w:left="0" w:firstLine="0"/>
       </w:pPr>
-      <w:bookmarkStart w:id="24" w:name="_Ref506548063"/>
-      <w:bookmarkStart w:id="25" w:name="_Ref506548076"/>
-      <w:bookmarkStart w:id="26" w:name="_Toc527635225"/>
+      <w:bookmarkStart w:id="25" w:name="_Ref506548063"/>
+      <w:bookmarkStart w:id="26" w:name="_Ref506548076"/>
+      <w:bookmarkStart w:id="27" w:name="_Toc527635225"/>
       <w:r>
         <w:t>Export to TTL</w:t>
       </w:r>
-      <w:bookmarkEnd w:id="24"/>
       <w:bookmarkEnd w:id="25"/>
       <w:bookmarkEnd w:id="26"/>
+      <w:bookmarkEnd w:id="27"/>
       <w:r>
         <w:t xml:space="preserve">  </w:t>
       </w:r>
@@ -12349,12 +12398,14 @@
       <w:r>
         <w:t xml:space="preserve">indow: </w:t>
       </w:r>
+      <w:proofErr w:type="spellStart"/>
       <w:r>
         <w:rPr>
           <w:b/>
         </w:rPr>
         <w:t>WhiteBoardTriples.TTL</w:t>
       </w:r>
+      <w:proofErr w:type="spellEnd"/>
       <w:r>
         <w:rPr>
           <w:b/>
@@ -12368,7 +12419,21 @@
         <w:rPr>
           <w:b/>
         </w:rPr>
-        <w:t xml:space="preserve"> whiteboard.json.</w:t>
+        <w:t xml:space="preserve"> </w:t>
+      </w:r>
+      <w:proofErr w:type="spellStart"/>
+      <w:r>
+        <w:rPr>
+          <w:b/>
+        </w:rPr>
+        <w:t>whiteboard.json</w:t>
+      </w:r>
+      <w:proofErr w:type="spellEnd"/>
+      <w:r>
+        <w:rPr>
+          <w:b/>
+        </w:rPr>
+        <w:t>.</w:t>
       </w:r>
     </w:p>
     <w:p>
@@ -12458,11 +12523,19 @@
       <w:r>
         <w:t xml:space="preserve">Click the dropdown arrow beside </w:t>
       </w:r>
-      <w:r>
-        <w:rPr>
-          <w:b/>
-        </w:rPr>
-        <w:t xml:space="preserve">WhiteBoardTriples.TTL </w:t>
+      <w:proofErr w:type="spellStart"/>
+      <w:r>
+        <w:rPr>
+          <w:b/>
+        </w:rPr>
+        <w:t>WhiteBoardTriples.TTL</w:t>
+      </w:r>
+      <w:proofErr w:type="spellEnd"/>
+      <w:r>
+        <w:rPr>
+          <w:b/>
+        </w:rPr>
+        <w:t xml:space="preserve"> </w:t>
       </w:r>
       <w:r>
         <w:t>and select</w:t>
@@ -12630,13 +12703,23 @@
             </w:r>
           </w:p>
           <w:p>
-            <w:r>
-              <w:t>WhiteBoardTriples(1).TTL</w:t>
+            <w:proofErr w:type="spellStart"/>
+            <w:r>
+              <w:t>WhiteBoardTriples</w:t>
+            </w:r>
+            <w:proofErr w:type="spellEnd"/>
+            <w:r>
+              <w:t>(1).TTL</w:t>
             </w:r>
           </w:p>
           <w:p>
-            <w:r>
-              <w:t>WhiteBoardTriples(2).TTL</w:t>
+            <w:proofErr w:type="spellStart"/>
+            <w:r>
+              <w:t>WhiteBoardTriples</w:t>
+            </w:r>
+            <w:proofErr w:type="spellEnd"/>
+            <w:r>
+              <w:t>(2).TTL</w:t>
             </w:r>
           </w:p>
           <w:p>
@@ -12769,11 +12852,11 @@
         <w:spacing w:before="120"/>
         <w:ind w:left="0" w:firstLine="0"/>
       </w:pPr>
-      <w:bookmarkStart w:id="27" w:name="_Toc527635226"/>
+      <w:bookmarkStart w:id="28" w:name="_Toc527635226"/>
       <w:r>
         <w:t>Validate the Data</w:t>
       </w:r>
-      <w:bookmarkEnd w:id="27"/>
+      <w:bookmarkEnd w:id="28"/>
       <w:r>
         <w:t xml:space="preserve"> </w:t>
       </w:r>
@@ -12882,6 +12965,7 @@
       <w:r>
         <w:t xml:space="preserve">click the file </w:t>
       </w:r>
+      <w:proofErr w:type="spellStart"/>
       <w:r>
         <w:rPr>
           <w:b/>
@@ -12900,8 +12984,17 @@
         </w:rPr>
         <w:t>Validation.R</w:t>
       </w:r>
-      <w:r>
-        <w:t xml:space="preserve"> to open it into RStudio. </w:t>
+      <w:proofErr w:type="spellEnd"/>
+      <w:r>
+        <w:t xml:space="preserve"> to open it into </w:t>
+      </w:r>
+      <w:proofErr w:type="spellStart"/>
+      <w:r>
+        <w:t>RStudio</w:t>
+      </w:r>
+      <w:proofErr w:type="spellEnd"/>
+      <w:r>
+        <w:t xml:space="preserve">. </w:t>
       </w:r>
     </w:p>
     <w:p>
@@ -13109,7 +13202,7 @@
           <w:noProof/>
         </w:rPr>
         <w:drawing>
-          <wp:anchor distT="0" distB="0" distL="114300" distR="114300" simplePos="0" relativeHeight="251732992" behindDoc="1" locked="0" layoutInCell="1" allowOverlap="1" wp14:anchorId="591EEB9A" wp14:editId="50542798">
+          <wp:anchor distT="0" distB="0" distL="114300" distR="114300" simplePos="0" relativeHeight="251732992" behindDoc="1" locked="0" layoutInCell="1" allowOverlap="1" wp14:anchorId="591EEB9A" wp14:editId="1F1C01E3">
             <wp:simplePos x="0" y="0"/>
             <wp:positionH relativeFrom="column">
               <wp:posOffset>4851400</wp:posOffset>
@@ -13296,17 +13389,31 @@
           </w:tcPr>
           <w:p>
             <w:r>
-              <w:t>Remember to load the most recent version of your TTL file, which may have a number in the name : WhiteBoardTriples(1).TTL, WhiteBoardTriples(2).TTL , etc.  Ask for assistance if needed.</w:t>
+              <w:t xml:space="preserve">Remember to load the most recent version of your TTL file, which may have a number in the name : </w:t>
+            </w:r>
+            <w:proofErr w:type="spellStart"/>
+            <w:r>
+              <w:t>WhiteBoardTriples</w:t>
+            </w:r>
+            <w:proofErr w:type="spellEnd"/>
+            <w:r>
+              <w:t xml:space="preserve">(1).TTL, </w:t>
+            </w:r>
+            <w:proofErr w:type="spellStart"/>
+            <w:r>
+              <w:t>WhiteBoardTriples</w:t>
+            </w:r>
+            <w:proofErr w:type="spellEnd"/>
+            <w:r>
+              <w:t>(2).TTL , etc.  Ask for assistance if needed.</w:t>
+            </w:r>
+            <w:r>
+              <w:br/>
             </w:r>
           </w:p>
         </w:tc>
       </w:tr>
     </w:tbl>
-    <w:p>
-      <w:pPr>
-        <w:pStyle w:val="ListParagraph"/>
-      </w:pPr>
-    </w:p>
     <w:p>
       <w:pPr>
         <w:ind w:left="360"/>
@@ -13331,13 +13438,13 @@
           <w:noProof/>
         </w:rPr>
         <w:drawing>
-          <wp:anchor distT="0" distB="0" distL="114300" distR="114300" simplePos="0" relativeHeight="251712512" behindDoc="1" locked="0" layoutInCell="1" allowOverlap="1" wp14:anchorId="33EA711E" wp14:editId="3D6B7DD1">
+          <wp:anchor distT="0" distB="0" distL="114300" distR="114300" simplePos="0" relativeHeight="251712512" behindDoc="1" locked="0" layoutInCell="1" allowOverlap="1" wp14:anchorId="33EA711E" wp14:editId="4B18BE04">
             <wp:simplePos x="0" y="0"/>
             <wp:positionH relativeFrom="column">
-              <wp:posOffset>5172075</wp:posOffset>
+              <wp:posOffset>5189136</wp:posOffset>
             </wp:positionH>
             <wp:positionV relativeFrom="paragraph">
-              <wp:posOffset>0</wp:posOffset>
+              <wp:posOffset>220345</wp:posOffset>
             </wp:positionV>
             <wp:extent cx="1507490" cy="1600200"/>
             <wp:effectExtent l="0" t="0" r="0" b="0"/>
@@ -13453,11 +13560,6 @@
     <w:p>
       <w:pPr>
         <w:pStyle w:val="ListParagraph"/>
-      </w:pPr>
-    </w:p>
-    <w:p>
-      <w:pPr>
-        <w:pStyle w:val="ListParagraph"/>
         <w:numPr>
           <w:ilvl w:val="0"/>
           <w:numId w:val="44"/>
@@ -13892,7 +13994,7 @@
         </w:numPr>
         <w:ind w:left="720"/>
       </w:pPr>
-      <w:bookmarkStart w:id="28" w:name="_Ref507595320"/>
+      <w:bookmarkStart w:id="29" w:name="_Ref507595320"/>
       <w:r>
         <w:t xml:space="preserve">Click on the </w:t>
       </w:r>
@@ -13958,7 +14060,7 @@
       <w:r>
         <w:t>tab at the top of the app to view a network graph of the query result.</w:t>
       </w:r>
-      <w:bookmarkEnd w:id="28"/>
+      <w:bookmarkEnd w:id="29"/>
       <w:r>
         <w:t xml:space="preserve"> </w:t>
       </w:r>
@@ -14248,11 +14350,6 @@
     <w:p>
       <w:pPr>
         <w:pStyle w:val="ListParagraph"/>
-      </w:pPr>
-    </w:p>
-    <w:p>
-      <w:pPr>
-        <w:pStyle w:val="ListParagraph"/>
         <w:numPr>
           <w:ilvl w:val="0"/>
           <w:numId w:val="44"/>
@@ -14274,21 +14371,31 @@
       <w:r>
         <w:t xml:space="preserve">the </w:t>
       </w:r>
-      <w:r>
-        <w:rPr>
-          <w:b/>
-        </w:rPr>
-        <w:t>RShiny app</w:t>
+      <w:proofErr w:type="spellStart"/>
+      <w:r>
+        <w:rPr>
+          <w:b/>
+        </w:rPr>
+        <w:t>RShiny</w:t>
+      </w:r>
+      <w:proofErr w:type="spellEnd"/>
+      <w:r>
+        <w:rPr>
+          <w:b/>
+        </w:rPr>
+        <w:t xml:space="preserve"> app</w:t>
       </w:r>
       <w:r>
         <w:t xml:space="preserve"> and </w:t>
       </w:r>
+      <w:proofErr w:type="spellStart"/>
       <w:r>
         <w:rPr>
           <w:b/>
         </w:rPr>
         <w:t>RStudio</w:t>
       </w:r>
+      <w:proofErr w:type="spellEnd"/>
       <w:r>
         <w:t xml:space="preserve"> when you are done browsing your graph.</w:t>
       </w:r>
@@ -14442,10 +14549,10 @@
             </w:pPr>
             <w:r>
               <w:object w:dxaOrig="4536" w:dyaOrig="3300" w14:anchorId="224D5B3F">
-                <v:shape id="_x0000_i1030" type="#_x0000_t75" style="width:42pt;height:30pt" o:ole="">
+                <v:shape id="_x0000_i1029" type="#_x0000_t75" style="width:42.1pt;height:29.9pt" o:ole="">
                   <v:imagedata r:id="rId9" o:title=""/>
                 </v:shape>
-                <o:OLEObject Type="Embed" ProgID="PBrush" ShapeID="_x0000_i1030" DrawAspect="Content" ObjectID="_1601384756" r:id="rId36"/>
+                <o:OLEObject Type="Embed" ProgID="PBrush" ShapeID="_x0000_i1029" DrawAspect="Content" ObjectID="_1601875134" r:id="rId36"/>
               </w:object>
             </w:r>
             <w:r>
@@ -14535,14 +14642,14 @@
         <w:spacing w:before="240"/>
         <w:ind w:left="0" w:firstLine="0"/>
       </w:pPr>
-      <w:bookmarkStart w:id="29" w:name="_Toc527635227"/>
+      <w:bookmarkStart w:id="30" w:name="_Toc527635227"/>
       <w:r>
         <w:t xml:space="preserve">Upload to </w:t>
       </w:r>
       <w:r>
         <w:t>Database</w:t>
       </w:r>
-      <w:bookmarkEnd w:id="29"/>
+      <w:bookmarkEnd w:id="30"/>
       <w:r>
         <w:t xml:space="preserve">  </w:t>
       </w:r>
@@ -14651,11 +14758,16 @@
       <w:r>
         <w:t xml:space="preserve">top </w:t>
       </w:r>
+      <w:proofErr w:type="spellStart"/>
       <w:r>
         <w:t>menu</w:t>
       </w:r>
       <w:r>
-        <w:t xml:space="preserve">.Under </w:t>
+        <w:t>.Under</w:t>
+      </w:r>
+      <w:proofErr w:type="spellEnd"/>
+      <w:r>
+        <w:t xml:space="preserve"> </w:t>
       </w:r>
       <w:r>
         <w:rPr>
@@ -14669,6 +14781,7 @@
       <w:r>
         <w:t xml:space="preserve">click the row for </w:t>
       </w:r>
+      <w:proofErr w:type="spellStart"/>
       <w:r>
         <w:rPr>
           <w:b/>
@@ -14681,6 +14794,7 @@
         </w:rPr>
         <w:t>Study</w:t>
       </w:r>
+      <w:proofErr w:type="spellEnd"/>
       <w:r>
         <w:rPr>
           <w:b/>
@@ -15064,8 +15178,16 @@
         <w:rPr>
           <w:b/>
         </w:rPr>
-        <w:t xml:space="preserve"> WhiteBoardTriples.ttl</w:t>
-      </w:r>
+        <w:t xml:space="preserve"> </w:t>
+      </w:r>
+      <w:proofErr w:type="spellStart"/>
+      <w:r>
+        <w:rPr>
+          <w:b/>
+        </w:rPr>
+        <w:t>WhiteBoardTriples.ttl</w:t>
+      </w:r>
+      <w:proofErr w:type="spellEnd"/>
       <w:r>
         <w:t xml:space="preserve"> to select the file. </w:t>
       </w:r>
@@ -15144,7 +15266,7 @@
         <w:spacing w:before="120"/>
         <w:ind w:left="360" w:hanging="360"/>
       </w:pPr>
-      <w:bookmarkStart w:id="30" w:name="_Toc527635228"/>
+      <w:bookmarkStart w:id="31" w:name="_Toc527635228"/>
       <w:r>
         <w:t>Query</w:t>
       </w:r>
@@ -15154,7 +15276,7 @@
       <w:r>
         <w:t>Graph Data</w:t>
       </w:r>
-      <w:bookmarkEnd w:id="30"/>
+      <w:bookmarkEnd w:id="31"/>
       <w:r>
         <w:t xml:space="preserve"> </w:t>
       </w:r>
@@ -15172,8 +15294,8 @@
         <w:spacing w:before="120"/>
         <w:ind w:left="0" w:firstLine="0"/>
       </w:pPr>
-      <w:bookmarkStart w:id="31" w:name="_Toc493085086"/>
-      <w:bookmarkStart w:id="32" w:name="_Toc527635229"/>
+      <w:bookmarkStart w:id="32" w:name="_Toc493085086"/>
+      <w:bookmarkStart w:id="33" w:name="_Toc527635229"/>
       <w:r>
         <w:rPr>
           <w:noProof/>
@@ -15252,8 +15374,8 @@
       <w:r>
         <w:t>Show all triples</w:t>
       </w:r>
-      <w:bookmarkEnd w:id="31"/>
       <w:bookmarkEnd w:id="32"/>
+      <w:bookmarkEnd w:id="33"/>
     </w:p>
     <w:p>
       <w:r>
@@ -15308,7 +15430,6 @@
         </w:numPr>
         <w:ind w:left="720"/>
       </w:pPr>
-      <w:commentRangeStart w:id="33"/>
       <w:r>
         <w:rPr>
           <w:noProof/>
@@ -15384,13 +15505,6 @@
           </wp:anchor>
         </w:drawing>
       </w:r>
-      <w:commentRangeEnd w:id="33"/>
-      <w:r>
-        <w:rPr>
-          <w:rStyle w:val="CommentReference"/>
-        </w:rPr>
-        <w:commentReference w:id="33"/>
-      </w:r>
       <w:r>
         <w:t>Click</w:t>
       </w:r>
@@ -15419,7 +15533,7 @@
                     </pic:cNvPicPr>
                   </pic:nvPicPr>
                   <pic:blipFill>
-                    <a:blip r:embed="rId46">
+                    <a:blip r:embed="rId43">
                       <a:extLst>
                         <a:ext uri="{28A0092B-C50C-407E-A947-70E740481C1C}">
                           <a14:useLocalDpi xmlns:a14="http://schemas.microsoft.com/office/drawing/2010/main" val="0"/>
@@ -15544,7 +15658,7 @@
                     </pic:cNvPicPr>
                   </pic:nvPicPr>
                   <pic:blipFill>
-                    <a:blip r:embed="rId47">
+                    <a:blip r:embed="rId44">
                       <a:extLst>
                         <a:ext uri="{28A0092B-C50C-407E-A947-70E740481C1C}">
                           <a14:useLocalDpi xmlns:a14="http://schemas.microsoft.com/office/drawing/2010/main" val="0"/>
@@ -15623,12 +15737,19 @@
         <w:rPr>
           <w:i/>
         </w:rPr>
-        <w:t xml:space="preserve"> participate</w:t>
-      </w:r>
+        <w:t xml:space="preserve"> </w:t>
+      </w:r>
+      <w:proofErr w:type="spellStart"/>
       <w:r>
         <w:rPr>
           <w:i/>
         </w:rPr>
+        <w:t>participate</w:t>
+      </w:r>
+      <w:r>
+        <w:rPr>
+          <w:i/>
+        </w:rPr>
         <w:t>I</w:t>
       </w:r>
       <w:r>
@@ -15637,6 +15758,7 @@
         </w:rPr>
         <w:t>n</w:t>
       </w:r>
+      <w:proofErr w:type="spellEnd"/>
       <w:r>
         <w:t xml:space="preserve"> the </w:t>
       </w:r>
@@ -15840,11 +15962,19 @@
       <w:r>
         <w:t xml:space="preserve">In this exercise you want to obtain the </w:t>
       </w:r>
+      <w:proofErr w:type="spellStart"/>
       <w:r>
         <w:rPr>
           <w:color w:val="1F497D" w:themeColor="text2"/>
         </w:rPr>
-        <w:t xml:space="preserve">givenName </w:t>
+        <w:t>givenName</w:t>
+      </w:r>
+      <w:proofErr w:type="spellEnd"/>
+      <w:r>
+        <w:rPr>
+          <w:color w:val="1F497D" w:themeColor="text2"/>
+        </w:rPr>
+        <w:t xml:space="preserve"> </w:t>
       </w:r>
       <w:r>
         <w:t xml:space="preserve">values </w:t>
@@ -15956,12 +16086,14 @@
       <w:r>
         <w:t>Return the person's name (</w:t>
       </w:r>
+      <w:proofErr w:type="spellStart"/>
       <w:r>
         <w:rPr>
           <w:color w:val="1F497D" w:themeColor="text2"/>
         </w:rPr>
         <w:t>givenName</w:t>
       </w:r>
+      <w:proofErr w:type="spellEnd"/>
       <w:r>
         <w:t xml:space="preserve">) </w:t>
       </w:r>
@@ -16016,6 +16148,7 @@
         </w:rPr>
         <w:t>?</w:t>
       </w:r>
+      <w:proofErr w:type="spellStart"/>
       <w:r>
         <w:rPr>
           <w:rFonts w:ascii="Courier New" w:hAnsi="Courier New" w:cs="Courier New"/>
@@ -16043,6 +16176,7 @@
         </w:rPr>
         <w:t>ame</w:t>
       </w:r>
+      <w:proofErr w:type="spellEnd"/>
     </w:p>
     <w:p>
       <w:pPr>
@@ -16142,6 +16276,7 @@
         </w:rPr>
         <w:t xml:space="preserve"> </w:t>
       </w:r>
+      <w:proofErr w:type="spellStart"/>
       <w:r>
         <w:rPr>
           <w:rFonts w:ascii="Courier New" w:hAnsi="Courier New" w:cs="Courier New"/>
@@ -16169,6 +16304,7 @@
         </w:rPr>
         <w:t>n</w:t>
       </w:r>
+      <w:proofErr w:type="spellEnd"/>
       <w:r>
         <w:rPr>
           <w:rFonts w:ascii="Courier New" w:hAnsi="Courier New" w:cs="Courier New"/>
@@ -16285,6 +16421,7 @@
         </w:rPr>
         <w:t xml:space="preserve">  ?person </w:t>
       </w:r>
+      <w:proofErr w:type="spellStart"/>
       <w:r>
         <w:rPr>
           <w:rFonts w:ascii="Courier New" w:hAnsi="Courier New" w:cs="Courier New"/>
@@ -16303,6 +16440,7 @@
         </w:rPr>
         <w:t>participatesIn</w:t>
       </w:r>
+      <w:proofErr w:type="spellEnd"/>
       <w:r>
         <w:rPr>
           <w:rFonts w:ascii="Courier New" w:hAnsi="Courier New" w:cs="Courier New"/>
@@ -16350,6 +16488,7 @@
         </w:rPr>
         <w:t xml:space="preserve">          </w:t>
       </w:r>
+      <w:proofErr w:type="spellStart"/>
       <w:r>
         <w:rPr>
           <w:rFonts w:ascii="Courier New" w:hAnsi="Courier New" w:cs="Courier New"/>
@@ -16370,6 +16509,7 @@
         </w:rPr>
         <w:t>givenName</w:t>
       </w:r>
+      <w:proofErr w:type="spellEnd"/>
       <w:r>
         <w:rPr>
           <w:rFonts w:ascii="Courier New" w:hAnsi="Courier New" w:cs="Courier New"/>
@@ -16380,6 +16520,7 @@
         </w:rPr>
         <w:t xml:space="preserve">   ?</w:t>
       </w:r>
+      <w:proofErr w:type="spellStart"/>
       <w:r>
         <w:rPr>
           <w:rFonts w:ascii="Courier New" w:hAnsi="Courier New" w:cs="Courier New"/>
@@ -16408,7 +16549,18 @@
           <w:szCs w:val="24"/>
           <w:highlight w:val="yellow"/>
         </w:rPr>
-        <w:t>ame .</w:t>
+        <w:t>ame</w:t>
+      </w:r>
+      <w:proofErr w:type="spellEnd"/>
+      <w:r>
+        <w:rPr>
+          <w:rFonts w:ascii="Courier New" w:hAnsi="Courier New" w:cs="Courier New"/>
+          <w:color w:val="365F91" w:themeColor="accent1" w:themeShade="BF"/>
+          <w:sz w:val="24"/>
+          <w:szCs w:val="24"/>
+          <w:highlight w:val="yellow"/>
+        </w:rPr>
+        <w:t xml:space="preserve"> .</w:t>
       </w:r>
     </w:p>
     <w:p>
@@ -16668,6 +16820,7 @@
         </w:rPr>
         <w:t>?</w:t>
       </w:r>
+      <w:proofErr w:type="spellStart"/>
       <w:r>
         <w:rPr>
           <w:rFonts w:ascii="Courier New" w:hAnsi="Courier New" w:cs="Courier New"/>
@@ -16708,6 +16861,7 @@
         </w:rPr>
         <w:t>_type</w:t>
       </w:r>
+      <w:proofErr w:type="spellEnd"/>
       <w:r>
         <w:rPr>
           <w:rFonts w:ascii="Courier New" w:hAnsi="Courier New" w:cs="Courier New"/>
@@ -16717,6 +16871,7 @@
         </w:rPr>
         <w:t xml:space="preserve"> ?</w:t>
       </w:r>
+      <w:proofErr w:type="spellStart"/>
       <w:r>
         <w:rPr>
           <w:rFonts w:ascii="Courier New" w:hAnsi="Courier New" w:cs="Courier New"/>
@@ -16744,6 +16899,7 @@
         </w:rPr>
         <w:t>ame</w:t>
       </w:r>
+      <w:proofErr w:type="spellEnd"/>
     </w:p>
     <w:p>
       <w:pPr>
@@ -16778,6 +16934,7 @@
       <w:r>
         <w:t xml:space="preserve"> statement to use </w:t>
       </w:r>
+      <w:proofErr w:type="spellStart"/>
       <w:r>
         <w:rPr>
           <w:rFonts w:ascii="Courier New" w:hAnsi="Courier New" w:cs="Courier New"/>
@@ -16786,6 +16943,7 @@
         </w:rPr>
         <w:t>eg:randomizedTo</w:t>
       </w:r>
+      <w:proofErr w:type="spellEnd"/>
       <w:r>
         <w:t xml:space="preserve"> </w:t>
       </w:r>
@@ -16826,6 +16984,7 @@
         </w:rPr>
         <w:t xml:space="preserve"> </w:t>
       </w:r>
+      <w:proofErr w:type="spellStart"/>
       <w:r>
         <w:rPr>
           <w:rFonts w:ascii="Courier New" w:hAnsi="Courier New" w:cs="Courier New"/>
@@ -16836,6 +16995,7 @@
         </w:rPr>
         <w:t>eg:randomizedTo</w:t>
       </w:r>
+      <w:proofErr w:type="spellEnd"/>
       <w:r>
         <w:rPr>
           <w:rFonts w:ascii="Courier New" w:hAnsi="Courier New" w:cs="Courier New"/>
@@ -16846,6 +17006,7 @@
         </w:rPr>
         <w:t xml:space="preserve">  ?</w:t>
       </w:r>
+      <w:proofErr w:type="spellStart"/>
       <w:r>
         <w:rPr>
           <w:rFonts w:ascii="Courier New" w:hAnsi="Courier New" w:cs="Courier New"/>
@@ -16884,28 +17045,40 @@
           <w:szCs w:val="24"/>
           <w:highlight w:val="yellow"/>
         </w:rPr>
-        <w:t>rm ;</w:t>
-      </w:r>
-    </w:p>
-    <w:p>
-      <w:pPr>
-        <w:ind w:left="1440"/>
+        <w:t>rm</w:t>
+      </w:r>
+      <w:proofErr w:type="spellEnd"/>
+      <w:r>
         <w:rPr>
           <w:rFonts w:ascii="Courier New" w:hAnsi="Courier New" w:cs="Courier New"/>
           <w:color w:val="7030A0"/>
           <w:sz w:val="24"/>
           <w:szCs w:val="24"/>
-        </w:rPr>
-      </w:pPr>
-      <w:r>
+          <w:highlight w:val="yellow"/>
+        </w:rPr>
+        <w:t xml:space="preserve"> ;</w:t>
+      </w:r>
+    </w:p>
+    <w:p>
+      <w:pPr>
+        <w:ind w:left="1440"/>
         <w:rPr>
           <w:rFonts w:ascii="Courier New" w:hAnsi="Courier New" w:cs="Courier New"/>
           <w:color w:val="7030A0"/>
           <w:sz w:val="24"/>
           <w:szCs w:val="24"/>
         </w:rPr>
+      </w:pPr>
+      <w:r>
+        <w:rPr>
+          <w:rFonts w:ascii="Courier New" w:hAnsi="Courier New" w:cs="Courier New"/>
+          <w:color w:val="7030A0"/>
+          <w:sz w:val="24"/>
+          <w:szCs w:val="24"/>
+        </w:rPr>
         <w:t xml:space="preserve">   </w:t>
       </w:r>
+      <w:proofErr w:type="spellStart"/>
       <w:r>
         <w:rPr>
           <w:rFonts w:ascii="Courier New" w:hAnsi="Courier New" w:cs="Courier New"/>
@@ -16915,6 +17088,7 @@
         </w:rPr>
         <w:t>schema:givenName</w:t>
       </w:r>
+      <w:proofErr w:type="spellEnd"/>
       <w:r>
         <w:rPr>
           <w:rFonts w:ascii="Courier New" w:hAnsi="Courier New" w:cs="Courier New"/>
@@ -16933,6 +17107,7 @@
         </w:rPr>
         <w:t>?</w:t>
       </w:r>
+      <w:proofErr w:type="spellStart"/>
       <w:r>
         <w:rPr>
           <w:rFonts w:ascii="Courier New" w:hAnsi="Courier New" w:cs="Courier New"/>
@@ -16958,7 +17133,17 @@
           <w:sz w:val="24"/>
           <w:szCs w:val="24"/>
         </w:rPr>
-        <w:t>ame .</w:t>
+        <w:t>ame</w:t>
+      </w:r>
+      <w:proofErr w:type="spellEnd"/>
+      <w:r>
+        <w:rPr>
+          <w:rFonts w:ascii="Courier New" w:hAnsi="Courier New" w:cs="Courier New"/>
+          <w:color w:val="365F91" w:themeColor="accent1" w:themeShade="BF"/>
+          <w:sz w:val="24"/>
+          <w:szCs w:val="24"/>
+        </w:rPr>
+        <w:t xml:space="preserve"> .</w:t>
       </w:r>
     </w:p>
     <w:p>
@@ -16999,6 +17184,7 @@
         </w:rPr>
         <w:t>?</w:t>
       </w:r>
+      <w:proofErr w:type="spellStart"/>
       <w:r>
         <w:rPr>
           <w:rFonts w:ascii="Courier New" w:hAnsi="Courier New" w:cs="Courier New"/>
@@ -17007,6 +17193,7 @@
         </w:rPr>
         <w:t>trt_arm</w:t>
       </w:r>
+      <w:proofErr w:type="spellEnd"/>
       <w:r>
         <w:t xml:space="preserve"> along the </w:t>
       </w:r>
@@ -17059,6 +17246,7 @@
         </w:rPr>
         <w:t>?</w:t>
       </w:r>
+      <w:proofErr w:type="spellStart"/>
       <w:r>
         <w:rPr>
           <w:rFonts w:ascii="Courier New" w:hAnsi="Courier New" w:cs="Courier New"/>
@@ -17067,6 +17255,7 @@
         </w:rPr>
         <w:t>trt_type</w:t>
       </w:r>
+      <w:proofErr w:type="spellEnd"/>
       <w:r>
         <w:t xml:space="preserve"> ) .</w:t>
       </w:r>
@@ -17110,6 +17299,7 @@
         </w:rPr>
         <w:t xml:space="preserve"> </w:t>
       </w:r>
+      <w:proofErr w:type="spellStart"/>
       <w:r>
         <w:rPr>
           <w:rFonts w:ascii="Courier New" w:hAnsi="Courier New" w:cs="Courier New"/>
@@ -17119,6 +17309,7 @@
         </w:rPr>
         <w:t>eg:randomizedTo</w:t>
       </w:r>
+      <w:proofErr w:type="spellEnd"/>
       <w:r>
         <w:rPr>
           <w:rFonts w:ascii="Courier New" w:hAnsi="Courier New" w:cs="Courier New"/>
@@ -17138,6 +17329,7 @@
         </w:rPr>
         <w:t>?</w:t>
       </w:r>
+      <w:proofErr w:type="spellStart"/>
       <w:r>
         <w:rPr>
           <w:rFonts w:ascii="Courier New" w:hAnsi="Courier New" w:cs="Courier New"/>
@@ -17148,6 +17340,7 @@
         </w:rPr>
         <w:t>trt_arm</w:t>
       </w:r>
+      <w:proofErr w:type="spellEnd"/>
       <w:r>
         <w:rPr>
           <w:rFonts w:ascii="Courier New" w:hAnsi="Courier New" w:cs="Courier New"/>
@@ -17188,6 +17381,7 @@
         </w:rPr>
         <w:t xml:space="preserve">      </w:t>
       </w:r>
+      <w:proofErr w:type="spellStart"/>
       <w:r>
         <w:rPr>
           <w:rFonts w:ascii="Courier New" w:hAnsi="Courier New" w:cs="Courier New"/>
@@ -17197,6 +17391,7 @@
         </w:rPr>
         <w:t>schema:givenName</w:t>
       </w:r>
+      <w:proofErr w:type="spellEnd"/>
       <w:r>
         <w:rPr>
           <w:rFonts w:ascii="Courier New" w:hAnsi="Courier New" w:cs="Courier New"/>
@@ -17213,8 +17408,9 @@
           <w:sz w:val="24"/>
           <w:szCs w:val="24"/>
         </w:rPr>
-        <w:t>?person</w:t>
-      </w:r>
+        <w:t>?</w:t>
+      </w:r>
+      <w:proofErr w:type="spellStart"/>
       <w:r>
         <w:rPr>
           <w:rFonts w:ascii="Courier New" w:hAnsi="Courier New" w:cs="Courier New"/>
@@ -17222,7 +17418,7 @@
           <w:sz w:val="24"/>
           <w:szCs w:val="24"/>
         </w:rPr>
-        <w:t>_n</w:t>
+        <w:t>person</w:t>
       </w:r>
       <w:r>
         <w:rPr>
@@ -17231,7 +17427,26 @@
           <w:sz w:val="24"/>
           <w:szCs w:val="24"/>
         </w:rPr>
-        <w:t>ame .</w:t>
+        <w:t>_n</w:t>
+      </w:r>
+      <w:r>
+        <w:rPr>
+          <w:rFonts w:ascii="Courier New" w:hAnsi="Courier New" w:cs="Courier New"/>
+          <w:color w:val="365F91" w:themeColor="accent1" w:themeShade="BF"/>
+          <w:sz w:val="24"/>
+          <w:szCs w:val="24"/>
+        </w:rPr>
+        <w:t>ame</w:t>
+      </w:r>
+      <w:proofErr w:type="spellEnd"/>
+      <w:r>
+        <w:rPr>
+          <w:rFonts w:ascii="Courier New" w:hAnsi="Courier New" w:cs="Courier New"/>
+          <w:color w:val="365F91" w:themeColor="accent1" w:themeShade="BF"/>
+          <w:sz w:val="24"/>
+          <w:szCs w:val="24"/>
+        </w:rPr>
+        <w:t xml:space="preserve"> .</w:t>
       </w:r>
     </w:p>
     <w:p>
@@ -17271,6 +17486,7 @@
         </w:rPr>
         <w:t>?</w:t>
       </w:r>
+      <w:proofErr w:type="spellStart"/>
       <w:r>
         <w:rPr>
           <w:rFonts w:ascii="Courier New" w:hAnsi="Courier New" w:cs="Courier New"/>
@@ -17321,6 +17537,7 @@
         </w:rPr>
         <w:t>rm</w:t>
       </w:r>
+      <w:proofErr w:type="spellEnd"/>
       <w:r>
         <w:rPr>
           <w:rFonts w:ascii="Courier New" w:hAnsi="Courier New" w:cs="Courier New"/>
@@ -17331,6 +17548,7 @@
         </w:rPr>
         <w:t xml:space="preserve"> </w:t>
       </w:r>
+      <w:proofErr w:type="spellStart"/>
       <w:r>
         <w:rPr>
           <w:rFonts w:ascii="Courier New" w:hAnsi="Courier New" w:cs="Courier New"/>
@@ -17341,6 +17559,7 @@
         </w:rPr>
         <w:t>eg:trtArmType</w:t>
       </w:r>
+      <w:proofErr w:type="spellEnd"/>
       <w:r>
         <w:rPr>
           <w:rFonts w:ascii="Courier New" w:hAnsi="Courier New" w:cs="Courier New"/>
@@ -17361,6 +17580,7 @@
         </w:rPr>
         <w:t>?</w:t>
       </w:r>
+      <w:proofErr w:type="spellStart"/>
       <w:r>
         <w:rPr>
           <w:rFonts w:ascii="Courier New" w:hAnsi="Courier New" w:cs="Courier New"/>
@@ -17401,6 +17621,7 @@
         </w:rPr>
         <w:t>ype</w:t>
       </w:r>
+      <w:proofErr w:type="spellEnd"/>
       <w:r>
         <w:rPr>
           <w:rFonts w:ascii="Courier New" w:hAnsi="Courier New" w:cs="Courier New"/>
@@ -17465,6 +17686,7 @@
         </w:rPr>
         <w:t xml:space="preserve"> ?</w:t>
       </w:r>
+      <w:proofErr w:type="spellStart"/>
       <w:r>
         <w:rPr>
           <w:rFonts w:ascii="Courier New" w:hAnsi="Courier New" w:cs="Courier New"/>
@@ -17510,6 +17732,7 @@
         </w:rPr>
         <w:t>ype</w:t>
       </w:r>
+      <w:proofErr w:type="spellEnd"/>
       <w:r>
         <w:rPr>
           <w:rFonts w:ascii="Courier New" w:hAnsi="Courier New" w:cs="Courier New"/>
@@ -17517,8 +17740,9 @@
           <w:sz w:val="24"/>
           <w:szCs w:val="24"/>
         </w:rPr>
-        <w:t xml:space="preserve"> ?person</w:t>
-      </w:r>
+        <w:t xml:space="preserve"> ?</w:t>
+      </w:r>
+      <w:proofErr w:type="spellStart"/>
       <w:r>
         <w:rPr>
           <w:rFonts w:ascii="Courier New" w:hAnsi="Courier New" w:cs="Courier New"/>
@@ -17526,7 +17750,7 @@
           <w:sz w:val="24"/>
           <w:szCs w:val="24"/>
         </w:rPr>
-        <w:t>_n</w:t>
+        <w:t>person</w:t>
       </w:r>
       <w:r>
         <w:rPr>
@@ -17535,8 +17759,18 @@
           <w:sz w:val="24"/>
           <w:szCs w:val="24"/>
         </w:rPr>
+        <w:t>_n</w:t>
+      </w:r>
+      <w:r>
+        <w:rPr>
+          <w:rFonts w:ascii="Courier New" w:hAnsi="Courier New" w:cs="Courier New"/>
+          <w:color w:val="365F91" w:themeColor="accent1" w:themeShade="BF"/>
+          <w:sz w:val="24"/>
+          <w:szCs w:val="24"/>
+        </w:rPr>
         <w:t>ame</w:t>
       </w:r>
+      <w:proofErr w:type="spellEnd"/>
     </w:p>
     <w:p>
       <w:pPr>
@@ -17699,10 +17933,10 @@
             </w:pPr>
             <w:r>
               <w:object w:dxaOrig="4536" w:dyaOrig="3300" w14:anchorId="522AC197">
-                <v:shape id="_x0000_i1031" type="#_x0000_t75" style="width:42pt;height:30pt" o:ole="">
+                <v:shape id="_x0000_i1030" type="#_x0000_t75" style="width:42.1pt;height:29.9pt" o:ole="">
                   <v:imagedata r:id="rId9" o:title=""/>
                 </v:shape>
-                <o:OLEObject Type="Embed" ProgID="PBrush" ShapeID="_x0000_i1031" DrawAspect="Content" ObjectID="_1601384757" r:id="rId48"/>
+                <o:OLEObject Type="Embed" ProgID="PBrush" ShapeID="_x0000_i1030" DrawAspect="Content" ObjectID="_1601875135" r:id="rId45"/>
               </w:object>
             </w:r>
             <w:r>
@@ -17907,7 +18141,7 @@
                     </pic:cNvPicPr>
                   </pic:nvPicPr>
                   <pic:blipFill>
-                    <a:blip r:embed="rId49">
+                    <a:blip r:embed="rId46">
                       <a:extLst>
                         <a:ext uri="{28A0092B-C50C-407E-A947-70E740481C1C}">
                           <a14:useLocalDpi xmlns:a14="http://schemas.microsoft.com/office/drawing/2010/main" val="0"/>
@@ -17957,6 +18191,7 @@
       <w:r>
         <w:t xml:space="preserve">file </w:t>
       </w:r>
+      <w:proofErr w:type="spellStart"/>
       <w:r>
         <w:rPr>
           <w:b/>
@@ -17969,6 +18204,7 @@
         </w:rPr>
         <w:t>Ontology.TTL</w:t>
       </w:r>
+      <w:proofErr w:type="spellEnd"/>
       <w:r>
         <w:t xml:space="preserve"> </w:t>
       </w:r>
@@ -18016,11 +18252,16 @@
         <w:t>Add the Ontology</w:t>
       </w:r>
       <w:r>
-        <w:t xml:space="preserve"> to the LDW</w:t>
+        <w:t xml:space="preserve"> to the </w:t>
+      </w:r>
+      <w:proofErr w:type="spellStart"/>
+      <w:r>
+        <w:t>LDW</w:t>
       </w:r>
       <w:r>
         <w:t>Study</w:t>
       </w:r>
+      <w:proofErr w:type="spellEnd"/>
       <w:r>
         <w:t xml:space="preserve"> database</w:t>
       </w:r>
@@ -18086,7 +18327,7 @@
                     </pic:cNvPicPr>
                   </pic:nvPicPr>
                   <pic:blipFill>
-                    <a:blip r:embed="rId50">
+                    <a:blip r:embed="rId47">
                       <a:extLst>
                         <a:ext uri="{28A0092B-C50C-407E-A947-70E740481C1C}">
                           <a14:useLocalDpi xmlns:a14="http://schemas.microsoft.com/office/drawing/2010/main" val="0"/>
@@ -18212,7 +18453,7 @@
                     </pic:cNvPicPr>
                   </pic:nvPicPr>
                   <pic:blipFill>
-                    <a:blip r:embed="rId51">
+                    <a:blip r:embed="rId48">
                       <a:extLst>
                         <a:ext uri="{28A0092B-C50C-407E-A947-70E740481C1C}">
                           <a14:useLocalDpi xmlns:a14="http://schemas.microsoft.com/office/drawing/2010/main" val="0"/>
@@ -18267,6 +18508,7 @@
       <w:r>
         <w:t xml:space="preserve">and double-click </w:t>
       </w:r>
+      <w:proofErr w:type="spellStart"/>
       <w:r>
         <w:rPr>
           <w:b/>
@@ -18285,6 +18527,7 @@
         </w:rPr>
         <w:t>.TTL</w:t>
       </w:r>
+      <w:proofErr w:type="spellEnd"/>
       <w:r>
         <w:t xml:space="preserve"> to select the file. </w:t>
       </w:r>
@@ -18390,11 +18633,16 @@
       <w:r>
         <w:t xml:space="preserve">Find the names of </w:t>
       </w:r>
+      <w:proofErr w:type="spellStart"/>
       <w:r>
         <w:t>HumanStudySubject</w:t>
       </w:r>
       <w:r>
-        <w:t xml:space="preserve">s </w:t>
+        <w:t>s</w:t>
+      </w:r>
+      <w:proofErr w:type="spellEnd"/>
+      <w:r>
+        <w:t xml:space="preserve"> </w:t>
       </w:r>
       <w:r>
         <w:t xml:space="preserve">in </w:t>
@@ -18433,7 +18681,21 @@
         <w:rPr>
           <w:i/>
         </w:rPr>
-        <w:t xml:space="preserve"> no definition of a HumanStudySubject.</w:t>
+        <w:t xml:space="preserve"> no definition of a </w:t>
+      </w:r>
+      <w:proofErr w:type="spellStart"/>
+      <w:r>
+        <w:rPr>
+          <w:i/>
+        </w:rPr>
+        <w:t>HumanStudySubject</w:t>
+      </w:r>
+      <w:proofErr w:type="spellEnd"/>
+      <w:r>
+        <w:rPr>
+          <w:i/>
+        </w:rPr>
+        <w:t>.</w:t>
       </w:r>
     </w:p>
     <w:tbl>
@@ -18472,10 +18734,10 @@
             </w:r>
             <w:r>
               <w:object w:dxaOrig="4536" w:dyaOrig="3300" w14:anchorId="55289C4F">
-                <v:shape id="_x0000_i1032" type="#_x0000_t75" style="width:42pt;height:30pt" o:ole="">
+                <v:shape id="_x0000_i1031" type="#_x0000_t75" style="width:42.1pt;height:29.9pt" o:ole="">
                   <v:imagedata r:id="rId9" o:title=""/>
                 </v:shape>
-                <o:OLEObject Type="Embed" ProgID="PBrush" ShapeID="_x0000_i1032" DrawAspect="Content" ObjectID="_1601384758" r:id="rId52"/>
+                <o:OLEObject Type="Embed" ProgID="PBrush" ShapeID="_x0000_i1031" DrawAspect="Content" ObjectID="_1601875136" r:id="rId49"/>
               </w:object>
             </w:r>
           </w:p>
@@ -18487,7 +18749,15 @@
           </w:tcPr>
           <w:p>
             <w:r>
-              <w:t xml:space="preserve">Follow along with the instructor as they describe how HumanStudySubject can be inferred by the ontology using the </w:t>
+              <w:t xml:space="preserve">Follow along with the instructor as they describe how </w:t>
+            </w:r>
+            <w:proofErr w:type="spellStart"/>
+            <w:r>
+              <w:t>HumanStudySubject</w:t>
+            </w:r>
+            <w:proofErr w:type="spellEnd"/>
+            <w:r>
+              <w:t xml:space="preserve"> can be inferred by the ontology using the </w:t>
             </w:r>
             <w:r>
               <w:t xml:space="preserve">links and </w:t>
@@ -18606,6 +18876,7 @@
             <w:r>
               <w:t xml:space="preserve">the </w:t>
             </w:r>
+            <w:proofErr w:type="spellStart"/>
             <w:r>
               <w:rPr>
                 <w:rFonts w:ascii="Courier New" w:hAnsi="Courier New" w:cs="Courier New"/>
@@ -18614,6 +18885,7 @@
               </w:rPr>
               <w:t>rdf:type</w:t>
             </w:r>
+            <w:proofErr w:type="spellEnd"/>
             <w:r>
               <w:t xml:space="preserve"> </w:t>
             </w:r>
@@ -18677,6 +18949,7 @@
               </w:rPr>
               <w:t xml:space="preserve"> </w:t>
             </w:r>
+            <w:proofErr w:type="spellStart"/>
             <w:r>
               <w:rPr>
                 <w:rFonts w:ascii="Courier New" w:hAnsi="Courier New" w:cs="Courier New"/>
@@ -18684,12 +18957,14 @@
               </w:rPr>
               <w:t>rdf:type</w:t>
             </w:r>
+            <w:proofErr w:type="spellEnd"/>
             <w:r>
               <w:rPr>
                 <w:rFonts w:ascii="Courier New" w:hAnsi="Courier New" w:cs="Courier New"/>
               </w:rPr>
               <w:t xml:space="preserve"> </w:t>
             </w:r>
+            <w:proofErr w:type="spellStart"/>
             <w:r>
               <w:rPr>
                 <w:rFonts w:ascii="Courier New" w:hAnsi="Courier New" w:cs="Courier New"/>
@@ -18697,6 +18972,7 @@
               </w:rPr>
               <w:t>eg:HumanStudySubject</w:t>
             </w:r>
+            <w:proofErr w:type="spellEnd"/>
             <w:r>
               <w:rPr>
                 <w:rFonts w:ascii="Courier New" w:hAnsi="Courier New" w:cs="Courier New"/>
@@ -18716,7 +18992,15 @@
               <w:t>is a</w:t>
             </w:r>
             <w:r>
-              <w:t xml:space="preserve"> HumanStudySubject."</w:t>
+              <w:t xml:space="preserve"> </w:t>
+            </w:r>
+            <w:proofErr w:type="spellStart"/>
+            <w:r>
+              <w:t>HumanStudySubject</w:t>
+            </w:r>
+            <w:proofErr w:type="spellEnd"/>
+            <w:r>
+              <w:t>."</w:t>
             </w:r>
           </w:p>
           <w:p>
@@ -18732,6 +19016,7 @@
               </w:rPr>
               <w:t xml:space="preserve"> </w:t>
             </w:r>
+            <w:proofErr w:type="spellStart"/>
             <w:r>
               <w:rPr>
                 <w:rFonts w:ascii="Courier New" w:hAnsi="Courier New" w:cs="Courier New"/>
@@ -18740,6 +19025,7 @@
               </w:rPr>
               <w:t>participatesIn</w:t>
             </w:r>
+            <w:proofErr w:type="spellEnd"/>
             <w:r>
               <w:rPr>
                 <w:rFonts w:ascii="Courier New" w:hAnsi="Courier New" w:cs="Courier New"/>
@@ -18771,6 +19057,7 @@
               </w:rPr>
               <w:t xml:space="preserve">?person </w:t>
             </w:r>
+            <w:proofErr w:type="spellStart"/>
             <w:r>
               <w:rPr>
                 <w:rFonts w:ascii="Courier New" w:hAnsi="Courier New" w:cs="Courier New"/>
@@ -18780,6 +19067,7 @@
               </w:rPr>
               <w:t>eg:participatesIn</w:t>
             </w:r>
+            <w:proofErr w:type="spellEnd"/>
             <w:r>
               <w:rPr>
                 <w:rFonts w:ascii="Courier New" w:hAnsi="Courier New" w:cs="Courier New"/>
@@ -18842,6 +19130,7 @@
               </w:rPr>
               <w:t xml:space="preserve"> </w:t>
             </w:r>
+            <w:proofErr w:type="spellStart"/>
             <w:r>
               <w:rPr>
                 <w:rFonts w:ascii="Courier New" w:hAnsi="Courier New" w:cs="Courier New"/>
@@ -18850,6 +19139,7 @@
               </w:rPr>
               <w:t>eg:HumanStudySubject</w:t>
             </w:r>
+            <w:proofErr w:type="spellEnd"/>
             <w:r>
               <w:t>.</w:t>
             </w:r>
@@ -18900,6 +19190,7 @@
               </w:rPr>
               <w:t xml:space="preserve"> </w:t>
             </w:r>
+            <w:proofErr w:type="spellStart"/>
             <w:r>
               <w:rPr>
                 <w:rFonts w:ascii="Courier New" w:hAnsi="Courier New" w:cs="Courier New"/>
@@ -18909,6 +19200,7 @@
               </w:rPr>
               <w:t>eg:HumanStudySubject</w:t>
             </w:r>
+            <w:proofErr w:type="spellEnd"/>
             <w:r>
               <w:rPr>
                 <w:rFonts w:ascii="Courier New" w:hAnsi="Courier New" w:cs="Courier New"/>
@@ -18981,7 +19273,7 @@
                     </pic:cNvPicPr>
                   </pic:nvPicPr>
                   <pic:blipFill>
-                    <a:blip r:embed="rId53">
+                    <a:blip r:embed="rId50">
                       <a:extLst>
                         <a:ext uri="{28A0092B-C50C-407E-A947-70E740481C1C}">
                           <a14:useLocalDpi xmlns:a14="http://schemas.microsoft.com/office/drawing/2010/main" val="0"/>
@@ -19135,7 +19427,7 @@
                     </pic:cNvPicPr>
                   </pic:nvPicPr>
                   <pic:blipFill>
-                    <a:blip r:embed="rId54" cstate="print">
+                    <a:blip r:embed="rId51" cstate="print">
                       <a:extLst>
                         <a:ext uri="{28A0092B-C50C-407E-A947-70E740481C1C}">
                           <a14:useLocalDpi xmlns:a14="http://schemas.microsoft.com/office/drawing/2010/main" val="0"/>
@@ -19179,7 +19471,15 @@
         <w:t xml:space="preserve"> </w:t>
       </w:r>
       <w:r>
-        <w:t xml:space="preserve">to find ?person "is a"  HumanStudySubject. </w:t>
+        <w:t xml:space="preserve">to find ?person "is a"  </w:t>
+      </w:r>
+      <w:proofErr w:type="spellStart"/>
+      <w:r>
+        <w:t>HumanStudySubject</w:t>
+      </w:r>
+      <w:proofErr w:type="spellEnd"/>
+      <w:r>
+        <w:t xml:space="preserve">. </w:t>
       </w:r>
     </w:p>
     <w:p>
@@ -19461,6 +19761,7 @@
       <w:r>
         <w:t xml:space="preserve"> </w:t>
       </w:r>
+      <w:proofErr w:type="spellStart"/>
       <w:r>
         <w:rPr>
           <w:rFonts w:ascii="Courier New" w:hAnsi="Courier New" w:cs="Courier New"/>
@@ -19469,9 +19770,11 @@
         </w:rPr>
         <w:t>HumanStudySubject</w:t>
       </w:r>
+      <w:proofErr w:type="spellEnd"/>
       <w:r>
         <w:t xml:space="preserve"> and </w:t>
       </w:r>
+      <w:proofErr w:type="spellStart"/>
       <w:r>
         <w:rPr>
           <w:rFonts w:ascii="Courier New" w:hAnsi="Courier New" w:cs="Courier New"/>
@@ -19480,6 +19783,7 @@
         </w:rPr>
         <w:t>DataExpert</w:t>
       </w:r>
+      <w:proofErr w:type="spellEnd"/>
       <w:r>
         <w:t xml:space="preserve"> </w:t>
       </w:r>
@@ -19492,7 +19796,15 @@
         <w:ind w:left="720"/>
       </w:pPr>
       <w:r>
-        <w:t xml:space="preserve">CAUTION:  The superclass prefix is not "eg"  because </w:t>
+        <w:t>CAUTION:  The superclass prefix is not "</w:t>
+      </w:r>
+      <w:proofErr w:type="spellStart"/>
+      <w:r>
+        <w:t>eg</w:t>
+      </w:r>
+      <w:proofErr w:type="spellEnd"/>
+      <w:r>
+        <w:t xml:space="preserve">"  because </w:t>
       </w:r>
       <w:r>
         <w:t xml:space="preserve">it is defined in an external </w:t>
@@ -19745,7 +20057,71 @@
           <w:rFonts w:ascii="Courier New" w:hAnsi="Courier New" w:cs="Courier New"/>
           <w:color w:val="365F91" w:themeColor="accent1" w:themeShade="BF"/>
         </w:rPr>
-        <w:t xml:space="preserve"> ( strstarts(str(?person_type), "http://example.org/LDWorkshop#") )</w:t>
+        <w:t xml:space="preserve"> ( </w:t>
+      </w:r>
+      <w:proofErr w:type="spellStart"/>
+      <w:r>
+        <w:rPr>
+          <w:rFonts w:ascii="Courier New" w:hAnsi="Courier New" w:cs="Courier New"/>
+          <w:color w:val="365F91" w:themeColor="accent1" w:themeShade="BF"/>
+        </w:rPr>
+        <w:t>strstarts</w:t>
+      </w:r>
+      <w:proofErr w:type="spellEnd"/>
+      <w:r>
+        <w:rPr>
+          <w:rFonts w:ascii="Courier New" w:hAnsi="Courier New" w:cs="Courier New"/>
+          <w:color w:val="365F91" w:themeColor="accent1" w:themeShade="BF"/>
+        </w:rPr>
+        <w:t>(</w:t>
+      </w:r>
+      <w:proofErr w:type="spellStart"/>
+      <w:r>
+        <w:rPr>
+          <w:rFonts w:ascii="Courier New" w:hAnsi="Courier New" w:cs="Courier New"/>
+          <w:color w:val="365F91" w:themeColor="accent1" w:themeShade="BF"/>
+        </w:rPr>
+        <w:t>str</w:t>
+      </w:r>
+      <w:proofErr w:type="spellEnd"/>
+      <w:r>
+        <w:rPr>
+          <w:rFonts w:ascii="Courier New" w:hAnsi="Courier New" w:cs="Courier New"/>
+          <w:color w:val="365F91" w:themeColor="accent1" w:themeShade="BF"/>
+        </w:rPr>
+        <w:t>(?</w:t>
+      </w:r>
+      <w:proofErr w:type="spellStart"/>
+      <w:r>
+        <w:rPr>
+          <w:rFonts w:ascii="Courier New" w:hAnsi="Courier New" w:cs="Courier New"/>
+          <w:color w:val="365F91" w:themeColor="accent1" w:themeShade="BF"/>
+        </w:rPr>
+        <w:t>person_type</w:t>
+      </w:r>
+      <w:proofErr w:type="spellEnd"/>
+      <w:r>
+        <w:rPr>
+          <w:rFonts w:ascii="Courier New" w:hAnsi="Courier New" w:cs="Courier New"/>
+          <w:color w:val="365F91" w:themeColor="accent1" w:themeShade="BF"/>
+        </w:rPr>
+        <w:t>), "http://example.org/</w:t>
+      </w:r>
+      <w:proofErr w:type="spellStart"/>
+      <w:r>
+        <w:rPr>
+          <w:rFonts w:ascii="Courier New" w:hAnsi="Courier New" w:cs="Courier New"/>
+          <w:color w:val="365F91" w:themeColor="accent1" w:themeShade="BF"/>
+        </w:rPr>
+        <w:t>LDWorkshop</w:t>
+      </w:r>
+      <w:proofErr w:type="spellEnd"/>
+      <w:r>
+        <w:rPr>
+          <w:rFonts w:ascii="Courier New" w:hAnsi="Courier New" w:cs="Courier New"/>
+          <w:color w:val="365F91" w:themeColor="accent1" w:themeShade="BF"/>
+        </w:rPr>
+        <w:t>#") )</w:t>
       </w:r>
     </w:p>
     <w:p>
@@ -19929,10 +20305,10 @@
             </w:pPr>
             <w:r>
               <w:object w:dxaOrig="4536" w:dyaOrig="3300" w14:anchorId="097EE649">
-                <v:shape id="_x0000_i1033" type="#_x0000_t75" style="width:42pt;height:30pt" o:ole="">
+                <v:shape id="_x0000_i1032" type="#_x0000_t75" style="width:42.1pt;height:29.9pt" o:ole="">
                   <v:imagedata r:id="rId9" o:title=""/>
                 </v:shape>
-                <o:OLEObject Type="Embed" ProgID="PBrush" ShapeID="_x0000_i1033" DrawAspect="Content" ObjectID="_1601384759" r:id="rId55"/>
+                <o:OLEObject Type="Embed" ProgID="PBrush" ShapeID="_x0000_i1032" DrawAspect="Content" ObjectID="_1601875137" r:id="rId52"/>
               </w:object>
             </w:r>
             <w:r>
@@ -20172,7 +20548,7 @@
                     </pic:cNvPicPr>
                   </pic:nvPicPr>
                   <pic:blipFill>
-                    <a:blip r:embed="rId56">
+                    <a:blip r:embed="rId53">
                       <a:extLst>
                         <a:ext uri="{28A0092B-C50C-407E-A947-70E740481C1C}">
                           <a14:useLocalDpi xmlns:a14="http://schemas.microsoft.com/office/drawing/2010/main" val="0"/>
@@ -20243,7 +20619,7 @@
                     </pic:cNvPicPr>
                   </pic:nvPicPr>
                   <pic:blipFill>
-                    <a:blip r:embed="rId57">
+                    <a:blip r:embed="rId54">
                       <a:extLst>
                         <a:ext uri="{28A0092B-C50C-407E-A947-70E740481C1C}">
                           <a14:useLocalDpi xmlns:a14="http://schemas.microsoft.com/office/drawing/2010/main" val="0"/>
@@ -20760,9 +21136,11 @@
       <w:r>
         <w:t xml:space="preserve">How many </w:t>
       </w:r>
+      <w:proofErr w:type="spellStart"/>
       <w:r>
         <w:t>HumanStudySubjects</w:t>
       </w:r>
+      <w:proofErr w:type="spellEnd"/>
       <w:r>
         <w:t xml:space="preserve"> participated in </w:t>
       </w:r>
@@ -21003,7 +21381,15 @@
         <w:t>Studies</w:t>
       </w:r>
       <w:r>
-        <w:t xml:space="preserve"> (not just HumanStudySubjects). </w:t>
+        <w:t xml:space="preserve"> (not just </w:t>
+      </w:r>
+      <w:proofErr w:type="spellStart"/>
+      <w:r>
+        <w:t>HumanStudySubjects</w:t>
+      </w:r>
+      <w:proofErr w:type="spellEnd"/>
+      <w:r>
+        <w:t xml:space="preserve">). </w:t>
       </w:r>
     </w:p>
     <w:p>
@@ -21020,6 +21406,7 @@
       <w:r>
         <w:t xml:space="preserve">What is the superclass of </w:t>
       </w:r>
+      <w:proofErr w:type="spellStart"/>
       <w:r>
         <w:rPr>
           <w:rFonts w:ascii="Courier New" w:hAnsi="Courier New" w:cs="Courier New"/>
@@ -21028,6 +21415,7 @@
         </w:rPr>
         <w:t>HumanStudySubject</w:t>
       </w:r>
+      <w:proofErr w:type="spellEnd"/>
       <w:r>
         <w:t xml:space="preserve">? </w:t>
       </w:r>
@@ -21098,7 +21486,15 @@
       </w:pPr>
       <w:bookmarkStart w:id="49" w:name="_Toc527635242"/>
       <w:r>
-        <w:t>How many women received active treatment (non placebo) across all Drug1 studies combined?</w:t>
+        <w:t>How many women received active treatment (</w:t>
+      </w:r>
+      <w:proofErr w:type="spellStart"/>
+      <w:r>
+        <w:t>non placebo</w:t>
+      </w:r>
+      <w:proofErr w:type="spellEnd"/>
+      <w:r>
+        <w:t>) across all Drug1 studies combined?</w:t>
       </w:r>
       <w:bookmarkEnd w:id="49"/>
       <w:r>
@@ -21152,20 +21548,30 @@
       <w:r>
         <w:t xml:space="preserve">                                                                      -- </w:t>
       </w:r>
+      <w:proofErr w:type="spellStart"/>
       <w:r>
         <w:rPr>
           <w:color w:val="943634" w:themeColor="accent2" w:themeShade="BF"/>
         </w:rPr>
         <w:t>randomizedTo</w:t>
       </w:r>
-      <w:r>
-        <w:t xml:space="preserve"> ---  ?trt</w:t>
+      <w:proofErr w:type="spellEnd"/>
+      <w:r>
+        <w:t xml:space="preserve"> ---  ?</w:t>
+      </w:r>
+      <w:proofErr w:type="spellStart"/>
+      <w:r>
+        <w:t>trt</w:t>
       </w:r>
       <w:r>
         <w:t>_a</w:t>
       </w:r>
       <w:r>
-        <w:t>rm  .</w:t>
+        <w:t>rm</w:t>
+      </w:r>
+      <w:proofErr w:type="spellEnd"/>
+      <w:r>
+        <w:t xml:space="preserve">  .</w:t>
       </w:r>
     </w:p>
     <w:p>
@@ -21173,23 +21579,34 @@
         <w:pStyle w:val="ListParagraph"/>
       </w:pPr>
       <w:r>
-        <w:t xml:space="preserve">                                                   ?trt</w:t>
+        <w:t xml:space="preserve">                                                   ?</w:t>
+      </w:r>
+      <w:proofErr w:type="spellStart"/>
+      <w:r>
+        <w:t>trt</w:t>
       </w:r>
       <w:r>
         <w:t>_a</w:t>
       </w:r>
       <w:r>
-        <w:t xml:space="preserve">rm -- </w:t>
-      </w:r>
+        <w:t>rm</w:t>
+      </w:r>
+      <w:proofErr w:type="spellEnd"/>
+      <w:r>
+        <w:t xml:space="preserve"> -- </w:t>
+      </w:r>
+      <w:proofErr w:type="spellStart"/>
       <w:r>
         <w:rPr>
           <w:color w:val="943634" w:themeColor="accent2" w:themeShade="BF"/>
         </w:rPr>
         <w:t>treatmentArmType</w:t>
       </w:r>
+      <w:proofErr w:type="spellEnd"/>
       <w:r>
         <w:t xml:space="preserve">  -- </w:t>
       </w:r>
+      <w:proofErr w:type="spellStart"/>
       <w:r>
         <w:rPr>
           <w:b/>
@@ -21197,6 +21614,7 @@
         </w:rPr>
         <w:t>ActiveArm</w:t>
       </w:r>
+      <w:proofErr w:type="spellEnd"/>
       <w:r>
         <w:t>.</w:t>
       </w:r>
@@ -21288,11 +21706,20 @@
         <w:ind w:left="720" w:hanging="360"/>
       </w:pPr>
       <w:r>
-        <w:t>List all Person IRIs, their givenName, their assigned Study, and their role in that study (</w:t>
+        <w:t xml:space="preserve">List all Person IRIs, their </w:t>
+      </w:r>
+      <w:proofErr w:type="spellStart"/>
+      <w:r>
+        <w:t>givenName</w:t>
+      </w:r>
+      <w:proofErr w:type="spellEnd"/>
+      <w:r>
+        <w:t>, their assigned Study, and their role in that study (</w:t>
       </w:r>
       <w:r>
         <w:t xml:space="preserve">as a </w:t>
       </w:r>
+      <w:proofErr w:type="spellStart"/>
       <w:r>
         <w:rPr>
           <w:rFonts w:ascii="Courier New" w:hAnsi="Courier New" w:cs="Courier New"/>
@@ -21301,6 +21728,7 @@
         </w:rPr>
         <w:t>HumanStudySubject</w:t>
       </w:r>
+      <w:proofErr w:type="spellEnd"/>
       <w:r>
         <w:t xml:space="preserve"> or</w:t>
       </w:r>
@@ -21310,8 +21738,18 @@
           <w:b/>
           <w:color w:val="1F497D" w:themeColor="text2"/>
         </w:rPr>
-        <w:t xml:space="preserve"> DataExpert</w:t>
-      </w:r>
+        <w:t xml:space="preserve"> </w:t>
+      </w:r>
+      <w:proofErr w:type="spellStart"/>
+      <w:r>
+        <w:rPr>
+          <w:rFonts w:ascii="Courier New" w:hAnsi="Courier New" w:cs="Courier New"/>
+          <w:b/>
+          <w:color w:val="1F497D" w:themeColor="text2"/>
+        </w:rPr>
+        <w:t>DataExpert</w:t>
+      </w:r>
+      <w:proofErr w:type="spellEnd"/>
       <w:r>
         <w:t>).</w:t>
       </w:r>
@@ -21376,6 +21814,7 @@
         </w:rPr>
         <w:t xml:space="preserve"> </w:t>
       </w:r>
+      <w:proofErr w:type="spellStart"/>
       <w:r>
         <w:rPr>
           <w:rFonts w:ascii="Courier New" w:hAnsi="Courier New" w:cs="Courier New"/>
@@ -21404,6 +21843,7 @@
         </w:rPr>
         <w:t>eg:LDExpert</w:t>
       </w:r>
+      <w:proofErr w:type="spellEnd"/>
       <w:r>
         <w:rPr>
           <w:rFonts w:ascii="Courier New" w:hAnsi="Courier New" w:cs="Courier New"/>
@@ -21463,8 +21903,29 @@
           <w:sz w:val="24"/>
           <w:szCs w:val="24"/>
         </w:rPr>
-        <w:t xml:space="preserve">?personType  </w:t>
-      </w:r>
+        <w:t>?</w:t>
+      </w:r>
+      <w:proofErr w:type="spellStart"/>
+      <w:r>
+        <w:rPr>
+          <w:rFonts w:ascii="Courier New" w:hAnsi="Courier New" w:cs="Courier New"/>
+          <w:color w:val="365F91" w:themeColor="accent1" w:themeShade="BF"/>
+          <w:sz w:val="24"/>
+          <w:szCs w:val="24"/>
+        </w:rPr>
+        <w:t>personType</w:t>
+      </w:r>
+      <w:proofErr w:type="spellEnd"/>
+      <w:r>
+        <w:rPr>
+          <w:rFonts w:ascii="Courier New" w:hAnsi="Courier New" w:cs="Courier New"/>
+          <w:color w:val="365F91" w:themeColor="accent1" w:themeShade="BF"/>
+          <w:sz w:val="24"/>
+          <w:szCs w:val="24"/>
+        </w:rPr>
+        <w:t xml:space="preserve">  </w:t>
+      </w:r>
+      <w:proofErr w:type="spellStart"/>
       <w:r>
         <w:rPr>
           <w:rFonts w:ascii="Courier New" w:hAnsi="Courier New" w:cs="Courier New"/>
@@ -21474,6 +21935,7 @@
         </w:rPr>
         <w:t>rdfs:subClassOf</w:t>
       </w:r>
+      <w:proofErr w:type="spellEnd"/>
       <w:r>
         <w:rPr>
           <w:rFonts w:ascii="Courier New" w:hAnsi="Courier New" w:cs="Courier New"/>
@@ -21481,7 +21943,27 @@
           <w:sz w:val="24"/>
           <w:szCs w:val="24"/>
         </w:rPr>
-        <w:t xml:space="preserve">  schema:Person ;</w:t>
+        <w:t xml:space="preserve">  </w:t>
+      </w:r>
+      <w:proofErr w:type="spellStart"/>
+      <w:r>
+        <w:rPr>
+          <w:rFonts w:ascii="Courier New" w:hAnsi="Courier New" w:cs="Courier New"/>
+          <w:color w:val="365F91" w:themeColor="accent1" w:themeShade="BF"/>
+          <w:sz w:val="24"/>
+          <w:szCs w:val="24"/>
+        </w:rPr>
+        <w:t>schema:Person</w:t>
+      </w:r>
+      <w:proofErr w:type="spellEnd"/>
+      <w:r>
+        <w:rPr>
+          <w:rFonts w:ascii="Courier New" w:hAnsi="Courier New" w:cs="Courier New"/>
+          <w:color w:val="365F91" w:themeColor="accent1" w:themeShade="BF"/>
+          <w:sz w:val="24"/>
+          <w:szCs w:val="24"/>
+        </w:rPr>
+        <w:t xml:space="preserve"> ;</w:t>
       </w:r>
     </w:p>
     <w:p>
@@ -21616,7 +22098,7 @@
                     </pic:cNvPicPr>
                   </pic:nvPicPr>
                   <pic:blipFill>
-                    <a:blip r:embed="rId58" cstate="print">
+                    <a:blip r:embed="rId55" cstate="print">
                       <a:extLst>
                         <a:ext uri="{28A0092B-C50C-407E-A947-70E740481C1C}">
                           <a14:useLocalDpi xmlns:a14="http://schemas.microsoft.com/office/drawing/2010/main" val="0"/>
@@ -21678,8 +22160,8 @@
       </w:tblPr>
       <w:tblGrid>
         <w:gridCol w:w="1248"/>
-        <w:gridCol w:w="3679"/>
-        <w:gridCol w:w="1350"/>
+        <w:gridCol w:w="8017"/>
+        <w:gridCol w:w="1248"/>
       </w:tblGrid>
       <w:tr>
         <w:trPr>
@@ -21751,7 +22233,7 @@
         </w:tc>
         <w:tc>
           <w:tcPr>
-            <w:tcW w:w="3679" w:type="dxa"/>
+            <w:tcW w:w="8017" w:type="dxa"/>
             <w:vAlign w:val="center"/>
           </w:tcPr>
           <w:p>
@@ -21780,10 +22262,10 @@
             </w:pPr>
             <w:r>
               <w:object w:dxaOrig="4536" w:dyaOrig="3300" w14:anchorId="75A1A3AF">
-                <v:shape id="_x0000_i1034" type="#_x0000_t75" style="width:42pt;height:30pt" o:ole="">
+                <v:shape id="_x0000_i1033" type="#_x0000_t75" style="width:42.1pt;height:29.9pt" o:ole="">
                   <v:imagedata r:id="rId9" o:title=""/>
                 </v:shape>
-                <o:OLEObject Type="Embed" ProgID="PBrush" ShapeID="_x0000_i1034" DrawAspect="Content" ObjectID="_1601384760" r:id="rId59"/>
+                <o:OLEObject Type="Embed" ProgID="PBrush" ShapeID="_x0000_i1033" DrawAspect="Content" ObjectID="_1601875138" r:id="rId56"/>
               </w:object>
             </w:r>
             <w:r>
@@ -21801,7 +22283,7 @@
         </w:tc>
         <w:tc>
           <w:tcPr>
-            <w:tcW w:w="1350" w:type="dxa"/>
+            <w:tcW w:w="270" w:type="dxa"/>
             <w:vAlign w:val="center"/>
           </w:tcPr>
           <w:p>
@@ -21956,7 +22438,7 @@
         </w:numPr>
         <w:spacing w:after="0"/>
       </w:pPr>
-      <w:hyperlink r:id="rId60" w:history="1">
+      <w:hyperlink r:id="rId57" w:history="1">
         <w:r>
           <w:rPr>
             <w:rStyle w:val="Hyperlink"/>
@@ -22021,7 +22503,7 @@
         </w:numPr>
         <w:spacing w:after="0"/>
       </w:pPr>
-      <w:hyperlink r:id="rId61" w:history="1">
+      <w:hyperlink r:id="rId58" w:history="1">
         <w:r>
           <w:rPr>
             <w:rStyle w:val="Hyperlink"/>
@@ -22063,7 +22545,7 @@
         </w:numPr>
         <w:spacing w:after="0"/>
       </w:pPr>
-      <w:hyperlink r:id="rId62" w:history="1">
+      <w:hyperlink r:id="rId59" w:history="1">
         <w:r>
           <w:rPr>
             <w:rStyle w:val="Hyperlink"/>
@@ -22203,9 +22685,14 @@
       </w:pPr>
       <w:bookmarkStart w:id="54" w:name="_Toc527635245"/>
       <w:r>
-        <w:t>Appendix 2: Update Files using TortoiseGit</w:t>
+        <w:t xml:space="preserve">Appendix 2: Update Files using </w:t>
+      </w:r>
+      <w:proofErr w:type="spellStart"/>
+      <w:r>
+        <w:t>TortoiseGit</w:t>
       </w:r>
       <w:bookmarkEnd w:id="54"/>
+      <w:proofErr w:type="spellEnd"/>
     </w:p>
     <w:p>
       <w:pPr>
@@ -22261,7 +22748,7 @@
                     </pic:cNvPicPr>
                   </pic:nvPicPr>
                   <pic:blipFill>
-                    <a:blip r:embed="rId63">
+                    <a:blip r:embed="rId60">
                       <a:extLst>
                         <a:ext uri="{28A0092B-C50C-407E-A947-70E740481C1C}">
                           <a14:useLocalDpi xmlns:a14="http://schemas.microsoft.com/office/drawing/2010/main" val="0"/>
@@ -22352,8 +22839,6 @@
       <w:pPr>
         <w:ind w:left="360"/>
       </w:pPr>
-      <w:bookmarkStart w:id="55" w:name="_GoBack"/>
-      <w:bookmarkEnd w:id="55"/>
       <w:r>
         <w:rPr>
           <w:noProof/>
@@ -22392,7 +22877,7 @@
                     </pic:cNvPicPr>
                   </pic:nvPicPr>
                   <pic:blipFill>
-                    <a:blip r:embed="rId64">
+                    <a:blip r:embed="rId61">
                       <a:extLst>
                         <a:ext uri="{28A0092B-C50C-407E-A947-70E740481C1C}">
                           <a14:useLocalDpi xmlns:a14="http://schemas.microsoft.com/office/drawing/2010/main" val="0"/>
@@ -22496,7 +22981,7 @@
       </w:r>
     </w:p>
     <w:sectPr>
-      <w:footerReference w:type="default" r:id="rId65"/>
+      <w:footerReference w:type="default" r:id="rId62"/>
       <w:type w:val="continuous"/>
       <w:pgSz w:w="12240" w:h="15840" w:code="1"/>
       <w:pgMar w:top="720" w:right="720" w:bottom="720" w:left="720" w:header="720" w:footer="720" w:gutter="0"/>
@@ -22507,47 +22992,6 @@
     </w:sectPr>
   </w:body>
 </w:document>
-</file>
-
-<file path=word/comments.xml><?xml version="1.0" encoding="utf-8"?>
-<w:comments xmlns:wpc="http://schemas.microsoft.com/office/word/2010/wordprocessingCanvas" xmlns:cx="http://schemas.microsoft.com/office/drawing/2014/chartex" xmlns:cx1="http://schemas.microsoft.com/office/drawing/2015/9/8/chartex" xmlns:cx2="http://schemas.microsoft.com/office/drawing/2015/10/21/chartex" xmlns:cx3="http://schemas.microsoft.com/office/drawing/2016/5/9/chartex" xmlns:cx4="http://schemas.microsoft.com/office/drawing/2016/5/10/chartex" xmlns:cx5="http://schemas.microsoft.com/office/drawing/2016/5/11/chartex" xmlns:cx6="http://schemas.microsoft.com/office/drawing/2016/5/12/chartex" xmlns:cx7="http://schemas.microsoft.com/office/drawing/2016/5/13/chartex" xmlns:cx8="http://schemas.microsoft.com/office/drawing/2016/5/14/chartex" xmlns:mc="http://schemas.openxmlformats.org/markup-compatibility/2006" xmlns:aink="http://schemas.microsoft.com/office/drawing/2016/ink" xmlns:am3d="http://schemas.microsoft.com/office/drawing/2017/model3d" xmlns:o="urn:schemas-microsoft-com:office:office" xmlns:r="http://schemas.openxmlformats.org/officeDocument/2006/relationships" xmlns:m="http://schemas.openxmlformats.org/officeDocument/2006/math" xmlns:v="urn:schemas-microsoft-com:vml" xmlns:wp14="http://schemas.microsoft.com/office/word/2010/wordprocessingDrawing" xmlns:wp="http://schemas.openxmlformats.org/drawingml/2006/wordprocessingDrawing" xmlns:w10="urn:schemas-microsoft-com:office:word" xmlns:w="http://schemas.openxmlformats.org/wordprocessingml/2006/main" xmlns:w14="http://schemas.microsoft.com/office/word/2010/wordml" xmlns:w15="http://schemas.microsoft.com/office/word/2012/wordml" xmlns:w16cid="http://schemas.microsoft.com/office/word/2016/wordml/cid" xmlns:w16se="http://schemas.microsoft.com/office/word/2015/wordml/symex" xmlns:wpg="http://schemas.microsoft.com/office/word/2010/wordprocessingGroup" xmlns:wpi="http://schemas.microsoft.com/office/word/2010/wordprocessingInk" xmlns:wne="http://schemas.microsoft.com/office/word/2006/wordml" xmlns:wps="http://schemas.microsoft.com/office/word/2010/wordprocessingShape" mc:Ignorable="w14 w15 w16se w16cid wp14">
-  <w:comment w:id="33" w:author="Williams Tim" w:date="2018-10-17T14:06:00Z" w:initials="WT">
-    <w:p>
-      <w:pPr>
-        <w:pStyle w:val="CommentText"/>
-      </w:pPr>
-      <w:r>
-        <w:rPr>
-          <w:rStyle w:val="CommentReference"/>
-        </w:rPr>
-        <w:annotationRef/>
-      </w:r>
-      <w:r>
-        <w:t xml:space="preserve">New </w:t>
-      </w:r>
-      <w:proofErr w:type="spellStart"/>
-      <w:r>
-        <w:t>scrren</w:t>
-      </w:r>
-      <w:proofErr w:type="spellEnd"/>
-      <w:r>
-        <w:t xml:space="preserve"> shot needed:  CSS2018 to EUConnect18</w:t>
-      </w:r>
-    </w:p>
-  </w:comment>
-</w:comments>
-</file>
-
-<file path=word/commentsExtended.xml><?xml version="1.0" encoding="utf-8"?>
-<w15:commentsEx xmlns:wpc="http://schemas.microsoft.com/office/word/2010/wordprocessingCanvas" xmlns:cx="http://schemas.microsoft.com/office/drawing/2014/chartex" xmlns:cx1="http://schemas.microsoft.com/office/drawing/2015/9/8/chartex" xmlns:cx2="http://schemas.microsoft.com/office/drawing/2015/10/21/chartex" xmlns:cx3="http://schemas.microsoft.com/office/drawing/2016/5/9/chartex" xmlns:cx4="http://schemas.microsoft.com/office/drawing/2016/5/10/chartex" xmlns:cx5="http://schemas.microsoft.com/office/drawing/2016/5/11/chartex" xmlns:cx6="http://schemas.microsoft.com/office/drawing/2016/5/12/chartex" xmlns:cx7="http://schemas.microsoft.com/office/drawing/2016/5/13/chartex" xmlns:cx8="http://schemas.microsoft.com/office/drawing/2016/5/14/chartex" xmlns:mc="http://schemas.openxmlformats.org/markup-compatibility/2006" xmlns:aink="http://schemas.microsoft.com/office/drawing/2016/ink" xmlns:am3d="http://schemas.microsoft.com/office/drawing/2017/model3d" xmlns:o="urn:schemas-microsoft-com:office:office" xmlns:r="http://schemas.openxmlformats.org/officeDocument/2006/relationships" xmlns:m="http://schemas.openxmlformats.org/officeDocument/2006/math" xmlns:v="urn:schemas-microsoft-com:vml" xmlns:wp14="http://schemas.microsoft.com/office/word/2010/wordprocessingDrawing" xmlns:wp="http://schemas.openxmlformats.org/drawingml/2006/wordprocessingDrawing" xmlns:w10="urn:schemas-microsoft-com:office:word" xmlns:w="http://schemas.openxmlformats.org/wordprocessingml/2006/main" xmlns:w14="http://schemas.microsoft.com/office/word/2010/wordml" xmlns:w15="http://schemas.microsoft.com/office/word/2012/wordml" xmlns:w16cid="http://schemas.microsoft.com/office/word/2016/wordml/cid" xmlns:w16se="http://schemas.microsoft.com/office/word/2015/wordml/symex" xmlns:wpg="http://schemas.microsoft.com/office/word/2010/wordprocessingGroup" xmlns:wpi="http://schemas.microsoft.com/office/word/2010/wordprocessingInk" xmlns:wne="http://schemas.microsoft.com/office/word/2006/wordml" xmlns:wps="http://schemas.microsoft.com/office/word/2010/wordprocessingShape" mc:Ignorable="w14 w15 w16se w16cid wp14">
-  <w15:commentEx w15:paraId="55F4F69F" w15:done="0"/>
-</w15:commentsEx>
-</file>
-
-<file path=word/commentsIds.xml><?xml version="1.0" encoding="utf-8"?>
-<w16cid:commentsIds xmlns:wpc="http://schemas.microsoft.com/office/word/2010/wordprocessingCanvas" xmlns:cx="http://schemas.microsoft.com/office/drawing/2014/chartex" xmlns:cx1="http://schemas.microsoft.com/office/drawing/2015/9/8/chartex" xmlns:cx2="http://schemas.microsoft.com/office/drawing/2015/10/21/chartex" xmlns:cx3="http://schemas.microsoft.com/office/drawing/2016/5/9/chartex" xmlns:cx4="http://schemas.microsoft.com/office/drawing/2016/5/10/chartex" xmlns:cx5="http://schemas.microsoft.com/office/drawing/2016/5/11/chartex" xmlns:cx6="http://schemas.microsoft.com/office/drawing/2016/5/12/chartex" xmlns:cx7="http://schemas.microsoft.com/office/drawing/2016/5/13/chartex" xmlns:cx8="http://schemas.microsoft.com/office/drawing/2016/5/14/chartex" xmlns:mc="http://schemas.openxmlformats.org/markup-compatibility/2006" xmlns:aink="http://schemas.microsoft.com/office/drawing/2016/ink" xmlns:am3d="http://schemas.microsoft.com/office/drawing/2017/model3d" xmlns:o="urn:schemas-microsoft-com:office:office" xmlns:r="http://schemas.openxmlformats.org/officeDocument/2006/relationships" xmlns:m="http://schemas.openxmlformats.org/officeDocument/2006/math" xmlns:v="urn:schemas-microsoft-com:vml" xmlns:wp14="http://schemas.microsoft.com/office/word/2010/wordprocessingDrawing" xmlns:wp="http://schemas.openxmlformats.org/drawingml/2006/wordprocessingDrawing" xmlns:w10="urn:schemas-microsoft-com:office:word" xmlns:w="http://schemas.openxmlformats.org/wordprocessingml/2006/main" xmlns:w14="http://schemas.microsoft.com/office/word/2010/wordml" xmlns:w15="http://schemas.microsoft.com/office/word/2012/wordml" xmlns:w16cid="http://schemas.microsoft.com/office/word/2016/wordml/cid" xmlns:w16se="http://schemas.microsoft.com/office/word/2015/wordml/symex" xmlns:wpg="http://schemas.microsoft.com/office/word/2010/wordprocessingGroup" xmlns:wpi="http://schemas.microsoft.com/office/word/2010/wordprocessingInk" xmlns:wne="http://schemas.microsoft.com/office/word/2006/wordml" xmlns:wps="http://schemas.microsoft.com/office/word/2010/wordprocessingShape" mc:Ignorable="w14 w15 w16se w16cid wp14">
-  <w16cid:commentId w16cid:paraId="55F4F69F" w16cid:durableId="1F71C048"/>
-</w16cid:commentsIds>
 </file>
 
 <file path=word/endnotes.xml><?xml version="1.0" encoding="utf-8"?>
@@ -22609,7 +23053,7 @@
           <w:rPr>
             <w:noProof/>
           </w:rPr>
-          <w:t>15</w:t>
+          <w:t>3</w:t>
         </w:r>
         <w:r>
           <w:rPr>
@@ -27387,14 +27831,6 @@
   </w:num>
   <w:numIdMacAtCleanup w:val="11"/>
 </w:numbering>
-</file>
-
-<file path=word/people.xml><?xml version="1.0" encoding="utf-8"?>
-<w15:people xmlns:wpc="http://schemas.microsoft.com/office/word/2010/wordprocessingCanvas" xmlns:cx="http://schemas.microsoft.com/office/drawing/2014/chartex" xmlns:cx1="http://schemas.microsoft.com/office/drawing/2015/9/8/chartex" xmlns:cx2="http://schemas.microsoft.com/office/drawing/2015/10/21/chartex" xmlns:cx3="http://schemas.microsoft.com/office/drawing/2016/5/9/chartex" xmlns:cx4="http://schemas.microsoft.com/office/drawing/2016/5/10/chartex" xmlns:cx5="http://schemas.microsoft.com/office/drawing/2016/5/11/chartex" xmlns:cx6="http://schemas.microsoft.com/office/drawing/2016/5/12/chartex" xmlns:cx7="http://schemas.microsoft.com/office/drawing/2016/5/13/chartex" xmlns:cx8="http://schemas.microsoft.com/office/drawing/2016/5/14/chartex" xmlns:mc="http://schemas.openxmlformats.org/markup-compatibility/2006" xmlns:aink="http://schemas.microsoft.com/office/drawing/2016/ink" xmlns:am3d="http://schemas.microsoft.com/office/drawing/2017/model3d" xmlns:o="urn:schemas-microsoft-com:office:office" xmlns:r="http://schemas.openxmlformats.org/officeDocument/2006/relationships" xmlns:m="http://schemas.openxmlformats.org/officeDocument/2006/math" xmlns:v="urn:schemas-microsoft-com:vml" xmlns:wp14="http://schemas.microsoft.com/office/word/2010/wordprocessingDrawing" xmlns:wp="http://schemas.openxmlformats.org/drawingml/2006/wordprocessingDrawing" xmlns:w10="urn:schemas-microsoft-com:office:word" xmlns:w="http://schemas.openxmlformats.org/wordprocessingml/2006/main" xmlns:w14="http://schemas.microsoft.com/office/word/2010/wordml" xmlns:w15="http://schemas.microsoft.com/office/word/2012/wordml" xmlns:w16cid="http://schemas.microsoft.com/office/word/2016/wordml/cid" xmlns:w16se="http://schemas.microsoft.com/office/word/2015/wordml/symex" xmlns:wpg="http://schemas.microsoft.com/office/word/2010/wordprocessingGroup" xmlns:wpi="http://schemas.microsoft.com/office/word/2010/wordprocessingInk" xmlns:wne="http://schemas.microsoft.com/office/word/2006/wordml" xmlns:wps="http://schemas.microsoft.com/office/word/2010/wordprocessingShape" mc:Ignorable="w14 w15 w16se w16cid wp14">
-  <w15:person w15:author="Williams Tim">
-    <w15:presenceInfo w15:providerId="AD" w15:userId="S-1-5-21-2027240512-352727985-924725345-103019"/>
-  </w15:person>
-</w15:people>
 </file>
 
 <file path=word/styles.xml><?xml version="1.0" encoding="utf-8"?>
@@ -28883,7 +29319,7 @@
 </file>
 
 <file path=customXml/itemProps1.xml><?xml version="1.0" encoding="utf-8"?>
-<ds:datastoreItem xmlns:ds="http://schemas.openxmlformats.org/officeDocument/2006/customXml" ds:itemID="{00F56711-9740-4772-AB21-1D9DDBF94AE5}">
+<ds:datastoreItem xmlns:ds="http://schemas.openxmlformats.org/officeDocument/2006/customXml" ds:itemID="{A2E6D7BD-658A-4B2C-BAB9-058575439AA4}">
   <ds:schemaRefs>
     <ds:schemaRef ds:uri="http://schemas.openxmlformats.org/officeDocument/2006/bibliography"/>
   </ds:schemaRefs>

</xml_diff>

<commit_message>
final updates to exercises prior to print
</commit_message>
<xml_diff>
--- a/EUConnect18/doc/LDWorkshopExercises.docx
+++ b/EUConnect18/doc/LDWorkshopExercises.docx
@@ -421,7 +421,7 @@
           <w:r>
             <w:fldChar w:fldCharType="separate"/>
           </w:r>
-          <w:hyperlink w:anchor="_Toc527635216" w:history="1">
+          <w:hyperlink w:anchor="_Toc528586935" w:history="1">
             <w:r>
               <w:rPr>
                 <w:rStyle w:val="Hyperlink"/>
@@ -448,7 +448,7 @@
                 <w:noProof/>
                 <w:webHidden/>
               </w:rPr>
-              <w:instrText xml:space="preserve"> PAGEREF _Toc527635216 \h </w:instrText>
+              <w:instrText xml:space="preserve"> PAGEREF _Toc528586935 \h </w:instrText>
             </w:r>
             <w:r>
               <w:rPr>
@@ -488,7 +488,7 @@
               <w:color w:val="auto"/>
             </w:rPr>
           </w:pPr>
-          <w:hyperlink w:anchor="_Toc527635217" w:history="1">
+          <w:hyperlink w:anchor="_Toc528586936" w:history="1">
             <w:r>
               <w:rPr>
                 <w:rStyle w:val="Hyperlink"/>
@@ -515,7 +515,7 @@
                 <w:noProof/>
                 <w:webHidden/>
               </w:rPr>
-              <w:instrText xml:space="preserve"> PAGEREF _Toc527635217 \h </w:instrText>
+              <w:instrText xml:space="preserve"> PAGEREF _Toc528586936 \h </w:instrText>
             </w:r>
             <w:r>
               <w:rPr>
@@ -555,7 +555,7 @@
               <w:color w:val="auto"/>
             </w:rPr>
           </w:pPr>
-          <w:hyperlink w:anchor="_Toc527635218" w:history="1">
+          <w:hyperlink w:anchor="_Toc528586937" w:history="1">
             <w:r>
               <w:rPr>
                 <w:rStyle w:val="Hyperlink"/>
@@ -582,7 +582,7 @@
                 <w:noProof/>
                 <w:webHidden/>
               </w:rPr>
-              <w:instrText xml:space="preserve"> PAGEREF _Toc527635218 \h </w:instrText>
+              <w:instrText xml:space="preserve"> PAGEREF _Toc528586937 \h </w:instrText>
             </w:r>
             <w:r>
               <w:rPr>
@@ -622,7 +622,7 @@
               <w:color w:val="auto"/>
             </w:rPr>
           </w:pPr>
-          <w:hyperlink w:anchor="_Toc527635219" w:history="1">
+          <w:hyperlink w:anchor="_Toc528586938" w:history="1">
             <w:r>
               <w:rPr>
                 <w:rStyle w:val="Hyperlink"/>
@@ -664,7 +664,7 @@
                 <w:noProof/>
                 <w:webHidden/>
               </w:rPr>
-              <w:instrText xml:space="preserve"> PAGEREF _Toc527635219 \h </w:instrText>
+              <w:instrText xml:space="preserve"> PAGEREF _Toc528586938 \h </w:instrText>
             </w:r>
             <w:r>
               <w:rPr>
@@ -704,7 +704,7 @@
               <w:color w:val="auto"/>
             </w:rPr>
           </w:pPr>
-          <w:hyperlink w:anchor="_Toc527635220" w:history="1">
+          <w:hyperlink w:anchor="_Toc528586939" w:history="1">
             <w:r>
               <w:rPr>
                 <w:rStyle w:val="Hyperlink"/>
@@ -746,7 +746,7 @@
                 <w:noProof/>
                 <w:webHidden/>
               </w:rPr>
-              <w:instrText xml:space="preserve"> PAGEREF _Toc527635220 \h </w:instrText>
+              <w:instrText xml:space="preserve"> PAGEREF _Toc528586939 \h </w:instrText>
             </w:r>
             <w:r>
               <w:rPr>
@@ -786,7 +786,7 @@
               <w:color w:val="auto"/>
             </w:rPr>
           </w:pPr>
-          <w:hyperlink w:anchor="_Toc527635221" w:history="1">
+          <w:hyperlink w:anchor="_Toc528586940" w:history="1">
             <w:r>
               <w:rPr>
                 <w:rStyle w:val="Hyperlink"/>
@@ -828,7 +828,7 @@
                 <w:noProof/>
                 <w:webHidden/>
               </w:rPr>
-              <w:instrText xml:space="preserve"> PAGEREF _Toc527635221 \h </w:instrText>
+              <w:instrText xml:space="preserve"> PAGEREF _Toc528586940 \h </w:instrText>
             </w:r>
             <w:r>
               <w:rPr>
@@ -868,7 +868,7 @@
               <w:color w:val="auto"/>
             </w:rPr>
           </w:pPr>
-          <w:hyperlink w:anchor="_Toc527635222" w:history="1">
+          <w:hyperlink w:anchor="_Toc528586941" w:history="1">
             <w:r>
               <w:rPr>
                 <w:rStyle w:val="Hyperlink"/>
@@ -910,7 +910,7 @@
                 <w:noProof/>
                 <w:webHidden/>
               </w:rPr>
-              <w:instrText xml:space="preserve"> PAGEREF _Toc527635222 \h </w:instrText>
+              <w:instrText xml:space="preserve"> PAGEREF _Toc528586941 \h </w:instrText>
             </w:r>
             <w:r>
               <w:rPr>
@@ -950,7 +950,7 @@
               <w:color w:val="auto"/>
             </w:rPr>
           </w:pPr>
-          <w:hyperlink w:anchor="_Toc527635223" w:history="1">
+          <w:hyperlink w:anchor="_Toc528586942" w:history="1">
             <w:r>
               <w:rPr>
                 <w:rStyle w:val="Hyperlink"/>
@@ -992,7 +992,7 @@
                 <w:noProof/>
                 <w:webHidden/>
               </w:rPr>
-              <w:instrText xml:space="preserve"> PAGEREF _Toc527635223 \h </w:instrText>
+              <w:instrText xml:space="preserve"> PAGEREF _Toc528586942 \h </w:instrText>
             </w:r>
             <w:r>
               <w:rPr>
@@ -1032,7 +1032,7 @@
               <w:color w:val="auto"/>
             </w:rPr>
           </w:pPr>
-          <w:hyperlink w:anchor="_Toc527635224" w:history="1">
+          <w:hyperlink w:anchor="_Toc528586943" w:history="1">
             <w:r>
               <w:rPr>
                 <w:rStyle w:val="Hyperlink"/>
@@ -1074,7 +1074,7 @@
                 <w:noProof/>
                 <w:webHidden/>
               </w:rPr>
-              <w:instrText xml:space="preserve"> PAGEREF _Toc527635224 \h </w:instrText>
+              <w:instrText xml:space="preserve"> PAGEREF _Toc528586943 \h </w:instrText>
             </w:r>
             <w:r>
               <w:rPr>
@@ -1114,7 +1114,7 @@
               <w:color w:val="auto"/>
             </w:rPr>
           </w:pPr>
-          <w:hyperlink w:anchor="_Toc527635225" w:history="1">
+          <w:hyperlink w:anchor="_Toc528586944" w:history="1">
             <w:r>
               <w:rPr>
                 <w:rStyle w:val="Hyperlink"/>
@@ -1135,7 +1135,7 @@
                 <w:rStyle w:val="Hyperlink"/>
                 <w:noProof/>
               </w:rPr>
-              <w:t>Review and Export to TTL</w:t>
+              <w:t>Review your graph</w:t>
             </w:r>
             <w:r>
               <w:rPr>
@@ -1156,7 +1156,7 @@
                 <w:noProof/>
                 <w:webHidden/>
               </w:rPr>
-              <w:instrText xml:space="preserve"> PAGEREF _Toc527635225 \h </w:instrText>
+              <w:instrText xml:space="preserve"> PAGEREF _Toc528586944 \h </w:instrText>
             </w:r>
             <w:r>
               <w:rPr>
@@ -1176,7 +1176,7 @@
                 <w:noProof/>
                 <w:webHidden/>
               </w:rPr>
-              <w:t>8</w:t>
+              <w:t>7</w:t>
             </w:r>
             <w:r>
               <w:rPr>
@@ -1196,7 +1196,7 @@
               <w:color w:val="auto"/>
             </w:rPr>
           </w:pPr>
-          <w:hyperlink w:anchor="_Toc527635226" w:history="1">
+          <w:hyperlink w:anchor="_Toc528586945" w:history="1">
             <w:r>
               <w:rPr>
                 <w:rStyle w:val="Hyperlink"/>
@@ -1217,7 +1217,7 @@
                 <w:rStyle w:val="Hyperlink"/>
                 <w:noProof/>
               </w:rPr>
-              <w:t>Validate the Data</w:t>
+              <w:t>Export to TTL</w:t>
             </w:r>
             <w:r>
               <w:rPr>
@@ -1238,7 +1238,7 @@
                 <w:noProof/>
                 <w:webHidden/>
               </w:rPr>
-              <w:instrText xml:space="preserve"> PAGEREF _Toc527635226 \h </w:instrText>
+              <w:instrText xml:space="preserve"> PAGEREF _Toc528586945 \h </w:instrText>
             </w:r>
             <w:r>
               <w:rPr>
@@ -1278,7 +1278,7 @@
               <w:color w:val="auto"/>
             </w:rPr>
           </w:pPr>
-          <w:hyperlink w:anchor="_Toc527635227" w:history="1">
+          <w:hyperlink w:anchor="_Toc528586946" w:history="1">
             <w:r>
               <w:rPr>
                 <w:rStyle w:val="Hyperlink"/>
@@ -1299,7 +1299,7 @@
                 <w:rStyle w:val="Hyperlink"/>
                 <w:noProof/>
               </w:rPr>
-              <w:t>Upload to Database</w:t>
+              <w:t>Validate the Data</w:t>
             </w:r>
             <w:r>
               <w:rPr>
@@ -1320,7 +1320,7 @@
                 <w:noProof/>
                 <w:webHidden/>
               </w:rPr>
-              <w:instrText xml:space="preserve"> PAGEREF _Toc527635227 \h </w:instrText>
+              <w:instrText xml:space="preserve"> PAGEREF _Toc528586946 \h </w:instrText>
             </w:r>
             <w:r>
               <w:rPr>
@@ -1340,7 +1340,7 @@
                 <w:noProof/>
                 <w:webHidden/>
               </w:rPr>
-              <w:t>10</w:t>
+              <w:t>8</w:t>
             </w:r>
             <w:r>
               <w:rPr>
@@ -1360,13 +1360,13 @@
               <w:color w:val="auto"/>
             </w:rPr>
           </w:pPr>
-          <w:hyperlink w:anchor="_Toc527635228" w:history="1">
+          <w:hyperlink w:anchor="_Toc528586947" w:history="1">
             <w:r>
               <w:rPr>
                 <w:rStyle w:val="Hyperlink"/>
                 <w:noProof/>
               </w:rPr>
-              <w:t>2.</w:t>
+              <w:t>1.9</w:t>
             </w:r>
             <w:r>
               <w:rPr>
@@ -1381,7 +1381,7 @@
                 <w:rStyle w:val="Hyperlink"/>
                 <w:noProof/>
               </w:rPr>
-              <w:t>Query Graph Data</w:t>
+              <w:t>Upload to Database</w:t>
             </w:r>
             <w:r>
               <w:rPr>
@@ -1402,7 +1402,7 @@
                 <w:noProof/>
                 <w:webHidden/>
               </w:rPr>
-              <w:instrText xml:space="preserve"> PAGEREF _Toc527635228 \h </w:instrText>
+              <w:instrText xml:space="preserve"> PAGEREF _Toc528586947 \h </w:instrText>
             </w:r>
             <w:r>
               <w:rPr>
@@ -1442,13 +1442,13 @@
               <w:color w:val="auto"/>
             </w:rPr>
           </w:pPr>
-          <w:hyperlink w:anchor="_Toc527635229" w:history="1">
+          <w:hyperlink w:anchor="_Toc528586948" w:history="1">
             <w:r>
               <w:rPr>
                 <w:rStyle w:val="Hyperlink"/>
                 <w:noProof/>
               </w:rPr>
-              <w:t>2.1</w:t>
+              <w:t>2.</w:t>
             </w:r>
             <w:r>
               <w:rPr>
@@ -1463,7 +1463,7 @@
                 <w:rStyle w:val="Hyperlink"/>
                 <w:noProof/>
               </w:rPr>
-              <w:t>Show all triples</w:t>
+              <w:t>Query Graph Data</w:t>
             </w:r>
             <w:r>
               <w:rPr>
@@ -1484,7 +1484,7 @@
                 <w:noProof/>
                 <w:webHidden/>
               </w:rPr>
-              <w:instrText xml:space="preserve"> PAGEREF _Toc527635229 \h </w:instrText>
+              <w:instrText xml:space="preserve"> PAGEREF _Toc528586948 \h </w:instrText>
             </w:r>
             <w:r>
               <w:rPr>
@@ -1524,13 +1524,13 @@
               <w:color w:val="auto"/>
             </w:rPr>
           </w:pPr>
-          <w:hyperlink w:anchor="_Toc527635230" w:history="1">
+          <w:hyperlink w:anchor="_Toc528586949" w:history="1">
             <w:r>
               <w:rPr>
                 <w:rStyle w:val="Hyperlink"/>
                 <w:noProof/>
               </w:rPr>
-              <w:t>2.2</w:t>
+              <w:t>2.1</w:t>
             </w:r>
             <w:r>
               <w:rPr>
@@ -1545,7 +1545,7 @@
                 <w:rStyle w:val="Hyperlink"/>
                 <w:noProof/>
               </w:rPr>
-              <w:t>How many people participateIn the study?</w:t>
+              <w:t>Show all triples</w:t>
             </w:r>
             <w:r>
               <w:rPr>
@@ -1566,7 +1566,7 @@
                 <w:noProof/>
                 <w:webHidden/>
               </w:rPr>
-              <w:instrText xml:space="preserve"> PAGEREF _Toc527635230 \h </w:instrText>
+              <w:instrText xml:space="preserve"> PAGEREF _Toc528586949 \h </w:instrText>
             </w:r>
             <w:r>
               <w:rPr>
@@ -1586,7 +1586,7 @@
                 <w:noProof/>
                 <w:webHidden/>
               </w:rPr>
-              <w:t>11</w:t>
+              <w:t>10</w:t>
             </w:r>
             <w:r>
               <w:rPr>
@@ -1606,13 +1606,13 @@
               <w:color w:val="auto"/>
             </w:rPr>
           </w:pPr>
-          <w:hyperlink w:anchor="_Toc527635231" w:history="1">
+          <w:hyperlink w:anchor="_Toc528586950" w:history="1">
             <w:r>
               <w:rPr>
                 <w:rStyle w:val="Hyperlink"/>
                 <w:noProof/>
               </w:rPr>
-              <w:t>2.3</w:t>
+              <w:t>2.2</w:t>
             </w:r>
             <w:r>
               <w:rPr>
@@ -1627,7 +1627,7 @@
                 <w:rStyle w:val="Hyperlink"/>
                 <w:noProof/>
               </w:rPr>
-              <w:t>Find the names of people who participate in the study.</w:t>
+              <w:t>How many people participateIn the study?</w:t>
             </w:r>
             <w:r>
               <w:rPr>
@@ -1648,7 +1648,7 @@
                 <w:noProof/>
                 <w:webHidden/>
               </w:rPr>
-              <w:instrText xml:space="preserve"> PAGEREF _Toc527635231 \h </w:instrText>
+              <w:instrText xml:space="preserve"> PAGEREF _Toc528586950 \h </w:instrText>
             </w:r>
             <w:r>
               <w:rPr>
@@ -1688,13 +1688,13 @@
               <w:color w:val="auto"/>
             </w:rPr>
           </w:pPr>
-          <w:hyperlink w:anchor="_Toc527635232" w:history="1">
+          <w:hyperlink w:anchor="_Toc528586951" w:history="1">
             <w:r>
               <w:rPr>
                 <w:rStyle w:val="Hyperlink"/>
                 <w:noProof/>
               </w:rPr>
-              <w:t>2.4</w:t>
+              <w:t>2.3</w:t>
             </w:r>
             <w:r>
               <w:rPr>
@@ -1709,7 +1709,7 @@
                 <w:rStyle w:val="Hyperlink"/>
                 <w:noProof/>
               </w:rPr>
-              <w:t>List the names of the people randomized to each treatment type.</w:t>
+              <w:t>Find the names of people who participate in the study.</w:t>
             </w:r>
             <w:r>
               <w:rPr>
@@ -1730,7 +1730,7 @@
                 <w:noProof/>
                 <w:webHidden/>
               </w:rPr>
-              <w:instrText xml:space="preserve"> PAGEREF _Toc527635232 \h </w:instrText>
+              <w:instrText xml:space="preserve"> PAGEREF _Toc528586951 \h </w:instrText>
             </w:r>
             <w:r>
               <w:rPr>
@@ -1750,7 +1750,7 @@
                 <w:noProof/>
                 <w:webHidden/>
               </w:rPr>
-              <w:t>12</w:t>
+              <w:t>11</w:t>
             </w:r>
             <w:r>
               <w:rPr>
@@ -1770,13 +1770,13 @@
               <w:color w:val="auto"/>
             </w:rPr>
           </w:pPr>
-          <w:hyperlink w:anchor="_Toc527635233" w:history="1">
+          <w:hyperlink w:anchor="_Toc528586952" w:history="1">
             <w:r>
               <w:rPr>
                 <w:rStyle w:val="Hyperlink"/>
                 <w:noProof/>
               </w:rPr>
-              <w:t>3.</w:t>
+              <w:t>2.4</w:t>
             </w:r>
             <w:r>
               <w:rPr>
@@ -1791,7 +1791,7 @@
                 <w:rStyle w:val="Hyperlink"/>
                 <w:noProof/>
               </w:rPr>
-              <w:t>Ontology and Inference</w:t>
+              <w:t>List the names of the people randomized to each treatment type.</w:t>
             </w:r>
             <w:r>
               <w:rPr>
@@ -1812,7 +1812,7 @@
                 <w:noProof/>
                 <w:webHidden/>
               </w:rPr>
-              <w:instrText xml:space="preserve"> PAGEREF _Toc527635233 \h </w:instrText>
+              <w:instrText xml:space="preserve"> PAGEREF _Toc528586952 \h </w:instrText>
             </w:r>
             <w:r>
               <w:rPr>
@@ -1852,13 +1852,13 @@
               <w:color w:val="auto"/>
             </w:rPr>
           </w:pPr>
-          <w:hyperlink w:anchor="_Toc527635234" w:history="1">
+          <w:hyperlink w:anchor="_Toc528586953" w:history="1">
             <w:r>
               <w:rPr>
                 <w:rStyle w:val="Hyperlink"/>
                 <w:noProof/>
               </w:rPr>
-              <w:t>3.1</w:t>
+              <w:t>3.</w:t>
             </w:r>
             <w:r>
               <w:rPr>
@@ -1873,7 +1873,7 @@
                 <w:rStyle w:val="Hyperlink"/>
                 <w:noProof/>
               </w:rPr>
-              <w:t>Review the Ontology</w:t>
+              <w:t>Ontology and Inference</w:t>
             </w:r>
             <w:r>
               <w:rPr>
@@ -1894,7 +1894,7 @@
                 <w:noProof/>
                 <w:webHidden/>
               </w:rPr>
-              <w:instrText xml:space="preserve"> PAGEREF _Toc527635234 \h </w:instrText>
+              <w:instrText xml:space="preserve"> PAGEREF _Toc528586953 \h </w:instrText>
             </w:r>
             <w:r>
               <w:rPr>
@@ -1934,13 +1934,13 @@
               <w:color w:val="auto"/>
             </w:rPr>
           </w:pPr>
-          <w:hyperlink w:anchor="_Toc527635235" w:history="1">
+          <w:hyperlink w:anchor="_Toc528586954" w:history="1">
             <w:r>
               <w:rPr>
                 <w:rStyle w:val="Hyperlink"/>
                 <w:noProof/>
               </w:rPr>
-              <w:t>3.2</w:t>
+              <w:t>3.1</w:t>
             </w:r>
             <w:r>
               <w:rPr>
@@ -1955,7 +1955,7 @@
                 <w:rStyle w:val="Hyperlink"/>
                 <w:noProof/>
               </w:rPr>
-              <w:t>Add the Ontology to the LDWStudy database</w:t>
+              <w:t>Review the Ontology</w:t>
             </w:r>
             <w:r>
               <w:rPr>
@@ -1976,7 +1976,7 @@
                 <w:noProof/>
                 <w:webHidden/>
               </w:rPr>
-              <w:instrText xml:space="preserve"> PAGEREF _Toc527635235 \h </w:instrText>
+              <w:instrText xml:space="preserve"> PAGEREF _Toc528586954 \h </w:instrText>
             </w:r>
             <w:r>
               <w:rPr>
@@ -2016,13 +2016,13 @@
               <w:color w:val="auto"/>
             </w:rPr>
           </w:pPr>
-          <w:hyperlink w:anchor="_Toc527635236" w:history="1">
+          <w:hyperlink w:anchor="_Toc528586955" w:history="1">
             <w:r>
               <w:rPr>
                 <w:rStyle w:val="Hyperlink"/>
                 <w:noProof/>
               </w:rPr>
-              <w:t>3.3</w:t>
+              <w:t>3.2</w:t>
             </w:r>
             <w:r>
               <w:rPr>
@@ -2037,7 +2037,7 @@
                 <w:rStyle w:val="Hyperlink"/>
                 <w:noProof/>
               </w:rPr>
-              <w:t>Find the names of HumanStudySubjects in your study.</w:t>
+              <w:t>Add the Ontology to the LDWStudy database</w:t>
             </w:r>
             <w:r>
               <w:rPr>
@@ -2058,7 +2058,7 @@
                 <w:noProof/>
                 <w:webHidden/>
               </w:rPr>
-              <w:instrText xml:space="preserve"> PAGEREF _Toc527635236 \h </w:instrText>
+              <w:instrText xml:space="preserve"> PAGEREF _Toc528586955 \h </w:instrText>
             </w:r>
             <w:r>
               <w:rPr>
@@ -2078,7 +2078,7 @@
                 <w:noProof/>
                 <w:webHidden/>
               </w:rPr>
-              <w:t>13</w:t>
+              <w:t>12</w:t>
             </w:r>
             <w:r>
               <w:rPr>
@@ -2098,13 +2098,13 @@
               <w:color w:val="auto"/>
             </w:rPr>
           </w:pPr>
-          <w:hyperlink w:anchor="_Toc527635237" w:history="1">
+          <w:hyperlink w:anchor="_Toc528586956" w:history="1">
             <w:r>
               <w:rPr>
                 <w:rStyle w:val="Hyperlink"/>
                 <w:noProof/>
               </w:rPr>
-              <w:t>3.4</w:t>
+              <w:t>3.3</w:t>
             </w:r>
             <w:r>
               <w:rPr>
@@ -2119,7 +2119,7 @@
                 <w:rStyle w:val="Hyperlink"/>
                 <w:noProof/>
               </w:rPr>
-              <w:t>Write a reasoner-based query to find all types (classes) of Persons</w:t>
+              <w:t>Find the names of HumanStudySubjects in your study.</w:t>
             </w:r>
             <w:r>
               <w:rPr>
@@ -2140,7 +2140,7 @@
                 <w:noProof/>
                 <w:webHidden/>
               </w:rPr>
-              <w:instrText xml:space="preserve"> PAGEREF _Toc527635237 \h </w:instrText>
+              <w:instrText xml:space="preserve"> PAGEREF _Toc528586956 \h </w:instrText>
             </w:r>
             <w:r>
               <w:rPr>
@@ -2160,7 +2160,7 @@
                 <w:noProof/>
                 <w:webHidden/>
               </w:rPr>
-              <w:t>14</w:t>
+              <w:t>13</w:t>
             </w:r>
             <w:r>
               <w:rPr>
@@ -2180,13 +2180,13 @@
               <w:color w:val="auto"/>
             </w:rPr>
           </w:pPr>
-          <w:hyperlink w:anchor="_Toc527635238" w:history="1">
+          <w:hyperlink w:anchor="_Toc528586957" w:history="1">
             <w:r>
               <w:rPr>
                 <w:rStyle w:val="Hyperlink"/>
                 <w:noProof/>
               </w:rPr>
-              <w:t>4.</w:t>
+              <w:t>3.4</w:t>
             </w:r>
             <w:r>
               <w:rPr>
@@ -2201,7 +2201,7 @@
                 <w:rStyle w:val="Hyperlink"/>
                 <w:noProof/>
               </w:rPr>
-              <w:t>Merge Studies</w:t>
+              <w:t>Write a reasoner-based query to find all types (classes) of Persons</w:t>
             </w:r>
             <w:r>
               <w:rPr>
@@ -2222,7 +2222,7 @@
                 <w:noProof/>
                 <w:webHidden/>
               </w:rPr>
-              <w:instrText xml:space="preserve"> PAGEREF _Toc527635238 \h </w:instrText>
+              <w:instrText xml:space="preserve"> PAGEREF _Toc528586957 \h </w:instrText>
             </w:r>
             <w:r>
               <w:rPr>
@@ -2262,13 +2262,13 @@
               <w:color w:val="auto"/>
             </w:rPr>
           </w:pPr>
-          <w:hyperlink w:anchor="_Toc527635239" w:history="1">
+          <w:hyperlink w:anchor="_Toc528586958" w:history="1">
             <w:r>
               <w:rPr>
                 <w:rStyle w:val="Hyperlink"/>
                 <w:noProof/>
               </w:rPr>
-              <w:t>4.1</w:t>
+              <w:t>4.</w:t>
             </w:r>
             <w:r>
               <w:rPr>
@@ -2283,7 +2283,7 @@
                 <w:rStyle w:val="Hyperlink"/>
                 <w:noProof/>
               </w:rPr>
-              <w:t>Create the Data Pool</w:t>
+              <w:t>Merge Studies</w:t>
             </w:r>
             <w:r>
               <w:rPr>
@@ -2304,7 +2304,7 @@
                 <w:noProof/>
                 <w:webHidden/>
               </w:rPr>
-              <w:instrText xml:space="preserve"> PAGEREF _Toc527635239 \h </w:instrText>
+              <w:instrText xml:space="preserve"> PAGEREF _Toc528586958 \h </w:instrText>
             </w:r>
             <w:r>
               <w:rPr>
@@ -2344,13 +2344,13 @@
               <w:color w:val="auto"/>
             </w:rPr>
           </w:pPr>
-          <w:hyperlink w:anchor="_Toc527635240" w:history="1">
+          <w:hyperlink w:anchor="_Toc528586959" w:history="1">
             <w:r>
               <w:rPr>
                 <w:rStyle w:val="Hyperlink"/>
                 <w:noProof/>
               </w:rPr>
-              <w:t>4.2</w:t>
+              <w:t>4.1</w:t>
             </w:r>
             <w:r>
               <w:rPr>
@@ -2365,7 +2365,7 @@
                 <w:rStyle w:val="Hyperlink"/>
                 <w:noProof/>
               </w:rPr>
-              <w:t>List Drug1 studies by phase.</w:t>
+              <w:t>Create the Data Pool</w:t>
             </w:r>
             <w:r>
               <w:rPr>
@@ -2386,7 +2386,7 @@
                 <w:noProof/>
                 <w:webHidden/>
               </w:rPr>
-              <w:instrText xml:space="preserve"> PAGEREF _Toc527635240 \h </w:instrText>
+              <w:instrText xml:space="preserve"> PAGEREF _Toc528586959 \h </w:instrText>
             </w:r>
             <w:r>
               <w:rPr>
@@ -2406,7 +2406,7 @@
                 <w:noProof/>
                 <w:webHidden/>
               </w:rPr>
-              <w:t>15</w:t>
+              <w:t>14</w:t>
             </w:r>
             <w:r>
               <w:rPr>
@@ -2426,13 +2426,13 @@
               <w:color w:val="auto"/>
             </w:rPr>
           </w:pPr>
-          <w:hyperlink w:anchor="_Toc527635241" w:history="1">
+          <w:hyperlink w:anchor="_Toc528586960" w:history="1">
             <w:r>
               <w:rPr>
                 <w:rStyle w:val="Hyperlink"/>
                 <w:noProof/>
               </w:rPr>
-              <w:t>4.3</w:t>
+              <w:t>4.2</w:t>
             </w:r>
             <w:r>
               <w:rPr>
@@ -2447,7 +2447,7 @@
                 <w:rStyle w:val="Hyperlink"/>
                 <w:noProof/>
               </w:rPr>
-              <w:t>How many HumanStudySubjects participated in all Drug1 studies?</w:t>
+              <w:t>List Drug1 studies by phase.</w:t>
             </w:r>
             <w:r>
               <w:rPr>
@@ -2468,7 +2468,7 @@
                 <w:noProof/>
                 <w:webHidden/>
               </w:rPr>
-              <w:instrText xml:space="preserve"> PAGEREF _Toc527635241 \h </w:instrText>
+              <w:instrText xml:space="preserve"> PAGEREF _Toc528586960 \h </w:instrText>
             </w:r>
             <w:r>
               <w:rPr>
@@ -2508,13 +2508,13 @@
               <w:color w:val="auto"/>
             </w:rPr>
           </w:pPr>
-          <w:hyperlink w:anchor="_Toc527635242" w:history="1">
+          <w:hyperlink w:anchor="_Toc528586961" w:history="1">
             <w:r>
               <w:rPr>
                 <w:rStyle w:val="Hyperlink"/>
                 <w:noProof/>
               </w:rPr>
-              <w:t>4.4</w:t>
+              <w:t>4.3</w:t>
             </w:r>
             <w:r>
               <w:rPr>
@@ -2529,7 +2529,7 @@
                 <w:rStyle w:val="Hyperlink"/>
                 <w:noProof/>
               </w:rPr>
-              <w:t>How many women received active treatment (non placebo) across all Drug1 studies combined?</w:t>
+              <w:t>How many HumanStudySubjects participated in all Drug1 studies?</w:t>
             </w:r>
             <w:r>
               <w:rPr>
@@ -2550,7 +2550,7 @@
                 <w:noProof/>
                 <w:webHidden/>
               </w:rPr>
-              <w:instrText xml:space="preserve"> PAGEREF _Toc527635242 \h </w:instrText>
+              <w:instrText xml:space="preserve"> PAGEREF _Toc528586961 \h </w:instrText>
             </w:r>
             <w:r>
               <w:rPr>
@@ -2590,13 +2590,13 @@
               <w:color w:val="auto"/>
             </w:rPr>
           </w:pPr>
-          <w:hyperlink w:anchor="_Toc527635243" w:history="1">
+          <w:hyperlink w:anchor="_Toc528586962" w:history="1">
             <w:r>
               <w:rPr>
                 <w:rStyle w:val="Hyperlink"/>
                 <w:noProof/>
               </w:rPr>
-              <w:t>4.5</w:t>
+              <w:t>4.4</w:t>
             </w:r>
             <w:r>
               <w:rPr>
@@ -2611,7 +2611,7 @@
                 <w:rStyle w:val="Hyperlink"/>
                 <w:noProof/>
               </w:rPr>
-              <w:t>List the Types of Persons in the studies.</w:t>
+              <w:t>How many women received active treatment (non placebo) across all Drug1 studies combined?</w:t>
             </w:r>
             <w:r>
               <w:rPr>
@@ -2632,7 +2632,7 @@
                 <w:noProof/>
                 <w:webHidden/>
               </w:rPr>
-              <w:instrText xml:space="preserve"> PAGEREF _Toc527635243 \h </w:instrText>
+              <w:instrText xml:space="preserve"> PAGEREF _Toc528586962 \h </w:instrText>
             </w:r>
             <w:r>
               <w:rPr>
@@ -2672,13 +2672,28 @@
               <w:color w:val="auto"/>
             </w:rPr>
           </w:pPr>
-          <w:hyperlink w:anchor="_Toc527635244" w:history="1">
+          <w:hyperlink w:anchor="_Toc528586963" w:history="1">
             <w:r>
               <w:rPr>
                 <w:rStyle w:val="Hyperlink"/>
                 <w:noProof/>
               </w:rPr>
-              <w:t>Appendix 1: Course Resources</w:t>
+              <w:t>4.5</w:t>
+            </w:r>
+            <w:r>
+              <w:rPr>
+                <w:rFonts w:asciiTheme="minorHAnsi" w:eastAsiaTheme="minorEastAsia" w:hAnsiTheme="minorHAnsi" w:cstheme="minorBidi"/>
+                <w:noProof/>
+                <w:color w:val="auto"/>
+              </w:rPr>
+              <w:tab/>
+            </w:r>
+            <w:r>
+              <w:rPr>
+                <w:rStyle w:val="Hyperlink"/>
+                <w:noProof/>
+              </w:rPr>
+              <w:t>List the Types of Persons in the studies.</w:t>
             </w:r>
             <w:r>
               <w:rPr>
@@ -2699,7 +2714,7 @@
                 <w:noProof/>
                 <w:webHidden/>
               </w:rPr>
-              <w:instrText xml:space="preserve"> PAGEREF _Toc527635244 \h </w:instrText>
+              <w:instrText xml:space="preserve"> PAGEREF _Toc528586963 \h </w:instrText>
             </w:r>
             <w:r>
               <w:rPr>
@@ -2719,7 +2734,7 @@
                 <w:noProof/>
                 <w:webHidden/>
               </w:rPr>
-              <w:t>17</w:t>
+              <w:t>15</w:t>
             </w:r>
             <w:r>
               <w:rPr>
@@ -2739,12 +2754,79 @@
               <w:color w:val="auto"/>
             </w:rPr>
           </w:pPr>
-          <w:hyperlink w:anchor="_Toc527635245" w:history="1">
+          <w:hyperlink w:anchor="_Toc528586964" w:history="1">
             <w:r>
               <w:rPr>
                 <w:rStyle w:val="Hyperlink"/>
                 <w:noProof/>
               </w:rPr>
+              <w:t>Appendix 1: Course Resources</w:t>
+            </w:r>
+            <w:r>
+              <w:rPr>
+                <w:noProof/>
+                <w:webHidden/>
+              </w:rPr>
+              <w:tab/>
+            </w:r>
+            <w:r>
+              <w:rPr>
+                <w:noProof/>
+                <w:webHidden/>
+              </w:rPr>
+              <w:fldChar w:fldCharType="begin"/>
+            </w:r>
+            <w:r>
+              <w:rPr>
+                <w:noProof/>
+                <w:webHidden/>
+              </w:rPr>
+              <w:instrText xml:space="preserve"> PAGEREF _Toc528586964 \h </w:instrText>
+            </w:r>
+            <w:r>
+              <w:rPr>
+                <w:noProof/>
+                <w:webHidden/>
+              </w:rPr>
+            </w:r>
+            <w:r>
+              <w:rPr>
+                <w:noProof/>
+                <w:webHidden/>
+              </w:rPr>
+              <w:fldChar w:fldCharType="separate"/>
+            </w:r>
+            <w:r>
+              <w:rPr>
+                <w:noProof/>
+                <w:webHidden/>
+              </w:rPr>
+              <w:t>17</w:t>
+            </w:r>
+            <w:r>
+              <w:rPr>
+                <w:noProof/>
+                <w:webHidden/>
+              </w:rPr>
+              <w:fldChar w:fldCharType="end"/>
+            </w:r>
+          </w:hyperlink>
+        </w:p>
+        <w:p>
+          <w:pPr>
+            <w:pStyle w:val="TOC1"/>
+            <w:rPr>
+              <w:rFonts w:asciiTheme="minorHAnsi" w:eastAsiaTheme="minorEastAsia" w:hAnsiTheme="minorHAnsi" w:cstheme="minorBidi"/>
+              <w:noProof/>
+              <w:color w:val="auto"/>
+            </w:rPr>
+          </w:pPr>
+          <w:hyperlink w:anchor="_Toc528586965" w:history="1">
+            <w:r>
+              <w:rPr>
+                <w:rStyle w:val="Hyperlink"/>
+                <w:noProof/>
+              </w:rPr>
               <w:t>Appendix 2: Update Files using TortoiseGit</w:t>
             </w:r>
             <w:r>
@@ -2766,7 +2848,7 @@
                 <w:noProof/>
                 <w:webHidden/>
               </w:rPr>
-              <w:instrText xml:space="preserve"> PAGEREF _Toc527635245 \h </w:instrText>
+              <w:instrText xml:space="preserve"> PAGEREF _Toc528586965 \h </w:instrText>
             </w:r>
             <w:r>
               <w:rPr>
@@ -2831,7 +2913,7 @@
       <w:bookmarkStart w:id="0" w:name="h.gjdgxs" w:colFirst="0" w:colLast="0"/>
       <w:bookmarkStart w:id="1" w:name="_Ref484596991"/>
       <w:bookmarkStart w:id="2" w:name="_Ref484597004"/>
-      <w:bookmarkStart w:id="3" w:name="_Toc527635216"/>
+      <w:bookmarkStart w:id="3" w:name="_Toc528586935"/>
       <w:bookmarkEnd w:id="0"/>
       <w:r>
         <w:t>Introduction</w:t>
@@ -2863,7 +2945,13 @@
         <w:t>environment</w:t>
       </w:r>
       <w:r>
-        <w:t xml:space="preserve">, Graph Editor application and </w:t>
+        <w:t>, Graph Editor application</w:t>
+      </w:r>
+      <w:r>
+        <w:t>,</w:t>
+      </w:r>
+      <w:r>
+        <w:t xml:space="preserve"> and </w:t>
       </w:r>
       <w:r>
         <w:t xml:space="preserve">workshop </w:t>
@@ -3044,7 +3132,7 @@
       <w:pPr>
         <w:pStyle w:val="ListParagraph"/>
         <w:spacing w:after="0"/>
-        <w:ind w:left="0"/>
+        <w:ind w:left="0" w:firstLine="720"/>
         <w:rPr>
           <w:rFonts w:ascii="Arial" w:hAnsi="Arial" w:cs="Arial"/>
           <w:b/>
@@ -3277,10 +3365,10 @@
                   <v:path o:extrusionok="f" gradientshapeok="t" o:connecttype="rect"/>
                   <o:lock v:ext="edit" aspectratio="t"/>
                 </v:shapetype>
-                <v:shape id="_x0000_i1025" type="#_x0000_t75" style="width:36.7pt;height:26.5pt" o:ole="">
+                <v:shape id="_x0000_i1025" type="#_x0000_t75" style="width:36.65pt;height:26.5pt" o:ole="">
                   <v:imagedata r:id="rId9" o:title=""/>
                 </v:shape>
-                <o:OLEObject Type="Embed" ProgID="PBrush" ShapeID="_x0000_i1025" DrawAspect="Content" ObjectID="_1601875130" r:id="rId10"/>
+                <o:OLEObject Type="Embed" ProgID="PBrush" ShapeID="_x0000_i1025" DrawAspect="Content" ObjectID="_1602332109" r:id="rId10"/>
               </w:object>
             </w:r>
           </w:p>
@@ -3481,7 +3569,7 @@
         <w:ind w:left="0" w:firstLine="0"/>
       </w:pPr>
       <w:bookmarkStart w:id="4" w:name="_Server_Login"/>
-      <w:bookmarkStart w:id="5" w:name="_Toc527635217"/>
+      <w:bookmarkStart w:id="5" w:name="_Toc528586936"/>
       <w:bookmarkEnd w:id="4"/>
       <w:r>
         <w:t>Server Login</w:t>
@@ -3721,8 +3809,6 @@
         <w:spacing w:after="0"/>
         <w:jc w:val="both"/>
       </w:pPr>
-      <w:bookmarkStart w:id="6" w:name="_GoBack"/>
-      <w:bookmarkEnd w:id="6"/>
     </w:p>
     <w:p>
       <w:pPr>
@@ -4012,6 +4098,9 @@
         <w:t xml:space="preserve">  </w:t>
       </w:r>
       <w:r>
+        <w:t xml:space="preserve">fields as </w:t>
+      </w:r>
+      <w:r>
         <w:t xml:space="preserve">supplied on your </w:t>
       </w:r>
       <w:r>
@@ -4146,18 +4235,18 @@
       </w:pPr>
     </w:p>
     <w:p>
-      <w:bookmarkStart w:id="7" w:name="h.4a3pohs55v92" w:colFirst="0" w:colLast="0"/>
-      <w:bookmarkStart w:id="8" w:name="h.2flcob7d4wc5" w:colFirst="0" w:colLast="0"/>
-      <w:bookmarkStart w:id="9" w:name="h.n9cws2z3nm47" w:colFirst="0" w:colLast="0"/>
-      <w:bookmarkStart w:id="10" w:name="h.dvvi6zq8vnbt" w:colFirst="0" w:colLast="0"/>
-      <w:bookmarkStart w:id="11" w:name="h.3k3o6izb4wsc" w:colFirst="0" w:colLast="0"/>
-      <w:bookmarkStart w:id="12" w:name="h.edgrqcqmadey" w:colFirst="0" w:colLast="0"/>
+      <w:bookmarkStart w:id="6" w:name="h.4a3pohs55v92" w:colFirst="0" w:colLast="0"/>
+      <w:bookmarkStart w:id="7" w:name="h.2flcob7d4wc5" w:colFirst="0" w:colLast="0"/>
+      <w:bookmarkStart w:id="8" w:name="h.n9cws2z3nm47" w:colFirst="0" w:colLast="0"/>
+      <w:bookmarkStart w:id="9" w:name="h.dvvi6zq8vnbt" w:colFirst="0" w:colLast="0"/>
+      <w:bookmarkStart w:id="10" w:name="h.3k3o6izb4wsc" w:colFirst="0" w:colLast="0"/>
+      <w:bookmarkStart w:id="11" w:name="h.edgrqcqmadey" w:colFirst="0" w:colLast="0"/>
+      <w:bookmarkEnd w:id="6"/>
       <w:bookmarkEnd w:id="7"/>
       <w:bookmarkEnd w:id="8"/>
       <w:bookmarkEnd w:id="9"/>
       <w:bookmarkEnd w:id="10"/>
       <w:bookmarkEnd w:id="11"/>
-      <w:bookmarkEnd w:id="12"/>
     </w:p>
     <w:tbl>
       <w:tblPr>
@@ -4271,10 +4360,10 @@
             </w:pPr>
             <w:r>
               <w:object w:dxaOrig="4536" w:dyaOrig="3300" w14:anchorId="62267F19">
-                <v:shape id="_x0000_i1026" type="#_x0000_t75" style="width:42.1pt;height:29.9pt" o:ole="">
+                <v:shape id="_x0000_i1026" type="#_x0000_t75" style="width:42.4pt;height:30.05pt" o:ole="">
                   <v:imagedata r:id="rId9" o:title=""/>
                 </v:shape>
-                <o:OLEObject Type="Embed" ProgID="PBrush" ShapeID="_x0000_i1026" DrawAspect="Content" ObjectID="_1601875131" r:id="rId16"/>
+                <o:OLEObject Type="Embed" ProgID="PBrush" ShapeID="_x0000_i1026" DrawAspect="Content" ObjectID="_1602332110" r:id="rId16"/>
               </w:object>
             </w:r>
             <w:r>
@@ -4380,11 +4469,11 @@
         <w:spacing w:before="120"/>
         <w:ind w:left="0" w:firstLine="0"/>
       </w:pPr>
-      <w:bookmarkStart w:id="13" w:name="_Toc527635218"/>
+      <w:bookmarkStart w:id="12" w:name="_Toc528586937"/>
       <w:r>
         <w:t>Exercises</w:t>
       </w:r>
-      <w:bookmarkEnd w:id="13"/>
+      <w:bookmarkEnd w:id="12"/>
     </w:p>
     <w:p>
       <w:pPr>
@@ -4399,14 +4488,14 @@
         <w:spacing w:before="120"/>
         <w:ind w:left="0" w:firstLine="0"/>
       </w:pPr>
-      <w:bookmarkStart w:id="14" w:name="_Toc527635219"/>
+      <w:bookmarkStart w:id="13" w:name="_Toc528586938"/>
       <w:r>
         <w:t xml:space="preserve">Create a </w:t>
       </w:r>
       <w:r>
         <w:t>Study Graph</w:t>
       </w:r>
-      <w:bookmarkEnd w:id="14"/>
+      <w:bookmarkEnd w:id="13"/>
       <w:r>
         <w:t xml:space="preserve"> </w:t>
       </w:r>
@@ -4435,13 +4524,13 @@
         <w:spacing w:before="120"/>
         <w:ind w:left="0" w:firstLine="0"/>
       </w:pPr>
-      <w:bookmarkStart w:id="15" w:name="h.rez8crfnxygd" w:colFirst="0" w:colLast="0"/>
-      <w:bookmarkStart w:id="16" w:name="_Toc527635220"/>
+      <w:bookmarkStart w:id="14" w:name="h.rez8crfnxygd" w:colFirst="0" w:colLast="0"/>
+      <w:bookmarkStart w:id="15" w:name="_Toc528586939"/>
+      <w:bookmarkEnd w:id="14"/>
+      <w:r>
+        <w:t>Open the Graph Editor</w:t>
+      </w:r>
       <w:bookmarkEnd w:id="15"/>
-      <w:r>
-        <w:t>Open the Graph Editor</w:t>
-      </w:r>
-      <w:bookmarkEnd w:id="16"/>
     </w:p>
     <w:p>
       <w:pPr>
@@ -4852,7 +4941,7 @@
         <w:spacing w:before="120"/>
         <w:ind w:left="0" w:firstLine="0"/>
       </w:pPr>
-      <w:bookmarkStart w:id="17" w:name="_Toc527635221"/>
+      <w:bookmarkStart w:id="16" w:name="_Toc528586940"/>
       <w:r>
         <w:t xml:space="preserve">Add a </w:t>
       </w:r>
@@ -4871,7 +4960,7 @@
       <w:r>
         <w:t xml:space="preserve"> Arms</w:t>
       </w:r>
-      <w:bookmarkEnd w:id="17"/>
+      <w:bookmarkEnd w:id="16"/>
     </w:p>
     <w:tbl>
       <w:tblPr>
@@ -4950,7 +5039,7 @@
             </w:r>
             <w:r>
               <w:rPr>
-                <w:color w:val="FF0000"/>
+                <w:color w:val="C00000"/>
                 <w:highlight w:val="yellow"/>
               </w:rPr>
               <w:t>&lt;</w:t>
@@ -5486,7 +5575,13 @@
         <w:t>. You must edit the new link by double-clicking it and selecting the correct value from the list of available predicates</w:t>
       </w:r>
       <w:r>
-        <w:t>, then click Update/Hide</w:t>
+        <w:t xml:space="preserve">, then click </w:t>
+      </w:r>
+      <w:r>
+        <w:rPr>
+          <w:b/>
+        </w:rPr>
+        <w:t>Update/Hide</w:t>
       </w:r>
       <w:r>
         <w:t>.</w:t>
@@ -5579,92 +5674,17 @@
         </w:rPr>
       </w:pPr>
       <w:r>
-        <w:t>Create a</w:t>
-      </w:r>
-      <w:r>
-        <w:t xml:space="preserve"> </w:t>
-      </w:r>
-      <w:r>
-        <w:t xml:space="preserve">link </w:t>
-      </w:r>
-      <w:r>
-        <w:t xml:space="preserve">from your </w:t>
-      </w:r>
-      <w:proofErr w:type="spellStart"/>
-      <w:r>
-        <w:rPr>
-          <w:rFonts w:ascii="Courier New" w:hAnsi="Courier New" w:cs="Courier New"/>
-          <w:b/>
-          <w:color w:val="1F497D" w:themeColor="text2"/>
-        </w:rPr>
-        <w:t>Study</w:t>
-      </w:r>
-      <w:r>
-        <w:rPr>
-          <w:rFonts w:ascii="Courier New" w:hAnsi="Courier New" w:cs="Courier New"/>
-          <w:b/>
-          <w:i/>
-          <w:color w:val="1F497D" w:themeColor="text2"/>
-          <w:highlight w:val="yellow"/>
-        </w:rPr>
-        <w:t>n</w:t>
-      </w:r>
-      <w:proofErr w:type="spellEnd"/>
-      <w:r>
-        <w:t xml:space="preserve"> </w:t>
-      </w:r>
-      <w:r>
-        <w:t xml:space="preserve"> node </w:t>
-      </w:r>
-      <w:r>
-        <w:rPr>
-          <w:b/>
-          <w:i/>
-        </w:rPr>
-        <w:t>to</w:t>
-      </w:r>
-      <w:r>
-        <w:t xml:space="preserve">  a </w:t>
-      </w:r>
-      <w:r>
-        <w:rPr>
-          <w:rFonts w:ascii="Courier New" w:hAnsi="Courier New" w:cs="Courier New"/>
-          <w:b/>
-          <w:color w:val="1F497D" w:themeColor="text2"/>
-        </w:rPr>
-        <w:t>Phase</w:t>
-      </w:r>
-      <w:r>
-        <w:t xml:space="preserve"> node</w:t>
-      </w:r>
-      <w:r>
-        <w:t xml:space="preserve"> using the predicate </w:t>
-      </w:r>
-      <w:proofErr w:type="spellStart"/>
-      <w:r>
-        <w:rPr>
-          <w:rFonts w:ascii="Courier New" w:hAnsi="Courier New" w:cs="Courier New"/>
-          <w:b/>
-          <w:color w:val="C0504D" w:themeColor="accent2"/>
-        </w:rPr>
-        <w:t>ncit:phase</w:t>
-      </w:r>
-      <w:proofErr w:type="spellEnd"/>
-      <w:r>
-        <w:t xml:space="preserve"> </w:t>
-      </w:r>
-      <w:r>
         <w:rPr>
           <w:noProof/>
         </w:rPr>
         <w:drawing>
-          <wp:anchor distT="0" distB="0" distL="114300" distR="114300" simplePos="0" relativeHeight="251717632" behindDoc="1" locked="0" layoutInCell="1" allowOverlap="1" wp14:anchorId="4A2F7D21" wp14:editId="271986F9">
+          <wp:anchor distT="0" distB="0" distL="114300" distR="114300" simplePos="0" relativeHeight="251717632" behindDoc="1" locked="0" layoutInCell="1" allowOverlap="1" wp14:anchorId="4A2F7D21" wp14:editId="21677DBF">
             <wp:simplePos x="0" y="0"/>
             <wp:positionH relativeFrom="column">
-              <wp:posOffset>4210050</wp:posOffset>
+              <wp:posOffset>4142732</wp:posOffset>
             </wp:positionH>
             <wp:positionV relativeFrom="paragraph">
-              <wp:posOffset>379095</wp:posOffset>
+              <wp:posOffset>601345</wp:posOffset>
             </wp:positionV>
             <wp:extent cx="2609850" cy="222250"/>
             <wp:effectExtent l="0" t="0" r="0" b="6350"/>
@@ -5729,7 +5749,86 @@
         </w:drawing>
       </w:r>
       <w:r>
-        <w:t>. You may p</w:t>
+        <w:t>Create a</w:t>
+      </w:r>
+      <w:r>
+        <w:t xml:space="preserve"> </w:t>
+      </w:r>
+      <w:r>
+        <w:t xml:space="preserve">link </w:t>
+      </w:r>
+      <w:r>
+        <w:rPr>
+          <w:b/>
+          <w:i/>
+        </w:rPr>
+        <w:t>from</w:t>
+      </w:r>
+      <w:r>
+        <w:t xml:space="preserve"> your </w:t>
+      </w:r>
+      <w:proofErr w:type="spellStart"/>
+      <w:r>
+        <w:rPr>
+          <w:rFonts w:ascii="Courier New" w:hAnsi="Courier New" w:cs="Courier New"/>
+          <w:b/>
+          <w:color w:val="1F497D" w:themeColor="text2"/>
+        </w:rPr>
+        <w:t>Study</w:t>
+      </w:r>
+      <w:r>
+        <w:rPr>
+          <w:rFonts w:ascii="Courier New" w:hAnsi="Courier New" w:cs="Courier New"/>
+          <w:b/>
+          <w:i/>
+          <w:color w:val="1F497D" w:themeColor="text2"/>
+          <w:highlight w:val="yellow"/>
+        </w:rPr>
+        <w:t>n</w:t>
+      </w:r>
+      <w:proofErr w:type="spellEnd"/>
+      <w:r>
+        <w:t xml:space="preserve"> </w:t>
+      </w:r>
+      <w:r>
+        <w:t xml:space="preserve"> node </w:t>
+      </w:r>
+      <w:r>
+        <w:rPr>
+          <w:b/>
+          <w:i/>
+        </w:rPr>
+        <w:t>to</w:t>
+      </w:r>
+      <w:r>
+        <w:t xml:space="preserve"> a </w:t>
+      </w:r>
+      <w:r>
+        <w:rPr>
+          <w:rFonts w:ascii="Courier New" w:hAnsi="Courier New" w:cs="Courier New"/>
+          <w:b/>
+          <w:color w:val="1F497D" w:themeColor="text2"/>
+        </w:rPr>
+        <w:t>Phase</w:t>
+      </w:r>
+      <w:r>
+        <w:t xml:space="preserve"> node</w:t>
+      </w:r>
+      <w:r>
+        <w:t xml:space="preserve"> using the predicate </w:t>
+      </w:r>
+      <w:proofErr w:type="spellStart"/>
+      <w:r>
+        <w:rPr>
+          <w:rFonts w:ascii="Courier New" w:hAnsi="Courier New" w:cs="Courier New"/>
+          <w:b/>
+          <w:color w:val="C0504D" w:themeColor="accent2"/>
+        </w:rPr>
+        <w:t>ncit:phase</w:t>
+      </w:r>
+      <w:proofErr w:type="spellEnd"/>
+      <w:r>
+        <w:t xml:space="preserve"> . You may p</w:t>
       </w:r>
       <w:r>
         <w:t xml:space="preserve">ick </w:t>
@@ -5880,7 +5979,7 @@
         <w:spacing w:after="0"/>
         <w:ind w:left="720" w:hanging="450"/>
       </w:pPr>
-      <w:bookmarkStart w:id="18" w:name="_Ref505856609"/>
+      <w:bookmarkStart w:id="17" w:name="_Ref505856609"/>
       <w:r>
         <w:t xml:space="preserve">Create </w:t>
       </w:r>
@@ -5948,7 +6047,7 @@
         </w:rPr>
         <w:t>udy</w:t>
       </w:r>
-      <w:bookmarkEnd w:id="18"/>
+      <w:bookmarkEnd w:id="17"/>
       <w:r>
         <w:rPr>
           <w:rFonts w:ascii="Courier New" w:hAnsi="Courier New" w:cs="Courier New"/>
@@ -7358,7 +7457,13 @@
         <w:t xml:space="preserve"> Treatment Arm </w:t>
       </w:r>
       <w:r>
-        <w:t>portion of your graph should look similar to:</w:t>
+        <w:t>portion of your graph should look similar to</w:t>
+      </w:r>
+      <w:r>
+        <w:t xml:space="preserve"> the diagram on the right</w:t>
+      </w:r>
+      <w:r>
+        <w:t>:</w:t>
       </w:r>
     </w:p>
     <w:p>
@@ -7482,10 +7587,10 @@
             </w:r>
             <w:r>
               <w:object w:dxaOrig="960" w:dyaOrig="255" w14:anchorId="076B29D9">
-                <v:shape id="_x0000_i1027" type="#_x0000_t75" style="width:47.55pt;height:12.25pt" o:ole="">
+                <v:shape id="_x0000_i1027" type="#_x0000_t75" style="width:47.7pt;height:12.35pt" o:ole="">
                   <v:imagedata r:id="rId24" o:title=""/>
                 </v:shape>
-                <o:OLEObject Type="Embed" ProgID="PBrush" ShapeID="_x0000_i1027" DrawAspect="Content" ObjectID="_1601875132" r:id="rId25"/>
+                <o:OLEObject Type="Embed" ProgID="PBrush" ShapeID="_x0000_i1027" DrawAspect="Content" ObjectID="_1602332111" r:id="rId25"/>
               </w:object>
             </w:r>
             <w:r>
@@ -7683,7 +7788,7 @@
         <w:spacing w:before="120"/>
         <w:ind w:left="0" w:firstLine="0"/>
       </w:pPr>
-      <w:bookmarkStart w:id="19" w:name="_Toc527635222"/>
+      <w:bookmarkStart w:id="18" w:name="_Toc528586941"/>
       <w:r>
         <w:t>A</w:t>
       </w:r>
@@ -7702,7 +7807,7 @@
       <w:r>
         <w:t>s</w:t>
       </w:r>
-      <w:bookmarkEnd w:id="19"/>
+      <w:bookmarkEnd w:id="18"/>
     </w:p>
     <w:p>
       <w:pPr>
@@ -8404,7 +8509,7 @@
       <w:r>
         <w:t xml:space="preserve"> using the </w:t>
       </w:r>
-      <w:bookmarkStart w:id="20" w:name="_Hlk522198256"/>
+      <w:bookmarkStart w:id="19" w:name="_Hlk522198256"/>
       <w:proofErr w:type="spellStart"/>
       <w:r>
         <w:rPr>
@@ -8418,7 +8523,7 @@
       <w:r>
         <w:t xml:space="preserve"> </w:t>
       </w:r>
-      <w:bookmarkEnd w:id="20"/>
+      <w:bookmarkEnd w:id="19"/>
       <w:r>
         <w:t xml:space="preserve"> predicate</w:t>
       </w:r>
@@ -8911,7 +9016,13 @@
         <w:t xml:space="preserve">each </w:t>
       </w:r>
       <w:r>
-        <w:t xml:space="preserve">Person </w:t>
+        <w:rPr>
+          <w:color w:val="1F497D" w:themeColor="text2"/>
+        </w:rPr>
+        <w:t>Person</w:t>
+      </w:r>
+      <w:r>
+        <w:t xml:space="preserve"> </w:t>
       </w:r>
       <w:proofErr w:type="spellStart"/>
       <w:r>
@@ -8993,14 +9104,14 @@
         <w:spacing w:before="120"/>
         <w:ind w:left="0" w:firstLine="0"/>
       </w:pPr>
-      <w:bookmarkStart w:id="21" w:name="_Toc527635223"/>
+      <w:bookmarkStart w:id="20" w:name="_Toc528586942"/>
       <w:r>
         <w:t xml:space="preserve">Add </w:t>
       </w:r>
       <w:r>
         <w:t>Demographics</w:t>
       </w:r>
-      <w:bookmarkEnd w:id="21"/>
+      <w:bookmarkEnd w:id="20"/>
       <w:r>
         <w:t xml:space="preserve"> </w:t>
       </w:r>
@@ -9301,7 +9412,13 @@
         <w:t xml:space="preserve">. Names have </w:t>
       </w:r>
       <w:r>
-        <w:t xml:space="preserve">Type: STRING because they are </w:t>
+        <w:rPr>
+          <w:b/>
+        </w:rPr>
+        <w:t>Type: STRING</w:t>
+      </w:r>
+      <w:r>
+        <w:t xml:space="preserve"> because they are </w:t>
       </w:r>
       <w:r>
         <w:t>s</w:t>
@@ -9738,7 +9855,7 @@
                 <w:b/>
               </w:rPr>
             </w:pPr>
-            <w:bookmarkStart w:id="22" w:name="_Hlk522198909"/>
+            <w:bookmarkStart w:id="21" w:name="_Hlk522198909"/>
             <w:r>
               <w:rPr>
                 <w:b/>
@@ -9766,7 +9883,7 @@
           </w:p>
         </w:tc>
       </w:tr>
-      <w:bookmarkEnd w:id="22"/>
+      <w:bookmarkEnd w:id="21"/>
     </w:tbl>
     <w:p>
       <w:pPr>
@@ -10326,11 +10443,11 @@
         <w:spacing w:before="120"/>
         <w:ind w:left="0" w:firstLine="0"/>
       </w:pPr>
-      <w:bookmarkStart w:id="23" w:name="_Toc527635224"/>
+      <w:bookmarkStart w:id="22" w:name="_Toc528586943"/>
       <w:r>
         <w:t>Add another Person</w:t>
       </w:r>
-      <w:bookmarkEnd w:id="23"/>
+      <w:bookmarkEnd w:id="22"/>
     </w:p>
     <w:p>
       <w:pPr>
@@ -10588,7 +10705,6 @@
       <w:pPr>
         <w:ind w:left="720"/>
         <w:rPr>
-          <w:b/>
           <w:i/>
           <w:sz w:val="24"/>
           <w:szCs w:val="24"/>
@@ -10596,7 +10712,6 @@
       </w:pPr>
       <w:r>
         <w:rPr>
-          <w:b/>
           <w:i/>
           <w:sz w:val="24"/>
           <w:szCs w:val="24"/>
@@ -10605,7 +10720,6 @@
       </w:r>
       <w:r>
         <w:rPr>
-          <w:b/>
           <w:i/>
           <w:sz w:val="24"/>
           <w:szCs w:val="24"/>
@@ -10763,9 +10877,18 @@
             <w:tcBorders>
               <w:right w:val="single" w:sz="4" w:space="0" w:color="auto"/>
             </w:tcBorders>
+            <w:shd w:val="clear" w:color="auto" w:fill="D9D9D9" w:themeFill="background1" w:themeFillShade="D9"/>
           </w:tcPr>
           <w:p>
-            <w:r>
+            <w:pPr>
+              <w:rPr>
+                <w:i/>
+              </w:rPr>
+            </w:pPr>
+            <w:r>
+              <w:rPr>
+                <w:i/>
+              </w:rPr>
               <w:t>NOT APPLICABLE</w:t>
             </w:r>
           </w:p>
@@ -10780,7 +10903,64 @@
               <w:right w:val="nil"/>
             </w:tcBorders>
           </w:tcPr>
-          <w:p/>
+          <w:p>
+            <w:r>
+              <w:rPr>
+                <w:noProof/>
+              </w:rPr>
+              <w:drawing>
+                <wp:inline distT="0" distB="0" distL="0" distR="0" wp14:anchorId="778D4C20" wp14:editId="02AE68F5">
+                  <wp:extent cx="159532" cy="159532"/>
+                  <wp:effectExtent l="0" t="0" r="0" b="0"/>
+                  <wp:docPr id="19" name="Picture 19" descr="Image result for information icon"/>
+                  <wp:cNvGraphicFramePr>
+                    <a:graphicFrameLocks xmlns:a="http://schemas.openxmlformats.org/drawingml/2006/main" noChangeAspect="1"/>
+                  </wp:cNvGraphicFramePr>
+                  <a:graphic xmlns:a="http://schemas.openxmlformats.org/drawingml/2006/main">
+                    <a:graphicData uri="http://schemas.openxmlformats.org/drawingml/2006/picture">
+                      <pic:pic xmlns:pic="http://schemas.openxmlformats.org/drawingml/2006/picture">
+                        <pic:nvPicPr>
+                          <pic:cNvPr id="0" name="Picture 9" descr="Image result for information icon"/>
+                          <pic:cNvPicPr>
+                            <a:picLocks noChangeAspect="1" noChangeArrowheads="1"/>
+                          </pic:cNvPicPr>
+                        </pic:nvPicPr>
+                        <pic:blipFill>
+                          <a:blip r:embed="rId12" cstate="print">
+                            <a:extLst>
+                              <a:ext uri="{28A0092B-C50C-407E-A947-70E740481C1C}">
+                                <a14:useLocalDpi xmlns:a14="http://schemas.microsoft.com/office/drawing/2010/main" val="0"/>
+                              </a:ext>
+                            </a:extLst>
+                          </a:blip>
+                          <a:srcRect/>
+                          <a:stretch>
+                            <a:fillRect/>
+                          </a:stretch>
+                        </pic:blipFill>
+                        <pic:spPr bwMode="auto">
+                          <a:xfrm>
+                            <a:off x="0" y="0"/>
+                            <a:ext cx="165360" cy="165360"/>
+                          </a:xfrm>
+                          <a:prstGeom prst="rect">
+                            <a:avLst/>
+                          </a:prstGeom>
+                          <a:noFill/>
+                          <a:ln>
+                            <a:noFill/>
+                          </a:ln>
+                        </pic:spPr>
+                      </pic:pic>
+                    </a:graphicData>
+                  </a:graphic>
+                </wp:inline>
+              </w:drawing>
+            </w:r>
+            <w:r>
+              <w:t>Prefix is not applicable to literals and will be ignored.</w:t>
+            </w:r>
+          </w:p>
         </w:tc>
       </w:tr>
       <w:tr>
@@ -11409,7 +11589,7 @@
             <w:r>
               <w:t xml:space="preserve">  </w:t>
             </w:r>
-            <w:bookmarkStart w:id="24" w:name="_Hlk522199525"/>
+            <w:bookmarkStart w:id="23" w:name="_Hlk522199525"/>
             <w:proofErr w:type="spellStart"/>
             <w:r>
               <w:t>eg</w:t>
@@ -11417,7 +11597,7 @@
             <w:r>
               <w:t>:LDExpert</w:t>
             </w:r>
-            <w:bookmarkEnd w:id="24"/>
+            <w:bookmarkEnd w:id="23"/>
             <w:proofErr w:type="spellEnd"/>
           </w:p>
         </w:tc>
@@ -11460,10 +11640,10 @@
       </w:r>
       <w:r>
         <w:object w:dxaOrig="960" w:dyaOrig="255" w14:anchorId="69CF1F4A">
-          <v:shape id="_x0000_i1028" type="#_x0000_t75" style="width:47.55pt;height:12.25pt" o:ole="">
+          <v:shape id="_x0000_i1028" type="#_x0000_t75" style="width:47.7pt;height:12.35pt" o:ole="">
             <v:imagedata r:id="rId24" o:title=""/>
           </v:shape>
-          <o:OLEObject Type="Embed" ProgID="PBrush" ShapeID="_x0000_i1028" DrawAspect="Content" ObjectID="_1601875133" r:id="rId26"/>
+          <o:OLEObject Type="Embed" ProgID="PBrush" ShapeID="_x0000_i1028" DrawAspect="Content" ObjectID="_1602332112" r:id="rId26"/>
         </w:object>
       </w:r>
       <w:r>
@@ -11489,8 +11669,13 @@
         <w:spacing w:before="120"/>
         <w:ind w:left="0" w:firstLine="0"/>
       </w:pPr>
-      <w:r>
-        <w:t xml:space="preserve">Review your graph  </w:t>
+      <w:bookmarkStart w:id="24" w:name="_Toc528586944"/>
+      <w:r>
+        <w:t>Review your graph</w:t>
+      </w:r>
+      <w:bookmarkEnd w:id="24"/>
+      <w:r>
+        <w:t xml:space="preserve">  </w:t>
       </w:r>
     </w:p>
     <w:p>
@@ -11604,7 +11789,7 @@
         <w:tc>
           <w:tcPr>
             <w:tcW w:w="2520" w:type="dxa"/>
-            <w:shd w:val="clear" w:color="auto" w:fill="D9D9D9" w:themeFill="background1" w:themeFillShade="D9"/>
+            <w:shd w:val="clear" w:color="auto" w:fill="F2F2F2" w:themeFill="background1" w:themeFillShade="F2"/>
           </w:tcPr>
           <w:p>
             <w:pPr>
@@ -11644,7 +11829,7 @@
         <w:tc>
           <w:tcPr>
             <w:tcW w:w="3600" w:type="dxa"/>
-            <w:shd w:val="clear" w:color="auto" w:fill="D9D9D9" w:themeFill="background1" w:themeFillShade="D9"/>
+            <w:shd w:val="clear" w:color="auto" w:fill="F2F2F2" w:themeFill="background1" w:themeFillShade="F2"/>
           </w:tcPr>
           <w:p>
             <w:pPr>
@@ -11695,7 +11880,7 @@
         <w:tc>
           <w:tcPr>
             <w:tcW w:w="2520" w:type="dxa"/>
-            <w:shd w:val="clear" w:color="auto" w:fill="D9D9D9" w:themeFill="background1" w:themeFillShade="D9"/>
+            <w:shd w:val="clear" w:color="auto" w:fill="F2F2F2" w:themeFill="background1" w:themeFillShade="F2"/>
           </w:tcPr>
           <w:p>
             <w:pPr>
@@ -11765,7 +11950,7 @@
         <w:tc>
           <w:tcPr>
             <w:tcW w:w="3600" w:type="dxa"/>
-            <w:shd w:val="clear" w:color="auto" w:fill="D9D9D9" w:themeFill="background1" w:themeFillShade="D9"/>
+            <w:shd w:val="clear" w:color="auto" w:fill="F2F2F2" w:themeFill="background1" w:themeFillShade="F2"/>
           </w:tcPr>
           <w:p>
             <w:pPr>
@@ -11799,7 +11984,7 @@
         <w:tc>
           <w:tcPr>
             <w:tcW w:w="2520" w:type="dxa"/>
-            <w:shd w:val="clear" w:color="auto" w:fill="D9D9D9" w:themeFill="background1" w:themeFillShade="D9"/>
+            <w:shd w:val="clear" w:color="auto" w:fill="F2F2F2" w:themeFill="background1" w:themeFillShade="F2"/>
           </w:tcPr>
           <w:p>
             <w:pPr>
@@ -11853,7 +12038,7 @@
         <w:tc>
           <w:tcPr>
             <w:tcW w:w="3600" w:type="dxa"/>
-            <w:shd w:val="clear" w:color="auto" w:fill="D9D9D9" w:themeFill="background1" w:themeFillShade="D9"/>
+            <w:shd w:val="clear" w:color="auto" w:fill="F2F2F2" w:themeFill="background1" w:themeFillShade="F2"/>
           </w:tcPr>
           <w:p>
             <w:pPr>
@@ -11921,7 +12106,16 @@
         <w:t>from</w:t>
       </w:r>
       <w:r>
-        <w:t xml:space="preserve"> the Subject </w:t>
+        <w:t xml:space="preserve"> the </w:t>
+      </w:r>
+      <w:r>
+        <w:rPr>
+          <w:color w:val="1F497D" w:themeColor="text2"/>
+        </w:rPr>
+        <w:t>Subject</w:t>
+      </w:r>
+      <w:r>
+        <w:t xml:space="preserve"> </w:t>
       </w:r>
       <w:r>
         <w:rPr>
@@ -11931,7 +12125,16 @@
         <w:t>to</w:t>
       </w:r>
       <w:r>
-        <w:t xml:space="preserve"> the Object as indicated by the arrows in the graph.  For example:  "</w:t>
+        <w:t xml:space="preserve"> the </w:t>
+      </w:r>
+      <w:r>
+        <w:rPr>
+          <w:color w:val="1F497D" w:themeColor="text2"/>
+        </w:rPr>
+        <w:t>Object</w:t>
+      </w:r>
+      <w:r>
+        <w:t xml:space="preserve"> as indicated by the arrows in the graph.  For example:  "</w:t>
       </w:r>
       <w:r>
         <w:rPr>
@@ -12006,7 +12209,13 @@
         <w:t>Person21</w:t>
       </w:r>
       <w:r>
-        <w:t>" is wrong and the direction of the link must be corrected.</w:t>
+        <w:t xml:space="preserve">" is wrong and the direction of the link must be </w:t>
+      </w:r>
+      <w:r>
+        <w:t>reversed</w:t>
+      </w:r>
+      <w:r>
+        <w:t>.</w:t>
       </w:r>
     </w:p>
     <w:p>
@@ -12265,7 +12474,7 @@
       </w:pPr>
       <w:bookmarkStart w:id="25" w:name="_Ref506548063"/>
       <w:bookmarkStart w:id="26" w:name="_Ref506548076"/>
-      <w:bookmarkStart w:id="27" w:name="_Toc527635225"/>
+      <w:bookmarkStart w:id="27" w:name="_Toc528586945"/>
       <w:r>
         <w:t>Export to TTL</w:t>
       </w:r>
@@ -12759,13 +12968,75 @@
         <w:ind w:left="720"/>
       </w:pPr>
       <w:r>
-        <w:t>If you find any errors, go back to the Graph Editor to fix the nodes or links, the</w:t>
-      </w:r>
-      <w:r>
-        <w:t>n</w:t>
-      </w:r>
-      <w:r>
-        <w:t xml:space="preserve"> Create TTL again using the steps in this section.</w:t>
+        <w:t xml:space="preserve">If you find any errors, </w:t>
+      </w:r>
+      <w:r>
+        <w:t xml:space="preserve">correct them using the </w:t>
+      </w:r>
+      <w:r>
+        <w:t>Graph Editor</w:t>
+      </w:r>
+      <w:r>
+        <w:t xml:space="preserve"> and then </w:t>
+      </w:r>
+      <w:r>
+        <w:rPr>
+          <w:noProof/>
+        </w:rPr>
+        <w:drawing>
+          <wp:inline distT="0" distB="0" distL="0" distR="0" wp14:anchorId="35AB8055" wp14:editId="0F6700D8">
+            <wp:extent cx="731520" cy="196850"/>
+            <wp:effectExtent l="0" t="0" r="0" b="0"/>
+            <wp:docPr id="20" name="Picture 20"/>
+            <wp:cNvGraphicFramePr>
+              <a:graphicFrameLocks xmlns:a="http://schemas.openxmlformats.org/drawingml/2006/main" noChangeAspect="1"/>
+            </wp:cNvGraphicFramePr>
+            <a:graphic xmlns:a="http://schemas.openxmlformats.org/drawingml/2006/main">
+              <a:graphicData uri="http://schemas.openxmlformats.org/drawingml/2006/picture">
+                <pic:pic xmlns:pic="http://schemas.openxmlformats.org/drawingml/2006/picture">
+                  <pic:nvPicPr>
+                    <pic:cNvPr id="0" name="Picture 21"/>
+                    <pic:cNvPicPr>
+                      <a:picLocks noChangeAspect="1" noChangeArrowheads="1"/>
+                    </pic:cNvPicPr>
+                  </pic:nvPicPr>
+                  <pic:blipFill>
+                    <a:blip r:embed="rId27">
+                      <a:extLst>
+                        <a:ext uri="{28A0092B-C50C-407E-A947-70E740481C1C}">
+                          <a14:useLocalDpi xmlns:a14="http://schemas.microsoft.com/office/drawing/2010/main" val="0"/>
+                        </a:ext>
+                      </a:extLst>
+                    </a:blip>
+                    <a:srcRect/>
+                    <a:stretch>
+                      <a:fillRect/>
+                    </a:stretch>
+                  </pic:blipFill>
+                  <pic:spPr bwMode="auto">
+                    <a:xfrm>
+                      <a:off x="0" y="0"/>
+                      <a:ext cx="731520" cy="196850"/>
+                    </a:xfrm>
+                    <a:prstGeom prst="rect">
+                      <a:avLst/>
+                    </a:prstGeom>
+                    <a:noFill/>
+                    <a:ln>
+                      <a:noFill/>
+                    </a:ln>
+                  </pic:spPr>
+                </pic:pic>
+              </a:graphicData>
+            </a:graphic>
+          </wp:inline>
+        </w:drawing>
+      </w:r>
+      <w:r>
+        <w:t xml:space="preserve"> </w:t>
+      </w:r>
+      <w:r>
+        <w:t>again using the steps in this section.</w:t>
       </w:r>
     </w:p>
     <w:tbl>
@@ -12852,7 +13123,7 @@
         <w:spacing w:before="120"/>
         <w:ind w:left="0" w:firstLine="0"/>
       </w:pPr>
-      <w:bookmarkStart w:id="28" w:name="_Toc527635226"/>
+      <w:bookmarkStart w:id="28" w:name="_Toc528586946"/>
       <w:r>
         <w:t>Validate the Data</w:t>
       </w:r>
@@ -13658,7 +13929,13 @@
         <w:t xml:space="preserve"> tab</w:t>
       </w:r>
       <w:r>
-        <w:t xml:space="preserve">. If the message </w:t>
+        <w:t xml:space="preserve">. If </w:t>
+      </w:r>
+      <w:r>
+        <w:t xml:space="preserve">you see </w:t>
+      </w:r>
+      <w:r>
+        <w:t xml:space="preserve">the message </w:t>
       </w:r>
       <w:r>
         <w:t xml:space="preserve">"All QC </w:t>
@@ -13961,7 +14238,16 @@
               <w:t xml:space="preserve">Unless advised by the instructor, do not proceed past this step until the QC Check page displays </w:t>
             </w:r>
             <w:r>
-              <w:t>"All QC checks passed"</w:t>
+              <w:t>"All QC C</w:t>
+            </w:r>
+            <w:r>
+              <w:t xml:space="preserve">hecks </w:t>
+            </w:r>
+            <w:r>
+              <w:t>P</w:t>
+            </w:r>
+            <w:r>
+              <w:t>assed"</w:t>
             </w:r>
             <w:r>
               <w:t>.</w:t>
@@ -14549,10 +14835,10 @@
             </w:pPr>
             <w:r>
               <w:object w:dxaOrig="4536" w:dyaOrig="3300" w14:anchorId="224D5B3F">
-                <v:shape id="_x0000_i1029" type="#_x0000_t75" style="width:42.1pt;height:29.9pt" o:ole="">
+                <v:shape id="_x0000_i1029" type="#_x0000_t75" style="width:42.4pt;height:30.05pt" o:ole="">
                   <v:imagedata r:id="rId9" o:title=""/>
                 </v:shape>
-                <o:OLEObject Type="Embed" ProgID="PBrush" ShapeID="_x0000_i1029" DrawAspect="Content" ObjectID="_1601875134" r:id="rId36"/>
+                <o:OLEObject Type="Embed" ProgID="PBrush" ShapeID="_x0000_i1029" DrawAspect="Content" ObjectID="_1602332113" r:id="rId36"/>
               </w:object>
             </w:r>
             <w:r>
@@ -14642,7 +14928,7 @@
         <w:spacing w:before="240"/>
         <w:ind w:left="0" w:firstLine="0"/>
       </w:pPr>
-      <w:bookmarkStart w:id="30" w:name="_Toc527635227"/>
+      <w:bookmarkStart w:id="30" w:name="_Toc528586947"/>
       <w:r>
         <w:t xml:space="preserve">Upload to </w:t>
       </w:r>
@@ -14707,128 +14993,30 @@
         <w:ind w:left="720"/>
       </w:pPr>
       <w:r>
-        <w:t xml:space="preserve">Click the </w:t>
-      </w:r>
-      <w:r>
-        <w:rPr>
-          <w:b/>
-        </w:rPr>
-        <w:t>Stardog</w:t>
-      </w:r>
-      <w:r>
-        <w:t xml:space="preserve"> shor</w:t>
-      </w:r>
-      <w:r>
-        <w:t>t</w:t>
-      </w:r>
-      <w:r>
-        <w:t xml:space="preserve">cut on the </w:t>
-      </w:r>
-      <w:r>
-        <w:t xml:space="preserve">Chrome </w:t>
-      </w:r>
-      <w:r>
-        <w:t>bookmarks bar.</w:t>
-      </w:r>
-    </w:p>
-    <w:p>
-      <w:pPr>
-        <w:pStyle w:val="ListParagraph"/>
-        <w:numPr>
-          <w:ilvl w:val="0"/>
-          <w:numId w:val="19"/>
-        </w:numPr>
-        <w:ind w:left="720"/>
-      </w:pPr>
-      <w:r>
-        <w:t>In the Stardog application window, c</w:t>
-      </w:r>
-      <w:r>
-        <w:t xml:space="preserve">lick </w:t>
-      </w:r>
-      <w:r>
-        <w:rPr>
-          <w:b/>
-        </w:rPr>
-        <w:t>Databases</w:t>
-      </w:r>
-      <w:r>
-        <w:t xml:space="preserve"> on the </w:t>
-      </w:r>
-      <w:r>
-        <w:t xml:space="preserve">top </w:t>
-      </w:r>
-      <w:proofErr w:type="spellStart"/>
-      <w:r>
-        <w:t>menu</w:t>
-      </w:r>
-      <w:r>
-        <w:t>.Under</w:t>
-      </w:r>
-      <w:proofErr w:type="spellEnd"/>
-      <w:r>
-        <w:t xml:space="preserve"> </w:t>
-      </w:r>
-      <w:r>
-        <w:rPr>
-          <w:b/>
-        </w:rPr>
-        <w:t>Databases</w:t>
-      </w:r>
-      <w:r>
-        <w:t xml:space="preserve">, </w:t>
-      </w:r>
-      <w:r>
-        <w:t xml:space="preserve">click the row for </w:t>
-      </w:r>
-      <w:proofErr w:type="spellStart"/>
-      <w:r>
-        <w:rPr>
-          <w:b/>
-        </w:rPr>
-        <w:t>LDW</w:t>
-      </w:r>
-      <w:r>
-        <w:rPr>
-          <w:b/>
-        </w:rPr>
-        <w:t>Study</w:t>
-      </w:r>
-      <w:proofErr w:type="spellEnd"/>
-      <w:r>
-        <w:rPr>
-          <w:b/>
-        </w:rPr>
-        <w:t>.</w:t>
-      </w:r>
-    </w:p>
-    <w:p/>
-    <w:p>
-      <w:r>
         <w:rPr>
           <w:noProof/>
         </w:rPr>
         <w:drawing>
-          <wp:anchor distT="0" distB="0" distL="114300" distR="114300" simplePos="0" relativeHeight="251706368" behindDoc="1" locked="0" layoutInCell="1" allowOverlap="1" wp14:anchorId="66F12DAD" wp14:editId="5D73F741">
+          <wp:anchor distT="0" distB="0" distL="114300" distR="114300" simplePos="0" relativeHeight="251737088" behindDoc="1" locked="0" layoutInCell="1" allowOverlap="1" wp14:anchorId="06B65B59" wp14:editId="321A32BE">
             <wp:simplePos x="0" y="0"/>
             <wp:positionH relativeFrom="column">
-              <wp:posOffset>4756150</wp:posOffset>
+              <wp:posOffset>4787265</wp:posOffset>
             </wp:positionH>
             <wp:positionV relativeFrom="paragraph">
-              <wp:posOffset>-701675</wp:posOffset>
+              <wp:posOffset>6350</wp:posOffset>
             </wp:positionV>
-            <wp:extent cx="1943100" cy="1603452"/>
-            <wp:effectExtent l="0" t="0" r="0" b="0"/>
+            <wp:extent cx="1941195" cy="1677035"/>
+            <wp:effectExtent l="0" t="0" r="1905" b="0"/>
             <wp:wrapTight wrapText="bothSides">
               <wp:wrapPolygon edited="0">
                 <wp:start x="0" y="0"/>
-                <wp:lineTo x="0" y="21301"/>
-                <wp:lineTo x="21388" y="21301"/>
-                <wp:lineTo x="21388" y="0"/>
+                <wp:lineTo x="0" y="21346"/>
+                <wp:lineTo x="21409" y="21346"/>
+                <wp:lineTo x="21409" y="0"/>
                 <wp:lineTo x="0" y="0"/>
               </wp:wrapPolygon>
             </wp:wrapTight>
-            <wp:docPr id="63" name="Picture 63"/>
+            <wp:docPr id="22" name="Picture 22"/>
             <wp:cNvGraphicFramePr>
               <a:graphicFrameLocks xmlns:a="http://schemas.openxmlformats.org/drawingml/2006/main" noChangeAspect="1"/>
             </wp:cNvGraphicFramePr>
@@ -14836,13 +15024,13 @@
               <a:graphicData uri="http://schemas.openxmlformats.org/drawingml/2006/picture">
                 <pic:pic xmlns:pic="http://schemas.openxmlformats.org/drawingml/2006/picture">
                   <pic:nvPicPr>
-                    <pic:cNvPr id="0" name="Picture 83"/>
+                    <pic:cNvPr id="0" name="Picture 28"/>
                     <pic:cNvPicPr>
                       <a:picLocks noChangeAspect="1" noChangeArrowheads="1"/>
                     </pic:cNvPicPr>
                   </pic:nvPicPr>
                   <pic:blipFill>
-                    <a:blip r:embed="rId37" cstate="print">
+                    <a:blip r:embed="rId37">
                       <a:extLst>
                         <a:ext uri="{28A0092B-C50C-407E-A947-70E740481C1C}">
                           <a14:useLocalDpi xmlns:a14="http://schemas.microsoft.com/office/drawing/2010/main" val="0"/>
@@ -14857,7 +15045,7 @@
                   <pic:spPr bwMode="auto">
                     <a:xfrm>
                       <a:off x="0" y="0"/>
-                      <a:ext cx="1943100" cy="1603452"/>
+                      <a:ext cx="1941195" cy="1677035"/>
                     </a:xfrm>
                     <a:prstGeom prst="rect">
                       <a:avLst/>
@@ -14879,7 +15067,125 @@
           </wp:anchor>
         </w:drawing>
       </w:r>
-    </w:p>
+      <w:r>
+        <w:t xml:space="preserve">Click the </w:t>
+      </w:r>
+      <w:r>
+        <w:rPr>
+          <w:b/>
+        </w:rPr>
+        <w:t>Stardog</w:t>
+      </w:r>
+      <w:r>
+        <w:t xml:space="preserve"> shor</w:t>
+      </w:r>
+      <w:r>
+        <w:t>t</w:t>
+      </w:r>
+      <w:r>
+        <w:t xml:space="preserve">cut on the </w:t>
+      </w:r>
+      <w:r>
+        <w:t xml:space="preserve">Chrome </w:t>
+      </w:r>
+      <w:r>
+        <w:t>bookmarks bar.</w:t>
+      </w:r>
+    </w:p>
+    <w:p>
+      <w:pPr>
+        <w:pStyle w:val="ListParagraph"/>
+        <w:numPr>
+          <w:ilvl w:val="0"/>
+          <w:numId w:val="19"/>
+        </w:numPr>
+        <w:ind w:left="720"/>
+      </w:pPr>
+      <w:r>
+        <w:t>In the Stardog application window</w:t>
+      </w:r>
+      <w:r>
+        <w:t>:</w:t>
+      </w:r>
+    </w:p>
+    <w:p>
+      <w:pPr>
+        <w:pStyle w:val="ListParagraph"/>
+        <w:numPr>
+          <w:ilvl w:val="1"/>
+          <w:numId w:val="19"/>
+        </w:numPr>
+      </w:pPr>
+      <w:r>
+        <w:t>C</w:t>
+      </w:r>
+      <w:r>
+        <w:t xml:space="preserve">lick </w:t>
+      </w:r>
+      <w:r>
+        <w:rPr>
+          <w:b/>
+        </w:rPr>
+        <w:t>Databases</w:t>
+      </w:r>
+      <w:r>
+        <w:t xml:space="preserve"> on the </w:t>
+      </w:r>
+      <w:r>
+        <w:t xml:space="preserve">top </w:t>
+      </w:r>
+      <w:r>
+        <w:t>menu</w:t>
+      </w:r>
+      <w:r>
+        <w:t>.</w:t>
+      </w:r>
+    </w:p>
+    <w:p>
+      <w:pPr>
+        <w:pStyle w:val="ListParagraph"/>
+        <w:numPr>
+          <w:ilvl w:val="1"/>
+          <w:numId w:val="19"/>
+        </w:numPr>
+      </w:pPr>
+      <w:r>
+        <w:t xml:space="preserve">Under </w:t>
+      </w:r>
+      <w:r>
+        <w:rPr>
+          <w:b/>
+        </w:rPr>
+        <w:t>Databases</w:t>
+      </w:r>
+      <w:r>
+        <w:t xml:space="preserve">, </w:t>
+      </w:r>
+      <w:r>
+        <w:t xml:space="preserve">click the row for </w:t>
+      </w:r>
+      <w:proofErr w:type="spellStart"/>
+      <w:r>
+        <w:rPr>
+          <w:b/>
+        </w:rPr>
+        <w:t>LDW</w:t>
+      </w:r>
+      <w:r>
+        <w:rPr>
+          <w:b/>
+        </w:rPr>
+        <w:t>Study</w:t>
+      </w:r>
+      <w:proofErr w:type="spellEnd"/>
+      <w:r>
+        <w:rPr>
+          <w:b/>
+        </w:rPr>
+        <w:t>.</w:t>
+      </w:r>
+    </w:p>
+    <w:p/>
     <w:p/>
     <w:p>
       <w:pPr>
@@ -15189,13 +15495,8 @@
       </w:r>
       <w:proofErr w:type="spellEnd"/>
       <w:r>
-        <w:t xml:space="preserve"> to select the file. </w:t>
-      </w:r>
-    </w:p>
-    <w:p>
-      <w:pPr>
-        <w:pStyle w:val="ListParagraph"/>
-      </w:pPr>
+        <w:t xml:space="preserve"> to select the file. Remember to use the most recent file if you have multiple versions.</w:t>
+      </w:r>
     </w:p>
     <w:p>
       <w:pPr>
@@ -15266,7 +15567,7 @@
         <w:spacing w:before="120"/>
         <w:ind w:left="360" w:hanging="360"/>
       </w:pPr>
-      <w:bookmarkStart w:id="31" w:name="_Toc527635228"/>
+      <w:bookmarkStart w:id="31" w:name="_Toc528586948"/>
       <w:r>
         <w:t>Query</w:t>
       </w:r>
@@ -15295,7 +15596,7 @@
         <w:ind w:left="0" w:firstLine="0"/>
       </w:pPr>
       <w:bookmarkStart w:id="32" w:name="_Toc493085086"/>
-      <w:bookmarkStart w:id="33" w:name="_Toc527635229"/>
+      <w:bookmarkStart w:id="33" w:name="_Toc528586949"/>
       <w:r>
         <w:rPr>
           <w:noProof/>
@@ -15729,7 +16030,7 @@
         <w:ind w:left="0" w:firstLine="0"/>
       </w:pPr>
       <w:bookmarkStart w:id="34" w:name="_Ref505928637"/>
-      <w:bookmarkStart w:id="35" w:name="_Toc527635230"/>
+      <w:bookmarkStart w:id="35" w:name="_Toc528586950"/>
       <w:r>
         <w:t>How many people</w:t>
       </w:r>
@@ -15785,7 +16086,13 @@
         <w:t xml:space="preserve"> by counting the </w:t>
       </w:r>
       <w:r>
-        <w:t xml:space="preserve">number of </w:t>
+        <w:t>number of</w:t>
+      </w:r>
+      <w:r>
+        <w:t xml:space="preserve"> Subject nodes that have</w:t>
+      </w:r>
+      <w:r>
+        <w:t xml:space="preserve"> </w:t>
       </w:r>
       <w:proofErr w:type="spellStart"/>
       <w:r>
@@ -15929,7 +16236,7 @@
       </w:pPr>
       <w:bookmarkStart w:id="36" w:name="_Ref505931574"/>
       <w:bookmarkStart w:id="37" w:name="_Ref505933907"/>
-      <w:bookmarkStart w:id="38" w:name="_Toc527635231"/>
+      <w:bookmarkStart w:id="38" w:name="_Toc528586951"/>
       <w:r>
         <w:t>Find the names of people who</w:t>
       </w:r>
@@ -16645,7 +16952,7 @@
         <w:spacing w:before="120"/>
         <w:ind w:left="0" w:firstLine="0"/>
       </w:pPr>
-      <w:bookmarkStart w:id="39" w:name="_Toc527635232"/>
+      <w:bookmarkStart w:id="39" w:name="_Toc528586952"/>
       <w:r>
         <w:t xml:space="preserve">List the names of the people </w:t>
       </w:r>
@@ -16953,11 +17260,6 @@
     </w:p>
     <w:p>
       <w:pPr>
-        <w:pStyle w:val="ListParagraph"/>
-        <w:numPr>
-          <w:ilvl w:val="0"/>
-          <w:numId w:val="24"/>
-        </w:numPr>
         <w:ind w:left="720"/>
         <w:rPr>
           <w:rFonts w:ascii="Courier New" w:hAnsi="Courier New" w:cs="Courier New"/>
@@ -17933,10 +18235,10 @@
             </w:pPr>
             <w:r>
               <w:object w:dxaOrig="4536" w:dyaOrig="3300" w14:anchorId="522AC197">
-                <v:shape id="_x0000_i1030" type="#_x0000_t75" style="width:42.1pt;height:29.9pt" o:ole="">
+                <v:shape id="_x0000_i1030" type="#_x0000_t75" style="width:42.4pt;height:30.05pt" o:ole="">
                   <v:imagedata r:id="rId9" o:title=""/>
                 </v:shape>
-                <o:OLEObject Type="Embed" ProgID="PBrush" ShapeID="_x0000_i1030" DrawAspect="Content" ObjectID="_1601875135" r:id="rId45"/>
+                <o:OLEObject Type="Embed" ProgID="PBrush" ShapeID="_x0000_i1030" DrawAspect="Content" ObjectID="_1602332114" r:id="rId45"/>
               </w:object>
             </w:r>
             <w:r>
@@ -18050,7 +18352,7 @@
         <w:spacing w:before="120"/>
         <w:ind w:left="0" w:firstLine="0"/>
       </w:pPr>
-      <w:bookmarkStart w:id="40" w:name="_Toc527635233"/>
+      <w:bookmarkStart w:id="40" w:name="_Toc528586953"/>
       <w:r>
         <w:t xml:space="preserve">Ontology </w:t>
       </w:r>
@@ -18092,7 +18394,7 @@
         <w:spacing w:before="120"/>
         <w:ind w:left="0" w:firstLine="0"/>
       </w:pPr>
-      <w:bookmarkStart w:id="41" w:name="_Toc527635234"/>
+      <w:bookmarkStart w:id="41" w:name="_Toc528586954"/>
       <w:r>
         <w:t>Review the Ontology</w:t>
       </w:r>
@@ -18247,7 +18549,7 @@
         <w:spacing w:before="120"/>
         <w:ind w:left="0" w:firstLine="0"/>
       </w:pPr>
-      <w:bookmarkStart w:id="42" w:name="_Toc527635235"/>
+      <w:bookmarkStart w:id="42" w:name="_Toc528586955"/>
       <w:r>
         <w:t>Add the Ontology</w:t>
       </w:r>
@@ -18629,7 +18931,7 @@
         <w:spacing w:before="120"/>
         <w:ind w:left="0" w:firstLine="0"/>
       </w:pPr>
-      <w:bookmarkStart w:id="43" w:name="_Toc527635236"/>
+      <w:bookmarkStart w:id="43" w:name="_Toc528586956"/>
       <w:r>
         <w:t xml:space="preserve">Find the names of </w:t>
       </w:r>
@@ -18734,10 +19036,10 @@
             </w:r>
             <w:r>
               <w:object w:dxaOrig="4536" w:dyaOrig="3300" w14:anchorId="55289C4F">
-                <v:shape id="_x0000_i1031" type="#_x0000_t75" style="width:42.1pt;height:29.9pt" o:ole="">
+                <v:shape id="_x0000_i1031" type="#_x0000_t75" style="width:42.4pt;height:30.05pt" o:ole="">
                   <v:imagedata r:id="rId9" o:title=""/>
                 </v:shape>
-                <o:OLEObject Type="Embed" ProgID="PBrush" ShapeID="_x0000_i1031" DrawAspect="Content" ObjectID="_1601875136" r:id="rId49"/>
+                <o:OLEObject Type="Embed" ProgID="PBrush" ShapeID="_x0000_i1031" DrawAspect="Content" ObjectID="_1602332115" r:id="rId49"/>
               </w:object>
             </w:r>
           </w:p>
@@ -19400,7 +19702,13 @@
         <w:t xml:space="preserve">. </w:t>
       </w:r>
       <w:r>
-        <w:t xml:space="preserve">Using the </w:t>
+        <w:t>Us</w:t>
+      </w:r>
+      <w:r>
+        <w:t>e</w:t>
+      </w:r>
+      <w:r>
+        <w:t xml:space="preserve"> the </w:t>
       </w:r>
       <w:r>
         <w:t xml:space="preserve">information in the advice box </w:t>
@@ -19680,7 +19988,7 @@
         <w:spacing w:before="120"/>
         <w:ind w:left="720" w:hanging="720"/>
       </w:pPr>
-      <w:bookmarkStart w:id="44" w:name="_Toc527635237"/>
+      <w:bookmarkStart w:id="44" w:name="_Toc528586957"/>
       <w:r>
         <w:t xml:space="preserve">Write a reasoner-based query to find all </w:t>
       </w:r>
@@ -20305,10 +20613,10 @@
             </w:pPr>
             <w:r>
               <w:object w:dxaOrig="4536" w:dyaOrig="3300" w14:anchorId="097EE649">
-                <v:shape id="_x0000_i1032" type="#_x0000_t75" style="width:42.1pt;height:29.9pt" o:ole="">
+                <v:shape id="_x0000_i1032" type="#_x0000_t75" style="width:42.4pt;height:30.05pt" o:ole="">
                   <v:imagedata r:id="rId9" o:title=""/>
                 </v:shape>
-                <o:OLEObject Type="Embed" ProgID="PBrush" ShapeID="_x0000_i1032" DrawAspect="Content" ObjectID="_1601875137" r:id="rId52"/>
+                <o:OLEObject Type="Embed" ProgID="PBrush" ShapeID="_x0000_i1032" DrawAspect="Content" ObjectID="_1602332116" r:id="rId52"/>
               </w:object>
             </w:r>
             <w:r>
@@ -20415,7 +20723,7 @@
         <w:spacing w:before="120"/>
         <w:ind w:left="0" w:firstLine="0"/>
       </w:pPr>
-      <w:bookmarkStart w:id="45" w:name="_Toc527635238"/>
+      <w:bookmarkStart w:id="45" w:name="_Toc528586958"/>
       <w:r>
         <w:t>Merge Studies</w:t>
       </w:r>
@@ -20434,7 +20742,7 @@
         <w:spacing w:before="120"/>
         <w:ind w:left="90" w:firstLine="0"/>
       </w:pPr>
-      <w:bookmarkStart w:id="46" w:name="_Toc527635239"/>
+      <w:bookmarkStart w:id="46" w:name="_Toc528586959"/>
       <w:r>
         <w:t xml:space="preserve">Create </w:t>
       </w:r>
@@ -20868,7 +21176,7 @@
         <w:spacing w:before="120"/>
         <w:ind w:left="0" w:firstLine="0"/>
       </w:pPr>
-      <w:bookmarkStart w:id="47" w:name="_Toc527635240"/>
+      <w:bookmarkStart w:id="47" w:name="_Toc528586960"/>
       <w:r>
         <w:t xml:space="preserve">List Drug1 </w:t>
       </w:r>
@@ -21086,7 +21394,7 @@
     <w:p>
       <w:pPr>
         <w:pStyle w:val="ListParagraph"/>
-        <w:ind w:left="1440"/>
+        <w:ind w:left="1440" w:firstLine="360"/>
         <w:rPr>
           <w:b/>
         </w:rPr>
@@ -21132,7 +21440,7 @@
         <w:spacing w:before="120"/>
         <w:ind w:left="0" w:firstLine="0"/>
       </w:pPr>
-      <w:bookmarkStart w:id="48" w:name="_Toc527635241"/>
+      <w:bookmarkStart w:id="48" w:name="_Toc528586961"/>
       <w:r>
         <w:t xml:space="preserve">How many </w:t>
       </w:r>
@@ -21484,7 +21792,7 @@
         <w:spacing w:before="120"/>
         <w:ind w:left="630" w:hanging="630"/>
       </w:pPr>
-      <w:bookmarkStart w:id="49" w:name="_Toc527635242"/>
+      <w:bookmarkStart w:id="49" w:name="_Toc528586962"/>
       <w:r>
         <w:t>How many women received active treatment (</w:t>
       </w:r>
@@ -21649,7 +21957,7 @@
         <w:spacing w:before="120"/>
         <w:ind w:left="630" w:hanging="630"/>
       </w:pPr>
-      <w:bookmarkStart w:id="50" w:name="_Toc527635243"/>
+      <w:bookmarkStart w:id="50" w:name="_Toc528586963"/>
       <w:r>
         <w:t xml:space="preserve">List </w:t>
       </w:r>
@@ -22262,10 +22570,10 @@
             </w:pPr>
             <w:r>
               <w:object w:dxaOrig="4536" w:dyaOrig="3300" w14:anchorId="75A1A3AF">
-                <v:shape id="_x0000_i1033" type="#_x0000_t75" style="width:42.1pt;height:29.9pt" o:ole="">
+                <v:shape id="_x0000_i1033" type="#_x0000_t75" style="width:42.4pt;height:30.05pt" o:ole="">
                   <v:imagedata r:id="rId9" o:title=""/>
                 </v:shape>
-                <o:OLEObject Type="Embed" ProgID="PBrush" ShapeID="_x0000_i1033" DrawAspect="Content" ObjectID="_1601875138" r:id="rId56"/>
+                <o:OLEObject Type="Embed" ProgID="PBrush" ShapeID="_x0000_i1033" DrawAspect="Content" ObjectID="_1602332117" r:id="rId56"/>
               </w:object>
             </w:r>
             <w:r>
@@ -22363,7 +22671,7 @@
       </w:pPr>
       <w:bookmarkStart w:id="51" w:name="_Appendix_1:_Neo4jFromSpreadsheet.R"/>
       <w:bookmarkStart w:id="52" w:name="_Appendix_2:_Course"/>
-      <w:bookmarkStart w:id="53" w:name="_Toc527635244"/>
+      <w:bookmarkStart w:id="53" w:name="_Toc528586964"/>
       <w:bookmarkEnd w:id="51"/>
       <w:bookmarkEnd w:id="52"/>
       <w:r>
@@ -22406,7 +22714,7 @@
         <w:fldChar w:fldCharType="begin"/>
       </w:r>
       <w:r>
-        <w:instrText xml:space="preserve"> HYPERLINK "https://www-stage.cambridgesemantics.com/semantic-university/introduction-semantic-web" </w:instrText>
+        <w:instrText>HYPERLINK "https://www.youtube.com/watch?v=4x_xzT5eF5Q"</w:instrText>
       </w:r>
       <w:r>
         <w:fldChar w:fldCharType="separate"/>
@@ -22415,7 +22723,13 @@
         <w:rPr>
           <w:rStyle w:val="Hyperlink"/>
         </w:rPr>
-        <w:t>Introduction to Semantic Web</w:t>
+        <w:t>Linked Data Intro</w:t>
+      </w:r>
+      <w:r>
+        <w:rPr>
+          <w:rStyle w:val="Hyperlink"/>
+        </w:rPr>
+        <w:t>duction</w:t>
       </w:r>
     </w:p>
     <w:p>
@@ -22426,7 +22740,7 @@
         <w:fldChar w:fldCharType="end"/>
       </w:r>
       <w:r>
-        <w:t>https://www-stage.cambridgesemantics.com/semantic-university/introduction-semantic-web</w:t>
+        <w:t xml:space="preserve"> https://www.youtube.com/watch?v=4x_xzT5eF5Q</w:t>
       </w:r>
     </w:p>
     <w:p>
@@ -22439,71 +22753,6 @@
         <w:spacing w:after="0"/>
       </w:pPr>
       <w:hyperlink r:id="rId57" w:history="1">
-        <w:r>
-          <w:rPr>
-            <w:rStyle w:val="Hyperlink"/>
-          </w:rPr>
-          <w:t>What is Linked Data?</w:t>
-        </w:r>
-      </w:hyperlink>
-    </w:p>
-    <w:p>
-      <w:pPr>
-        <w:ind w:left="1440"/>
-      </w:pPr>
-      <w:r>
-        <w:t>https://www-stage.cambridgesemantics.com/semantic-university/what-linked-data</w:t>
-      </w:r>
-    </w:p>
-    <w:p>
-      <w:pPr>
-        <w:pStyle w:val="ListParagraph"/>
-        <w:numPr>
-          <w:ilvl w:val="0"/>
-          <w:numId w:val="4"/>
-        </w:numPr>
-        <w:spacing w:after="0"/>
-        <w:rPr>
-          <w:rStyle w:val="Hyperlink"/>
-        </w:rPr>
-      </w:pPr>
-      <w:r>
-        <w:fldChar w:fldCharType="begin"/>
-      </w:r>
-      <w:r>
-        <w:instrText xml:space="preserve"> HYPERLINK "https://www-stage.cambridgesemantics.com/semantic-university/introduction-linked-data" </w:instrText>
-      </w:r>
-      <w:r>
-        <w:fldChar w:fldCharType="separate"/>
-      </w:r>
-      <w:r>
-        <w:rPr>
-          <w:rStyle w:val="Hyperlink"/>
-        </w:rPr>
-        <w:t>Introduction to Linked data</w:t>
-      </w:r>
-    </w:p>
-    <w:p>
-      <w:pPr>
-        <w:ind w:left="1440"/>
-      </w:pPr>
-      <w:r>
-        <w:fldChar w:fldCharType="end"/>
-      </w:r>
-      <w:r>
-        <w:t>https://www-stage.cambridgesemantics.com/semantic-university/introduction-linked-data</w:t>
-      </w:r>
-    </w:p>
-    <w:p>
-      <w:pPr>
-        <w:pStyle w:val="ListParagraph"/>
-        <w:numPr>
-          <w:ilvl w:val="0"/>
-          <w:numId w:val="4"/>
-        </w:numPr>
-        <w:spacing w:after="0"/>
-      </w:pPr>
-      <w:hyperlink r:id="rId58" w:history="1">
         <w:r>
           <w:rPr>
             <w:rStyle w:val="Hyperlink"/>
@@ -22545,7 +22794,7 @@
         </w:numPr>
         <w:spacing w:after="0"/>
       </w:pPr>
-      <w:hyperlink r:id="rId59" w:history="1">
+      <w:hyperlink r:id="rId58" w:history="1">
         <w:r>
           <w:rPr>
             <w:rStyle w:val="Hyperlink"/>
@@ -22597,7 +22846,13 @@
           <w:sz w:val="24"/>
           <w:szCs w:val="24"/>
         </w:rPr>
-        <w:instrText xml:space="preserve"> HYPERLINK "https://github.com/phuse-org/LinkedDataWorkshop/tree/master/CSS2018" </w:instrText>
+        <w:instrText>HYPERLINK "https://github.com/phuse-org/LinkedDataWorkshop/tree/master/EUConnect18/presentation/images/rdf_logo.png"</w:instrText>
+      </w:r>
+      <w:r>
+        <w:rPr>
+          <w:sz w:val="24"/>
+          <w:szCs w:val="24"/>
+        </w:rPr>
       </w:r>
       <w:r>
         <w:rPr>
@@ -22683,7 +22938,7 @@
         <w:spacing w:before="120"/>
         <w:ind w:left="0" w:firstLine="0"/>
       </w:pPr>
-      <w:bookmarkStart w:id="54" w:name="_Toc527635245"/>
+      <w:bookmarkStart w:id="54" w:name="_Toc528586965"/>
       <w:r>
         <w:t xml:space="preserve">Appendix 2: Update Files using </w:t>
       </w:r>
@@ -22748,7 +23003,7 @@
                     </pic:cNvPicPr>
                   </pic:nvPicPr>
                   <pic:blipFill>
-                    <a:blip r:embed="rId60">
+                    <a:blip r:embed="rId59">
                       <a:extLst>
                         <a:ext uri="{28A0092B-C50C-407E-A947-70E740481C1C}">
                           <a14:useLocalDpi xmlns:a14="http://schemas.microsoft.com/office/drawing/2010/main" val="0"/>
@@ -22877,7 +23132,7 @@
                     </pic:cNvPicPr>
                   </pic:nvPicPr>
                   <pic:blipFill>
-                    <a:blip r:embed="rId61">
+                    <a:blip r:embed="rId60">
                       <a:extLst>
                         <a:ext uri="{28A0092B-C50C-407E-A947-70E740481C1C}">
                           <a14:useLocalDpi xmlns:a14="http://schemas.microsoft.com/office/drawing/2010/main" val="0"/>
@@ -22977,11 +23232,16 @@
         <w:t>Close</w:t>
       </w:r>
       <w:r>
-        <w:t xml:space="preserve"> when the command completes. You have updated all content to the latest version as needed for the following exercises.</w:t>
+        <w:t xml:space="preserve"> when the command completes. You have updated all content to the latest version as needed for the </w:t>
+      </w:r>
+      <w:bookmarkStart w:id="55" w:name="_GoBack"/>
+      <w:bookmarkEnd w:id="55"/>
+      <w:r>
+        <w:t>exercises.</w:t>
       </w:r>
     </w:p>
     <w:sectPr>
-      <w:footerReference w:type="default" r:id="rId62"/>
+      <w:footerReference w:type="default" r:id="rId61"/>
       <w:type w:val="continuous"/>
       <w:pgSz w:w="12240" w:h="15840" w:code="1"/>
       <w:pgMar w:top="720" w:right="720" w:bottom="720" w:left="720" w:header="720" w:footer="720" w:gutter="0"/>
@@ -23053,7 +23313,7 @@
           <w:rPr>
             <w:noProof/>
           </w:rPr>
-          <w:t>3</w:t>
+          <w:t>16</w:t>
         </w:r>
         <w:r>
           <w:rPr>
@@ -25351,7 +25611,7 @@
   <w:abstractNum w:abstractNumId="24" w15:restartNumberingAfterBreak="0">
     <w:nsid w:val="39A529D3"/>
     <w:multiLevelType w:val="hybridMultilevel"/>
-    <w:tmpl w:val="4104A4D0"/>
+    <w:tmpl w:val="F6FA619C"/>
     <w:lvl w:ilvl="0" w:tplc="CAA47910">
       <w:start w:val="1"/>
       <w:numFmt w:val="decimal"/>
@@ -25364,7 +25624,7 @@
         <w:b w:val="0"/>
       </w:rPr>
     </w:lvl>
-    <w:lvl w:ilvl="1" w:tplc="04090019">
+    <w:lvl w:ilvl="1" w:tplc="F6827D9E">
       <w:start w:val="1"/>
       <w:numFmt w:val="lowerLetter"/>
       <w:lvlText w:val="%2."/>
@@ -25372,6 +25632,10 @@
       <w:pPr>
         <w:ind w:left="1800" w:hanging="360"/>
       </w:pPr>
+      <w:rPr>
+        <w:b/>
+        <w:color w:val="00B050"/>
+      </w:rPr>
     </w:lvl>
     <w:lvl w:ilvl="2" w:tplc="74AC75AE">
       <w:start w:val="1"/>
@@ -29026,6 +29290,18 @@
       <w:shd w:val="clear" w:color="auto" w:fill="E6E6E6"/>
     </w:rPr>
   </w:style>
+  <w:style w:type="character" w:styleId="FollowedHyperlink">
+    <w:name w:val="FollowedHyperlink"/>
+    <w:basedOn w:val="DefaultParagraphFont"/>
+    <w:uiPriority w:val="99"/>
+    <w:semiHidden/>
+    <w:unhideWhenUsed/>
+    <w:rsid w:val="001443F3"/>
+    <w:rPr>
+      <w:color w:val="800080" w:themeColor="followedHyperlink"/>
+      <w:u w:val="single"/>
+    </w:rPr>
+  </w:style>
 </w:styles>
 </file>
 
@@ -29319,7 +29595,7 @@
 </file>
 
 <file path=customXml/itemProps1.xml><?xml version="1.0" encoding="utf-8"?>
-<ds:datastoreItem xmlns:ds="http://schemas.openxmlformats.org/officeDocument/2006/customXml" ds:itemID="{A2E6D7BD-658A-4B2C-BAB9-058575439AA4}">
+<ds:datastoreItem xmlns:ds="http://schemas.openxmlformats.org/officeDocument/2006/customXml" ds:itemID="{9C3CDF33-1F6D-4E70-A097-169AB93626BB}">
   <ds:schemaRefs>
     <ds:schemaRef ds:uri="http://schemas.openxmlformats.org/officeDocument/2006/bibliography"/>
   </ds:schemaRefs>

</xml_diff>